<commit_message>
WiFi and Bluetooth Research
</commit_message>
<xml_diff>
--- a/ESP32 Introduction.docx
+++ b/ESP32 Introduction.docx
@@ -90,6 +90,12 @@
     </w:p>
     <w:sdt>
       <w:sdtPr>
+        <w:rPr>
+          <w:rFonts w:asciiTheme="minorHAnsi" w:eastAsiaTheme="minorHAnsi" w:hAnsiTheme="minorHAnsi" w:cstheme="minorBidi"/>
+          <w:color w:val="auto"/>
+          <w:sz w:val="22"/>
+          <w:szCs w:val="22"/>
+        </w:rPr>
         <w:id w:val="-409086211"/>
         <w:docPartObj>
           <w:docPartGallery w:val="Table of Contents"/>
@@ -98,13 +104,9 @@
       </w:sdtPr>
       <w:sdtEndPr>
         <w:rPr>
-          <w:rFonts w:asciiTheme="minorHAnsi" w:eastAsiaTheme="minorHAnsi" w:hAnsiTheme="minorHAnsi" w:cstheme="minorBidi"/>
           <w:b/>
           <w:bCs/>
           <w:noProof/>
-          <w:color w:val="auto"/>
-          <w:sz w:val="22"/>
-          <w:szCs w:val="22"/>
         </w:rPr>
       </w:sdtEndPr>
       <w:sdtContent>
@@ -231,15 +233,7 @@
       </w:r>
       <w:bookmarkEnd w:id="0"/>
       <w:r>
-        <w:t xml:space="preserve"> </w:t>
-      </w:r>
-      <w:proofErr w:type="gramStart"/>
-      <w:r>
-        <w:t>( 65</w:t>
-      </w:r>
-      <w:proofErr w:type="gramEnd"/>
-      <w:r>
-        <w:t xml:space="preserve"> Pg )</w:t>
+        <w:t xml:space="preserve"> ( 65 Pg )</w:t>
       </w:r>
     </w:p>
     <w:p>
@@ -304,13 +298,8 @@
       <w:r>
         <w:t xml:space="preserve">Optimal trade off between communication range, </w:t>
       </w:r>
-      <w:proofErr w:type="gramStart"/>
-      <w:r>
-        <w:t>data</w:t>
-      </w:r>
-      <w:proofErr w:type="gramEnd"/>
-      <w:r>
-        <w:t xml:space="preserve"> and power consumption</w:t>
+      <w:r>
+        <w:t>data and power consumption</w:t>
       </w:r>
     </w:p>
     <w:p>
@@ -365,62 +354,98 @@
           <w:b/>
           <w:bCs/>
         </w:rPr>
-        <w:t>802.11 B/G/</w:t>
-      </w:r>
-      <w:proofErr w:type="gramStart"/>
-      <w:r>
-        <w:rPr>
-          <w:b/>
-          <w:bCs/>
-        </w:rPr>
-        <w:t>N</w:t>
-      </w:r>
-      <w:r>
+        <w:t>802.11 B/G/N</w:t>
+      </w:r>
+      <w:r>
+        <w:t xml:space="preserve"> : </w:t>
+      </w:r>
+      <w:r>
+        <w:t>IEEE 802.11 is a set of media access control (MAC) and physical layer (PHY) specifications for implementing wireless local area network (WLAN) computer communication in the 900 MHz and 2.4, 3.6, 5, and 60 GHz frequency bands.</w:t>
+      </w:r>
+    </w:p>
+    <w:p>
+      <w:pPr>
+        <w:pStyle w:val="ListParagraph"/>
+        <w:numPr>
+          <w:ilvl w:val="1"/>
+          <w:numId w:val="1"/>
+        </w:numPr>
+        <w:rPr>
+          <w:b/>
+          <w:bCs/>
+        </w:rPr>
+      </w:pPr>
+      <w:r>
+        <w:rPr>
+          <w:b/>
+          <w:bCs/>
+        </w:rPr>
+        <w:t>UP to 150 Mbps</w:t>
+      </w:r>
+    </w:p>
+    <w:p>
+      <w:pPr>
+        <w:pStyle w:val="ListParagraph"/>
+        <w:numPr>
+          <w:ilvl w:val="1"/>
+          <w:numId w:val="1"/>
+        </w:numPr>
+      </w:pPr>
+      <w:r>
+        <w:rPr>
+          <w:b/>
+          <w:bCs/>
+        </w:rPr>
+        <w:t>WMM</w:t>
+      </w:r>
+      <w:r>
+        <w:rPr>
+          <w:b/>
+          <w:bCs/>
+        </w:rPr>
         <w:t xml:space="preserve"> :</w:t>
       </w:r>
-      <w:proofErr w:type="gramEnd"/>
       <w:r>
         <w:t xml:space="preserve"> </w:t>
       </w:r>
       <w:r>
-        <w:t>IEEE 802.11 is a set of media access control (MAC) and physical layer (PHY) specifications for implementing wireless local area network (WLAN) computer communication in the 900 MHz and 2.4, 3.6, 5, and 60 GHz frequency bands.</w:t>
-      </w:r>
-    </w:p>
-    <w:p>
-      <w:pPr>
-        <w:pStyle w:val="ListParagraph"/>
-        <w:numPr>
-          <w:ilvl w:val="1"/>
-          <w:numId w:val="1"/>
-        </w:numPr>
-        <w:rPr>
-          <w:b/>
-          <w:bCs/>
-        </w:rPr>
-      </w:pPr>
-      <w:r>
-        <w:rPr>
-          <w:b/>
-          <w:bCs/>
-        </w:rPr>
-        <w:t>UP to 150 Mbps</w:t>
-      </w:r>
-    </w:p>
-    <w:p>
-      <w:pPr>
-        <w:pStyle w:val="ListParagraph"/>
-        <w:numPr>
-          <w:ilvl w:val="1"/>
-          <w:numId w:val="1"/>
-        </w:numPr>
-      </w:pPr>
-      <w:proofErr w:type="gramStart"/>
-      <w:r>
-        <w:rPr>
-          <w:b/>
-          <w:bCs/>
-        </w:rPr>
-        <w:t>WMM</w:t>
+        <w:t>WMM is a subset of the IEEE 802.11e standard</w:t>
+      </w:r>
+    </w:p>
+    <w:p>
+      <w:pPr>
+        <w:pStyle w:val="ListParagraph"/>
+        <w:numPr>
+          <w:ilvl w:val="1"/>
+          <w:numId w:val="1"/>
+        </w:numPr>
+        <w:rPr>
+          <w:b/>
+          <w:bCs/>
+        </w:rPr>
+      </w:pPr>
+      <w:r>
+        <w:rPr>
+          <w:b/>
+          <w:bCs/>
+        </w:rPr>
+        <w:t>TX/RX A-MPDU, RX A-MSDU</w:t>
+      </w:r>
+    </w:p>
+    <w:p>
+      <w:pPr>
+        <w:pStyle w:val="ListParagraph"/>
+        <w:numPr>
+          <w:ilvl w:val="1"/>
+          <w:numId w:val="1"/>
+        </w:numPr>
+      </w:pPr>
+      <w:r>
+        <w:rPr>
+          <w:b/>
+          <w:bCs/>
+        </w:rPr>
+        <w:t>Immediate Block ACK</w:t>
       </w:r>
       <w:r>
         <w:rPr>
@@ -429,85 +454,22 @@
         </w:rPr>
         <w:t xml:space="preserve"> :</w:t>
       </w:r>
-      <w:proofErr w:type="gramEnd"/>
-      <w:r>
-        <w:t xml:space="preserve"> </w:t>
-      </w:r>
-      <w:r>
-        <w:t>WMM is a subset of the IEEE 802.11e standard</w:t>
-      </w:r>
-    </w:p>
-    <w:p>
-      <w:pPr>
-        <w:pStyle w:val="ListParagraph"/>
-        <w:numPr>
-          <w:ilvl w:val="1"/>
-          <w:numId w:val="1"/>
-        </w:numPr>
-        <w:rPr>
-          <w:b/>
-          <w:bCs/>
-        </w:rPr>
-      </w:pPr>
-      <w:r>
-        <w:rPr>
-          <w:b/>
-          <w:bCs/>
-        </w:rPr>
-        <w:t>TX/RX A-MPDU, RX A-MSDU</w:t>
-      </w:r>
-    </w:p>
-    <w:p>
-      <w:pPr>
-        <w:pStyle w:val="ListParagraph"/>
-        <w:numPr>
-          <w:ilvl w:val="1"/>
-          <w:numId w:val="1"/>
-        </w:numPr>
-      </w:pPr>
-      <w:r>
-        <w:rPr>
-          <w:b/>
-          <w:bCs/>
-        </w:rPr>
-        <w:t xml:space="preserve">Immediate Block </w:t>
-      </w:r>
-      <w:proofErr w:type="gramStart"/>
-      <w:r>
-        <w:rPr>
-          <w:b/>
-          <w:bCs/>
-        </w:rPr>
-        <w:t>ACK</w:t>
-      </w:r>
-      <w:r>
-        <w:rPr>
-          <w:b/>
-          <w:bCs/>
-        </w:rPr>
-        <w:t xml:space="preserve"> :</w:t>
-      </w:r>
-      <w:r>
-        <w:t>The</w:t>
-      </w:r>
-      <w:proofErr w:type="gramEnd"/>
-      <w:r>
-        <w:t xml:space="preserve"> Block Ack mechanism improves channel efficiency by aggregating several acknowledgments into one frame.</w:t>
-      </w:r>
-    </w:p>
-    <w:p>
-      <w:pPr>
-        <w:pStyle w:val="ListParagraph"/>
-        <w:numPr>
-          <w:ilvl w:val="1"/>
-          <w:numId w:val="1"/>
-        </w:numPr>
-        <w:rPr>
-          <w:b/>
-          <w:bCs/>
-        </w:rPr>
-      </w:pPr>
-      <w:proofErr w:type="gramStart"/>
+      <w:r>
+        <w:t>The Block Ack mechanism improves channel efficiency by aggregating several acknowledgments into one frame.</w:t>
+      </w:r>
+    </w:p>
+    <w:p>
+      <w:pPr>
+        <w:pStyle w:val="ListParagraph"/>
+        <w:numPr>
+          <w:ilvl w:val="1"/>
+          <w:numId w:val="1"/>
+        </w:numPr>
+        <w:rPr>
+          <w:b/>
+          <w:bCs/>
+        </w:rPr>
+      </w:pPr>
       <w:r>
         <w:rPr>
           <w:b/>
@@ -520,15 +482,7 @@
           <w:b/>
           <w:bCs/>
         </w:rPr>
-        <w:t xml:space="preserve"> :</w:t>
-      </w:r>
-      <w:proofErr w:type="gramEnd"/>
-      <w:r>
-        <w:rPr>
-          <w:b/>
-          <w:bCs/>
-        </w:rPr>
-        <w:t xml:space="preserve"> </w:t>
+        <w:t xml:space="preserve"> : </w:t>
       </w:r>
       <w:r>
         <w:t xml:space="preserve"> Help for smoother communication</w:t>
@@ -547,53 +501,29 @@
           <w:b/>
           <w:bCs/>
         </w:rPr>
-        <w:t xml:space="preserve">Automatic Beacon </w:t>
-      </w:r>
-      <w:proofErr w:type="gramStart"/>
-      <w:r>
-        <w:rPr>
-          <w:b/>
-          <w:bCs/>
-        </w:rPr>
-        <w:t>Monitoring</w:t>
-      </w:r>
-      <w:r>
-        <w:t xml:space="preserve"> :</w:t>
-      </w:r>
-      <w:proofErr w:type="gramEnd"/>
-      <w:r>
-        <w:t xml:space="preserve">  I am assuming something like watch dog</w:t>
-      </w:r>
-    </w:p>
-    <w:p>
-      <w:pPr>
-        <w:pStyle w:val="ListParagraph"/>
-        <w:numPr>
-          <w:ilvl w:val="1"/>
-          <w:numId w:val="1"/>
-        </w:numPr>
-      </w:pPr>
-      <w:r>
-        <w:rPr>
-          <w:b/>
-          <w:bCs/>
-        </w:rPr>
-        <w:t xml:space="preserve">4 x Virtual Wi-Fi </w:t>
-      </w:r>
-      <w:proofErr w:type="gramStart"/>
-      <w:r>
-        <w:rPr>
-          <w:b/>
-          <w:bCs/>
-        </w:rPr>
-        <w:t>interfaces</w:t>
-      </w:r>
-      <w:r>
-        <w:t xml:space="preserve"> :</w:t>
-      </w:r>
-      <w:proofErr w:type="gramEnd"/>
-      <w:r>
-        <w:t xml:space="preserve"> Can connect to four separate </w:t>
+        <w:t>Automatic Beacon Monitoring</w:t>
+      </w:r>
+      <w:r>
+        <w:t xml:space="preserve"> :  I am assuming something like watch dog</w:t>
+      </w:r>
+    </w:p>
+    <w:p>
+      <w:pPr>
+        <w:pStyle w:val="ListParagraph"/>
+        <w:numPr>
+          <w:ilvl w:val="1"/>
+          <w:numId w:val="1"/>
+        </w:numPr>
+      </w:pPr>
+      <w:r>
+        <w:rPr>
+          <w:b/>
+          <w:bCs/>
+        </w:rPr>
+        <w:t>4 x Virtual Wi-Fi interfaces</w:t>
+      </w:r>
+      <w:r>
+        <w:t xml:space="preserve"> : Can connect to four separate </w:t>
       </w:r>
       <w:r>
         <w:t>Wi-Fi interfaces</w:t>
@@ -616,23 +546,7 @@
           <w:b/>
           <w:bCs/>
         </w:rPr>
-        <w:t xml:space="preserve">Simultaneous support for infrastructure station, </w:t>
-      </w:r>
-      <w:proofErr w:type="spellStart"/>
-      <w:r>
-        <w:rPr>
-          <w:b/>
-          <w:bCs/>
-        </w:rPr>
-        <w:t>SoftAP</w:t>
-      </w:r>
-      <w:proofErr w:type="spellEnd"/>
-      <w:r>
-        <w:rPr>
-          <w:b/>
-          <w:bCs/>
-        </w:rPr>
-        <w:t>, and Promiscuous modes</w:t>
+        <w:t>Simultaneous support for infrastructure station, SoftAP, and Promiscuous modes</w:t>
       </w:r>
     </w:p>
     <w:p>
@@ -759,26 +673,723 @@
         </w:rPr>
         <w:t xml:space="preserve"> </w:t>
       </w:r>
-      <w:proofErr w:type="gramStart"/>
-      <w:r>
-        <w:rPr>
+      <w:del w:id="1" w:author="Daniel Vazquez" w:date="2022-02-17T21:53:00Z">
+        <w:r>
+          <w:rPr>
+            <w:b/>
+            <w:bCs/>
+            <w:sz w:val="28"/>
+            <w:szCs w:val="28"/>
+          </w:rPr>
+          <w:delText>( Bottom of Page 9 )</w:delText>
+        </w:r>
+      </w:del>
+    </w:p>
+    <w:p>
+      <w:pPr>
+        <w:pStyle w:val="ListParagraph"/>
+        <w:numPr>
+          <w:ilvl w:val="1"/>
+          <w:numId w:val="1"/>
+        </w:numPr>
+      </w:pPr>
+      <w:r>
+        <w:t>1 Core at 240 MHz</w:t>
+      </w:r>
+      <w:r>
+        <w:t>: 504.85 Coremark; 2.10 Coremark/MHz</w:t>
+      </w:r>
+    </w:p>
+    <w:p>
+      <w:pPr>
+        <w:pStyle w:val="ListParagraph"/>
+        <w:numPr>
+          <w:ilvl w:val="1"/>
+          <w:numId w:val="1"/>
+        </w:numPr>
+      </w:pPr>
+      <w:r>
+        <w:t>2 cores at 240 MHz: 994.26 CoreMark; 4.14 CoreMark/Mhz</w:t>
+      </w:r>
+    </w:p>
+    <w:p>
+      <w:pPr>
+        <w:pStyle w:val="ListParagraph"/>
+        <w:numPr>
+          <w:ilvl w:val="1"/>
+          <w:numId w:val="1"/>
+        </w:numPr>
+      </w:pPr>
+      <w:r>
+        <w:t>Internal 8 MHz oscillator with calibration</w:t>
+      </w:r>
+    </w:p>
+    <w:p>
+      <w:pPr>
+        <w:pStyle w:val="ListParagraph"/>
+        <w:numPr>
+          <w:ilvl w:val="1"/>
+          <w:numId w:val="1"/>
+        </w:numPr>
+      </w:pPr>
+      <w:r>
+        <w:t xml:space="preserve">External 2 Mhz ~ 60 MHz crystal </w:t>
+      </w:r>
+      <w:r>
+        <w:t>Oscillator ( 40 MHz only got Wi-Fi/ Bluetooth functionality)</w:t>
+      </w:r>
+    </w:p>
+    <w:p>
+      <w:pPr>
+        <w:pStyle w:val="ListParagraph"/>
+        <w:numPr>
+          <w:ilvl w:val="1"/>
+          <w:numId w:val="1"/>
+        </w:numPr>
+      </w:pPr>
+      <w:r>
+        <w:t xml:space="preserve">Two timer groups , including 2x 64 </w:t>
+      </w:r>
+      <w:r>
+        <w:t xml:space="preserve">bit timers and 1 x main watchdog in each </w:t>
+      </w:r>
+      <w:r>
+        <w:t>group</w:t>
+      </w:r>
+    </w:p>
+    <w:p>
+      <w:pPr>
+        <w:pStyle w:val="ListParagraph"/>
+        <w:numPr>
+          <w:ilvl w:val="1"/>
+          <w:numId w:val="1"/>
+        </w:numPr>
+      </w:pPr>
+      <w:r>
+        <w:t>34 programmable GPIOs</w:t>
+      </w:r>
+    </w:p>
+    <w:p>
+      <w:pPr>
+        <w:pStyle w:val="ListParagraph"/>
+        <w:numPr>
+          <w:ilvl w:val="1"/>
+          <w:numId w:val="1"/>
+        </w:numPr>
+      </w:pPr>
+      <w:r>
+        <w:t xml:space="preserve">12 bit SAR ADC up to </w:t>
+      </w:r>
+      <w:r>
+        <w:t>18 channels</w:t>
+      </w:r>
+    </w:p>
+    <w:p>
+      <w:pPr>
+        <w:pStyle w:val="ListParagraph"/>
+        <w:numPr>
+          <w:ilvl w:val="1"/>
+          <w:numId w:val="1"/>
+        </w:numPr>
+      </w:pPr>
+      <w:r>
+        <w:t>2 X 8 – bit DAC</w:t>
+      </w:r>
+    </w:p>
+    <w:p>
+      <w:pPr>
+        <w:pStyle w:val="ListParagraph"/>
+        <w:numPr>
+          <w:ilvl w:val="1"/>
+          <w:numId w:val="1"/>
+        </w:numPr>
+      </w:pPr>
+      <w:r>
+        <w:t>3 UART</w:t>
+      </w:r>
+    </w:p>
+    <w:p>
+      <w:pPr>
+        <w:pStyle w:val="ListParagraph"/>
+        <w:numPr>
+          <w:ilvl w:val="1"/>
+          <w:numId w:val="1"/>
+        </w:numPr>
+      </w:pPr>
+      <w:r>
+        <w:t>LED PWM up to 16 Channels</w:t>
+      </w:r>
+    </w:p>
+    <w:p>
+      <w:pPr>
+        <w:pStyle w:val="ListParagraph"/>
+        <w:numPr>
+          <w:ilvl w:val="1"/>
+          <w:numId w:val="1"/>
+        </w:numPr>
+        <w:jc w:val="center"/>
+        <w:rPr>
+          <w:ins w:id="2" w:author="Daniel Vazquez" w:date="2022-02-17T21:22:00Z"/>
+        </w:rPr>
+      </w:pPr>
+      <w:r>
+        <w:lastRenderedPageBreak/>
+        <w:drawing>
+          <wp:inline distT="0" distB="0" distL="0" distR="0" wp14:anchorId="71B68B9B" wp14:editId="000E6EDD">
+            <wp:extent cx="4744112" cy="5468113"/>
+            <wp:effectExtent l="19050" t="19050" r="18415" b="18415"/>
+            <wp:docPr id="1" name="Picture 1" descr="Chart, diagram&#10;&#10;Description automatically generated"/>
+            <wp:cNvGraphicFramePr>
+              <a:graphicFrameLocks xmlns:a="http://schemas.openxmlformats.org/drawingml/2006/main" noChangeAspect="1"/>
+            </wp:cNvGraphicFramePr>
+            <a:graphic xmlns:a="http://schemas.openxmlformats.org/drawingml/2006/main">
+              <a:graphicData uri="http://schemas.openxmlformats.org/drawingml/2006/picture">
+                <pic:pic xmlns:pic="http://schemas.openxmlformats.org/drawingml/2006/picture">
+                  <pic:nvPicPr>
+                    <pic:cNvPr id="1" name="Picture 1" descr="Chart, diagram&#10;&#10;Description automatically generated"/>
+                    <pic:cNvPicPr/>
+                  </pic:nvPicPr>
+                  <pic:blipFill>
+                    <a:blip r:embed="rId6"/>
+                    <a:stretch>
+                      <a:fillRect/>
+                    </a:stretch>
+                  </pic:blipFill>
+                  <pic:spPr>
+                    <a:xfrm>
+                      <a:off x="0" y="0"/>
+                      <a:ext cx="4744112" cy="5468113"/>
+                    </a:xfrm>
+                    <a:prstGeom prst="rect">
+                      <a:avLst/>
+                    </a:prstGeom>
+                    <a:ln>
+                      <a:solidFill>
+                        <a:schemeClr val="tx1"/>
+                      </a:solidFill>
+                    </a:ln>
+                  </pic:spPr>
+                </pic:pic>
+              </a:graphicData>
+            </a:graphic>
+          </wp:inline>
+        </w:drawing>
+      </w:r>
+    </w:p>
+    <w:p>
+      <w:pPr>
+        <w:pStyle w:val="ListParagraph"/>
+        <w:numPr>
+          <w:ilvl w:val="1"/>
+          <w:numId w:val="1"/>
+        </w:numPr>
+        <w:rPr>
+          <w:ins w:id="3" w:author="Daniel Vazquez" w:date="2022-02-17T21:25:00Z"/>
+        </w:rPr>
+      </w:pPr>
+      <w:ins w:id="4" w:author="Daniel Vazquez" w:date="2022-02-17T21:24:00Z">
+        <w:r>
+          <w:t xml:space="preserve">The </w:t>
+        </w:r>
+        <w:r>
+          <w:t xml:space="preserve">operating voltage </w:t>
+        </w:r>
+      </w:ins>
+      <w:ins w:id="5" w:author="Daniel Vazquez" w:date="2022-02-17T21:25:00Z">
+        <w:r>
+          <w:t xml:space="preserve">of ESP32 ranges from </w:t>
+        </w:r>
+        <w:r>
+          <w:t>2.3 V to 3.6 V.</w:t>
+        </w:r>
+      </w:ins>
+    </w:p>
+    <w:p>
+      <w:pPr>
+        <w:pStyle w:val="ListParagraph"/>
+        <w:numPr>
+          <w:ilvl w:val="2"/>
+          <w:numId w:val="1"/>
+        </w:numPr>
+        <w:rPr>
+          <w:ins w:id="6" w:author="Daniel Vazquez" w:date="2022-02-17T21:28:00Z"/>
+        </w:rPr>
+      </w:pPr>
+      <w:ins w:id="7" w:author="Daniel Vazquez" w:date="2022-02-17T21:26:00Z">
+        <w:r>
+          <w:t xml:space="preserve">When using a </w:t>
+        </w:r>
+        <w:r>
+          <w:t xml:space="preserve">single power supply , the recommended </w:t>
+        </w:r>
+        <w:r>
+          <w:t>volta</w:t>
+        </w:r>
+      </w:ins>
+      <w:ins w:id="8" w:author="Daniel Vazquez" w:date="2022-02-17T21:27:00Z">
+        <w:r>
+          <w:t xml:space="preserve">ge of the power supply </w:t>
+        </w:r>
+        <w:r>
+          <w:t xml:space="preserve">is 3.3V and it’s recommended </w:t>
+        </w:r>
+        <w:r>
+          <w:t xml:space="preserve">output current </w:t>
+        </w:r>
+      </w:ins>
+      <w:ins w:id="9" w:author="Daniel Vazquez" w:date="2022-02-17T21:28:00Z">
+        <w:r>
+          <w:t xml:space="preserve">is 500 mA or more </w:t>
+        </w:r>
+      </w:ins>
+    </w:p>
+    <w:p>
+      <w:pPr>
+        <w:pStyle w:val="ListParagraph"/>
+        <w:numPr>
+          <w:ilvl w:val="2"/>
+          <w:numId w:val="1"/>
+        </w:numPr>
+        <w:rPr>
+          <w:ins w:id="10" w:author="Daniel Vazquez" w:date="2022-02-17T21:29:00Z"/>
+        </w:rPr>
+      </w:pPr>
+      <w:ins w:id="11" w:author="Daniel Vazquez" w:date="2022-02-17T21:28:00Z">
+        <w:r>
+          <w:t xml:space="preserve">If VDD_SDIO 1.8V is used </w:t>
+        </w:r>
+        <w:r>
+          <w:t xml:space="preserve">, add a 2 </w:t>
+        </w:r>
+      </w:ins>
+      <w:ins w:id="12" w:author="Daniel Vazquez" w:date="2022-02-17T21:29:00Z">
+        <w:r>
+          <w:t>K ohm grounding resistor .</w:t>
+        </w:r>
+      </w:ins>
+    </w:p>
+    <w:p>
+      <w:pPr>
+        <w:pStyle w:val="ListParagraph"/>
+        <w:numPr>
+          <w:ilvl w:val="0"/>
+          <w:numId w:val="1"/>
+        </w:numPr>
+        <w:rPr>
+          <w:ins w:id="13" w:author="Daniel Vazquez" w:date="2022-02-17T21:45:00Z"/>
           <w:b/>
           <w:bCs/>
           <w:sz w:val="28"/>
           <w:szCs w:val="28"/>
-        </w:rPr>
-        <w:t>( Bottom</w:t>
-      </w:r>
-      <w:proofErr w:type="gramEnd"/>
-      <w:r>
-        <w:rPr>
+          <w:rPrChange w:id="14" w:author="Daniel Vazquez" w:date="2022-02-17T21:45:00Z">
+            <w:rPr>
+              <w:ins w:id="15" w:author="Daniel Vazquez" w:date="2022-02-17T21:45:00Z"/>
+              <w:b/>
+              <w:bCs/>
+            </w:rPr>
+          </w:rPrChange>
+        </w:rPr>
+      </w:pPr>
+      <w:ins w:id="16" w:author="Daniel Vazquez" w:date="2022-02-17T21:44:00Z">
+        <w:r>
+          <w:rPr>
+            <w:b/>
+            <w:bCs/>
+            <w:sz w:val="28"/>
+            <w:szCs w:val="28"/>
+            <w:rPrChange w:id="17" w:author="Daniel Vazquez" w:date="2022-02-17T21:45:00Z">
+              <w:rPr/>
+            </w:rPrChange>
+          </w:rPr>
+          <w:t>RADIO</w:t>
+        </w:r>
+      </w:ins>
+    </w:p>
+    <w:p>
+      <w:pPr>
+        <w:pStyle w:val="ListParagraph"/>
+        <w:numPr>
+          <w:ilvl w:val="1"/>
+          <w:numId w:val="1"/>
+        </w:numPr>
+        <w:rPr>
+          <w:ins w:id="18" w:author="Daniel Vazquez" w:date="2022-02-17T21:45:00Z"/>
           <w:b/>
           <w:bCs/>
           <w:sz w:val="28"/>
           <w:szCs w:val="28"/>
-        </w:rPr>
-        <w:t xml:space="preserve"> of Page 9 )</w:t>
-      </w:r>
+          <w:rPrChange w:id="19" w:author="Daniel Vazquez" w:date="2022-02-17T21:45:00Z">
+            <w:rPr>
+              <w:ins w:id="20" w:author="Daniel Vazquez" w:date="2022-02-17T21:45:00Z"/>
+            </w:rPr>
+          </w:rPrChange>
+        </w:rPr>
+      </w:pPr>
+      <w:ins w:id="21" w:author="Daniel Vazquez" w:date="2022-02-17T21:45:00Z">
+        <w:r>
+          <w:t xml:space="preserve">2.4 GHz receiver </w:t>
+        </w:r>
+      </w:ins>
+    </w:p>
+    <w:p>
+      <w:pPr>
+        <w:pStyle w:val="ListParagraph"/>
+        <w:numPr>
+          <w:ilvl w:val="1"/>
+          <w:numId w:val="1"/>
+        </w:numPr>
+        <w:rPr>
+          <w:ins w:id="22" w:author="Daniel Vazquez" w:date="2022-02-17T21:46:00Z"/>
+          <w:b/>
+          <w:bCs/>
+          <w:sz w:val="28"/>
+          <w:szCs w:val="28"/>
+          <w:rPrChange w:id="23" w:author="Daniel Vazquez" w:date="2022-02-17T21:46:00Z">
+            <w:rPr>
+              <w:ins w:id="24" w:author="Daniel Vazquez" w:date="2022-02-17T21:46:00Z"/>
+            </w:rPr>
+          </w:rPrChange>
+        </w:rPr>
+      </w:pPr>
+      <w:ins w:id="25" w:author="Daniel Vazquez" w:date="2022-02-17T21:45:00Z">
+        <w:r>
+          <w:t xml:space="preserve">2.4 </w:t>
+        </w:r>
+      </w:ins>
+      <w:ins w:id="26" w:author="Daniel Vazquez" w:date="2022-02-17T21:46:00Z">
+        <w:r>
+          <w:t>GHz transmitter</w:t>
+        </w:r>
+      </w:ins>
+    </w:p>
+    <w:p>
+      <w:pPr>
+        <w:pStyle w:val="ListParagraph"/>
+        <w:numPr>
+          <w:ilvl w:val="1"/>
+          <w:numId w:val="1"/>
+        </w:numPr>
+        <w:rPr>
+          <w:ins w:id="27" w:author="Daniel Vazquez" w:date="2022-02-17T21:46:00Z"/>
+          <w:b/>
+          <w:bCs/>
+          <w:sz w:val="28"/>
+          <w:szCs w:val="28"/>
+          <w:rPrChange w:id="28" w:author="Daniel Vazquez" w:date="2022-02-17T21:46:00Z">
+            <w:rPr>
+              <w:ins w:id="29" w:author="Daniel Vazquez" w:date="2022-02-17T21:46:00Z"/>
+            </w:rPr>
+          </w:rPrChange>
+        </w:rPr>
+      </w:pPr>
+      <w:ins w:id="30" w:author="Daniel Vazquez" w:date="2022-02-17T21:46:00Z">
+        <w:r>
+          <w:t>Bias and regulators</w:t>
+        </w:r>
+      </w:ins>
+    </w:p>
+    <w:p>
+      <w:pPr>
+        <w:pStyle w:val="ListParagraph"/>
+        <w:numPr>
+          <w:ilvl w:val="1"/>
+          <w:numId w:val="1"/>
+        </w:numPr>
+        <w:rPr>
+          <w:ins w:id="31" w:author="Daniel Vazquez" w:date="2022-02-17T21:46:00Z"/>
+          <w:b/>
+          <w:bCs/>
+          <w:sz w:val="28"/>
+          <w:szCs w:val="28"/>
+          <w:rPrChange w:id="32" w:author="Daniel Vazquez" w:date="2022-02-17T21:46:00Z">
+            <w:rPr>
+              <w:ins w:id="33" w:author="Daniel Vazquez" w:date="2022-02-17T21:46:00Z"/>
+            </w:rPr>
+          </w:rPrChange>
+        </w:rPr>
+      </w:pPr>
+      <w:ins w:id="34" w:author="Daniel Vazquez" w:date="2022-02-17T21:46:00Z">
+        <w:r>
+          <w:t>Balun and transmit receive switch</w:t>
+        </w:r>
+      </w:ins>
+    </w:p>
+    <w:p>
+      <w:pPr>
+        <w:pStyle w:val="ListParagraph"/>
+        <w:numPr>
+          <w:ilvl w:val="1"/>
+          <w:numId w:val="1"/>
+        </w:numPr>
+        <w:rPr>
+          <w:ins w:id="35" w:author="Daniel Vazquez" w:date="2022-02-17T21:46:00Z"/>
+          <w:b/>
+          <w:bCs/>
+          <w:sz w:val="28"/>
+          <w:szCs w:val="28"/>
+          <w:rPrChange w:id="36" w:author="Daniel Vazquez" w:date="2022-02-17T21:46:00Z">
+            <w:rPr>
+              <w:ins w:id="37" w:author="Daniel Vazquez" w:date="2022-02-17T21:46:00Z"/>
+            </w:rPr>
+          </w:rPrChange>
+        </w:rPr>
+      </w:pPr>
+      <w:ins w:id="38" w:author="Daniel Vazquez" w:date="2022-02-17T21:46:00Z">
+        <w:r>
+          <w:t>Clock Generator</w:t>
+        </w:r>
+      </w:ins>
+    </w:p>
+    <w:p>
+      <w:pPr>
+        <w:pStyle w:val="ListParagraph"/>
+        <w:numPr>
+          <w:ilvl w:val="0"/>
+          <w:numId w:val="1"/>
+        </w:numPr>
+        <w:rPr>
+          <w:ins w:id="39" w:author="Daniel Vazquez" w:date="2022-02-17T21:49:00Z"/>
+          <w:b/>
+          <w:bCs/>
+          <w:sz w:val="28"/>
+          <w:szCs w:val="28"/>
+          <w:rPrChange w:id="40" w:author="Daniel Vazquez" w:date="2022-02-17T21:49:00Z">
+            <w:rPr>
+              <w:ins w:id="41" w:author="Daniel Vazquez" w:date="2022-02-17T21:49:00Z"/>
+              <w:b/>
+              <w:bCs/>
+            </w:rPr>
+          </w:rPrChange>
+        </w:rPr>
+      </w:pPr>
+      <w:ins w:id="42" w:author="Daniel Vazquez" w:date="2022-02-17T21:49:00Z">
+        <w:r>
+          <w:rPr>
+            <w:b/>
+            <w:bCs/>
+            <w:sz w:val="28"/>
+            <w:szCs w:val="28"/>
+            <w:rPrChange w:id="43" w:author="Daniel Vazquez" w:date="2022-02-17T21:49:00Z">
+              <w:rPr>
+                <w:b/>
+                <w:bCs/>
+              </w:rPr>
+            </w:rPrChange>
+          </w:rPr>
+          <w:t>WI-FI</w:t>
+        </w:r>
+        <w:r>
+          <w:rPr>
+            <w:b/>
+            <w:bCs/>
+            <w:sz w:val="28"/>
+            <w:szCs w:val="28"/>
+          </w:rPr>
+          <w:t xml:space="preserve"> </w:t>
+        </w:r>
+      </w:ins>
+    </w:p>
+    <w:p>
+      <w:pPr>
+        <w:pStyle w:val="ListParagraph"/>
+        <w:numPr>
+          <w:ilvl w:val="1"/>
+          <w:numId w:val="1"/>
+        </w:numPr>
+        <w:rPr>
+          <w:ins w:id="44" w:author="Daniel Vazquez" w:date="2022-02-17T21:51:00Z"/>
+        </w:rPr>
+      </w:pPr>
+      <w:ins w:id="45" w:author="Daniel Vazquez" w:date="2022-02-17T21:49:00Z">
+        <w:r>
+          <w:t>TCP/IP and full 802.11 b/g/n</w:t>
+        </w:r>
+        <w:r>
+          <w:t xml:space="preserve"> Wi-Fi Ma</w:t>
+        </w:r>
+      </w:ins>
+      <w:ins w:id="46" w:author="Daniel Vazquez" w:date="2022-02-17T21:50:00Z">
+        <w:r>
+          <w:t>c protocol</w:t>
+        </w:r>
+      </w:ins>
+    </w:p>
+    <w:p>
+      <w:pPr>
+        <w:pStyle w:val="ListParagraph"/>
+        <w:numPr>
+          <w:ilvl w:val="1"/>
+          <w:numId w:val="1"/>
+        </w:numPr>
+        <w:rPr>
+          <w:ins w:id="47" w:author="Daniel Vazquez" w:date="2022-02-17T21:51:00Z"/>
+          <w:rPrChange w:id="48" w:author="Daniel Vazquez" w:date="2022-02-17T21:51:00Z">
+            <w:rPr>
+              <w:ins w:id="49" w:author="Daniel Vazquez" w:date="2022-02-17T21:51:00Z"/>
+              <w:b/>
+              <w:bCs/>
+              <w:sz w:val="28"/>
+              <w:szCs w:val="28"/>
+            </w:rPr>
+          </w:rPrChange>
+        </w:rPr>
+      </w:pPr>
+      <w:ins w:id="50" w:author="Daniel Vazquez" w:date="2022-02-17T21:51:00Z">
+        <w:r>
+          <w:rPr>
+            <w:rPrChange w:id="51" w:author="Daniel Vazquez" w:date="2022-02-17T21:51:00Z">
+              <w:rPr>
+                <w:b/>
+                <w:bCs/>
+                <w:sz w:val="28"/>
+                <w:szCs w:val="28"/>
+              </w:rPr>
+            </w:rPrChange>
+          </w:rPr>
+          <w:t>Provides UART HCI interface, up to 4 Mbps</w:t>
+        </w:r>
+      </w:ins>
+    </w:p>
+    <w:p>
+      <w:pPr>
+        <w:pStyle w:val="ListParagraph"/>
+        <w:numPr>
+          <w:ilvl w:val="1"/>
+          <w:numId w:val="1"/>
+        </w:numPr>
+        <w:rPr>
+          <w:ins w:id="52" w:author="Daniel Vazquez" w:date="2022-02-17T21:51:00Z"/>
+          <w:rPrChange w:id="53" w:author="Daniel Vazquez" w:date="2022-02-17T21:51:00Z">
+            <w:rPr>
+              <w:ins w:id="54" w:author="Daniel Vazquez" w:date="2022-02-17T21:51:00Z"/>
+              <w:b/>
+              <w:bCs/>
+              <w:sz w:val="28"/>
+              <w:szCs w:val="28"/>
+            </w:rPr>
+          </w:rPrChange>
+        </w:rPr>
+      </w:pPr>
+      <w:ins w:id="55" w:author="Daniel Vazquez" w:date="2022-02-17T21:51:00Z">
+        <w:r>
+          <w:rPr>
+            <w:rPrChange w:id="56" w:author="Daniel Vazquez" w:date="2022-02-17T21:51:00Z">
+              <w:rPr>
+                <w:b/>
+                <w:bCs/>
+                <w:sz w:val="28"/>
+                <w:szCs w:val="28"/>
+              </w:rPr>
+            </w:rPrChange>
+          </w:rPr>
+          <w:t>Provides SDIO/SPI HCI interface</w:t>
+        </w:r>
+      </w:ins>
+    </w:p>
+    <w:p>
+      <w:pPr>
+        <w:pStyle w:val="ListParagraph"/>
+        <w:numPr>
+          <w:ilvl w:val="1"/>
+          <w:numId w:val="1"/>
+        </w:numPr>
+        <w:rPr>
+          <w:ins w:id="57" w:author="Daniel Vazquez" w:date="2022-02-17T21:53:00Z"/>
+        </w:rPr>
+      </w:pPr>
+      <w:ins w:id="58" w:author="Daniel Vazquez" w:date="2022-02-17T21:51:00Z">
+        <w:r>
+          <w:rPr>
+            <w:rPrChange w:id="59" w:author="Daniel Vazquez" w:date="2022-02-17T21:51:00Z">
+              <w:rPr>
+                <w:b/>
+                <w:bCs/>
+                <w:sz w:val="28"/>
+                <w:szCs w:val="28"/>
+              </w:rPr>
+            </w:rPrChange>
+          </w:rPr>
+          <w:t>Provides PCM/I2S audio interface</w:t>
+        </w:r>
+      </w:ins>
+    </w:p>
+    <w:p>
+      <w:pPr>
+        <w:pStyle w:val="ListParagraph"/>
+        <w:numPr>
+          <w:ilvl w:val="0"/>
+          <w:numId w:val="1"/>
+        </w:numPr>
+        <w:rPr>
+          <w:b/>
+          <w:bCs/>
+          <w:sz w:val="28"/>
+          <w:szCs w:val="28"/>
+          <w:rPrChange w:id="60" w:author="Daniel Vazquez" w:date="2022-02-17T21:53:00Z">
+            <w:rPr/>
+          </w:rPrChange>
+        </w:rPr>
+        <w:pPrChange w:id="61" w:author="Daniel Vazquez" w:date="2022-02-17T21:53:00Z">
+          <w:pPr>
+            <w:pStyle w:val="ListParagraph"/>
+            <w:numPr>
+              <w:ilvl w:val="1"/>
+              <w:numId w:val="1"/>
+            </w:numPr>
+            <w:ind w:left="1440" w:hanging="360"/>
+          </w:pPr>
+        </w:pPrChange>
+      </w:pPr>
+      <w:ins w:id="62" w:author="Daniel Vazquez" w:date="2022-02-17T21:53:00Z">
+        <w:r>
+          <w:rPr>
+            <w:b/>
+            <w:bCs/>
+            <w:sz w:val="28"/>
+            <w:szCs w:val="28"/>
+            <w:rPrChange w:id="63" w:author="Daniel Vazquez" w:date="2022-02-17T21:53:00Z">
+              <w:rPr/>
+            </w:rPrChange>
+          </w:rPr>
+          <w:t>RTC and Low Power Management</w:t>
+        </w:r>
+        <w:r>
+          <w:rPr>
+            <w:b/>
+            <w:bCs/>
+            <w:sz w:val="28"/>
+            <w:szCs w:val="28"/>
+          </w:rPr>
+          <w:t xml:space="preserve"> </w:t>
+        </w:r>
+        <w:r>
+          <w:rPr>
+            <w:b/>
+            <w:bCs/>
+            <w:sz w:val="28"/>
+            <w:szCs w:val="28"/>
+          </w:rPr>
+          <w:t xml:space="preserve">( Bottom of Page </w:t>
+        </w:r>
+        <w:r>
+          <w:rPr>
+            <w:b/>
+            <w:bCs/>
+            <w:sz w:val="28"/>
+            <w:szCs w:val="28"/>
+          </w:rPr>
+          <w:t>30</w:t>
+        </w:r>
+        <w:r>
+          <w:rPr>
+            <w:b/>
+            <w:bCs/>
+            <w:sz w:val="28"/>
+            <w:szCs w:val="28"/>
+          </w:rPr>
+          <w:t xml:space="preserve"> )</w:t>
+        </w:r>
+      </w:ins>
     </w:p>
     <w:sectPr>
       <w:pgSz w:w="12240" w:h="15840"/>
@@ -819,7 +1430,7 @@
         <w:rFonts w:ascii="Courier New" w:hAnsi="Courier New" w:cs="Courier New" w:hint="default"/>
       </w:rPr>
     </w:lvl>
-    <w:lvl w:ilvl="2" w:tplc="04090005" w:tentative="1">
+    <w:lvl w:ilvl="2" w:tplc="04090005">
       <w:start w:val="1"/>
       <w:numFmt w:val="bullet"/>
       <w:lvlText w:val=""/>
@@ -908,6 +1519,14 @@
     <w:abstractNumId w:val="0"/>
   </w:num>
 </w:numbering>
+</file>
+
+<file path=word/people.xml><?xml version="1.0" encoding="utf-8"?>
+<w15:people xmlns:wpc="http://schemas.microsoft.com/office/word/2010/wordprocessingCanvas" xmlns:cx="http://schemas.microsoft.com/office/drawing/2014/chartex" xmlns:cx1="http://schemas.microsoft.com/office/drawing/2015/9/8/chartex" xmlns:cx2="http://schemas.microsoft.com/office/drawing/2015/10/21/chartex" xmlns:cx3="http://schemas.microsoft.com/office/drawing/2016/5/9/chartex" xmlns:cx4="http://schemas.microsoft.com/office/drawing/2016/5/10/chartex" xmlns:cx5="http://schemas.microsoft.com/office/drawing/2016/5/11/chartex" xmlns:cx6="http://schemas.microsoft.com/office/drawing/2016/5/12/chartex" xmlns:cx7="http://schemas.microsoft.com/office/drawing/2016/5/13/chartex" xmlns:cx8="http://schemas.microsoft.com/office/drawing/2016/5/14/chartex" xmlns:mc="http://schemas.openxmlformats.org/markup-compatibility/2006" xmlns:aink="http://schemas.microsoft.com/office/drawing/2016/ink" xmlns:am3d="http://schemas.microsoft.com/office/drawing/2017/model3d" xmlns:o="urn:schemas-microsoft-com:office:office" xmlns:r="http://schemas.openxmlformats.org/officeDocument/2006/relationships" xmlns:m="http://schemas.openxmlformats.org/officeDocument/2006/math" xmlns:v="urn:schemas-microsoft-com:vml" xmlns:wp14="http://schemas.microsoft.com/office/word/2010/wordprocessingDrawing" xmlns:wp="http://schemas.openxmlformats.org/drawingml/2006/wordprocessingDrawing" xmlns:w10="urn:schemas-microsoft-com:office:word" xmlns:w="http://schemas.openxmlformats.org/wordprocessingml/2006/main" xmlns:w14="http://schemas.microsoft.com/office/word/2010/wordml" xmlns:w15="http://schemas.microsoft.com/office/word/2012/wordml" xmlns:w16cex="http://schemas.microsoft.com/office/word/2018/wordml/cex" xmlns:w16cid="http://schemas.microsoft.com/office/word/2016/wordml/cid" xmlns:w16="http://schemas.microsoft.com/office/word/2018/wordml" xmlns:w16sdtdh="http://schemas.microsoft.com/office/word/2020/wordml/sdtdatahash" xmlns:w16se="http://schemas.microsoft.com/office/word/2015/wordml/symex" xmlns:wpg="http://schemas.microsoft.com/office/word/2010/wordprocessingGroup" xmlns:wpi="http://schemas.microsoft.com/office/word/2010/wordprocessingInk" xmlns:wne="http://schemas.microsoft.com/office/word/2006/wordml" xmlns:wps="http://schemas.microsoft.com/office/word/2010/wordprocessingShape" mc:Ignorable="w14 w15 w16se w16cid w16 w16cex w16sdtdh wp14">
+  <w15:person w15:author="Daniel Vazquez">
+    <w15:presenceInfo w15:providerId="Windows Live" w15:userId="9237dc13137801a8"/>
+  </w15:person>
+</w15:people>
 </file>
 
 <file path=word/styles.xml><?xml version="1.0" encoding="utf-8"?>
@@ -1483,6 +2102,16 @@
       <w:szCs w:val="20"/>
     </w:rPr>
   </w:style>
+  <w:style w:type="paragraph" w:styleId="Revision">
+    <w:name w:val="Revision"/>
+    <w:hidden/>
+    <w:uiPriority w:val="99"/>
+    <w:semiHidden/>
+    <w:rsid w:val="00D55CAF"/>
+    <w:pPr>
+      <w:spacing w:after="0" w:line="240" w:lineRule="auto"/>
+    </w:pPr>
+  </w:style>
 </w:styles>
 </file>
 

</xml_diff>

<commit_message>
General Purpose Input/output information
</commit_message>
<xml_diff>
--- a/ESP32 Introduction.docx
+++ b/ESP32 Introduction.docx
@@ -833,6 +833,9 @@
         </w:rPr>
       </w:pPr>
       <w:r>
+        <w:rPr>
+          <w:noProof/>
+        </w:rPr>
         <w:lastRenderedPageBreak/>
         <w:drawing>
           <wp:inline distT="0" distB="0" distL="0" distR="0" wp14:anchorId="71B68B9B" wp14:editId="000E6EDD">
@@ -1282,6 +1285,7 @@
               </w:rPr>
             </w:rPrChange>
           </w:rPr>
+          <w:lastRenderedPageBreak/>
           <w:t>Provides SDIO/SPI HCI interface</w:t>
         </w:r>
       </w:ins>
@@ -1321,15 +1325,553 @@
           <w:numId w:val="1"/>
         </w:numPr>
         <w:rPr>
+          <w:ins w:id="60" w:author="Daniel Vazquez" w:date="2022-02-20T21:22:00Z"/>
           <w:b/>
           <w:bCs/>
           <w:sz w:val="28"/>
           <w:szCs w:val="28"/>
-          <w:rPrChange w:id="60" w:author="Daniel Vazquez" w:date="2022-02-17T21:53:00Z">
+        </w:rPr>
+      </w:pPr>
+      <w:ins w:id="61" w:author="Daniel Vazquez" w:date="2022-02-17T21:53:00Z">
+        <w:r>
+          <w:rPr>
+            <w:b/>
+            <w:bCs/>
+            <w:sz w:val="28"/>
+            <w:szCs w:val="28"/>
+            <w:rPrChange w:id="62" w:author="Daniel Vazquez" w:date="2022-02-17T21:53:00Z">
+              <w:rPr/>
+            </w:rPrChange>
+          </w:rPr>
+          <w:t>RTC and Low Power Management</w:t>
+        </w:r>
+        <w:r>
+          <w:rPr>
+            <w:b/>
+            <w:bCs/>
+            <w:sz w:val="28"/>
+            <w:szCs w:val="28"/>
+          </w:rPr>
+          <w:t xml:space="preserve"> </w:t>
+        </w:r>
+      </w:ins>
+    </w:p>
+    <w:p>
+      <w:pPr>
+        <w:pStyle w:val="ListParagraph"/>
+        <w:numPr>
+          <w:ilvl w:val="1"/>
+          <w:numId w:val="1"/>
+        </w:numPr>
+        <w:rPr>
+          <w:ins w:id="63" w:author="Daniel Vazquez" w:date="2022-02-20T21:23:00Z"/>
+          <w:b/>
+          <w:bCs/>
+          <w:sz w:val="28"/>
+          <w:szCs w:val="28"/>
+          <w:rPrChange w:id="64" w:author="Daniel Vazquez" w:date="2022-02-20T21:23:00Z">
+            <w:rPr>
+              <w:ins w:id="65" w:author="Daniel Vazquez" w:date="2022-02-20T21:23:00Z"/>
+              <w:sz w:val="28"/>
+              <w:szCs w:val="28"/>
+            </w:rPr>
+          </w:rPrChange>
+        </w:rPr>
+      </w:pPr>
+      <w:ins w:id="66" w:author="Daniel Vazquez" w:date="2022-02-20T21:23:00Z">
+        <w:r>
+          <w:rPr>
+            <w:sz w:val="28"/>
+            <w:szCs w:val="28"/>
+          </w:rPr>
+          <w:t>Power modes</w:t>
+        </w:r>
+      </w:ins>
+    </w:p>
+    <w:p>
+      <w:pPr>
+        <w:pStyle w:val="ListParagraph"/>
+        <w:numPr>
+          <w:ilvl w:val="2"/>
+          <w:numId w:val="1"/>
+        </w:numPr>
+        <w:rPr>
+          <w:ins w:id="67" w:author="Daniel Vazquez" w:date="2022-02-20T21:25:00Z"/>
+          <w:b/>
+          <w:bCs/>
+          <w:sz w:val="28"/>
+          <w:szCs w:val="28"/>
+          <w:rPrChange w:id="68" w:author="Daniel Vazquez" w:date="2022-02-20T21:25:00Z">
+            <w:rPr>
+              <w:ins w:id="69" w:author="Daniel Vazquez" w:date="2022-02-20T21:25:00Z"/>
+              <w:sz w:val="28"/>
+              <w:szCs w:val="28"/>
+            </w:rPr>
+          </w:rPrChange>
+        </w:rPr>
+      </w:pPr>
+      <w:ins w:id="70" w:author="Daniel Vazquez" w:date="2022-02-20T21:23:00Z">
+        <w:r>
+          <w:rPr>
+            <w:sz w:val="28"/>
+            <w:szCs w:val="28"/>
+          </w:rPr>
+          <w:t xml:space="preserve">Active </w:t>
+        </w:r>
+      </w:ins>
+      <w:ins w:id="71" w:author="Daniel Vazquez" w:date="2022-02-20T21:24:00Z">
+        <w:r>
+          <w:rPr>
+            <w:sz w:val="28"/>
+            <w:szCs w:val="28"/>
+          </w:rPr>
+          <w:t>– Chip radio is on, the chip can receive, transmit, o</w:t>
+        </w:r>
+      </w:ins>
+      <w:ins w:id="72" w:author="Daniel Vazquez" w:date="2022-02-20T21:25:00Z">
+        <w:r>
+          <w:rPr>
+            <w:sz w:val="28"/>
+            <w:szCs w:val="28"/>
+          </w:rPr>
+          <w:t>r listen</w:t>
+        </w:r>
+      </w:ins>
+    </w:p>
+    <w:p>
+      <w:pPr>
+        <w:pStyle w:val="ListParagraph"/>
+        <w:numPr>
+          <w:ilvl w:val="2"/>
+          <w:numId w:val="1"/>
+        </w:numPr>
+        <w:rPr>
+          <w:ins w:id="73" w:author="Daniel Vazquez" w:date="2022-02-20T21:23:00Z"/>
+          <w:b/>
+          <w:bCs/>
+          <w:sz w:val="28"/>
+          <w:szCs w:val="28"/>
+          <w:rPrChange w:id="74" w:author="Daniel Vazquez" w:date="2022-02-20T21:25:00Z">
+            <w:rPr>
+              <w:ins w:id="75" w:author="Daniel Vazquez" w:date="2022-02-20T21:23:00Z"/>
+              <w:sz w:val="28"/>
+              <w:szCs w:val="28"/>
+            </w:rPr>
+          </w:rPrChange>
+        </w:rPr>
+      </w:pPr>
+      <w:ins w:id="76" w:author="Daniel Vazquez" w:date="2022-02-20T21:23:00Z">
+        <w:r>
+          <w:rPr>
+            <w:sz w:val="28"/>
+            <w:szCs w:val="28"/>
+          </w:rPr>
+          <w:t>Modem sleep mode</w:t>
+        </w:r>
+      </w:ins>
+      <w:ins w:id="77" w:author="Daniel Vazquez" w:date="2022-02-20T21:25:00Z">
+        <w:r>
+          <w:rPr>
+            <w:sz w:val="28"/>
+            <w:szCs w:val="28"/>
+          </w:rPr>
+          <w:t xml:space="preserve"> – CPU is </w:t>
+        </w:r>
+      </w:ins>
+      <w:ins w:id="78" w:author="Daniel Vazquez" w:date="2022-02-20T21:26:00Z">
+        <w:r>
+          <w:rPr>
+            <w:sz w:val="28"/>
+            <w:szCs w:val="28"/>
+          </w:rPr>
+          <w:t>operational,</w:t>
+        </w:r>
+      </w:ins>
+      <w:ins w:id="79" w:author="Daniel Vazquez" w:date="2022-02-20T21:25:00Z">
+        <w:r>
+          <w:rPr>
+            <w:sz w:val="28"/>
+            <w:szCs w:val="28"/>
+          </w:rPr>
+          <w:t xml:space="preserve"> </w:t>
+        </w:r>
+        <w:r>
+          <w:rPr>
+            <w:sz w:val="28"/>
+            <w:szCs w:val="28"/>
+          </w:rPr>
+          <w:t>and the clock is configurable</w:t>
+        </w:r>
+      </w:ins>
+      <w:ins w:id="80" w:author="Daniel Vazquez" w:date="2022-02-20T21:26:00Z">
+        <w:r>
+          <w:rPr>
+            <w:sz w:val="28"/>
+            <w:szCs w:val="28"/>
+          </w:rPr>
+          <w:t>. Radio and exterior boards are not</w:t>
+        </w:r>
+      </w:ins>
+    </w:p>
+    <w:p>
+      <w:pPr>
+        <w:pStyle w:val="ListParagraph"/>
+        <w:numPr>
+          <w:ilvl w:val="2"/>
+          <w:numId w:val="1"/>
+        </w:numPr>
+        <w:rPr>
+          <w:ins w:id="81" w:author="Daniel Vazquez" w:date="2022-02-20T21:23:00Z"/>
+          <w:b/>
+          <w:bCs/>
+          <w:sz w:val="28"/>
+          <w:szCs w:val="28"/>
+          <w:rPrChange w:id="82" w:author="Daniel Vazquez" w:date="2022-02-20T21:23:00Z">
+            <w:rPr>
+              <w:ins w:id="83" w:author="Daniel Vazquez" w:date="2022-02-20T21:23:00Z"/>
+              <w:sz w:val="28"/>
+              <w:szCs w:val="28"/>
+            </w:rPr>
+          </w:rPrChange>
+        </w:rPr>
+      </w:pPr>
+      <w:ins w:id="84" w:author="Daniel Vazquez" w:date="2022-02-20T21:23:00Z">
+        <w:r>
+          <w:rPr>
+            <w:sz w:val="28"/>
+            <w:szCs w:val="28"/>
+          </w:rPr>
+          <w:t>Light sleep mode</w:t>
+        </w:r>
+      </w:ins>
+      <w:ins w:id="85" w:author="Daniel Vazquez" w:date="2022-02-20T21:26:00Z">
+        <w:r>
+          <w:rPr>
+            <w:sz w:val="28"/>
+            <w:szCs w:val="28"/>
+          </w:rPr>
+          <w:t xml:space="preserve"> – CPU is paused</w:t>
+        </w:r>
+        <w:r>
+          <w:rPr>
+            <w:sz w:val="28"/>
+            <w:szCs w:val="28"/>
+          </w:rPr>
+          <w:t xml:space="preserve">, any </w:t>
+        </w:r>
+      </w:ins>
+      <w:ins w:id="86" w:author="Daniel Vazquez" w:date="2022-02-20T21:27:00Z">
+        <w:r>
+          <w:rPr>
+            <w:sz w:val="28"/>
+            <w:szCs w:val="28"/>
+          </w:rPr>
+          <w:t>wake-up</w:t>
+        </w:r>
+      </w:ins>
+      <w:ins w:id="87" w:author="Daniel Vazquez" w:date="2022-02-20T21:26:00Z">
+        <w:r>
+          <w:rPr>
+            <w:sz w:val="28"/>
+            <w:szCs w:val="28"/>
+          </w:rPr>
+          <w:t xml:space="preserve"> events will </w:t>
+        </w:r>
+      </w:ins>
+      <w:ins w:id="88" w:author="Daniel Vazquez" w:date="2022-02-20T21:27:00Z">
+        <w:r>
+          <w:rPr>
+            <w:sz w:val="28"/>
+            <w:szCs w:val="28"/>
+          </w:rPr>
+          <w:t xml:space="preserve">wake up the </w:t>
+        </w:r>
+        <w:r>
+          <w:rPr>
+            <w:sz w:val="28"/>
+            <w:szCs w:val="28"/>
+          </w:rPr>
+          <w:t>chip</w:t>
+        </w:r>
+      </w:ins>
+    </w:p>
+    <w:p>
+      <w:pPr>
+        <w:pStyle w:val="ListParagraph"/>
+        <w:numPr>
+          <w:ilvl w:val="2"/>
+          <w:numId w:val="1"/>
+        </w:numPr>
+        <w:rPr>
+          <w:ins w:id="89" w:author="Daniel Vazquez" w:date="2022-02-20T21:24:00Z"/>
+          <w:b/>
+          <w:bCs/>
+          <w:sz w:val="28"/>
+          <w:szCs w:val="28"/>
+          <w:rPrChange w:id="90" w:author="Daniel Vazquez" w:date="2022-02-20T21:24:00Z">
+            <w:rPr>
+              <w:ins w:id="91" w:author="Daniel Vazquez" w:date="2022-02-20T21:24:00Z"/>
+              <w:sz w:val="28"/>
+              <w:szCs w:val="28"/>
+            </w:rPr>
+          </w:rPrChange>
+        </w:rPr>
+      </w:pPr>
+      <w:ins w:id="92" w:author="Daniel Vazquez" w:date="2022-02-20T21:23:00Z">
+        <w:r>
+          <w:rPr>
+            <w:sz w:val="28"/>
+            <w:szCs w:val="28"/>
+          </w:rPr>
+          <w:t>Deep sl</w:t>
+        </w:r>
+      </w:ins>
+      <w:ins w:id="93" w:author="Daniel Vazquez" w:date="2022-02-20T21:24:00Z">
+        <w:r>
+          <w:rPr>
+            <w:sz w:val="28"/>
+            <w:szCs w:val="28"/>
+          </w:rPr>
+          <w:t>eep mode</w:t>
+        </w:r>
+      </w:ins>
+      <w:ins w:id="94" w:author="Daniel Vazquez" w:date="2022-02-20T21:27:00Z">
+        <w:r>
+          <w:rPr>
+            <w:sz w:val="28"/>
+            <w:szCs w:val="28"/>
+          </w:rPr>
+          <w:t xml:space="preserve"> – Only the RTC memory and RTC peripherals </w:t>
+        </w:r>
+        <w:r>
+          <w:rPr>
+            <w:sz w:val="28"/>
+            <w:szCs w:val="28"/>
+          </w:rPr>
+          <w:t>are powered on.</w:t>
+        </w:r>
+      </w:ins>
+    </w:p>
+    <w:p>
+      <w:pPr>
+        <w:pStyle w:val="ListParagraph"/>
+        <w:numPr>
+          <w:ilvl w:val="2"/>
+          <w:numId w:val="1"/>
+        </w:numPr>
+        <w:rPr>
+          <w:ins w:id="95" w:author="Daniel Vazquez" w:date="2022-02-20T21:24:00Z"/>
+          <w:b/>
+          <w:bCs/>
+          <w:sz w:val="28"/>
+          <w:szCs w:val="28"/>
+          <w:rPrChange w:id="96" w:author="Daniel Vazquez" w:date="2022-02-20T21:24:00Z">
+            <w:rPr>
+              <w:ins w:id="97" w:author="Daniel Vazquez" w:date="2022-02-20T21:24:00Z"/>
+              <w:sz w:val="28"/>
+              <w:szCs w:val="28"/>
+            </w:rPr>
+          </w:rPrChange>
+        </w:rPr>
+      </w:pPr>
+      <w:ins w:id="98" w:author="Daniel Vazquez" w:date="2022-02-20T21:24:00Z">
+        <w:r>
+          <w:rPr>
+            <w:sz w:val="28"/>
+            <w:szCs w:val="28"/>
+          </w:rPr>
+          <w:t>Hibernation mode</w:t>
+        </w:r>
+      </w:ins>
+      <w:ins w:id="99" w:author="Daniel Vazquez" w:date="2022-02-20T21:27:00Z">
+        <w:r>
+          <w:rPr>
+            <w:sz w:val="28"/>
+            <w:szCs w:val="28"/>
+          </w:rPr>
+          <w:t xml:space="preserve"> </w:t>
+        </w:r>
+      </w:ins>
+      <w:ins w:id="100" w:author="Daniel Vazquez" w:date="2022-02-20T21:28:00Z">
+        <w:r>
+          <w:rPr>
+            <w:sz w:val="28"/>
+            <w:szCs w:val="28"/>
+          </w:rPr>
+          <w:t>–</w:t>
+        </w:r>
+      </w:ins>
+      <w:ins w:id="101" w:author="Daniel Vazquez" w:date="2022-02-20T21:27:00Z">
+        <w:r>
+          <w:rPr>
+            <w:sz w:val="28"/>
+            <w:szCs w:val="28"/>
+          </w:rPr>
+          <w:t xml:space="preserve"> </w:t>
+        </w:r>
+      </w:ins>
+      <w:ins w:id="102" w:author="Daniel Vazquez" w:date="2022-02-20T21:28:00Z">
+        <w:r>
+          <w:rPr>
+            <w:sz w:val="28"/>
+            <w:szCs w:val="28"/>
+          </w:rPr>
+          <w:t>Only one RTC timer on the slow clock and certain RTC GPIOs are act</w:t>
+        </w:r>
+      </w:ins>
+      <w:ins w:id="103" w:author="Daniel Vazquez" w:date="2022-02-20T21:29:00Z">
+        <w:r>
+          <w:rPr>
+            <w:sz w:val="28"/>
+            <w:szCs w:val="28"/>
+          </w:rPr>
+          <w:t>ive</w:t>
+        </w:r>
+      </w:ins>
+    </w:p>
+    <w:p>
+      <w:pPr>
+        <w:pStyle w:val="ListParagraph"/>
+        <w:numPr>
+          <w:ilvl w:val="1"/>
+          <w:numId w:val="1"/>
+        </w:numPr>
+        <w:rPr>
+          <w:ins w:id="104" w:author="Daniel Vazquez" w:date="2022-02-20T21:36:00Z"/>
+          <w:b/>
+          <w:bCs/>
+          <w:sz w:val="28"/>
+          <w:szCs w:val="28"/>
+          <w:rPrChange w:id="105" w:author="Daniel Vazquez" w:date="2022-02-20T21:36:00Z">
+            <w:rPr>
+              <w:ins w:id="106" w:author="Daniel Vazquez" w:date="2022-02-20T21:36:00Z"/>
+              <w:sz w:val="28"/>
+              <w:szCs w:val="28"/>
+            </w:rPr>
+          </w:rPrChange>
+        </w:rPr>
+      </w:pPr>
+      <w:ins w:id="107" w:author="Daniel Vazquez" w:date="2022-02-20T21:32:00Z">
+        <w:r>
+          <w:rPr>
+            <w:sz w:val="28"/>
+            <w:szCs w:val="28"/>
+          </w:rPr>
+          <w:t xml:space="preserve">For the most part the power consumption of the </w:t>
+        </w:r>
+        <w:r>
+          <w:rPr>
+            <w:sz w:val="28"/>
+            <w:szCs w:val="28"/>
+          </w:rPr>
+          <w:t>chip depends on the m</w:t>
+        </w:r>
+      </w:ins>
+      <w:ins w:id="108" w:author="Daniel Vazquez" w:date="2022-02-20T21:33:00Z">
+        <w:r>
+          <w:rPr>
+            <w:sz w:val="28"/>
+            <w:szCs w:val="28"/>
+          </w:rPr>
+          <w:t xml:space="preserve">ode, with </w:t>
+        </w:r>
+        <w:r>
+          <w:rPr>
+            <w:sz w:val="28"/>
+            <w:szCs w:val="28"/>
+          </w:rPr>
+          <w:t>most of the modes being around 80 mA</w:t>
+        </w:r>
+      </w:ins>
+    </w:p>
+    <w:p>
+      <w:pPr>
+        <w:pStyle w:val="ListParagraph"/>
+        <w:numPr>
+          <w:ilvl w:val="0"/>
+          <w:numId w:val="1"/>
+        </w:numPr>
+        <w:rPr>
+          <w:ins w:id="109" w:author="Daniel Vazquez" w:date="2022-02-20T21:36:00Z"/>
+          <w:b/>
+          <w:bCs/>
+          <w:sz w:val="28"/>
+          <w:szCs w:val="28"/>
+          <w:rPrChange w:id="110" w:author="Daniel Vazquez" w:date="2022-02-20T21:36:00Z">
+            <w:rPr>
+              <w:ins w:id="111" w:author="Daniel Vazquez" w:date="2022-02-20T21:36:00Z"/>
+              <w:sz w:val="28"/>
+              <w:szCs w:val="28"/>
+            </w:rPr>
+          </w:rPrChange>
+        </w:rPr>
+      </w:pPr>
+      <w:ins w:id="112" w:author="Daniel Vazquez" w:date="2022-02-20T21:36:00Z">
+        <w:r>
+          <w:rPr>
+            <w:sz w:val="28"/>
+            <w:szCs w:val="28"/>
+          </w:rPr>
+          <w:t>SAR ADC</w:t>
+        </w:r>
+      </w:ins>
+    </w:p>
+    <w:p>
+      <w:pPr>
+        <w:pStyle w:val="ListParagraph"/>
+        <w:numPr>
+          <w:ilvl w:val="1"/>
+          <w:numId w:val="1"/>
+        </w:numPr>
+        <w:rPr>
+          <w:ins w:id="113" w:author="Daniel Vazquez" w:date="2022-02-20T21:59:00Z"/>
+          <w:b/>
+          <w:bCs/>
+          <w:sz w:val="28"/>
+          <w:szCs w:val="28"/>
+          <w:rPrChange w:id="114" w:author="Daniel Vazquez" w:date="2022-02-20T21:59:00Z">
+            <w:rPr>
+              <w:ins w:id="115" w:author="Daniel Vazquez" w:date="2022-02-20T21:59:00Z"/>
+              <w:sz w:val="28"/>
+              <w:szCs w:val="28"/>
+            </w:rPr>
+          </w:rPrChange>
+        </w:rPr>
+      </w:pPr>
+      <w:ins w:id="116" w:author="Daniel Vazquez" w:date="2022-02-20T21:44:00Z">
+        <w:r>
+          <w:rPr>
+            <w:sz w:val="28"/>
+            <w:szCs w:val="28"/>
+          </w:rPr>
+          <w:t xml:space="preserve">Successive </w:t>
+        </w:r>
+        <w:r>
+          <w:rPr>
+            <w:sz w:val="28"/>
+            <w:szCs w:val="28"/>
+          </w:rPr>
+          <w:t>Approximation Registers</w:t>
+        </w:r>
+      </w:ins>
+    </w:p>
+    <w:p>
+      <w:pPr>
+        <w:pStyle w:val="ListParagraph"/>
+        <w:numPr>
+          <w:ilvl w:val="0"/>
+          <w:numId w:val="1"/>
+        </w:numPr>
+        <w:rPr>
+          <w:b/>
+          <w:bCs/>
+          <w:sz w:val="28"/>
+          <w:szCs w:val="28"/>
+          <w:rPrChange w:id="117" w:author="Daniel Vazquez" w:date="2022-02-20T21:59:00Z">
             <w:rPr/>
           </w:rPrChange>
         </w:rPr>
-        <w:pPrChange w:id="61" w:author="Daniel Vazquez" w:date="2022-02-17T21:53:00Z">
+        <w:pPrChange w:id="118" w:author="Daniel Vazquez" w:date="2022-02-20T21:59:00Z">
           <w:pPr>
             <w:pStyle w:val="ListParagraph"/>
             <w:numPr>
@@ -1340,19 +1882,18 @@
           </w:pPr>
         </w:pPrChange>
       </w:pPr>
-      <w:ins w:id="62" w:author="Daniel Vazquez" w:date="2022-02-17T21:53:00Z">
+      <w:ins w:id="119" w:author="Daniel Vazquez" w:date="2022-02-20T21:59:00Z">
         <w:r>
           <w:rPr>
             <w:b/>
             <w:bCs/>
             <w:sz w:val="28"/>
             <w:szCs w:val="28"/>
-            <w:rPrChange w:id="63" w:author="Daniel Vazquez" w:date="2022-02-17T21:53:00Z">
-              <w:rPr/>
-            </w:rPrChange>
-          </w:rPr>
-          <w:t>RTC and Low Power Management</w:t>
-        </w:r>
+          </w:rPr>
+          <w:t xml:space="preserve">Electrical </w:t>
+        </w:r>
+      </w:ins>
+      <w:ins w:id="120" w:author="Daniel Vazquez" w:date="2022-02-20T22:00:00Z">
         <w:r>
           <w:rPr>
             <w:b/>
@@ -1360,34 +1901,7 @@
             <w:sz w:val="28"/>
             <w:szCs w:val="28"/>
           </w:rPr>
-          <w:t xml:space="preserve"> </w:t>
-        </w:r>
-        <w:r>
-          <w:rPr>
-            <w:b/>
-            <w:bCs/>
-            <w:sz w:val="28"/>
-            <w:szCs w:val="28"/>
-          </w:rPr>
-          <w:t xml:space="preserve">( Bottom of Page </w:t>
-        </w:r>
-        <w:r>
-          <w:rPr>
-            <w:b/>
-            <w:bCs/>
-            <w:sz w:val="28"/>
-            <w:szCs w:val="28"/>
-          </w:rPr>
-          <w:t>30</w:t>
-        </w:r>
-        <w:r>
-          <w:rPr>
-            <w:b/>
-            <w:bCs/>
-            <w:sz w:val="28"/>
-            <w:szCs w:val="28"/>
-          </w:rPr>
-          <w:t xml:space="preserve"> )</w:t>
+          <w:t>Characteristics ( Page 42 )</w:t>
         </w:r>
       </w:ins>
     </w:p>
@@ -1952,6 +2466,7 @@
   <w:style w:type="character" w:default="1" w:styleId="DefaultParagraphFont">
     <w:name w:val="Default Paragraph Font"/>
     <w:uiPriority w:val="1"/>
+    <w:semiHidden/>
     <w:unhideWhenUsed/>
   </w:style>
   <w:style w:type="table" w:default="1" w:styleId="TableNormal">

</xml_diff>

<commit_message>
Finished the ESP32 introduction and started a new resource to start downloading programing environment
</commit_message>
<xml_diff>
--- a/ESP32 Introduction.docx
+++ b/ESP32 Introduction.docx
@@ -125,6 +125,8 @@
               <w:tab w:val="right" w:leader="dot" w:pos="9350"/>
             </w:tabs>
             <w:rPr>
+              <w:ins w:id="0" w:author="Daniel Vazquez" w:date="2022-02-23T22:10:00Z"/>
+              <w:rFonts w:eastAsiaTheme="minorEastAsia"/>
               <w:noProof/>
             </w:rPr>
           </w:pPr>
@@ -137,13 +139,53 @@
           <w:r>
             <w:fldChar w:fldCharType="separate"/>
           </w:r>
-          <w:hyperlink w:anchor="_Toc95943319" w:history="1">
+          <w:ins w:id="1" w:author="Daniel Vazquez" w:date="2022-02-23T22:10:00Z">
             <w:r>
               <w:rPr>
                 <w:rStyle w:val="Hyperlink"/>
                 <w:noProof/>
               </w:rPr>
-              <w:t>ESP 32 Data sheet</w:t>
+              <w:fldChar w:fldCharType="begin"/>
+            </w:r>
+            <w:r>
+              <w:rPr>
+                <w:rStyle w:val="Hyperlink"/>
+                <w:noProof/>
+              </w:rPr>
+              <w:instrText xml:space="preserve"> </w:instrText>
+            </w:r>
+            <w:r>
+              <w:rPr>
+                <w:noProof/>
+              </w:rPr>
+              <w:instrText>HYPERLINK \l "_Toc96546634"</w:instrText>
+            </w:r>
+            <w:r>
+              <w:rPr>
+                <w:rStyle w:val="Hyperlink"/>
+                <w:noProof/>
+              </w:rPr>
+              <w:instrText xml:space="preserve"> </w:instrText>
+            </w:r>
+            <w:r>
+              <w:rPr>
+                <w:rStyle w:val="Hyperlink"/>
+                <w:noProof/>
+              </w:rPr>
+            </w:r>
+            <w:r>
+              <w:rPr>
+                <w:rStyle w:val="Hyperlink"/>
+                <w:noProof/>
+              </w:rPr>
+              <w:fldChar w:fldCharType="separate"/>
+            </w:r>
+            <w:r>
+              <w:rPr>
+                <w:rStyle w:val="Hyperlink"/>
+                <w:noProof/>
+              </w:rPr>
+              <w:t>Big Resource Page</w:t>
             </w:r>
             <w:r>
               <w:rPr>
@@ -164,7 +206,7 @@
                 <w:noProof/>
                 <w:webHidden/>
               </w:rPr>
-              <w:instrText xml:space="preserve"> PAGEREF _Toc95943319 \h </w:instrText>
+              <w:instrText xml:space="preserve"> PAGEREF _Toc96546634 \h </w:instrText>
             </w:r>
             <w:r>
               <w:rPr>
@@ -172,28 +214,309 @@
                 <w:webHidden/>
               </w:rPr>
             </w:r>
+          </w:ins>
+          <w:r>
+            <w:rPr>
+              <w:noProof/>
+              <w:webHidden/>
+            </w:rPr>
+            <w:fldChar w:fldCharType="separate"/>
+          </w:r>
+          <w:ins w:id="2" w:author="Daniel Vazquez" w:date="2022-02-23T22:10:00Z">
             <w:r>
               <w:rPr>
                 <w:noProof/>
                 <w:webHidden/>
               </w:rPr>
+              <w:t>3</w:t>
+            </w:r>
+            <w:r>
+              <w:rPr>
+                <w:noProof/>
+                <w:webHidden/>
+              </w:rPr>
+              <w:fldChar w:fldCharType="end"/>
+            </w:r>
+            <w:r>
+              <w:rPr>
+                <w:rStyle w:val="Hyperlink"/>
+                <w:noProof/>
+              </w:rPr>
+              <w:fldChar w:fldCharType="end"/>
+            </w:r>
+          </w:ins>
+        </w:p>
+        <w:p>
+          <w:pPr>
+            <w:pStyle w:val="TOC1"/>
+            <w:tabs>
+              <w:tab w:val="right" w:leader="dot" w:pos="9350"/>
+            </w:tabs>
+            <w:rPr>
+              <w:ins w:id="3" w:author="Daniel Vazquez" w:date="2022-02-23T22:10:00Z"/>
+              <w:rFonts w:eastAsiaTheme="minorEastAsia"/>
+              <w:noProof/>
+            </w:rPr>
+          </w:pPr>
+          <w:ins w:id="4" w:author="Daniel Vazquez" w:date="2022-02-23T22:10:00Z">
+            <w:r>
+              <w:rPr>
+                <w:rStyle w:val="Hyperlink"/>
+                <w:noProof/>
+              </w:rPr>
+              <w:fldChar w:fldCharType="begin"/>
+            </w:r>
+            <w:r>
+              <w:rPr>
+                <w:rStyle w:val="Hyperlink"/>
+                <w:noProof/>
+              </w:rPr>
+              <w:instrText xml:space="preserve"> </w:instrText>
+            </w:r>
+            <w:r>
+              <w:rPr>
+                <w:noProof/>
+              </w:rPr>
+              <w:instrText>HYPERLINK \l "_Toc96546635"</w:instrText>
+            </w:r>
+            <w:r>
+              <w:rPr>
+                <w:rStyle w:val="Hyperlink"/>
+                <w:noProof/>
+              </w:rPr>
+              <w:instrText xml:space="preserve"> </w:instrText>
+            </w:r>
+            <w:r>
+              <w:rPr>
+                <w:rStyle w:val="Hyperlink"/>
+                <w:noProof/>
+              </w:rPr>
+            </w:r>
+            <w:r>
+              <w:rPr>
+                <w:rStyle w:val="Hyperlink"/>
+                <w:noProof/>
+              </w:rPr>
               <w:fldChar w:fldCharType="separate"/>
             </w:r>
             <w:r>
               <w:rPr>
+                <w:rStyle w:val="Hyperlink"/>
+                <w:noProof/>
+              </w:rPr>
+              <w:t>ESP 32 Data sheet ( 65 Pg )</w:t>
+            </w:r>
+            <w:r>
+              <w:rPr>
                 <w:noProof/>
                 <w:webHidden/>
               </w:rPr>
-              <w:t>3</w:t>
+              <w:tab/>
             </w:r>
             <w:r>
               <w:rPr>
                 <w:noProof/>
                 <w:webHidden/>
               </w:rPr>
+              <w:fldChar w:fldCharType="begin"/>
+            </w:r>
+            <w:r>
+              <w:rPr>
+                <w:noProof/>
+                <w:webHidden/>
+              </w:rPr>
+              <w:instrText xml:space="preserve"> PAGEREF _Toc96546635 \h </w:instrText>
+            </w:r>
+            <w:r>
+              <w:rPr>
+                <w:noProof/>
+                <w:webHidden/>
+              </w:rPr>
+            </w:r>
+          </w:ins>
+          <w:r>
+            <w:rPr>
+              <w:noProof/>
+              <w:webHidden/>
+            </w:rPr>
+            <w:fldChar w:fldCharType="separate"/>
+          </w:r>
+          <w:ins w:id="5" w:author="Daniel Vazquez" w:date="2022-02-23T22:10:00Z">
+            <w:r>
+              <w:rPr>
+                <w:noProof/>
+                <w:webHidden/>
+              </w:rPr>
+              <w:t>4</w:t>
+            </w:r>
+            <w:r>
+              <w:rPr>
+                <w:noProof/>
+                <w:webHidden/>
+              </w:rPr>
               <w:fldChar w:fldCharType="end"/>
             </w:r>
-          </w:hyperlink>
+            <w:r>
+              <w:rPr>
+                <w:rStyle w:val="Hyperlink"/>
+                <w:noProof/>
+              </w:rPr>
+              <w:fldChar w:fldCharType="end"/>
+            </w:r>
+          </w:ins>
+        </w:p>
+        <w:p>
+          <w:pPr>
+            <w:pStyle w:val="TOC1"/>
+            <w:tabs>
+              <w:tab w:val="right" w:leader="dot" w:pos="9350"/>
+            </w:tabs>
+            <w:rPr>
+              <w:ins w:id="6" w:author="Daniel Vazquez" w:date="2022-02-23T22:10:00Z"/>
+              <w:rFonts w:eastAsiaTheme="minorEastAsia"/>
+              <w:noProof/>
+            </w:rPr>
+          </w:pPr>
+          <w:ins w:id="7" w:author="Daniel Vazquez" w:date="2022-02-23T22:10:00Z">
+            <w:r>
+              <w:rPr>
+                <w:rStyle w:val="Hyperlink"/>
+                <w:noProof/>
+              </w:rPr>
+              <w:fldChar w:fldCharType="begin"/>
+            </w:r>
+            <w:r>
+              <w:rPr>
+                <w:rStyle w:val="Hyperlink"/>
+                <w:noProof/>
+              </w:rPr>
+              <w:instrText xml:space="preserve"> </w:instrText>
+            </w:r>
+            <w:r>
+              <w:rPr>
+                <w:noProof/>
+              </w:rPr>
+              <w:instrText>HYPERLINK \l "_Toc96546636"</w:instrText>
+            </w:r>
+            <w:r>
+              <w:rPr>
+                <w:rStyle w:val="Hyperlink"/>
+                <w:noProof/>
+              </w:rPr>
+              <w:instrText xml:space="preserve"> </w:instrText>
+            </w:r>
+            <w:r>
+              <w:rPr>
+                <w:rStyle w:val="Hyperlink"/>
+                <w:noProof/>
+              </w:rPr>
+            </w:r>
+            <w:r>
+              <w:rPr>
+                <w:rStyle w:val="Hyperlink"/>
+                <w:noProof/>
+              </w:rPr>
+              <w:fldChar w:fldCharType="separate"/>
+            </w:r>
+            <w:r>
+              <w:rPr>
+                <w:rStyle w:val="Hyperlink"/>
+                <w:noProof/>
+              </w:rPr>
+              <w:t>ESP-IDF Programming Guide</w:t>
+            </w:r>
+            <w:r>
+              <w:rPr>
+                <w:noProof/>
+                <w:webHidden/>
+              </w:rPr>
+              <w:tab/>
+            </w:r>
+            <w:r>
+              <w:rPr>
+                <w:noProof/>
+                <w:webHidden/>
+              </w:rPr>
+              <w:fldChar w:fldCharType="begin"/>
+            </w:r>
+            <w:r>
+              <w:rPr>
+                <w:noProof/>
+                <w:webHidden/>
+              </w:rPr>
+              <w:instrText xml:space="preserve"> PAGEREF _Toc96546636 \h </w:instrText>
+            </w:r>
+            <w:r>
+              <w:rPr>
+                <w:noProof/>
+                <w:webHidden/>
+              </w:rPr>
+            </w:r>
+          </w:ins>
+          <w:r>
+            <w:rPr>
+              <w:noProof/>
+              <w:webHidden/>
+            </w:rPr>
+            <w:fldChar w:fldCharType="separate"/>
+          </w:r>
+          <w:ins w:id="8" w:author="Daniel Vazquez" w:date="2022-02-23T22:10:00Z">
+            <w:r>
+              <w:rPr>
+                <w:noProof/>
+                <w:webHidden/>
+              </w:rPr>
+              <w:t>7</w:t>
+            </w:r>
+            <w:r>
+              <w:rPr>
+                <w:noProof/>
+                <w:webHidden/>
+              </w:rPr>
+              <w:fldChar w:fldCharType="end"/>
+            </w:r>
+            <w:r>
+              <w:rPr>
+                <w:rStyle w:val="Hyperlink"/>
+                <w:noProof/>
+              </w:rPr>
+              <w:fldChar w:fldCharType="end"/>
+            </w:r>
+          </w:ins>
+        </w:p>
+        <w:p>
+          <w:pPr>
+            <w:pStyle w:val="TOC1"/>
+            <w:tabs>
+              <w:tab w:val="right" w:leader="dot" w:pos="9350"/>
+            </w:tabs>
+            <w:rPr>
+              <w:del w:id="9" w:author="Daniel Vazquez" w:date="2022-02-23T22:06:00Z"/>
+              <w:noProof/>
+            </w:rPr>
+          </w:pPr>
+          <w:del w:id="10" w:author="Daniel Vazquez" w:date="2022-02-23T22:06:00Z">
+            <w:r>
+              <w:rPr>
+                <w:noProof/>
+                <w:rPrChange w:id="11" w:author="Daniel Vazquez" w:date="2022-02-23T22:06:00Z">
+                  <w:rPr>
+                    <w:rStyle w:val="Hyperlink"/>
+                    <w:noProof/>
+                  </w:rPr>
+                </w:rPrChange>
+              </w:rPr>
+              <w:delText>ESP 32 Data sheet</w:delText>
+            </w:r>
+            <w:r>
+              <w:rPr>
+                <w:noProof/>
+                <w:webHidden/>
+              </w:rPr>
+              <w:tab/>
+              <w:delText>3</w:delText>
+            </w:r>
+          </w:del>
         </w:p>
         <w:p>
           <w:r>
@@ -225,436 +548,616 @@
     <w:p>
       <w:pPr>
         <w:pStyle w:val="Heading1"/>
-      </w:pPr>
-      <w:bookmarkStart w:id="0" w:name="_Toc95943319"/>
-      <w:r>
-        <w:lastRenderedPageBreak/>
-        <w:t>ESP 32 Data sheet</w:t>
-      </w:r>
-      <w:bookmarkEnd w:id="0"/>
-      <w:r>
-        <w:t xml:space="preserve"> ( 65 Pg )</w:t>
-      </w:r>
-    </w:p>
-    <w:p>
-      <w:pPr>
-        <w:pStyle w:val="ListParagraph"/>
-        <w:numPr>
-          <w:ilvl w:val="0"/>
-          <w:numId w:val="1"/>
-        </w:numPr>
-      </w:pPr>
-      <w:r>
-        <w:t xml:space="preserve">Single 2.4 GHz Wi-Fi </w:t>
-      </w:r>
-      <w:r>
-        <w:t>a</w:t>
-      </w:r>
-      <w:r>
-        <w:t>nd Bluetooth combo chip</w:t>
-      </w:r>
-      <w:r>
-        <w:t>.</w:t>
-      </w:r>
-    </w:p>
-    <w:p>
-      <w:pPr>
-        <w:pStyle w:val="ListParagraph"/>
-        <w:numPr>
-          <w:ilvl w:val="0"/>
-          <w:numId w:val="1"/>
-        </w:numPr>
-      </w:pPr>
-      <w:r>
-        <w:t xml:space="preserve">Low </w:t>
-      </w:r>
-      <w:r>
-        <w:t>duty cycle is used to minimize the amount of ene</w:t>
-      </w:r>
-      <w:r>
-        <w:t>rgy that the chip expends.</w:t>
-      </w:r>
-    </w:p>
-    <w:p>
-      <w:pPr>
-        <w:pStyle w:val="ListParagraph"/>
-        <w:numPr>
-          <w:ilvl w:val="0"/>
-          <w:numId w:val="1"/>
-        </w:numPr>
-      </w:pPr>
-      <w:r>
-        <w:t>Output of the power amplifier is adjustable</w:t>
-      </w:r>
-    </w:p>
-    <w:p>
-      <w:pPr>
-        <w:pStyle w:val="ListParagraph"/>
-        <w:numPr>
-          <w:ilvl w:val="1"/>
-          <w:numId w:val="1"/>
-        </w:numPr>
-      </w:pPr>
-      <w:r>
-        <w:t xml:space="preserve">Optimal trade off between communication range, </w:t>
-      </w:r>
-      <w:r>
-        <w:t>data and power consumption</w:t>
-      </w:r>
-    </w:p>
-    <w:p>
-      <w:pPr>
-        <w:pStyle w:val="ListParagraph"/>
-        <w:numPr>
-          <w:ilvl w:val="0"/>
-          <w:numId w:val="1"/>
-        </w:numPr>
-      </w:pPr>
-      <w:r>
-        <w:t xml:space="preserve">20 </w:t>
-      </w:r>
-      <w:r>
-        <w:t>external components</w:t>
-      </w:r>
-    </w:p>
-    <w:p>
-      <w:pPr>
-        <w:pStyle w:val="ListParagraph"/>
-        <w:numPr>
-          <w:ilvl w:val="0"/>
-          <w:numId w:val="1"/>
-        </w:numPr>
-        <w:rPr>
-          <w:b/>
-          <w:bCs/>
+        <w:rPr>
+          <w:ins w:id="12" w:author="Daniel Vazquez" w:date="2022-02-23T22:09:00Z"/>
+        </w:rPr>
+      </w:pPr>
+      <w:bookmarkStart w:id="13" w:name="_Toc96546634"/>
+      <w:ins w:id="14" w:author="Daniel Vazquez" w:date="2022-02-23T22:08:00Z">
+        <w:r>
+          <w:lastRenderedPageBreak/>
+          <w:t>Big</w:t>
+        </w:r>
+        <w:r>
+          <w:t xml:space="preserve"> </w:t>
+        </w:r>
+      </w:ins>
+      <w:ins w:id="15" w:author="Daniel Vazquez" w:date="2022-02-23T22:09:00Z">
+        <w:r>
+          <w:t>R</w:t>
+        </w:r>
+      </w:ins>
+      <w:ins w:id="16" w:author="Daniel Vazquez" w:date="2022-02-23T22:08:00Z">
+        <w:r>
+          <w:t xml:space="preserve">esource </w:t>
+        </w:r>
+      </w:ins>
+      <w:ins w:id="17" w:author="Daniel Vazquez" w:date="2022-02-23T22:09:00Z">
+        <w:r>
+          <w:t>P</w:t>
+        </w:r>
+      </w:ins>
+      <w:ins w:id="18" w:author="Daniel Vazquez" w:date="2022-02-23T22:08:00Z">
+        <w:r>
+          <w:t>age</w:t>
+        </w:r>
+      </w:ins>
+      <w:bookmarkEnd w:id="13"/>
+    </w:p>
+    <w:p>
+      <w:pPr>
+        <w:rPr>
+          <w:ins w:id="19" w:author="Daniel Vazquez" w:date="2022-02-23T22:09:00Z"/>
           <w:sz w:val="28"/>
           <w:szCs w:val="28"/>
         </w:rPr>
       </w:pPr>
-      <w:r>
+      <w:proofErr w:type="gramStart"/>
+      <w:ins w:id="20" w:author="Daniel Vazquez" w:date="2022-02-23T22:09:00Z">
+        <w:r>
+          <w:rPr>
+            <w:sz w:val="28"/>
+            <w:szCs w:val="28"/>
+            <w:rPrChange w:id="21" w:author="Daniel Vazquez" w:date="2022-02-23T22:09:00Z">
+              <w:rPr/>
+            </w:rPrChange>
+          </w:rPr>
+          <w:t xml:space="preserve">( </w:t>
+        </w:r>
+        <w:r>
+          <w:rPr>
+            <w:sz w:val="28"/>
+            <w:szCs w:val="28"/>
+            <w:rPrChange w:id="22" w:author="Daniel Vazquez" w:date="2022-02-23T22:09:00Z">
+              <w:rPr/>
+            </w:rPrChange>
+          </w:rPr>
+          <w:t>http://esp32.net/</w:t>
+        </w:r>
+        <w:proofErr w:type="gramEnd"/>
+        <w:r>
+          <w:rPr>
+            <w:sz w:val="28"/>
+            <w:szCs w:val="28"/>
+            <w:rPrChange w:id="23" w:author="Daniel Vazquez" w:date="2022-02-23T22:09:00Z">
+              <w:rPr/>
+            </w:rPrChange>
+          </w:rPr>
+          <w:t>)</w:t>
+        </w:r>
+      </w:ins>
+      <w:ins w:id="24" w:author="Daniel Vazquez" w:date="2022-02-23T22:08:00Z">
+        <w:r>
+          <w:rPr>
+            <w:sz w:val="28"/>
+            <w:szCs w:val="28"/>
+            <w:rPrChange w:id="25" w:author="Daniel Vazquez" w:date="2022-02-23T22:09:00Z">
+              <w:rPr/>
+            </w:rPrChange>
+          </w:rPr>
+          <w:br w:type="page"/>
+        </w:r>
+      </w:ins>
+    </w:p>
+    <w:p>
+      <w:pPr>
+        <w:pStyle w:val="Heading1"/>
+      </w:pPr>
+      <w:bookmarkStart w:id="26" w:name="_Toc96546635"/>
+      <w:r>
+        <w:t>ESP 32 Data sheet</w:t>
+      </w:r>
+      <w:r>
+        <w:t xml:space="preserve"> </w:t>
+      </w:r>
+      <w:proofErr w:type="gramStart"/>
+      <w:r>
+        <w:t>( 65</w:t>
+      </w:r>
+      <w:proofErr w:type="gramEnd"/>
+      <w:r>
+        <w:t xml:space="preserve"> Pg )</w:t>
+      </w:r>
+      <w:bookmarkEnd w:id="26"/>
+    </w:p>
+    <w:p>
+      <w:pPr>
+        <w:pStyle w:val="ListParagraph"/>
+        <w:numPr>
+          <w:ilvl w:val="0"/>
+          <w:numId w:val="1"/>
+        </w:numPr>
+      </w:pPr>
+      <w:r>
+        <w:t xml:space="preserve">Single 2.4 GHz Wi-Fi </w:t>
+      </w:r>
+      <w:r>
+        <w:t>a</w:t>
+      </w:r>
+      <w:r>
+        <w:t>nd Bluetooth combo chip</w:t>
+      </w:r>
+      <w:r>
+        <w:t>.</w:t>
+      </w:r>
+    </w:p>
+    <w:p>
+      <w:pPr>
+        <w:pStyle w:val="ListParagraph"/>
+        <w:numPr>
+          <w:ilvl w:val="0"/>
+          <w:numId w:val="1"/>
+        </w:numPr>
+      </w:pPr>
+      <w:r>
+        <w:t xml:space="preserve">Low </w:t>
+      </w:r>
+      <w:r>
+        <w:t>duty cycle is used to minimize the amount of ene</w:t>
+      </w:r>
+      <w:r>
+        <w:t>rgy that the chip expends.</w:t>
+      </w:r>
+    </w:p>
+    <w:p>
+      <w:pPr>
+        <w:pStyle w:val="ListParagraph"/>
+        <w:numPr>
+          <w:ilvl w:val="0"/>
+          <w:numId w:val="1"/>
+        </w:numPr>
+      </w:pPr>
+      <w:r>
+        <w:t>Output of the power amplifier is adjustable</w:t>
+      </w:r>
+    </w:p>
+    <w:p>
+      <w:pPr>
+        <w:pStyle w:val="ListParagraph"/>
+        <w:numPr>
+          <w:ilvl w:val="1"/>
+          <w:numId w:val="1"/>
+        </w:numPr>
+      </w:pPr>
+      <w:r>
+        <w:t xml:space="preserve">Optimal </w:t>
+      </w:r>
+      <w:proofErr w:type="spellStart"/>
+      <w:r>
+        <w:t>trade off</w:t>
+      </w:r>
+      <w:proofErr w:type="spellEnd"/>
+      <w:r>
+        <w:t xml:space="preserve"> between communication range, </w:t>
+      </w:r>
+      <w:proofErr w:type="gramStart"/>
+      <w:r>
+        <w:t>data</w:t>
+      </w:r>
+      <w:proofErr w:type="gramEnd"/>
+      <w:r>
+        <w:t xml:space="preserve"> and power consumption</w:t>
+      </w:r>
+    </w:p>
+    <w:p>
+      <w:pPr>
+        <w:pStyle w:val="ListParagraph"/>
+        <w:numPr>
+          <w:ilvl w:val="0"/>
+          <w:numId w:val="1"/>
+        </w:numPr>
+      </w:pPr>
+      <w:r>
+        <w:t xml:space="preserve">20 </w:t>
+      </w:r>
+      <w:r>
+        <w:t>external components</w:t>
+      </w:r>
+    </w:p>
+    <w:p>
+      <w:pPr>
+        <w:pStyle w:val="ListParagraph"/>
+        <w:numPr>
+          <w:ilvl w:val="0"/>
+          <w:numId w:val="1"/>
+        </w:numPr>
         <w:rPr>
           <w:b/>
           <w:bCs/>
           <w:sz w:val="28"/>
           <w:szCs w:val="28"/>
         </w:rPr>
-        <w:t>Wi-fi Key Features</w:t>
-      </w:r>
-    </w:p>
-    <w:p>
-      <w:pPr>
-        <w:pStyle w:val="ListParagraph"/>
-        <w:numPr>
-          <w:ilvl w:val="1"/>
-          <w:numId w:val="1"/>
-        </w:numPr>
-      </w:pPr>
-      <w:r>
-        <w:rPr>
-          <w:b/>
-          <w:bCs/>
-        </w:rPr>
-        <w:t>802.11 B/G/N</w:t>
-      </w:r>
-      <w:r>
-        <w:t xml:space="preserve"> : </w:t>
-      </w:r>
-      <w:r>
-        <w:t>IEEE 802.11 is a set of media access control (MAC) and physical layer (PHY) specifications for implementing wireless local area network (WLAN) computer communication in the 900 MHz and 2.4, 3.6, 5, and 60 GHz frequency bands.</w:t>
-      </w:r>
-    </w:p>
-    <w:p>
-      <w:pPr>
-        <w:pStyle w:val="ListParagraph"/>
-        <w:numPr>
-          <w:ilvl w:val="1"/>
-          <w:numId w:val="1"/>
-        </w:numPr>
-        <w:rPr>
-          <w:b/>
-          <w:bCs/>
-        </w:rPr>
-      </w:pPr>
-      <w:r>
-        <w:rPr>
-          <w:b/>
-          <w:bCs/>
-        </w:rPr>
-        <w:t>UP to 150 Mbps</w:t>
-      </w:r>
-    </w:p>
-    <w:p>
-      <w:pPr>
-        <w:pStyle w:val="ListParagraph"/>
-        <w:numPr>
-          <w:ilvl w:val="1"/>
-          <w:numId w:val="1"/>
-        </w:numPr>
-      </w:pPr>
-      <w:r>
-        <w:rPr>
-          <w:b/>
-          <w:bCs/>
-        </w:rPr>
-        <w:t>WMM</w:t>
-      </w:r>
-      <w:r>
-        <w:rPr>
-          <w:b/>
-          <w:bCs/>
-        </w:rPr>
-        <w:t xml:space="preserve"> :</w:t>
-      </w:r>
-      <w:r>
-        <w:t xml:space="preserve"> </w:t>
-      </w:r>
-      <w:r>
-        <w:t>WMM is a subset of the IEEE 802.11e standard</w:t>
-      </w:r>
-    </w:p>
-    <w:p>
-      <w:pPr>
-        <w:pStyle w:val="ListParagraph"/>
-        <w:numPr>
-          <w:ilvl w:val="1"/>
-          <w:numId w:val="1"/>
-        </w:numPr>
-        <w:rPr>
-          <w:b/>
-          <w:bCs/>
-        </w:rPr>
-      </w:pPr>
-      <w:r>
-        <w:rPr>
-          <w:b/>
-          <w:bCs/>
-        </w:rPr>
-        <w:t>TX/RX A-MPDU, RX A-MSDU</w:t>
-      </w:r>
-    </w:p>
-    <w:p>
-      <w:pPr>
-        <w:pStyle w:val="ListParagraph"/>
-        <w:numPr>
-          <w:ilvl w:val="1"/>
-          <w:numId w:val="1"/>
-        </w:numPr>
-      </w:pPr>
-      <w:r>
-        <w:rPr>
-          <w:b/>
-          <w:bCs/>
-        </w:rPr>
-        <w:t>Immediate Block ACK</w:t>
-      </w:r>
-      <w:r>
-        <w:rPr>
-          <w:b/>
-          <w:bCs/>
-        </w:rPr>
-        <w:t xml:space="preserve"> :</w:t>
-      </w:r>
-      <w:r>
-        <w:t>The Block Ack mechanism improves channel efficiency by aggregating several acknowledgments into one frame.</w:t>
-      </w:r>
-    </w:p>
-    <w:p>
-      <w:pPr>
-        <w:pStyle w:val="ListParagraph"/>
-        <w:numPr>
-          <w:ilvl w:val="1"/>
-          <w:numId w:val="1"/>
-        </w:numPr>
-        <w:rPr>
-          <w:b/>
-          <w:bCs/>
-        </w:rPr>
-      </w:pPr>
-      <w:r>
-        <w:rPr>
-          <w:b/>
-          <w:bCs/>
-        </w:rPr>
-        <w:t>Defragmentation</w:t>
-      </w:r>
-      <w:r>
-        <w:rPr>
-          <w:b/>
-          <w:bCs/>
-        </w:rPr>
-        <w:t xml:space="preserve"> : </w:t>
-      </w:r>
-      <w:r>
-        <w:t xml:space="preserve"> Help for smoother communication</w:t>
-      </w:r>
-    </w:p>
-    <w:p>
-      <w:pPr>
-        <w:pStyle w:val="ListParagraph"/>
-        <w:numPr>
-          <w:ilvl w:val="1"/>
-          <w:numId w:val="1"/>
-        </w:numPr>
-      </w:pPr>
-      <w:r>
-        <w:rPr>
-          <w:b/>
-          <w:bCs/>
-        </w:rPr>
-        <w:t>Automatic Beacon Monitoring</w:t>
-      </w:r>
-      <w:r>
-        <w:t xml:space="preserve"> :  I am assuming something like watch dog</w:t>
-      </w:r>
-    </w:p>
-    <w:p>
-      <w:pPr>
-        <w:pStyle w:val="ListParagraph"/>
-        <w:numPr>
-          <w:ilvl w:val="1"/>
-          <w:numId w:val="1"/>
-        </w:numPr>
-      </w:pPr>
-      <w:r>
-        <w:rPr>
-          <w:b/>
-          <w:bCs/>
-        </w:rPr>
-        <w:t>4 x Virtual Wi-Fi interfaces</w:t>
-      </w:r>
-      <w:r>
-        <w:t xml:space="preserve"> : Can connect to four separate </w:t>
-      </w:r>
-      <w:r>
-        <w:t>Wi-Fi interfaces</w:t>
-      </w:r>
-    </w:p>
-    <w:p>
-      <w:pPr>
-        <w:pStyle w:val="ListParagraph"/>
-        <w:numPr>
-          <w:ilvl w:val="1"/>
-          <w:numId w:val="1"/>
-        </w:numPr>
-        <w:rPr>
-          <w:b/>
-          <w:bCs/>
-        </w:rPr>
-      </w:pPr>
-      <w:r>
-        <w:rPr>
-          <w:b/>
-          <w:bCs/>
-        </w:rPr>
-        <w:t>Simultaneous support for infrastructure station, SoftAP, and Promiscuous modes</w:t>
-      </w:r>
-    </w:p>
-    <w:p>
-      <w:pPr>
-        <w:pStyle w:val="ListParagraph"/>
-        <w:numPr>
-          <w:ilvl w:val="1"/>
-          <w:numId w:val="1"/>
-        </w:numPr>
-        <w:rPr>
-          <w:b/>
-          <w:bCs/>
-        </w:rPr>
-      </w:pPr>
-      <w:r>
-        <w:rPr>
-          <w:b/>
-          <w:bCs/>
-        </w:rPr>
-        <w:t>Antenna Diversity</w:t>
-      </w:r>
-    </w:p>
-    <w:p>
-      <w:pPr>
-        <w:pStyle w:val="ListParagraph"/>
-        <w:numPr>
-          <w:ilvl w:val="0"/>
-          <w:numId w:val="1"/>
-        </w:numPr>
+      </w:pPr>
+      <w:r>
         <w:rPr>
           <w:b/>
           <w:bCs/>
           <w:sz w:val="28"/>
           <w:szCs w:val="28"/>
         </w:rPr>
-      </w:pPr>
-      <w:r>
+        <w:t>Wi-fi Key Features</w:t>
+      </w:r>
+    </w:p>
+    <w:p>
+      <w:pPr>
+        <w:pStyle w:val="ListParagraph"/>
+        <w:numPr>
+          <w:ilvl w:val="1"/>
+          <w:numId w:val="1"/>
+        </w:numPr>
+      </w:pPr>
+      <w:r>
+        <w:rPr>
+          <w:b/>
+          <w:bCs/>
+        </w:rPr>
+        <w:t>802.11 B/G/</w:t>
+      </w:r>
+      <w:proofErr w:type="gramStart"/>
+      <w:r>
+        <w:rPr>
+          <w:b/>
+          <w:bCs/>
+        </w:rPr>
+        <w:t>N</w:t>
+      </w:r>
+      <w:r>
+        <w:t xml:space="preserve"> :</w:t>
+      </w:r>
+      <w:proofErr w:type="gramEnd"/>
+      <w:r>
+        <w:t xml:space="preserve"> </w:t>
+      </w:r>
+      <w:r>
+        <w:t>IEEE 802.11 is a set of media access control (MAC) and physical layer (PHY) specifications for implementing wireless local area network (WLAN) computer communication in the 900 MHz and 2.4, 3.6, 5, and 60 GHz frequency bands.</w:t>
+      </w:r>
+    </w:p>
+    <w:p>
+      <w:pPr>
+        <w:pStyle w:val="ListParagraph"/>
+        <w:numPr>
+          <w:ilvl w:val="1"/>
+          <w:numId w:val="1"/>
+        </w:numPr>
+        <w:rPr>
+          <w:b/>
+          <w:bCs/>
+        </w:rPr>
+      </w:pPr>
+      <w:r>
+        <w:rPr>
+          <w:b/>
+          <w:bCs/>
+        </w:rPr>
+        <w:t>UP to 150 Mbps</w:t>
+      </w:r>
+    </w:p>
+    <w:p>
+      <w:pPr>
+        <w:pStyle w:val="ListParagraph"/>
+        <w:numPr>
+          <w:ilvl w:val="1"/>
+          <w:numId w:val="1"/>
+        </w:numPr>
+      </w:pPr>
+      <w:proofErr w:type="gramStart"/>
+      <w:r>
+        <w:rPr>
+          <w:b/>
+          <w:bCs/>
+        </w:rPr>
+        <w:t>WMM</w:t>
+      </w:r>
+      <w:r>
+        <w:rPr>
+          <w:b/>
+          <w:bCs/>
+        </w:rPr>
+        <w:t xml:space="preserve"> :</w:t>
+      </w:r>
+      <w:proofErr w:type="gramEnd"/>
+      <w:r>
+        <w:t xml:space="preserve"> </w:t>
+      </w:r>
+      <w:r>
+        <w:t>WMM is a subset of the IEEE 802.11e standard</w:t>
+      </w:r>
+    </w:p>
+    <w:p>
+      <w:pPr>
+        <w:pStyle w:val="ListParagraph"/>
+        <w:numPr>
+          <w:ilvl w:val="1"/>
+          <w:numId w:val="1"/>
+        </w:numPr>
+        <w:rPr>
+          <w:b/>
+          <w:bCs/>
+        </w:rPr>
+      </w:pPr>
+      <w:r>
+        <w:rPr>
+          <w:b/>
+          <w:bCs/>
+        </w:rPr>
+        <w:t>TX/RX A-MPDU, RX A-MSDU</w:t>
+      </w:r>
+    </w:p>
+    <w:p>
+      <w:pPr>
+        <w:pStyle w:val="ListParagraph"/>
+        <w:numPr>
+          <w:ilvl w:val="1"/>
+          <w:numId w:val="1"/>
+        </w:numPr>
+      </w:pPr>
+      <w:r>
+        <w:rPr>
+          <w:b/>
+          <w:bCs/>
+        </w:rPr>
+        <w:t xml:space="preserve">Immediate Block </w:t>
+      </w:r>
+      <w:proofErr w:type="gramStart"/>
+      <w:r>
+        <w:rPr>
+          <w:b/>
+          <w:bCs/>
+        </w:rPr>
+        <w:t>ACK</w:t>
+      </w:r>
+      <w:r>
+        <w:rPr>
+          <w:b/>
+          <w:bCs/>
+        </w:rPr>
+        <w:t xml:space="preserve"> :</w:t>
+      </w:r>
+      <w:r>
+        <w:t>The</w:t>
+      </w:r>
+      <w:proofErr w:type="gramEnd"/>
+      <w:r>
+        <w:t xml:space="preserve"> Block Ack mechanism improves channel efficiency by aggregating several acknowledgments into one frame.</w:t>
+      </w:r>
+    </w:p>
+    <w:p>
+      <w:pPr>
+        <w:pStyle w:val="ListParagraph"/>
+        <w:numPr>
+          <w:ilvl w:val="1"/>
+          <w:numId w:val="1"/>
+        </w:numPr>
+        <w:rPr>
+          <w:b/>
+          <w:bCs/>
+        </w:rPr>
+      </w:pPr>
+      <w:proofErr w:type="gramStart"/>
+      <w:r>
+        <w:rPr>
+          <w:b/>
+          <w:bCs/>
+        </w:rPr>
+        <w:t>Defragmentation</w:t>
+      </w:r>
+      <w:r>
+        <w:rPr>
+          <w:b/>
+          <w:bCs/>
+        </w:rPr>
+        <w:t xml:space="preserve"> :</w:t>
+      </w:r>
+      <w:proofErr w:type="gramEnd"/>
+      <w:r>
+        <w:rPr>
+          <w:b/>
+          <w:bCs/>
+        </w:rPr>
+        <w:t xml:space="preserve"> </w:t>
+      </w:r>
+      <w:r>
+        <w:t xml:space="preserve"> Help for smoother communication</w:t>
+      </w:r>
+    </w:p>
+    <w:p>
+      <w:pPr>
+        <w:pStyle w:val="ListParagraph"/>
+        <w:numPr>
+          <w:ilvl w:val="1"/>
+          <w:numId w:val="1"/>
+        </w:numPr>
+      </w:pPr>
+      <w:r>
+        <w:rPr>
+          <w:b/>
+          <w:bCs/>
+        </w:rPr>
+        <w:t xml:space="preserve">Automatic Beacon </w:t>
+      </w:r>
+      <w:proofErr w:type="gramStart"/>
+      <w:r>
+        <w:rPr>
+          <w:b/>
+          <w:bCs/>
+        </w:rPr>
+        <w:t>Monitoring</w:t>
+      </w:r>
+      <w:r>
+        <w:t xml:space="preserve"> :</w:t>
+      </w:r>
+      <w:proofErr w:type="gramEnd"/>
+      <w:r>
+        <w:t xml:space="preserve">  I am assuming something like watch dog</w:t>
+      </w:r>
+    </w:p>
+    <w:p>
+      <w:pPr>
+        <w:pStyle w:val="ListParagraph"/>
+        <w:numPr>
+          <w:ilvl w:val="1"/>
+          <w:numId w:val="1"/>
+        </w:numPr>
+      </w:pPr>
+      <w:r>
+        <w:rPr>
+          <w:b/>
+          <w:bCs/>
+        </w:rPr>
+        <w:t xml:space="preserve">4 x Virtual Wi-Fi </w:t>
+      </w:r>
+      <w:proofErr w:type="gramStart"/>
+      <w:r>
+        <w:rPr>
+          <w:b/>
+          <w:bCs/>
+        </w:rPr>
+        <w:t>interfaces</w:t>
+      </w:r>
+      <w:r>
+        <w:t xml:space="preserve"> :</w:t>
+      </w:r>
+      <w:proofErr w:type="gramEnd"/>
+      <w:r>
+        <w:t xml:space="preserve"> Can connect to four separate </w:t>
+      </w:r>
+      <w:r>
+        <w:t>Wi-Fi interfaces</w:t>
+      </w:r>
+    </w:p>
+    <w:p>
+      <w:pPr>
+        <w:pStyle w:val="ListParagraph"/>
+        <w:numPr>
+          <w:ilvl w:val="1"/>
+          <w:numId w:val="1"/>
+        </w:numPr>
+        <w:rPr>
+          <w:b/>
+          <w:bCs/>
+        </w:rPr>
+      </w:pPr>
+      <w:r>
+        <w:rPr>
+          <w:b/>
+          <w:bCs/>
+        </w:rPr>
+        <w:t xml:space="preserve">Simultaneous support for infrastructure station, </w:t>
+      </w:r>
+      <w:proofErr w:type="spellStart"/>
+      <w:r>
+        <w:rPr>
+          <w:b/>
+          <w:bCs/>
+        </w:rPr>
+        <w:t>SoftAP</w:t>
+      </w:r>
+      <w:proofErr w:type="spellEnd"/>
+      <w:r>
+        <w:rPr>
+          <w:b/>
+          <w:bCs/>
+        </w:rPr>
+        <w:t>, and Promiscuous modes</w:t>
+      </w:r>
+    </w:p>
+    <w:p>
+      <w:pPr>
+        <w:pStyle w:val="ListParagraph"/>
+        <w:numPr>
+          <w:ilvl w:val="1"/>
+          <w:numId w:val="1"/>
+        </w:numPr>
+        <w:rPr>
+          <w:b/>
+          <w:bCs/>
+        </w:rPr>
+      </w:pPr>
+      <w:r>
+        <w:rPr>
+          <w:b/>
+          <w:bCs/>
+        </w:rPr>
+        <w:t>Antenna Diversity</w:t>
+      </w:r>
+    </w:p>
+    <w:p>
+      <w:pPr>
+        <w:pStyle w:val="ListParagraph"/>
+        <w:numPr>
+          <w:ilvl w:val="0"/>
+          <w:numId w:val="1"/>
+        </w:numPr>
         <w:rPr>
           <w:b/>
           <w:bCs/>
           <w:sz w:val="28"/>
           <w:szCs w:val="28"/>
         </w:rPr>
-        <w:t>Bluetooth Key features</w:t>
-      </w:r>
-    </w:p>
-    <w:p>
-      <w:pPr>
-        <w:pStyle w:val="ListParagraph"/>
-        <w:numPr>
-          <w:ilvl w:val="1"/>
-          <w:numId w:val="1"/>
-        </w:numPr>
-      </w:pPr>
-      <w:r>
-        <w:t>+9d</w:t>
-      </w:r>
-      <w:r>
-        <w:t>Bm transmitting power</w:t>
-      </w:r>
-    </w:p>
-    <w:p>
-      <w:pPr>
-        <w:pStyle w:val="ListParagraph"/>
-        <w:numPr>
-          <w:ilvl w:val="1"/>
-          <w:numId w:val="1"/>
-        </w:numPr>
-      </w:pPr>
-      <w:r>
-        <w:t>Adaptive frequency Hopping</w:t>
-      </w:r>
-    </w:p>
-    <w:p>
-      <w:pPr>
-        <w:pStyle w:val="ListParagraph"/>
-        <w:numPr>
-          <w:ilvl w:val="1"/>
-          <w:numId w:val="1"/>
-        </w:numPr>
-      </w:pPr>
-      <w:r>
-        <w:t>Synchronous Connection-Oriented/Extended</w:t>
-      </w:r>
-    </w:p>
-    <w:p>
-      <w:pPr>
-        <w:pStyle w:val="ListParagraph"/>
-        <w:numPr>
-          <w:ilvl w:val="0"/>
-          <w:numId w:val="1"/>
-        </w:numPr>
+      </w:pPr>
+      <w:r>
         <w:rPr>
           <w:b/>
           <w:bCs/>
           <w:sz w:val="28"/>
           <w:szCs w:val="28"/>
         </w:rPr>
-      </w:pPr>
-      <w:r>
+        <w:t>Bluetooth Key features</w:t>
+      </w:r>
+    </w:p>
+    <w:p>
+      <w:pPr>
+        <w:pStyle w:val="ListParagraph"/>
+        <w:numPr>
+          <w:ilvl w:val="1"/>
+          <w:numId w:val="1"/>
+        </w:numPr>
+      </w:pPr>
+      <w:r>
+        <w:t>+9d</w:t>
+      </w:r>
+      <w:r>
+        <w:t>Bm transmitting power</w:t>
+      </w:r>
+    </w:p>
+    <w:p>
+      <w:pPr>
+        <w:pStyle w:val="ListParagraph"/>
+        <w:numPr>
+          <w:ilvl w:val="1"/>
+          <w:numId w:val="1"/>
+        </w:numPr>
+      </w:pPr>
+      <w:r>
+        <w:t>Adaptive frequency Hopping</w:t>
+      </w:r>
+    </w:p>
+    <w:p>
+      <w:pPr>
+        <w:pStyle w:val="ListParagraph"/>
+        <w:numPr>
+          <w:ilvl w:val="1"/>
+          <w:numId w:val="1"/>
+        </w:numPr>
+      </w:pPr>
+      <w:r>
+        <w:t>Synchronous Connection-Oriented/Extended</w:t>
+      </w:r>
+    </w:p>
+    <w:p>
+      <w:pPr>
+        <w:pStyle w:val="ListParagraph"/>
+        <w:numPr>
+          <w:ilvl w:val="0"/>
+          <w:numId w:val="1"/>
+        </w:numPr>
         <w:rPr>
           <w:b/>
           <w:bCs/>
           <w:sz w:val="28"/>
           <w:szCs w:val="28"/>
         </w:rPr>
-        <w:t>MCU and advanced Fea</w:t>
-      </w:r>
+      </w:pPr>
       <w:r>
         <w:rPr>
           <w:b/>
@@ -662,7 +1165,7 @@
           <w:sz w:val="28"/>
           <w:szCs w:val="28"/>
         </w:rPr>
-        <w:t>tures</w:t>
+        <w:t>MCU and advanced Fea</w:t>
       </w:r>
       <w:r>
         <w:rPr>
@@ -671,9 +1174,18 @@
           <w:sz w:val="28"/>
           <w:szCs w:val="28"/>
         </w:rPr>
+        <w:t>tures</w:t>
+      </w:r>
+      <w:r>
+        <w:rPr>
+          <w:b/>
+          <w:bCs/>
+          <w:sz w:val="28"/>
+          <w:szCs w:val="28"/>
+        </w:rPr>
         <w:t xml:space="preserve"> </w:t>
       </w:r>
-      <w:del w:id="1" w:author="Daniel Vazquez" w:date="2022-02-17T21:53:00Z">
+      <w:del w:id="27" w:author="Daniel Vazquez" w:date="2022-02-17T21:53:00Z">
         <w:r>
           <w:rPr>
             <w:b/>
@@ -709,8 +1221,13 @@
         </w:numPr>
       </w:pPr>
       <w:r>
-        <w:t>2 cores at 240 MHz: 994.26 CoreMark; 4.14 CoreMark/Mhz</w:t>
-      </w:r>
+        <w:t>2 cores at 240 MHz: 994.26 CoreMark; 4.14 CoreMark/</w:t>
+      </w:r>
+      <w:proofErr w:type="spellStart"/>
+      <w:r>
+        <w:t>Mhz</w:t>
+      </w:r>
+      <w:proofErr w:type="spellEnd"/>
     </w:p>
     <w:p>
       <w:pPr>
@@ -733,22 +1250,46 @@
         </w:numPr>
       </w:pPr>
       <w:r>
-        <w:t xml:space="preserve">External 2 Mhz ~ 60 MHz crystal </w:t>
-      </w:r>
-      <w:r>
-        <w:t>Oscillator ( 40 MHz only got Wi-Fi/ Bluetooth functionality)</w:t>
-      </w:r>
-    </w:p>
-    <w:p>
-      <w:pPr>
-        <w:pStyle w:val="ListParagraph"/>
-        <w:numPr>
-          <w:ilvl w:val="1"/>
-          <w:numId w:val="1"/>
-        </w:numPr>
-      </w:pPr>
-      <w:r>
-        <w:t xml:space="preserve">Two timer groups , including 2x 64 </w:t>
+        <w:t xml:space="preserve">External 2 </w:t>
+      </w:r>
+      <w:proofErr w:type="spellStart"/>
+      <w:r>
+        <w:t>Mhz</w:t>
+      </w:r>
+      <w:proofErr w:type="spellEnd"/>
+      <w:r>
+        <w:t xml:space="preserve"> ~ 60 MHz crystal </w:t>
+      </w:r>
+      <w:r>
+        <w:t xml:space="preserve">Oscillator </w:t>
+      </w:r>
+      <w:proofErr w:type="gramStart"/>
+      <w:r>
+        <w:t>( 40</w:t>
+      </w:r>
+      <w:proofErr w:type="gramEnd"/>
+      <w:r>
+        <w:t xml:space="preserve"> MHz only got Wi-Fi/ Bluetooth functionality)</w:t>
+      </w:r>
+    </w:p>
+    <w:p>
+      <w:pPr>
+        <w:pStyle w:val="ListParagraph"/>
+        <w:numPr>
+          <w:ilvl w:val="1"/>
+          <w:numId w:val="1"/>
+        </w:numPr>
+      </w:pPr>
+      <w:r>
+        <w:t xml:space="preserve">Two timer </w:t>
+      </w:r>
+      <w:proofErr w:type="gramStart"/>
+      <w:r>
+        <w:t>groups ,</w:t>
+      </w:r>
+      <w:proofErr w:type="gramEnd"/>
+      <w:r>
+        <w:t xml:space="preserve"> including 2x 64 </w:t>
       </w:r>
       <w:r>
         <w:t xml:space="preserve">bit timers and 1 x main watchdog in each </w:t>
@@ -777,8 +1318,13 @@
           <w:numId w:val="1"/>
         </w:numPr>
       </w:pPr>
-      <w:r>
-        <w:t xml:space="preserve">12 bit SAR ADC up to </w:t>
+      <w:proofErr w:type="gramStart"/>
+      <w:r>
+        <w:t>12 bit</w:t>
+      </w:r>
+      <w:proofErr w:type="gramEnd"/>
+      <w:r>
+        <w:t xml:space="preserve"> SAR ADC up to </w:t>
       </w:r>
       <w:r>
         <w:t>18 channels</w:t>
@@ -829,7 +1375,7 @@
         </w:numPr>
         <w:jc w:val="center"/>
         <w:rPr>
-          <w:ins w:id="2" w:author="Daniel Vazquez" w:date="2022-02-17T21:22:00Z"/>
+          <w:ins w:id="28" w:author="Daniel Vazquez" w:date="2022-02-17T21:22:00Z"/>
         </w:rPr>
       </w:pPr>
       <w:r>
@@ -887,10 +1433,10 @@
           <w:numId w:val="1"/>
         </w:numPr>
         <w:rPr>
-          <w:ins w:id="3" w:author="Daniel Vazquez" w:date="2022-02-17T21:25:00Z"/>
-        </w:rPr>
-      </w:pPr>
-      <w:ins w:id="4" w:author="Daniel Vazquez" w:date="2022-02-17T21:24:00Z">
+          <w:ins w:id="29" w:author="Daniel Vazquez" w:date="2022-02-17T21:25:00Z"/>
+        </w:rPr>
+      </w:pPr>
+      <w:ins w:id="30" w:author="Daniel Vazquez" w:date="2022-02-17T21:24:00Z">
         <w:r>
           <w:t xml:space="preserve">The </w:t>
         </w:r>
@@ -898,7 +1444,7 @@
           <w:t xml:space="preserve">operating voltage </w:t>
         </w:r>
       </w:ins>
-      <w:ins w:id="5" w:author="Daniel Vazquez" w:date="2022-02-17T21:25:00Z">
+      <w:ins w:id="31" w:author="Daniel Vazquez" w:date="2022-02-17T21:25:00Z">
         <w:r>
           <w:t xml:space="preserve">of ESP32 ranges from </w:t>
         </w:r>
@@ -915,32 +1461,48 @@
           <w:numId w:val="1"/>
         </w:numPr>
         <w:rPr>
-          <w:ins w:id="6" w:author="Daniel Vazquez" w:date="2022-02-17T21:28:00Z"/>
-        </w:rPr>
-      </w:pPr>
-      <w:ins w:id="7" w:author="Daniel Vazquez" w:date="2022-02-17T21:26:00Z">
+          <w:ins w:id="32" w:author="Daniel Vazquez" w:date="2022-02-17T21:28:00Z"/>
+        </w:rPr>
+      </w:pPr>
+      <w:ins w:id="33" w:author="Daniel Vazquez" w:date="2022-02-17T21:26:00Z">
         <w:r>
           <w:t xml:space="preserve">When using a </w:t>
         </w:r>
         <w:r>
-          <w:t xml:space="preserve">single power supply , the recommended </w:t>
+          <w:t xml:space="preserve">single power </w:t>
+        </w:r>
+        <w:proofErr w:type="gramStart"/>
+        <w:r>
+          <w:t>supply ,</w:t>
+        </w:r>
+        <w:proofErr w:type="gramEnd"/>
+        <w:r>
+          <w:t xml:space="preserve"> the recommended </w:t>
         </w:r>
         <w:r>
           <w:t>volta</w:t>
         </w:r>
       </w:ins>
-      <w:ins w:id="8" w:author="Daniel Vazquez" w:date="2022-02-17T21:27:00Z">
+      <w:ins w:id="34" w:author="Daniel Vazquez" w:date="2022-02-17T21:27:00Z">
         <w:r>
           <w:t xml:space="preserve">ge of the power supply </w:t>
         </w:r>
         <w:r>
-          <w:t xml:space="preserve">is 3.3V and it’s recommended </w:t>
+          <w:t xml:space="preserve">is 3.3V and </w:t>
+        </w:r>
+        <w:proofErr w:type="spellStart"/>
+        <w:r>
+          <w:t>it’s</w:t>
+        </w:r>
+        <w:proofErr w:type="spellEnd"/>
+        <w:r>
+          <w:t xml:space="preserve"> recommended </w:t>
         </w:r>
         <w:r>
           <w:t xml:space="preserve">output current </w:t>
         </w:r>
       </w:ins>
-      <w:ins w:id="9" w:author="Daniel Vazquez" w:date="2022-02-17T21:28:00Z">
+      <w:ins w:id="35" w:author="Daniel Vazquez" w:date="2022-02-17T21:28:00Z">
         <w:r>
           <w:t xml:space="preserve">is 500 mA or more </w:t>
         </w:r>
@@ -954,18 +1516,26 @@
           <w:numId w:val="1"/>
         </w:numPr>
         <w:rPr>
-          <w:ins w:id="10" w:author="Daniel Vazquez" w:date="2022-02-17T21:29:00Z"/>
-        </w:rPr>
-      </w:pPr>
-      <w:ins w:id="11" w:author="Daniel Vazquez" w:date="2022-02-17T21:28:00Z">
-        <w:r>
-          <w:t xml:space="preserve">If VDD_SDIO 1.8V is used </w:t>
-        </w:r>
-        <w:r>
-          <w:t xml:space="preserve">, add a 2 </w:t>
-        </w:r>
-      </w:ins>
-      <w:ins w:id="12" w:author="Daniel Vazquez" w:date="2022-02-17T21:29:00Z">
+          <w:ins w:id="36" w:author="Daniel Vazquez" w:date="2022-02-17T21:29:00Z"/>
+        </w:rPr>
+      </w:pPr>
+      <w:ins w:id="37" w:author="Daniel Vazquez" w:date="2022-02-17T21:28:00Z">
+        <w:r>
+          <w:t xml:space="preserve">If VDD_SDIO 1.8V is </w:t>
+        </w:r>
+        <w:proofErr w:type="gramStart"/>
+        <w:r>
+          <w:t xml:space="preserve">used </w:t>
+        </w:r>
+        <w:r>
+          <w:t>,</w:t>
+        </w:r>
+        <w:proofErr w:type="gramEnd"/>
+        <w:r>
+          <w:t xml:space="preserve"> add a 2 </w:t>
+        </w:r>
+      </w:ins>
+      <w:ins w:id="38" w:author="Daniel Vazquez" w:date="2022-02-17T21:29:00Z">
         <w:r>
           <w:t>K ohm grounding resistor .</w:t>
         </w:r>
@@ -979,28 +1549,28 @@
           <w:numId w:val="1"/>
         </w:numPr>
         <w:rPr>
-          <w:ins w:id="13" w:author="Daniel Vazquez" w:date="2022-02-17T21:45:00Z"/>
+          <w:ins w:id="39" w:author="Daniel Vazquez" w:date="2022-02-17T21:45:00Z"/>
           <w:b/>
           <w:bCs/>
           <w:sz w:val="28"/>
           <w:szCs w:val="28"/>
-          <w:rPrChange w:id="14" w:author="Daniel Vazquez" w:date="2022-02-17T21:45:00Z">
+          <w:rPrChange w:id="40" w:author="Daniel Vazquez" w:date="2022-02-17T21:45:00Z">
             <w:rPr>
-              <w:ins w:id="15" w:author="Daniel Vazquez" w:date="2022-02-17T21:45:00Z"/>
+              <w:ins w:id="41" w:author="Daniel Vazquez" w:date="2022-02-17T21:45:00Z"/>
               <w:b/>
               <w:bCs/>
             </w:rPr>
           </w:rPrChange>
         </w:rPr>
       </w:pPr>
-      <w:ins w:id="16" w:author="Daniel Vazquez" w:date="2022-02-17T21:44:00Z">
+      <w:ins w:id="42" w:author="Daniel Vazquez" w:date="2022-02-17T21:44:00Z">
         <w:r>
           <w:rPr>
             <w:b/>
             <w:bCs/>
             <w:sz w:val="28"/>
             <w:szCs w:val="28"/>
-            <w:rPrChange w:id="17" w:author="Daniel Vazquez" w:date="2022-02-17T21:45:00Z">
+            <w:rPrChange w:id="43" w:author="Daniel Vazquez" w:date="2022-02-17T21:45:00Z">
               <w:rPr/>
             </w:rPrChange>
           </w:rPr>
@@ -1016,19 +1586,19 @@
           <w:numId w:val="1"/>
         </w:numPr>
         <w:rPr>
-          <w:ins w:id="18" w:author="Daniel Vazquez" w:date="2022-02-17T21:45:00Z"/>
+          <w:ins w:id="44" w:author="Daniel Vazquez" w:date="2022-02-17T21:45:00Z"/>
           <w:b/>
           <w:bCs/>
           <w:sz w:val="28"/>
           <w:szCs w:val="28"/>
-          <w:rPrChange w:id="19" w:author="Daniel Vazquez" w:date="2022-02-17T21:45:00Z">
+          <w:rPrChange w:id="45" w:author="Daniel Vazquez" w:date="2022-02-17T21:45:00Z">
             <w:rPr>
-              <w:ins w:id="20" w:author="Daniel Vazquez" w:date="2022-02-17T21:45:00Z"/>
+              <w:ins w:id="46" w:author="Daniel Vazquez" w:date="2022-02-17T21:45:00Z"/>
             </w:rPr>
           </w:rPrChange>
         </w:rPr>
       </w:pPr>
-      <w:ins w:id="21" w:author="Daniel Vazquez" w:date="2022-02-17T21:45:00Z">
+      <w:ins w:id="47" w:author="Daniel Vazquez" w:date="2022-02-17T21:45:00Z">
         <w:r>
           <w:t xml:space="preserve">2.4 GHz receiver </w:t>
         </w:r>
@@ -1042,24 +1612,24 @@
           <w:numId w:val="1"/>
         </w:numPr>
         <w:rPr>
-          <w:ins w:id="22" w:author="Daniel Vazquez" w:date="2022-02-17T21:46:00Z"/>
+          <w:ins w:id="48" w:author="Daniel Vazquez" w:date="2022-02-17T21:46:00Z"/>
           <w:b/>
           <w:bCs/>
           <w:sz w:val="28"/>
           <w:szCs w:val="28"/>
-          <w:rPrChange w:id="23" w:author="Daniel Vazquez" w:date="2022-02-17T21:46:00Z">
+          <w:rPrChange w:id="49" w:author="Daniel Vazquez" w:date="2022-02-17T21:46:00Z">
             <w:rPr>
-              <w:ins w:id="24" w:author="Daniel Vazquez" w:date="2022-02-17T21:46:00Z"/>
+              <w:ins w:id="50" w:author="Daniel Vazquez" w:date="2022-02-17T21:46:00Z"/>
             </w:rPr>
           </w:rPrChange>
         </w:rPr>
       </w:pPr>
-      <w:ins w:id="25" w:author="Daniel Vazquez" w:date="2022-02-17T21:45:00Z">
+      <w:ins w:id="51" w:author="Daniel Vazquez" w:date="2022-02-17T21:45:00Z">
         <w:r>
           <w:t xml:space="preserve">2.4 </w:t>
         </w:r>
       </w:ins>
-      <w:ins w:id="26" w:author="Daniel Vazquez" w:date="2022-02-17T21:46:00Z">
+      <w:ins w:id="52" w:author="Daniel Vazquez" w:date="2022-02-17T21:46:00Z">
         <w:r>
           <w:t>GHz transmitter</w:t>
         </w:r>
@@ -1073,19 +1643,19 @@
           <w:numId w:val="1"/>
         </w:numPr>
         <w:rPr>
-          <w:ins w:id="27" w:author="Daniel Vazquez" w:date="2022-02-17T21:46:00Z"/>
+          <w:ins w:id="53" w:author="Daniel Vazquez" w:date="2022-02-17T21:46:00Z"/>
           <w:b/>
           <w:bCs/>
           <w:sz w:val="28"/>
           <w:szCs w:val="28"/>
-          <w:rPrChange w:id="28" w:author="Daniel Vazquez" w:date="2022-02-17T21:46:00Z">
+          <w:rPrChange w:id="54" w:author="Daniel Vazquez" w:date="2022-02-17T21:46:00Z">
             <w:rPr>
-              <w:ins w:id="29" w:author="Daniel Vazquez" w:date="2022-02-17T21:46:00Z"/>
+              <w:ins w:id="55" w:author="Daniel Vazquez" w:date="2022-02-17T21:46:00Z"/>
             </w:rPr>
           </w:rPrChange>
         </w:rPr>
       </w:pPr>
-      <w:ins w:id="30" w:author="Daniel Vazquez" w:date="2022-02-17T21:46:00Z">
+      <w:ins w:id="56" w:author="Daniel Vazquez" w:date="2022-02-17T21:46:00Z">
         <w:r>
           <w:t>Bias and regulators</w:t>
         </w:r>
@@ -1099,19 +1669,19 @@
           <w:numId w:val="1"/>
         </w:numPr>
         <w:rPr>
-          <w:ins w:id="31" w:author="Daniel Vazquez" w:date="2022-02-17T21:46:00Z"/>
+          <w:ins w:id="57" w:author="Daniel Vazquez" w:date="2022-02-17T21:46:00Z"/>
           <w:b/>
           <w:bCs/>
           <w:sz w:val="28"/>
           <w:szCs w:val="28"/>
-          <w:rPrChange w:id="32" w:author="Daniel Vazquez" w:date="2022-02-17T21:46:00Z">
+          <w:rPrChange w:id="58" w:author="Daniel Vazquez" w:date="2022-02-17T21:46:00Z">
             <w:rPr>
-              <w:ins w:id="33" w:author="Daniel Vazquez" w:date="2022-02-17T21:46:00Z"/>
+              <w:ins w:id="59" w:author="Daniel Vazquez" w:date="2022-02-17T21:46:00Z"/>
             </w:rPr>
           </w:rPrChange>
         </w:rPr>
       </w:pPr>
-      <w:ins w:id="34" w:author="Daniel Vazquez" w:date="2022-02-17T21:46:00Z">
+      <w:ins w:id="60" w:author="Daniel Vazquez" w:date="2022-02-17T21:46:00Z">
         <w:r>
           <w:t>Balun and transmit receive switch</w:t>
         </w:r>
@@ -1125,19 +1695,19 @@
           <w:numId w:val="1"/>
         </w:numPr>
         <w:rPr>
-          <w:ins w:id="35" w:author="Daniel Vazquez" w:date="2022-02-17T21:46:00Z"/>
+          <w:ins w:id="61" w:author="Daniel Vazquez" w:date="2022-02-17T21:46:00Z"/>
           <w:b/>
           <w:bCs/>
           <w:sz w:val="28"/>
           <w:szCs w:val="28"/>
-          <w:rPrChange w:id="36" w:author="Daniel Vazquez" w:date="2022-02-17T21:46:00Z">
+          <w:rPrChange w:id="62" w:author="Daniel Vazquez" w:date="2022-02-17T21:46:00Z">
             <w:rPr>
-              <w:ins w:id="37" w:author="Daniel Vazquez" w:date="2022-02-17T21:46:00Z"/>
+              <w:ins w:id="63" w:author="Daniel Vazquez" w:date="2022-02-17T21:46:00Z"/>
             </w:rPr>
           </w:rPrChange>
         </w:rPr>
       </w:pPr>
-      <w:ins w:id="38" w:author="Daniel Vazquez" w:date="2022-02-17T21:46:00Z">
+      <w:ins w:id="64" w:author="Daniel Vazquez" w:date="2022-02-17T21:46:00Z">
         <w:r>
           <w:t>Clock Generator</w:t>
         </w:r>
@@ -1151,28 +1721,28 @@
           <w:numId w:val="1"/>
         </w:numPr>
         <w:rPr>
-          <w:ins w:id="39" w:author="Daniel Vazquez" w:date="2022-02-17T21:49:00Z"/>
+          <w:ins w:id="65" w:author="Daniel Vazquez" w:date="2022-02-17T21:49:00Z"/>
           <w:b/>
           <w:bCs/>
           <w:sz w:val="28"/>
           <w:szCs w:val="28"/>
-          <w:rPrChange w:id="40" w:author="Daniel Vazquez" w:date="2022-02-17T21:49:00Z">
+          <w:rPrChange w:id="66" w:author="Daniel Vazquez" w:date="2022-02-17T21:49:00Z">
             <w:rPr>
-              <w:ins w:id="41" w:author="Daniel Vazquez" w:date="2022-02-17T21:49:00Z"/>
+              <w:ins w:id="67" w:author="Daniel Vazquez" w:date="2022-02-17T21:49:00Z"/>
               <w:b/>
               <w:bCs/>
             </w:rPr>
           </w:rPrChange>
         </w:rPr>
       </w:pPr>
-      <w:ins w:id="42" w:author="Daniel Vazquez" w:date="2022-02-17T21:49:00Z">
+      <w:ins w:id="68" w:author="Daniel Vazquez" w:date="2022-02-17T21:49:00Z">
         <w:r>
           <w:rPr>
             <w:b/>
             <w:bCs/>
             <w:sz w:val="28"/>
             <w:szCs w:val="28"/>
-            <w:rPrChange w:id="43" w:author="Daniel Vazquez" w:date="2022-02-17T21:49:00Z">
+            <w:rPrChange w:id="69" w:author="Daniel Vazquez" w:date="2022-02-17T21:49:00Z">
               <w:rPr>
                 <w:b/>
                 <w:bCs/>
@@ -1200,10 +1770,10 @@
           <w:numId w:val="1"/>
         </w:numPr>
         <w:rPr>
-          <w:ins w:id="44" w:author="Daniel Vazquez" w:date="2022-02-17T21:51:00Z"/>
-        </w:rPr>
-      </w:pPr>
-      <w:ins w:id="45" w:author="Daniel Vazquez" w:date="2022-02-17T21:49:00Z">
+          <w:ins w:id="70" w:author="Daniel Vazquez" w:date="2022-02-17T21:51:00Z"/>
+        </w:rPr>
+      </w:pPr>
+      <w:ins w:id="71" w:author="Daniel Vazquez" w:date="2022-02-17T21:49:00Z">
         <w:r>
           <w:t>TCP/IP and full 802.11 b/g/n</w:t>
         </w:r>
@@ -1211,7 +1781,7 @@
           <w:t xml:space="preserve"> Wi-Fi Ma</w:t>
         </w:r>
       </w:ins>
-      <w:ins w:id="46" w:author="Daniel Vazquez" w:date="2022-02-17T21:50:00Z">
+      <w:ins w:id="72" w:author="Daniel Vazquez" w:date="2022-02-17T21:50:00Z">
         <w:r>
           <w:t>c protocol</w:t>
         </w:r>
@@ -1225,10 +1795,10 @@
           <w:numId w:val="1"/>
         </w:numPr>
         <w:rPr>
-          <w:ins w:id="47" w:author="Daniel Vazquez" w:date="2022-02-17T21:51:00Z"/>
-          <w:rPrChange w:id="48" w:author="Daniel Vazquez" w:date="2022-02-17T21:51:00Z">
+          <w:ins w:id="73" w:author="Daniel Vazquez" w:date="2022-02-17T21:51:00Z"/>
+          <w:rPrChange w:id="74" w:author="Daniel Vazquez" w:date="2022-02-17T21:51:00Z">
             <w:rPr>
-              <w:ins w:id="49" w:author="Daniel Vazquez" w:date="2022-02-17T21:51:00Z"/>
+              <w:ins w:id="75" w:author="Daniel Vazquez" w:date="2022-02-17T21:51:00Z"/>
               <w:b/>
               <w:bCs/>
               <w:sz w:val="28"/>
@@ -1237,10 +1807,10 @@
           </w:rPrChange>
         </w:rPr>
       </w:pPr>
-      <w:ins w:id="50" w:author="Daniel Vazquez" w:date="2022-02-17T21:51:00Z">
-        <w:r>
-          <w:rPr>
-            <w:rPrChange w:id="51" w:author="Daniel Vazquez" w:date="2022-02-17T21:51:00Z">
+      <w:ins w:id="76" w:author="Daniel Vazquez" w:date="2022-02-17T21:51:00Z">
+        <w:r>
+          <w:rPr>
+            <w:rPrChange w:id="77" w:author="Daniel Vazquez" w:date="2022-02-17T21:51:00Z">
               <w:rPr>
                 <w:b/>
                 <w:bCs/>
@@ -1261,10 +1831,10 @@
           <w:numId w:val="1"/>
         </w:numPr>
         <w:rPr>
-          <w:ins w:id="52" w:author="Daniel Vazquez" w:date="2022-02-17T21:51:00Z"/>
-          <w:rPrChange w:id="53" w:author="Daniel Vazquez" w:date="2022-02-17T21:51:00Z">
+          <w:ins w:id="78" w:author="Daniel Vazquez" w:date="2022-02-17T21:51:00Z"/>
+          <w:rPrChange w:id="79" w:author="Daniel Vazquez" w:date="2022-02-17T21:51:00Z">
             <w:rPr>
-              <w:ins w:id="54" w:author="Daniel Vazquez" w:date="2022-02-17T21:51:00Z"/>
+              <w:ins w:id="80" w:author="Daniel Vazquez" w:date="2022-02-17T21:51:00Z"/>
               <w:b/>
               <w:bCs/>
               <w:sz w:val="28"/>
@@ -1273,10 +1843,10 @@
           </w:rPrChange>
         </w:rPr>
       </w:pPr>
-      <w:ins w:id="55" w:author="Daniel Vazquez" w:date="2022-02-17T21:51:00Z">
-        <w:r>
-          <w:rPr>
-            <w:rPrChange w:id="56" w:author="Daniel Vazquez" w:date="2022-02-17T21:51:00Z">
+      <w:ins w:id="81" w:author="Daniel Vazquez" w:date="2022-02-17T21:51:00Z">
+        <w:r>
+          <w:rPr>
+            <w:rPrChange w:id="82" w:author="Daniel Vazquez" w:date="2022-02-17T21:51:00Z">
               <w:rPr>
                 <w:b/>
                 <w:bCs/>
@@ -1298,13 +1868,13 @@
           <w:numId w:val="1"/>
         </w:numPr>
         <w:rPr>
-          <w:ins w:id="57" w:author="Daniel Vazquez" w:date="2022-02-17T21:53:00Z"/>
-        </w:rPr>
-      </w:pPr>
-      <w:ins w:id="58" w:author="Daniel Vazquez" w:date="2022-02-17T21:51:00Z">
-        <w:r>
-          <w:rPr>
-            <w:rPrChange w:id="59" w:author="Daniel Vazquez" w:date="2022-02-17T21:51:00Z">
+          <w:ins w:id="83" w:author="Daniel Vazquez" w:date="2022-02-17T21:53:00Z"/>
+        </w:rPr>
+      </w:pPr>
+      <w:ins w:id="84" w:author="Daniel Vazquez" w:date="2022-02-17T21:51:00Z">
+        <w:r>
+          <w:rPr>
+            <w:rPrChange w:id="85" w:author="Daniel Vazquez" w:date="2022-02-17T21:51:00Z">
               <w:rPr>
                 <w:b/>
                 <w:bCs/>
@@ -1325,21 +1895,21 @@
           <w:numId w:val="1"/>
         </w:numPr>
         <w:rPr>
-          <w:ins w:id="60" w:author="Daniel Vazquez" w:date="2022-02-20T21:22:00Z"/>
+          <w:ins w:id="86" w:author="Daniel Vazquez" w:date="2022-02-20T21:22:00Z"/>
           <w:b/>
           <w:bCs/>
           <w:sz w:val="28"/>
           <w:szCs w:val="28"/>
         </w:rPr>
       </w:pPr>
-      <w:ins w:id="61" w:author="Daniel Vazquez" w:date="2022-02-17T21:53:00Z">
+      <w:ins w:id="87" w:author="Daniel Vazquez" w:date="2022-02-17T21:53:00Z">
         <w:r>
           <w:rPr>
             <w:b/>
             <w:bCs/>
             <w:sz w:val="28"/>
             <w:szCs w:val="28"/>
-            <w:rPrChange w:id="62" w:author="Daniel Vazquez" w:date="2022-02-17T21:53:00Z">
+            <w:rPrChange w:id="88" w:author="Daniel Vazquez" w:date="2022-02-17T21:53:00Z">
               <w:rPr/>
             </w:rPrChange>
           </w:rPr>
@@ -1364,21 +1934,21 @@
           <w:numId w:val="1"/>
         </w:numPr>
         <w:rPr>
-          <w:ins w:id="63" w:author="Daniel Vazquez" w:date="2022-02-20T21:23:00Z"/>
+          <w:ins w:id="89" w:author="Daniel Vazquez" w:date="2022-02-20T21:23:00Z"/>
           <w:b/>
           <w:bCs/>
           <w:sz w:val="28"/>
           <w:szCs w:val="28"/>
-          <w:rPrChange w:id="64" w:author="Daniel Vazquez" w:date="2022-02-20T21:23:00Z">
+          <w:rPrChange w:id="90" w:author="Daniel Vazquez" w:date="2022-02-20T21:23:00Z">
             <w:rPr>
-              <w:ins w:id="65" w:author="Daniel Vazquez" w:date="2022-02-20T21:23:00Z"/>
+              <w:ins w:id="91" w:author="Daniel Vazquez" w:date="2022-02-20T21:23:00Z"/>
               <w:sz w:val="28"/>
               <w:szCs w:val="28"/>
             </w:rPr>
           </w:rPrChange>
         </w:rPr>
       </w:pPr>
-      <w:ins w:id="66" w:author="Daniel Vazquez" w:date="2022-02-20T21:23:00Z">
+      <w:ins w:id="92" w:author="Daniel Vazquez" w:date="2022-02-20T21:23:00Z">
         <w:r>
           <w:rPr>
             <w:sz w:val="28"/>
@@ -1396,21 +1966,21 @@
           <w:numId w:val="1"/>
         </w:numPr>
         <w:rPr>
-          <w:ins w:id="67" w:author="Daniel Vazquez" w:date="2022-02-20T21:25:00Z"/>
+          <w:ins w:id="93" w:author="Daniel Vazquez" w:date="2022-02-20T21:25:00Z"/>
           <w:b/>
           <w:bCs/>
           <w:sz w:val="28"/>
           <w:szCs w:val="28"/>
-          <w:rPrChange w:id="68" w:author="Daniel Vazquez" w:date="2022-02-20T21:25:00Z">
+          <w:rPrChange w:id="94" w:author="Daniel Vazquez" w:date="2022-02-20T21:25:00Z">
             <w:rPr>
-              <w:ins w:id="69" w:author="Daniel Vazquez" w:date="2022-02-20T21:25:00Z"/>
+              <w:ins w:id="95" w:author="Daniel Vazquez" w:date="2022-02-20T21:25:00Z"/>
               <w:sz w:val="28"/>
               <w:szCs w:val="28"/>
             </w:rPr>
           </w:rPrChange>
         </w:rPr>
       </w:pPr>
-      <w:ins w:id="70" w:author="Daniel Vazquez" w:date="2022-02-20T21:23:00Z">
+      <w:ins w:id="96" w:author="Daniel Vazquez" w:date="2022-02-20T21:23:00Z">
         <w:r>
           <w:rPr>
             <w:sz w:val="28"/>
@@ -1419,7 +1989,7 @@
           <w:t xml:space="preserve">Active </w:t>
         </w:r>
       </w:ins>
-      <w:ins w:id="71" w:author="Daniel Vazquez" w:date="2022-02-20T21:24:00Z">
+      <w:ins w:id="97" w:author="Daniel Vazquez" w:date="2022-02-20T21:24:00Z">
         <w:r>
           <w:rPr>
             <w:sz w:val="28"/>
@@ -1428,7 +1998,7 @@
           <w:t>– Chip radio is on, the chip can receive, transmit, o</w:t>
         </w:r>
       </w:ins>
-      <w:ins w:id="72" w:author="Daniel Vazquez" w:date="2022-02-20T21:25:00Z">
+      <w:ins w:id="98" w:author="Daniel Vazquez" w:date="2022-02-20T21:25:00Z">
         <w:r>
           <w:rPr>
             <w:sz w:val="28"/>
@@ -1446,21 +2016,21 @@
           <w:numId w:val="1"/>
         </w:numPr>
         <w:rPr>
-          <w:ins w:id="73" w:author="Daniel Vazquez" w:date="2022-02-20T21:23:00Z"/>
+          <w:ins w:id="99" w:author="Daniel Vazquez" w:date="2022-02-20T21:23:00Z"/>
           <w:b/>
           <w:bCs/>
           <w:sz w:val="28"/>
           <w:szCs w:val="28"/>
-          <w:rPrChange w:id="74" w:author="Daniel Vazquez" w:date="2022-02-20T21:25:00Z">
+          <w:rPrChange w:id="100" w:author="Daniel Vazquez" w:date="2022-02-20T21:25:00Z">
             <w:rPr>
-              <w:ins w:id="75" w:author="Daniel Vazquez" w:date="2022-02-20T21:23:00Z"/>
+              <w:ins w:id="101" w:author="Daniel Vazquez" w:date="2022-02-20T21:23:00Z"/>
               <w:sz w:val="28"/>
               <w:szCs w:val="28"/>
             </w:rPr>
           </w:rPrChange>
         </w:rPr>
       </w:pPr>
-      <w:ins w:id="76" w:author="Daniel Vazquez" w:date="2022-02-20T21:23:00Z">
+      <w:ins w:id="102" w:author="Daniel Vazquez" w:date="2022-02-20T21:23:00Z">
         <w:r>
           <w:rPr>
             <w:sz w:val="28"/>
@@ -1469,7 +2039,7 @@
           <w:t>Modem sleep mode</w:t>
         </w:r>
       </w:ins>
-      <w:ins w:id="77" w:author="Daniel Vazquez" w:date="2022-02-20T21:25:00Z">
+      <w:ins w:id="103" w:author="Daniel Vazquez" w:date="2022-02-20T21:25:00Z">
         <w:r>
           <w:rPr>
             <w:sz w:val="28"/>
@@ -1478,7 +2048,7 @@
           <w:t xml:space="preserve"> – CPU is </w:t>
         </w:r>
       </w:ins>
-      <w:ins w:id="78" w:author="Daniel Vazquez" w:date="2022-02-20T21:26:00Z">
+      <w:ins w:id="104" w:author="Daniel Vazquez" w:date="2022-02-20T21:26:00Z">
         <w:r>
           <w:rPr>
             <w:sz w:val="28"/>
@@ -1487,7 +2057,7 @@
           <w:t>operational,</w:t>
         </w:r>
       </w:ins>
-      <w:ins w:id="79" w:author="Daniel Vazquez" w:date="2022-02-20T21:25:00Z">
+      <w:ins w:id="105" w:author="Daniel Vazquez" w:date="2022-02-20T21:25:00Z">
         <w:r>
           <w:rPr>
             <w:sz w:val="28"/>
@@ -1503,7 +2073,7 @@
           <w:t>and the clock is configurable</w:t>
         </w:r>
       </w:ins>
-      <w:ins w:id="80" w:author="Daniel Vazquez" w:date="2022-02-20T21:26:00Z">
+      <w:ins w:id="106" w:author="Daniel Vazquez" w:date="2022-02-20T21:26:00Z">
         <w:r>
           <w:rPr>
             <w:sz w:val="28"/>
@@ -1521,21 +2091,21 @@
           <w:numId w:val="1"/>
         </w:numPr>
         <w:rPr>
-          <w:ins w:id="81" w:author="Daniel Vazquez" w:date="2022-02-20T21:23:00Z"/>
+          <w:ins w:id="107" w:author="Daniel Vazquez" w:date="2022-02-20T21:23:00Z"/>
           <w:b/>
           <w:bCs/>
           <w:sz w:val="28"/>
           <w:szCs w:val="28"/>
-          <w:rPrChange w:id="82" w:author="Daniel Vazquez" w:date="2022-02-20T21:23:00Z">
+          <w:rPrChange w:id="108" w:author="Daniel Vazquez" w:date="2022-02-20T21:23:00Z">
             <w:rPr>
-              <w:ins w:id="83" w:author="Daniel Vazquez" w:date="2022-02-20T21:23:00Z"/>
+              <w:ins w:id="109" w:author="Daniel Vazquez" w:date="2022-02-20T21:23:00Z"/>
               <w:sz w:val="28"/>
               <w:szCs w:val="28"/>
             </w:rPr>
           </w:rPrChange>
         </w:rPr>
       </w:pPr>
-      <w:ins w:id="84" w:author="Daniel Vazquez" w:date="2022-02-20T21:23:00Z">
+      <w:ins w:id="110" w:author="Daniel Vazquez" w:date="2022-02-20T21:23:00Z">
         <w:r>
           <w:rPr>
             <w:sz w:val="28"/>
@@ -1544,7 +2114,7 @@
           <w:t>Light sleep mode</w:t>
         </w:r>
       </w:ins>
-      <w:ins w:id="85" w:author="Daniel Vazquez" w:date="2022-02-20T21:26:00Z">
+      <w:ins w:id="111" w:author="Daniel Vazquez" w:date="2022-02-20T21:26:00Z">
         <w:r>
           <w:rPr>
             <w:sz w:val="28"/>
@@ -1560,7 +2130,7 @@
           <w:t xml:space="preserve">, any </w:t>
         </w:r>
       </w:ins>
-      <w:ins w:id="86" w:author="Daniel Vazquez" w:date="2022-02-20T21:27:00Z">
+      <w:ins w:id="112" w:author="Daniel Vazquez" w:date="2022-02-20T21:27:00Z">
         <w:r>
           <w:rPr>
             <w:sz w:val="28"/>
@@ -1569,7 +2139,7 @@
           <w:t>wake-up</w:t>
         </w:r>
       </w:ins>
-      <w:ins w:id="87" w:author="Daniel Vazquez" w:date="2022-02-20T21:26:00Z">
+      <w:ins w:id="113" w:author="Daniel Vazquez" w:date="2022-02-20T21:26:00Z">
         <w:r>
           <w:rPr>
             <w:sz w:val="28"/>
@@ -1578,7 +2148,7 @@
           <w:t xml:space="preserve"> events will </w:t>
         </w:r>
       </w:ins>
-      <w:ins w:id="88" w:author="Daniel Vazquez" w:date="2022-02-20T21:27:00Z">
+      <w:ins w:id="114" w:author="Daniel Vazquez" w:date="2022-02-20T21:27:00Z">
         <w:r>
           <w:rPr>
             <w:sz w:val="28"/>
@@ -1603,21 +2173,21 @@
           <w:numId w:val="1"/>
         </w:numPr>
         <w:rPr>
-          <w:ins w:id="89" w:author="Daniel Vazquez" w:date="2022-02-20T21:24:00Z"/>
+          <w:ins w:id="115" w:author="Daniel Vazquez" w:date="2022-02-20T21:24:00Z"/>
           <w:b/>
           <w:bCs/>
           <w:sz w:val="28"/>
           <w:szCs w:val="28"/>
-          <w:rPrChange w:id="90" w:author="Daniel Vazquez" w:date="2022-02-20T21:24:00Z">
+          <w:rPrChange w:id="116" w:author="Daniel Vazquez" w:date="2022-02-20T21:24:00Z">
             <w:rPr>
-              <w:ins w:id="91" w:author="Daniel Vazquez" w:date="2022-02-20T21:24:00Z"/>
+              <w:ins w:id="117" w:author="Daniel Vazquez" w:date="2022-02-20T21:24:00Z"/>
               <w:sz w:val="28"/>
               <w:szCs w:val="28"/>
             </w:rPr>
           </w:rPrChange>
         </w:rPr>
       </w:pPr>
-      <w:ins w:id="92" w:author="Daniel Vazquez" w:date="2022-02-20T21:23:00Z">
+      <w:ins w:id="118" w:author="Daniel Vazquez" w:date="2022-02-20T21:23:00Z">
         <w:r>
           <w:rPr>
             <w:sz w:val="28"/>
@@ -1626,7 +2196,7 @@
           <w:t>Deep sl</w:t>
         </w:r>
       </w:ins>
-      <w:ins w:id="93" w:author="Daniel Vazquez" w:date="2022-02-20T21:24:00Z">
+      <w:ins w:id="119" w:author="Daniel Vazquez" w:date="2022-02-20T21:24:00Z">
         <w:r>
           <w:rPr>
             <w:sz w:val="28"/>
@@ -1635,7 +2205,7 @@
           <w:t>eep mode</w:t>
         </w:r>
       </w:ins>
-      <w:ins w:id="94" w:author="Daniel Vazquez" w:date="2022-02-20T21:27:00Z">
+      <w:ins w:id="120" w:author="Daniel Vazquez" w:date="2022-02-20T21:27:00Z">
         <w:r>
           <w:rPr>
             <w:sz w:val="28"/>
@@ -1660,21 +2230,21 @@
           <w:numId w:val="1"/>
         </w:numPr>
         <w:rPr>
-          <w:ins w:id="95" w:author="Daniel Vazquez" w:date="2022-02-20T21:24:00Z"/>
+          <w:ins w:id="121" w:author="Daniel Vazquez" w:date="2022-02-20T21:24:00Z"/>
           <w:b/>
           <w:bCs/>
           <w:sz w:val="28"/>
           <w:szCs w:val="28"/>
-          <w:rPrChange w:id="96" w:author="Daniel Vazquez" w:date="2022-02-20T21:24:00Z">
+          <w:rPrChange w:id="122" w:author="Daniel Vazquez" w:date="2022-02-20T21:24:00Z">
             <w:rPr>
-              <w:ins w:id="97" w:author="Daniel Vazquez" w:date="2022-02-20T21:24:00Z"/>
+              <w:ins w:id="123" w:author="Daniel Vazquez" w:date="2022-02-20T21:24:00Z"/>
               <w:sz w:val="28"/>
               <w:szCs w:val="28"/>
             </w:rPr>
           </w:rPrChange>
         </w:rPr>
       </w:pPr>
-      <w:ins w:id="98" w:author="Daniel Vazquez" w:date="2022-02-20T21:24:00Z">
+      <w:ins w:id="124" w:author="Daniel Vazquez" w:date="2022-02-20T21:24:00Z">
         <w:r>
           <w:rPr>
             <w:sz w:val="28"/>
@@ -1683,7 +2253,7 @@
           <w:t>Hibernation mode</w:t>
         </w:r>
       </w:ins>
-      <w:ins w:id="99" w:author="Daniel Vazquez" w:date="2022-02-20T21:27:00Z">
+      <w:ins w:id="125" w:author="Daniel Vazquez" w:date="2022-02-20T21:27:00Z">
         <w:r>
           <w:rPr>
             <w:sz w:val="28"/>
@@ -1692,7 +2262,7 @@
           <w:t xml:space="preserve"> </w:t>
         </w:r>
       </w:ins>
-      <w:ins w:id="100" w:author="Daniel Vazquez" w:date="2022-02-20T21:28:00Z">
+      <w:ins w:id="126" w:author="Daniel Vazquez" w:date="2022-02-20T21:28:00Z">
         <w:r>
           <w:rPr>
             <w:sz w:val="28"/>
@@ -1701,7 +2271,7 @@
           <w:t>–</w:t>
         </w:r>
       </w:ins>
-      <w:ins w:id="101" w:author="Daniel Vazquez" w:date="2022-02-20T21:27:00Z">
+      <w:ins w:id="127" w:author="Daniel Vazquez" w:date="2022-02-20T21:27:00Z">
         <w:r>
           <w:rPr>
             <w:sz w:val="28"/>
@@ -1710,7 +2280,7 @@
           <w:t xml:space="preserve"> </w:t>
         </w:r>
       </w:ins>
-      <w:ins w:id="102" w:author="Daniel Vazquez" w:date="2022-02-20T21:28:00Z">
+      <w:ins w:id="128" w:author="Daniel Vazquez" w:date="2022-02-20T21:28:00Z">
         <w:r>
           <w:rPr>
             <w:sz w:val="28"/>
@@ -1719,7 +2289,7 @@
           <w:t>Only one RTC timer on the slow clock and certain RTC GPIOs are act</w:t>
         </w:r>
       </w:ins>
-      <w:ins w:id="103" w:author="Daniel Vazquez" w:date="2022-02-20T21:29:00Z">
+      <w:ins w:id="129" w:author="Daniel Vazquez" w:date="2022-02-20T21:29:00Z">
         <w:r>
           <w:rPr>
             <w:sz w:val="28"/>
@@ -1737,21 +2307,21 @@
           <w:numId w:val="1"/>
         </w:numPr>
         <w:rPr>
-          <w:ins w:id="104" w:author="Daniel Vazquez" w:date="2022-02-20T21:36:00Z"/>
+          <w:ins w:id="130" w:author="Daniel Vazquez" w:date="2022-02-20T21:36:00Z"/>
           <w:b/>
           <w:bCs/>
           <w:sz w:val="28"/>
           <w:szCs w:val="28"/>
-          <w:rPrChange w:id="105" w:author="Daniel Vazquez" w:date="2022-02-20T21:36:00Z">
+          <w:rPrChange w:id="131" w:author="Daniel Vazquez" w:date="2022-02-20T21:36:00Z">
             <w:rPr>
-              <w:ins w:id="106" w:author="Daniel Vazquez" w:date="2022-02-20T21:36:00Z"/>
+              <w:ins w:id="132" w:author="Daniel Vazquez" w:date="2022-02-20T21:36:00Z"/>
               <w:sz w:val="28"/>
               <w:szCs w:val="28"/>
             </w:rPr>
           </w:rPrChange>
         </w:rPr>
       </w:pPr>
-      <w:ins w:id="107" w:author="Daniel Vazquez" w:date="2022-02-20T21:32:00Z">
+      <w:ins w:id="133" w:author="Daniel Vazquez" w:date="2022-02-20T21:32:00Z">
         <w:r>
           <w:rPr>
             <w:sz w:val="28"/>
@@ -1767,7 +2337,7 @@
           <w:t>chip depends on the m</w:t>
         </w:r>
       </w:ins>
-      <w:ins w:id="108" w:author="Daniel Vazquez" w:date="2022-02-20T21:33:00Z">
+      <w:ins w:id="134" w:author="Daniel Vazquez" w:date="2022-02-20T21:33:00Z">
         <w:r>
           <w:rPr>
             <w:sz w:val="28"/>
@@ -1788,25 +2358,34 @@
       <w:pPr>
         <w:pStyle w:val="ListParagraph"/>
         <w:numPr>
-          <w:ilvl w:val="0"/>
-          <w:numId w:val="1"/>
-        </w:numPr>
-        <w:rPr>
-          <w:ins w:id="109" w:author="Daniel Vazquez" w:date="2022-02-20T21:36:00Z"/>
+          <w:ilvl w:val="1"/>
+          <w:numId w:val="1"/>
+        </w:numPr>
+        <w:rPr>
+          <w:ins w:id="135" w:author="Daniel Vazquez" w:date="2022-02-20T21:36:00Z"/>
           <w:b/>
           <w:bCs/>
           <w:sz w:val="28"/>
           <w:szCs w:val="28"/>
-          <w:rPrChange w:id="110" w:author="Daniel Vazquez" w:date="2022-02-20T21:36:00Z">
+          <w:rPrChange w:id="136" w:author="Daniel Vazquez" w:date="2022-02-20T21:36:00Z">
             <w:rPr>
-              <w:ins w:id="111" w:author="Daniel Vazquez" w:date="2022-02-20T21:36:00Z"/>
+              <w:ins w:id="137" w:author="Daniel Vazquez" w:date="2022-02-20T21:36:00Z"/>
               <w:sz w:val="28"/>
               <w:szCs w:val="28"/>
             </w:rPr>
           </w:rPrChange>
         </w:rPr>
-      </w:pPr>
-      <w:ins w:id="112" w:author="Daniel Vazquez" w:date="2022-02-20T21:36:00Z">
+        <w:pPrChange w:id="138" w:author="Daniel Vazquez" w:date="2022-02-23T21:37:00Z">
+          <w:pPr>
+            <w:pStyle w:val="ListParagraph"/>
+            <w:numPr>
+              <w:numId w:val="1"/>
+            </w:numPr>
+            <w:ind w:hanging="360"/>
+          </w:pPr>
+        </w:pPrChange>
+      </w:pPr>
+      <w:ins w:id="139" w:author="Daniel Vazquez" w:date="2022-02-20T21:36:00Z">
         <w:r>
           <w:rPr>
             <w:sz w:val="28"/>
@@ -1820,58 +2399,24 @@
       <w:pPr>
         <w:pStyle w:val="ListParagraph"/>
         <w:numPr>
-          <w:ilvl w:val="1"/>
-          <w:numId w:val="1"/>
-        </w:numPr>
-        <w:rPr>
-          <w:ins w:id="113" w:author="Daniel Vazquez" w:date="2022-02-20T21:59:00Z"/>
+          <w:ilvl w:val="2"/>
+          <w:numId w:val="1"/>
+        </w:numPr>
+        <w:rPr>
+          <w:ins w:id="140" w:author="Daniel Vazquez" w:date="2022-02-20T21:59:00Z"/>
           <w:b/>
           <w:bCs/>
           <w:sz w:val="28"/>
           <w:szCs w:val="28"/>
-          <w:rPrChange w:id="114" w:author="Daniel Vazquez" w:date="2022-02-20T21:59:00Z">
+          <w:rPrChange w:id="141" w:author="Daniel Vazquez" w:date="2022-02-20T21:59:00Z">
             <w:rPr>
-              <w:ins w:id="115" w:author="Daniel Vazquez" w:date="2022-02-20T21:59:00Z"/>
+              <w:ins w:id="142" w:author="Daniel Vazquez" w:date="2022-02-20T21:59:00Z"/>
               <w:sz w:val="28"/>
               <w:szCs w:val="28"/>
             </w:rPr>
           </w:rPrChange>
         </w:rPr>
-      </w:pPr>
-      <w:ins w:id="116" w:author="Daniel Vazquez" w:date="2022-02-20T21:44:00Z">
-        <w:r>
-          <w:rPr>
-            <w:sz w:val="28"/>
-            <w:szCs w:val="28"/>
-          </w:rPr>
-          <w:t xml:space="preserve">Successive </w:t>
-        </w:r>
-        <w:r>
-          <w:rPr>
-            <w:sz w:val="28"/>
-            <w:szCs w:val="28"/>
-          </w:rPr>
-          <w:t>Approximation Registers</w:t>
-        </w:r>
-      </w:ins>
-    </w:p>
-    <w:p>
-      <w:pPr>
-        <w:pStyle w:val="ListParagraph"/>
-        <w:numPr>
-          <w:ilvl w:val="0"/>
-          <w:numId w:val="1"/>
-        </w:numPr>
-        <w:rPr>
-          <w:b/>
-          <w:bCs/>
-          <w:sz w:val="28"/>
-          <w:szCs w:val="28"/>
-          <w:rPrChange w:id="117" w:author="Daniel Vazquez" w:date="2022-02-20T21:59:00Z">
-            <w:rPr/>
-          </w:rPrChange>
-        </w:rPr>
-        <w:pPrChange w:id="118" w:author="Daniel Vazquez" w:date="2022-02-20T21:59:00Z">
+        <w:pPrChange w:id="143" w:author="Daniel Vazquez" w:date="2022-02-23T21:37:00Z">
           <w:pPr>
             <w:pStyle w:val="ListParagraph"/>
             <w:numPr>
@@ -1882,7 +2427,39 @@
           </w:pPr>
         </w:pPrChange>
       </w:pPr>
-      <w:ins w:id="119" w:author="Daniel Vazquez" w:date="2022-02-20T21:59:00Z">
+      <w:ins w:id="144" w:author="Daniel Vazquez" w:date="2022-02-20T21:44:00Z">
+        <w:r>
+          <w:rPr>
+            <w:sz w:val="28"/>
+            <w:szCs w:val="28"/>
+          </w:rPr>
+          <w:t xml:space="preserve">Successive </w:t>
+        </w:r>
+        <w:r>
+          <w:rPr>
+            <w:sz w:val="28"/>
+            <w:szCs w:val="28"/>
+          </w:rPr>
+          <w:t>Approximation Registers</w:t>
+        </w:r>
+      </w:ins>
+    </w:p>
+    <w:p>
+      <w:pPr>
+        <w:pStyle w:val="ListParagraph"/>
+        <w:numPr>
+          <w:ilvl w:val="0"/>
+          <w:numId w:val="1"/>
+        </w:numPr>
+        <w:rPr>
+          <w:ins w:id="145" w:author="Daniel Vazquez" w:date="2022-02-23T21:36:00Z"/>
+          <w:b/>
+          <w:bCs/>
+          <w:sz w:val="28"/>
+          <w:szCs w:val="28"/>
+        </w:rPr>
+      </w:pPr>
+      <w:ins w:id="146" w:author="Daniel Vazquez" w:date="2022-02-20T21:59:00Z">
         <w:r>
           <w:rPr>
             <w:b/>
@@ -1893,7 +2470,7 @@
           <w:t xml:space="preserve">Electrical </w:t>
         </w:r>
       </w:ins>
-      <w:ins w:id="120" w:author="Daniel Vazquez" w:date="2022-02-20T22:00:00Z">
+      <w:ins w:id="147" w:author="Daniel Vazquez" w:date="2022-02-20T22:00:00Z">
         <w:r>
           <w:rPr>
             <w:b/>
@@ -1901,7 +2478,424 @@
             <w:sz w:val="28"/>
             <w:szCs w:val="28"/>
           </w:rPr>
-          <w:t>Characteristics ( Page 42 )</w:t>
+          <w:t xml:space="preserve">Characteristics </w:t>
+        </w:r>
+      </w:ins>
+    </w:p>
+    <w:p>
+      <w:pPr>
+        <w:pStyle w:val="ListParagraph"/>
+        <w:numPr>
+          <w:ilvl w:val="1"/>
+          <w:numId w:val="1"/>
+        </w:numPr>
+        <w:rPr>
+          <w:ins w:id="148" w:author="Daniel Vazquez" w:date="2022-02-23T21:37:00Z"/>
+          <w:sz w:val="28"/>
+          <w:szCs w:val="28"/>
+        </w:rPr>
+        <w:pPrChange w:id="149" w:author="Daniel Vazquez" w:date="2022-02-23T21:38:00Z">
+          <w:pPr>
+            <w:pStyle w:val="ListParagraph"/>
+          </w:pPr>
+        </w:pPrChange>
+      </w:pPr>
+      <w:ins w:id="150" w:author="Daniel Vazquez" w:date="2022-02-23T21:37:00Z">
+        <w:r>
+          <w:rPr>
+            <w:sz w:val="28"/>
+            <w:szCs w:val="28"/>
+          </w:rPr>
+          <w:t xml:space="preserve">Voltage </w:t>
+        </w:r>
+        <w:r>
+          <w:rPr>
+            <w:sz w:val="28"/>
+            <w:szCs w:val="28"/>
+          </w:rPr>
+          <w:t xml:space="preserve">applied to power supply pins per power domain </w:t>
+        </w:r>
+      </w:ins>
+    </w:p>
+    <w:p>
+      <w:pPr>
+        <w:pStyle w:val="ListParagraph"/>
+        <w:numPr>
+          <w:ilvl w:val="2"/>
+          <w:numId w:val="1"/>
+        </w:numPr>
+        <w:rPr>
+          <w:ins w:id="151" w:author="Daniel Vazquez" w:date="2022-02-23T21:38:00Z"/>
+          <w:sz w:val="28"/>
+          <w:szCs w:val="28"/>
+        </w:rPr>
+      </w:pPr>
+      <w:proofErr w:type="gramStart"/>
+      <w:ins w:id="152" w:author="Daniel Vazquez" w:date="2022-02-23T21:38:00Z">
+        <w:r>
+          <w:rPr>
+            <w:sz w:val="28"/>
+            <w:szCs w:val="28"/>
+          </w:rPr>
+          <w:t>Min :</w:t>
+        </w:r>
+        <w:proofErr w:type="gramEnd"/>
+        <w:r>
+          <w:rPr>
+            <w:sz w:val="28"/>
+            <w:szCs w:val="28"/>
+          </w:rPr>
+          <w:t xml:space="preserve"> -0.3 V</w:t>
+        </w:r>
+      </w:ins>
+    </w:p>
+    <w:p>
+      <w:pPr>
+        <w:pStyle w:val="ListParagraph"/>
+        <w:numPr>
+          <w:ilvl w:val="2"/>
+          <w:numId w:val="1"/>
+        </w:numPr>
+        <w:rPr>
+          <w:ins w:id="153" w:author="Daniel Vazquez" w:date="2022-02-23T21:38:00Z"/>
+          <w:sz w:val="28"/>
+          <w:szCs w:val="28"/>
+        </w:rPr>
+      </w:pPr>
+      <w:proofErr w:type="gramStart"/>
+      <w:ins w:id="154" w:author="Daniel Vazquez" w:date="2022-02-23T21:38:00Z">
+        <w:r>
+          <w:rPr>
+            <w:sz w:val="28"/>
+            <w:szCs w:val="28"/>
+          </w:rPr>
+          <w:t>Max :</w:t>
+        </w:r>
+        <w:proofErr w:type="gramEnd"/>
+        <w:r>
+          <w:rPr>
+            <w:sz w:val="28"/>
+            <w:szCs w:val="28"/>
+          </w:rPr>
+          <w:t xml:space="preserve"> 3.6 V</w:t>
+        </w:r>
+      </w:ins>
+    </w:p>
+    <w:p>
+      <w:pPr>
+        <w:pStyle w:val="ListParagraph"/>
+        <w:numPr>
+          <w:ilvl w:val="1"/>
+          <w:numId w:val="1"/>
+        </w:numPr>
+        <w:rPr>
+          <w:ins w:id="155" w:author="Daniel Vazquez" w:date="2022-02-23T21:39:00Z"/>
+          <w:sz w:val="28"/>
+          <w:szCs w:val="28"/>
+        </w:rPr>
+      </w:pPr>
+      <w:ins w:id="156" w:author="Daniel Vazquez" w:date="2022-02-23T21:38:00Z">
+        <w:r>
+          <w:rPr>
+            <w:sz w:val="28"/>
+            <w:szCs w:val="28"/>
+          </w:rPr>
+          <w:t>Cumulative IO output curr</w:t>
+        </w:r>
+      </w:ins>
+      <w:ins w:id="157" w:author="Daniel Vazquez" w:date="2022-02-23T21:39:00Z">
+        <w:r>
+          <w:rPr>
+            <w:sz w:val="28"/>
+            <w:szCs w:val="28"/>
+          </w:rPr>
+          <w:t>ent</w:t>
+        </w:r>
+      </w:ins>
+    </w:p>
+    <w:p>
+      <w:pPr>
+        <w:pStyle w:val="ListParagraph"/>
+        <w:numPr>
+          <w:ilvl w:val="2"/>
+          <w:numId w:val="1"/>
+        </w:numPr>
+        <w:rPr>
+          <w:ins w:id="158" w:author="Daniel Vazquez" w:date="2022-02-23T21:39:00Z"/>
+          <w:sz w:val="28"/>
+          <w:szCs w:val="28"/>
+        </w:rPr>
+      </w:pPr>
+      <w:proofErr w:type="gramStart"/>
+      <w:ins w:id="159" w:author="Daniel Vazquez" w:date="2022-02-23T21:39:00Z">
+        <w:r>
+          <w:rPr>
+            <w:sz w:val="28"/>
+            <w:szCs w:val="28"/>
+          </w:rPr>
+          <w:t>Max :</w:t>
+        </w:r>
+        <w:proofErr w:type="gramEnd"/>
+        <w:r>
+          <w:rPr>
+            <w:sz w:val="28"/>
+            <w:szCs w:val="28"/>
+          </w:rPr>
+          <w:t xml:space="preserve"> </w:t>
+        </w:r>
+        <w:r>
+          <w:rPr>
+            <w:sz w:val="28"/>
+            <w:szCs w:val="28"/>
+          </w:rPr>
+          <w:t>1200 m</w:t>
+        </w:r>
+      </w:ins>
+      <w:ins w:id="160" w:author="Daniel Vazquez" w:date="2022-02-23T21:58:00Z">
+        <w:r>
+          <w:rPr>
+            <w:sz w:val="28"/>
+            <w:szCs w:val="28"/>
+          </w:rPr>
+          <w:t>A</w:t>
+        </w:r>
+      </w:ins>
+    </w:p>
+    <w:p>
+      <w:pPr>
+        <w:pStyle w:val="ListParagraph"/>
+        <w:numPr>
+          <w:ilvl w:val="1"/>
+          <w:numId w:val="1"/>
+        </w:numPr>
+        <w:rPr>
+          <w:ins w:id="161" w:author="Daniel Vazquez" w:date="2022-02-23T21:55:00Z"/>
+          <w:sz w:val="28"/>
+          <w:szCs w:val="28"/>
+        </w:rPr>
+      </w:pPr>
+      <w:ins w:id="162" w:author="Daniel Vazquez" w:date="2022-02-23T21:54:00Z">
+        <w:r>
+          <w:rPr>
+            <w:sz w:val="28"/>
+            <w:szCs w:val="28"/>
+          </w:rPr>
+          <w:t xml:space="preserve">LDO = Low </w:t>
+        </w:r>
+      </w:ins>
+      <w:ins w:id="163" w:author="Daniel Vazquez" w:date="2022-02-23T21:55:00Z">
+        <w:r>
+          <w:rPr>
+            <w:sz w:val="28"/>
+            <w:szCs w:val="28"/>
+          </w:rPr>
+          <w:t>dropout re</w:t>
+        </w:r>
+        <w:r>
+          <w:rPr>
+            <w:sz w:val="28"/>
+            <w:szCs w:val="28"/>
+          </w:rPr>
+          <w:t>gulator</w:t>
+        </w:r>
+      </w:ins>
+    </w:p>
+    <w:p>
+      <w:pPr>
+        <w:pStyle w:val="ListParagraph"/>
+        <w:numPr>
+          <w:ilvl w:val="1"/>
+          <w:numId w:val="1"/>
+        </w:numPr>
+        <w:rPr>
+          <w:ins w:id="164" w:author="Daniel Vazquez" w:date="2022-02-23T21:58:00Z"/>
+          <w:sz w:val="28"/>
+          <w:szCs w:val="28"/>
+        </w:rPr>
+      </w:pPr>
+      <w:ins w:id="165" w:author="Daniel Vazquez" w:date="2022-02-23T21:57:00Z">
+        <w:r>
+          <w:rPr>
+            <w:sz w:val="28"/>
+            <w:szCs w:val="28"/>
+          </w:rPr>
+          <w:t>High level sour</w:t>
+        </w:r>
+      </w:ins>
+      <w:ins w:id="166" w:author="Daniel Vazquez" w:date="2022-02-23T21:58:00Z">
+        <w:r>
+          <w:rPr>
+            <w:sz w:val="28"/>
+            <w:szCs w:val="28"/>
+          </w:rPr>
+          <w:t>ce current</w:t>
+        </w:r>
+      </w:ins>
+    </w:p>
+    <w:p>
+      <w:pPr>
+        <w:pStyle w:val="ListParagraph"/>
+        <w:numPr>
+          <w:ilvl w:val="2"/>
+          <w:numId w:val="1"/>
+        </w:numPr>
+        <w:rPr>
+          <w:ins w:id="167" w:author="Daniel Vazquez" w:date="2022-02-23T21:58:00Z"/>
+          <w:sz w:val="28"/>
+          <w:szCs w:val="28"/>
+        </w:rPr>
+      </w:pPr>
+      <w:ins w:id="168" w:author="Daniel Vazquez" w:date="2022-02-23T21:58:00Z">
+        <w:r>
+          <w:rPr>
+            <w:sz w:val="28"/>
+            <w:szCs w:val="28"/>
+          </w:rPr>
+          <w:t>40 m</w:t>
+        </w:r>
+        <w:r>
+          <w:rPr>
+            <w:sz w:val="28"/>
+            <w:szCs w:val="28"/>
+          </w:rPr>
+          <w:t>A</w:t>
+        </w:r>
+      </w:ins>
+    </w:p>
+    <w:p>
+      <w:pPr>
+        <w:pStyle w:val="ListParagraph"/>
+        <w:numPr>
+          <w:ilvl w:val="1"/>
+          <w:numId w:val="1"/>
+        </w:numPr>
+        <w:rPr>
+          <w:ins w:id="169" w:author="Daniel Vazquez" w:date="2022-02-23T21:58:00Z"/>
+          <w:sz w:val="28"/>
+          <w:szCs w:val="28"/>
+        </w:rPr>
+      </w:pPr>
+      <w:ins w:id="170" w:author="Daniel Vazquez" w:date="2022-02-23T21:58:00Z">
+        <w:r>
+          <w:rPr>
+            <w:sz w:val="28"/>
+            <w:szCs w:val="28"/>
+          </w:rPr>
+          <w:t>Low level sink current</w:t>
+        </w:r>
+      </w:ins>
+    </w:p>
+    <w:p>
+      <w:pPr>
+        <w:pStyle w:val="ListParagraph"/>
+        <w:numPr>
+          <w:ilvl w:val="2"/>
+          <w:numId w:val="1"/>
+        </w:numPr>
+        <w:rPr>
+          <w:ins w:id="171" w:author="Daniel Vazquez" w:date="2022-02-23T21:58:00Z"/>
+          <w:sz w:val="28"/>
+          <w:szCs w:val="28"/>
+        </w:rPr>
+      </w:pPr>
+      <w:ins w:id="172" w:author="Daniel Vazquez" w:date="2022-02-23T21:58:00Z">
+        <w:r>
+          <w:rPr>
+            <w:sz w:val="28"/>
+            <w:szCs w:val="28"/>
+          </w:rPr>
+          <w:t>28 m</w:t>
+        </w:r>
+        <w:r>
+          <w:rPr>
+            <w:sz w:val="28"/>
+            <w:szCs w:val="28"/>
+          </w:rPr>
+          <w:t>A</w:t>
+        </w:r>
+      </w:ins>
+    </w:p>
+    <w:p>
+      <w:pPr>
+        <w:rPr>
+          <w:ins w:id="173" w:author="Daniel Vazquez" w:date="2022-02-23T22:05:00Z"/>
+          <w:sz w:val="28"/>
+          <w:szCs w:val="28"/>
+        </w:rPr>
+      </w:pPr>
+      <w:ins w:id="174" w:author="Daniel Vazquez" w:date="2022-02-23T22:05:00Z">
+        <w:r>
+          <w:rPr>
+            <w:sz w:val="28"/>
+            <w:szCs w:val="28"/>
+          </w:rPr>
+          <w:br w:type="page"/>
+        </w:r>
+      </w:ins>
+    </w:p>
+    <w:p>
+      <w:pPr>
+        <w:pStyle w:val="Heading1"/>
+        <w:rPr>
+          <w:ins w:id="175" w:author="Daniel Vazquez" w:date="2022-02-23T22:05:00Z"/>
+        </w:rPr>
+        <w:pPrChange w:id="176" w:author="Daniel Vazquez" w:date="2022-02-23T22:05:00Z">
+          <w:pPr>
+            <w:pStyle w:val="Heading1"/>
+            <w:shd w:val="clear" w:color="auto" w:fill="FCFCFC"/>
+            <w:spacing w:before="0"/>
+          </w:pPr>
+        </w:pPrChange>
+      </w:pPr>
+      <w:bookmarkStart w:id="177" w:name="_Toc96546636"/>
+      <w:ins w:id="178" w:author="Daniel Vazquez" w:date="2022-02-23T22:05:00Z">
+        <w:r>
+          <w:t>ESP-IDF Programming Guide</w:t>
+        </w:r>
+        <w:bookmarkEnd w:id="177"/>
+      </w:ins>
+    </w:p>
+    <w:p>
+      <w:pPr>
+        <w:rPr>
+          <w:sz w:val="28"/>
+          <w:szCs w:val="28"/>
+          <w:rPrChange w:id="179" w:author="Daniel Vazquez" w:date="2022-02-23T22:03:00Z">
+            <w:rPr/>
+          </w:rPrChange>
+        </w:rPr>
+        <w:pPrChange w:id="180" w:author="Daniel Vazquez" w:date="2022-02-23T22:03:00Z">
+          <w:pPr>
+            <w:pStyle w:val="ListParagraph"/>
+            <w:numPr>
+              <w:ilvl w:val="1"/>
+              <w:numId w:val="1"/>
+            </w:numPr>
+            <w:ind w:left="1440" w:hanging="360"/>
+          </w:pPr>
+        </w:pPrChange>
+      </w:pPr>
+      <w:ins w:id="181" w:author="Daniel Vazquez" w:date="2022-02-23T22:06:00Z">
+        <w:r>
+          <w:rPr>
+            <w:sz w:val="28"/>
+            <w:szCs w:val="28"/>
+          </w:rPr>
+          <w:t>(</w:t>
+        </w:r>
+        <w:r>
+          <w:rPr>
+            <w:sz w:val="28"/>
+            <w:szCs w:val="28"/>
+          </w:rPr>
+          <w:t>https://docs.espressif.com/projects/esp-idf/en/latest/esp32/</w:t>
+        </w:r>
+        <w:r>
+          <w:rPr>
+            <w:sz w:val="28"/>
+            <w:szCs w:val="28"/>
+          </w:rPr>
+          <w:t>)</w:t>
         </w:r>
       </w:ins>
     </w:p>

</xml_diff>

<commit_message>
Left off on the ESP32 install and need to view the initial blink Program
</commit_message>
<xml_diff>
--- a/ESP32 Introduction.docx
+++ b/ESP32 Introduction.docx
@@ -172,12 +172,6 @@
                 <w:rStyle w:val="Hyperlink"/>
                 <w:noProof/>
               </w:rPr>
-            </w:r>
-            <w:r>
-              <w:rPr>
-                <w:rStyle w:val="Hyperlink"/>
-                <w:noProof/>
-              </w:rPr>
               <w:fldChar w:fldCharType="separate"/>
             </w:r>
             <w:r>
@@ -208,13 +202,13 @@
               </w:rPr>
               <w:instrText xml:space="preserve"> PAGEREF _Toc96546634 \h </w:instrText>
             </w:r>
-            <w:r>
-              <w:rPr>
-                <w:noProof/>
-                <w:webHidden/>
-              </w:rPr>
-            </w:r>
           </w:ins>
+          <w:r>
+            <w:rPr>
+              <w:noProof/>
+              <w:webHidden/>
+            </w:rPr>
+          </w:r>
           <w:r>
             <w:rPr>
               <w:noProof/>
@@ -291,12 +285,6 @@
                 <w:rStyle w:val="Hyperlink"/>
                 <w:noProof/>
               </w:rPr>
-            </w:r>
-            <w:r>
-              <w:rPr>
-                <w:rStyle w:val="Hyperlink"/>
-                <w:noProof/>
-              </w:rPr>
               <w:fldChar w:fldCharType="separate"/>
             </w:r>
             <w:r>
@@ -327,13 +315,13 @@
               </w:rPr>
               <w:instrText xml:space="preserve"> PAGEREF _Toc96546635 \h </w:instrText>
             </w:r>
-            <w:r>
-              <w:rPr>
-                <w:noProof/>
-                <w:webHidden/>
-              </w:rPr>
-            </w:r>
           </w:ins>
+          <w:r>
+            <w:rPr>
+              <w:noProof/>
+              <w:webHidden/>
+            </w:rPr>
+          </w:r>
           <w:r>
             <w:rPr>
               <w:noProof/>
@@ -410,12 +398,6 @@
                 <w:rStyle w:val="Hyperlink"/>
                 <w:noProof/>
               </w:rPr>
-            </w:r>
-            <w:r>
-              <w:rPr>
-                <w:rStyle w:val="Hyperlink"/>
-                <w:noProof/>
-              </w:rPr>
               <w:fldChar w:fldCharType="separate"/>
             </w:r>
             <w:r>
@@ -446,13 +428,13 @@
               </w:rPr>
               <w:instrText xml:space="preserve"> PAGEREF _Toc96546636 \h </w:instrText>
             </w:r>
-            <w:r>
-              <w:rPr>
-                <w:noProof/>
-                <w:webHidden/>
-              </w:rPr>
-            </w:r>
           </w:ins>
+          <w:r>
+            <w:rPr>
+              <w:noProof/>
+              <w:webHidden/>
+            </w:rPr>
+          </w:r>
           <w:r>
             <w:rPr>
               <w:noProof/>
@@ -498,7 +480,6 @@
           <w:del w:id="10" w:author="Daniel Vazquez" w:date="2022-02-23T22:06:00Z">
             <w:r>
               <w:rPr>
-                <w:noProof/>
                 <w:rPrChange w:id="11" w:author="Daniel Vazquez" w:date="2022-02-23T22:06:00Z">
                   <w:rPr>
                     <w:rStyle w:val="Hyperlink"/>
@@ -602,8 +583,9 @@
               <w:rPr/>
             </w:rPrChange>
           </w:rPr>
-          <w:t xml:space="preserve">( </w:t>
-        </w:r>
+          <w:t>( http://esp32.net/</w:t>
+        </w:r>
+        <w:proofErr w:type="gramEnd"/>
         <w:r>
           <w:rPr>
             <w:sz w:val="28"/>
@@ -612,29 +594,18 @@
               <w:rPr/>
             </w:rPrChange>
           </w:rPr>
-          <w:t>http://esp32.net/</w:t>
-        </w:r>
-        <w:proofErr w:type="gramEnd"/>
-        <w:r>
-          <w:rPr>
-            <w:sz w:val="28"/>
-            <w:szCs w:val="28"/>
-            <w:rPrChange w:id="23" w:author="Daniel Vazquez" w:date="2022-02-23T22:09:00Z">
+          <w:t>)</w:t>
+        </w:r>
+      </w:ins>
+      <w:ins w:id="23" w:author="Daniel Vazquez" w:date="2022-02-23T22:08:00Z">
+        <w:r>
+          <w:rPr>
+            <w:sz w:val="28"/>
+            <w:szCs w:val="28"/>
+            <w:rPrChange w:id="24" w:author="Daniel Vazquez" w:date="2022-02-23T22:09:00Z">
               <w:rPr/>
             </w:rPrChange>
           </w:rPr>
-          <w:t>)</w:t>
-        </w:r>
-      </w:ins>
-      <w:ins w:id="24" w:author="Daniel Vazquez" w:date="2022-02-23T22:08:00Z">
-        <w:r>
-          <w:rPr>
-            <w:sz w:val="28"/>
-            <w:szCs w:val="28"/>
-            <w:rPrChange w:id="25" w:author="Daniel Vazquez" w:date="2022-02-23T22:09:00Z">
-              <w:rPr/>
-            </w:rPrChange>
-          </w:rPr>
           <w:br w:type="page"/>
         </w:r>
       </w:ins>
@@ -643,8 +614,9 @@
       <w:pPr>
         <w:pStyle w:val="Heading1"/>
       </w:pPr>
-      <w:bookmarkStart w:id="26" w:name="_Toc96546635"/>
-      <w:r>
+      <w:bookmarkStart w:id="25" w:name="_Toc96546635"/>
+      <w:r>
+        <w:lastRenderedPageBreak/>
         <w:t>ESP 32 Data sheet</w:t>
       </w:r>
       <w:r>
@@ -658,7 +630,7 @@
       <w:r>
         <w:t xml:space="preserve"> Pg )</w:t>
       </w:r>
-      <w:bookmarkEnd w:id="26"/>
+      <w:bookmarkEnd w:id="25"/>
     </w:p>
     <w:p>
       <w:pPr>
@@ -1185,7 +1157,7 @@
         </w:rPr>
         <w:t xml:space="preserve"> </w:t>
       </w:r>
-      <w:del w:id="27" w:author="Daniel Vazquez" w:date="2022-02-17T21:53:00Z">
+      <w:del w:id="26" w:author="Daniel Vazquez" w:date="2022-02-17T21:53:00Z">
         <w:r>
           <w:rPr>
             <w:b/>
@@ -1375,7 +1347,7 @@
         </w:numPr>
         <w:jc w:val="center"/>
         <w:rPr>
-          <w:ins w:id="28" w:author="Daniel Vazquez" w:date="2022-02-17T21:22:00Z"/>
+          <w:ins w:id="27" w:author="Daniel Vazquez" w:date="2022-02-17T21:22:00Z"/>
         </w:rPr>
       </w:pPr>
       <w:r>
@@ -1433,10 +1405,10 @@
           <w:numId w:val="1"/>
         </w:numPr>
         <w:rPr>
-          <w:ins w:id="29" w:author="Daniel Vazquez" w:date="2022-02-17T21:25:00Z"/>
-        </w:rPr>
-      </w:pPr>
-      <w:ins w:id="30" w:author="Daniel Vazquez" w:date="2022-02-17T21:24:00Z">
+          <w:ins w:id="28" w:author="Daniel Vazquez" w:date="2022-02-17T21:25:00Z"/>
+        </w:rPr>
+      </w:pPr>
+      <w:ins w:id="29" w:author="Daniel Vazquez" w:date="2022-02-17T21:24:00Z">
         <w:r>
           <w:t xml:space="preserve">The </w:t>
         </w:r>
@@ -1444,7 +1416,7 @@
           <w:t xml:space="preserve">operating voltage </w:t>
         </w:r>
       </w:ins>
-      <w:ins w:id="31" w:author="Daniel Vazquez" w:date="2022-02-17T21:25:00Z">
+      <w:ins w:id="30" w:author="Daniel Vazquez" w:date="2022-02-17T21:25:00Z">
         <w:r>
           <w:t xml:space="preserve">of ESP32 ranges from </w:t>
         </w:r>
@@ -1461,10 +1433,10 @@
           <w:numId w:val="1"/>
         </w:numPr>
         <w:rPr>
-          <w:ins w:id="32" w:author="Daniel Vazquez" w:date="2022-02-17T21:28:00Z"/>
-        </w:rPr>
-      </w:pPr>
-      <w:ins w:id="33" w:author="Daniel Vazquez" w:date="2022-02-17T21:26:00Z">
+          <w:ins w:id="31" w:author="Daniel Vazquez" w:date="2022-02-17T21:28:00Z"/>
+        </w:rPr>
+      </w:pPr>
+      <w:ins w:id="32" w:author="Daniel Vazquez" w:date="2022-02-17T21:26:00Z">
         <w:r>
           <w:t xml:space="preserve">When using a </w:t>
         </w:r>
@@ -1483,7 +1455,7 @@
           <w:t>volta</w:t>
         </w:r>
       </w:ins>
-      <w:ins w:id="34" w:author="Daniel Vazquez" w:date="2022-02-17T21:27:00Z">
+      <w:ins w:id="33" w:author="Daniel Vazquez" w:date="2022-02-17T21:27:00Z">
         <w:r>
           <w:t xml:space="preserve">ge of the power supply </w:t>
         </w:r>
@@ -1502,7 +1474,7 @@
           <w:t xml:space="preserve">output current </w:t>
         </w:r>
       </w:ins>
-      <w:ins w:id="35" w:author="Daniel Vazquez" w:date="2022-02-17T21:28:00Z">
+      <w:ins w:id="34" w:author="Daniel Vazquez" w:date="2022-02-17T21:28:00Z">
         <w:r>
           <w:t xml:space="preserve">is 500 mA or more </w:t>
         </w:r>
@@ -1516,10 +1488,10 @@
           <w:numId w:val="1"/>
         </w:numPr>
         <w:rPr>
-          <w:ins w:id="36" w:author="Daniel Vazquez" w:date="2022-02-17T21:29:00Z"/>
-        </w:rPr>
-      </w:pPr>
-      <w:ins w:id="37" w:author="Daniel Vazquez" w:date="2022-02-17T21:28:00Z">
+          <w:ins w:id="35" w:author="Daniel Vazquez" w:date="2022-02-17T21:29:00Z"/>
+        </w:rPr>
+      </w:pPr>
+      <w:ins w:id="36" w:author="Daniel Vazquez" w:date="2022-02-17T21:28:00Z">
         <w:r>
           <w:t xml:space="preserve">If VDD_SDIO 1.8V is </w:t>
         </w:r>
@@ -1535,7 +1507,7 @@
           <w:t xml:space="preserve"> add a 2 </w:t>
         </w:r>
       </w:ins>
-      <w:ins w:id="38" w:author="Daniel Vazquez" w:date="2022-02-17T21:29:00Z">
+      <w:ins w:id="37" w:author="Daniel Vazquez" w:date="2022-02-17T21:29:00Z">
         <w:r>
           <w:t>K ohm grounding resistor .</w:t>
         </w:r>
@@ -1549,28 +1521,28 @@
           <w:numId w:val="1"/>
         </w:numPr>
         <w:rPr>
-          <w:ins w:id="39" w:author="Daniel Vazquez" w:date="2022-02-17T21:45:00Z"/>
-          <w:b/>
-          <w:bCs/>
-          <w:sz w:val="28"/>
-          <w:szCs w:val="28"/>
-          <w:rPrChange w:id="40" w:author="Daniel Vazquez" w:date="2022-02-17T21:45:00Z">
+          <w:ins w:id="38" w:author="Daniel Vazquez" w:date="2022-02-17T21:45:00Z"/>
+          <w:b/>
+          <w:bCs/>
+          <w:sz w:val="28"/>
+          <w:szCs w:val="28"/>
+          <w:rPrChange w:id="39" w:author="Daniel Vazquez" w:date="2022-02-17T21:45:00Z">
             <w:rPr>
-              <w:ins w:id="41" w:author="Daniel Vazquez" w:date="2022-02-17T21:45:00Z"/>
+              <w:ins w:id="40" w:author="Daniel Vazquez" w:date="2022-02-17T21:45:00Z"/>
               <w:b/>
               <w:bCs/>
             </w:rPr>
           </w:rPrChange>
         </w:rPr>
       </w:pPr>
-      <w:ins w:id="42" w:author="Daniel Vazquez" w:date="2022-02-17T21:44:00Z">
+      <w:ins w:id="41" w:author="Daniel Vazquez" w:date="2022-02-17T21:44:00Z">
         <w:r>
           <w:rPr>
             <w:b/>
             <w:bCs/>
             <w:sz w:val="28"/>
             <w:szCs w:val="28"/>
-            <w:rPrChange w:id="43" w:author="Daniel Vazquez" w:date="2022-02-17T21:45:00Z">
+            <w:rPrChange w:id="42" w:author="Daniel Vazquez" w:date="2022-02-17T21:45:00Z">
               <w:rPr/>
             </w:rPrChange>
           </w:rPr>
@@ -1586,19 +1558,19 @@
           <w:numId w:val="1"/>
         </w:numPr>
         <w:rPr>
-          <w:ins w:id="44" w:author="Daniel Vazquez" w:date="2022-02-17T21:45:00Z"/>
-          <w:b/>
-          <w:bCs/>
-          <w:sz w:val="28"/>
-          <w:szCs w:val="28"/>
-          <w:rPrChange w:id="45" w:author="Daniel Vazquez" w:date="2022-02-17T21:45:00Z">
+          <w:ins w:id="43" w:author="Daniel Vazquez" w:date="2022-02-17T21:45:00Z"/>
+          <w:b/>
+          <w:bCs/>
+          <w:sz w:val="28"/>
+          <w:szCs w:val="28"/>
+          <w:rPrChange w:id="44" w:author="Daniel Vazquez" w:date="2022-02-17T21:45:00Z">
             <w:rPr>
-              <w:ins w:id="46" w:author="Daniel Vazquez" w:date="2022-02-17T21:45:00Z"/>
+              <w:ins w:id="45" w:author="Daniel Vazquez" w:date="2022-02-17T21:45:00Z"/>
             </w:rPr>
           </w:rPrChange>
         </w:rPr>
       </w:pPr>
-      <w:ins w:id="47" w:author="Daniel Vazquez" w:date="2022-02-17T21:45:00Z">
+      <w:ins w:id="46" w:author="Daniel Vazquez" w:date="2022-02-17T21:45:00Z">
         <w:r>
           <w:t xml:space="preserve">2.4 GHz receiver </w:t>
         </w:r>
@@ -1612,24 +1584,24 @@
           <w:numId w:val="1"/>
         </w:numPr>
         <w:rPr>
-          <w:ins w:id="48" w:author="Daniel Vazquez" w:date="2022-02-17T21:46:00Z"/>
-          <w:b/>
-          <w:bCs/>
-          <w:sz w:val="28"/>
-          <w:szCs w:val="28"/>
-          <w:rPrChange w:id="49" w:author="Daniel Vazquez" w:date="2022-02-17T21:46:00Z">
+          <w:ins w:id="47" w:author="Daniel Vazquez" w:date="2022-02-17T21:46:00Z"/>
+          <w:b/>
+          <w:bCs/>
+          <w:sz w:val="28"/>
+          <w:szCs w:val="28"/>
+          <w:rPrChange w:id="48" w:author="Daniel Vazquez" w:date="2022-02-17T21:46:00Z">
             <w:rPr>
-              <w:ins w:id="50" w:author="Daniel Vazquez" w:date="2022-02-17T21:46:00Z"/>
+              <w:ins w:id="49" w:author="Daniel Vazquez" w:date="2022-02-17T21:46:00Z"/>
             </w:rPr>
           </w:rPrChange>
         </w:rPr>
       </w:pPr>
-      <w:ins w:id="51" w:author="Daniel Vazquez" w:date="2022-02-17T21:45:00Z">
+      <w:ins w:id="50" w:author="Daniel Vazquez" w:date="2022-02-17T21:45:00Z">
         <w:r>
           <w:t xml:space="preserve">2.4 </w:t>
         </w:r>
       </w:ins>
-      <w:ins w:id="52" w:author="Daniel Vazquez" w:date="2022-02-17T21:46:00Z">
+      <w:ins w:id="51" w:author="Daniel Vazquez" w:date="2022-02-17T21:46:00Z">
         <w:r>
           <w:t>GHz transmitter</w:t>
         </w:r>
@@ -1643,19 +1615,19 @@
           <w:numId w:val="1"/>
         </w:numPr>
         <w:rPr>
-          <w:ins w:id="53" w:author="Daniel Vazquez" w:date="2022-02-17T21:46:00Z"/>
-          <w:b/>
-          <w:bCs/>
-          <w:sz w:val="28"/>
-          <w:szCs w:val="28"/>
-          <w:rPrChange w:id="54" w:author="Daniel Vazquez" w:date="2022-02-17T21:46:00Z">
+          <w:ins w:id="52" w:author="Daniel Vazquez" w:date="2022-02-17T21:46:00Z"/>
+          <w:b/>
+          <w:bCs/>
+          <w:sz w:val="28"/>
+          <w:szCs w:val="28"/>
+          <w:rPrChange w:id="53" w:author="Daniel Vazquez" w:date="2022-02-17T21:46:00Z">
             <w:rPr>
-              <w:ins w:id="55" w:author="Daniel Vazquez" w:date="2022-02-17T21:46:00Z"/>
+              <w:ins w:id="54" w:author="Daniel Vazquez" w:date="2022-02-17T21:46:00Z"/>
             </w:rPr>
           </w:rPrChange>
         </w:rPr>
       </w:pPr>
-      <w:ins w:id="56" w:author="Daniel Vazquez" w:date="2022-02-17T21:46:00Z">
+      <w:ins w:id="55" w:author="Daniel Vazquez" w:date="2022-02-17T21:46:00Z">
         <w:r>
           <w:t>Bias and regulators</w:t>
         </w:r>
@@ -1669,19 +1641,19 @@
           <w:numId w:val="1"/>
         </w:numPr>
         <w:rPr>
-          <w:ins w:id="57" w:author="Daniel Vazquez" w:date="2022-02-17T21:46:00Z"/>
-          <w:b/>
-          <w:bCs/>
-          <w:sz w:val="28"/>
-          <w:szCs w:val="28"/>
-          <w:rPrChange w:id="58" w:author="Daniel Vazquez" w:date="2022-02-17T21:46:00Z">
+          <w:ins w:id="56" w:author="Daniel Vazquez" w:date="2022-02-17T21:46:00Z"/>
+          <w:b/>
+          <w:bCs/>
+          <w:sz w:val="28"/>
+          <w:szCs w:val="28"/>
+          <w:rPrChange w:id="57" w:author="Daniel Vazquez" w:date="2022-02-17T21:46:00Z">
             <w:rPr>
-              <w:ins w:id="59" w:author="Daniel Vazquez" w:date="2022-02-17T21:46:00Z"/>
+              <w:ins w:id="58" w:author="Daniel Vazquez" w:date="2022-02-17T21:46:00Z"/>
             </w:rPr>
           </w:rPrChange>
         </w:rPr>
       </w:pPr>
-      <w:ins w:id="60" w:author="Daniel Vazquez" w:date="2022-02-17T21:46:00Z">
+      <w:ins w:id="59" w:author="Daniel Vazquez" w:date="2022-02-17T21:46:00Z">
         <w:r>
           <w:t>Balun and transmit receive switch</w:t>
         </w:r>
@@ -1695,19 +1667,19 @@
           <w:numId w:val="1"/>
         </w:numPr>
         <w:rPr>
-          <w:ins w:id="61" w:author="Daniel Vazquez" w:date="2022-02-17T21:46:00Z"/>
-          <w:b/>
-          <w:bCs/>
-          <w:sz w:val="28"/>
-          <w:szCs w:val="28"/>
-          <w:rPrChange w:id="62" w:author="Daniel Vazquez" w:date="2022-02-17T21:46:00Z">
+          <w:ins w:id="60" w:author="Daniel Vazquez" w:date="2022-02-17T21:46:00Z"/>
+          <w:b/>
+          <w:bCs/>
+          <w:sz w:val="28"/>
+          <w:szCs w:val="28"/>
+          <w:rPrChange w:id="61" w:author="Daniel Vazquez" w:date="2022-02-17T21:46:00Z">
             <w:rPr>
-              <w:ins w:id="63" w:author="Daniel Vazquez" w:date="2022-02-17T21:46:00Z"/>
+              <w:ins w:id="62" w:author="Daniel Vazquez" w:date="2022-02-17T21:46:00Z"/>
             </w:rPr>
           </w:rPrChange>
         </w:rPr>
       </w:pPr>
-      <w:ins w:id="64" w:author="Daniel Vazquez" w:date="2022-02-17T21:46:00Z">
+      <w:ins w:id="63" w:author="Daniel Vazquez" w:date="2022-02-17T21:46:00Z">
         <w:r>
           <w:t>Clock Generator</w:t>
         </w:r>
@@ -1721,28 +1693,28 @@
           <w:numId w:val="1"/>
         </w:numPr>
         <w:rPr>
-          <w:ins w:id="65" w:author="Daniel Vazquez" w:date="2022-02-17T21:49:00Z"/>
-          <w:b/>
-          <w:bCs/>
-          <w:sz w:val="28"/>
-          <w:szCs w:val="28"/>
-          <w:rPrChange w:id="66" w:author="Daniel Vazquez" w:date="2022-02-17T21:49:00Z">
+          <w:ins w:id="64" w:author="Daniel Vazquez" w:date="2022-02-17T21:49:00Z"/>
+          <w:b/>
+          <w:bCs/>
+          <w:sz w:val="28"/>
+          <w:szCs w:val="28"/>
+          <w:rPrChange w:id="65" w:author="Daniel Vazquez" w:date="2022-02-17T21:49:00Z">
             <w:rPr>
-              <w:ins w:id="67" w:author="Daniel Vazquez" w:date="2022-02-17T21:49:00Z"/>
+              <w:ins w:id="66" w:author="Daniel Vazquez" w:date="2022-02-17T21:49:00Z"/>
               <w:b/>
               <w:bCs/>
             </w:rPr>
           </w:rPrChange>
         </w:rPr>
       </w:pPr>
-      <w:ins w:id="68" w:author="Daniel Vazquez" w:date="2022-02-17T21:49:00Z">
+      <w:ins w:id="67" w:author="Daniel Vazquez" w:date="2022-02-17T21:49:00Z">
         <w:r>
           <w:rPr>
             <w:b/>
             <w:bCs/>
             <w:sz w:val="28"/>
             <w:szCs w:val="28"/>
-            <w:rPrChange w:id="69" w:author="Daniel Vazquez" w:date="2022-02-17T21:49:00Z">
+            <w:rPrChange w:id="68" w:author="Daniel Vazquez" w:date="2022-02-17T21:49:00Z">
               <w:rPr>
                 <w:b/>
                 <w:bCs/>
@@ -1770,10 +1742,10 @@
           <w:numId w:val="1"/>
         </w:numPr>
         <w:rPr>
-          <w:ins w:id="70" w:author="Daniel Vazquez" w:date="2022-02-17T21:51:00Z"/>
-        </w:rPr>
-      </w:pPr>
-      <w:ins w:id="71" w:author="Daniel Vazquez" w:date="2022-02-17T21:49:00Z">
+          <w:ins w:id="69" w:author="Daniel Vazquez" w:date="2022-02-17T21:51:00Z"/>
+        </w:rPr>
+      </w:pPr>
+      <w:ins w:id="70" w:author="Daniel Vazquez" w:date="2022-02-17T21:49:00Z">
         <w:r>
           <w:t>TCP/IP and full 802.11 b/g/n</w:t>
         </w:r>
@@ -1781,7 +1753,7 @@
           <w:t xml:space="preserve"> Wi-Fi Ma</w:t>
         </w:r>
       </w:ins>
-      <w:ins w:id="72" w:author="Daniel Vazquez" w:date="2022-02-17T21:50:00Z">
+      <w:ins w:id="71" w:author="Daniel Vazquez" w:date="2022-02-17T21:50:00Z">
         <w:r>
           <w:t>c protocol</w:t>
         </w:r>
@@ -1795,10 +1767,10 @@
           <w:numId w:val="1"/>
         </w:numPr>
         <w:rPr>
-          <w:ins w:id="73" w:author="Daniel Vazquez" w:date="2022-02-17T21:51:00Z"/>
-          <w:rPrChange w:id="74" w:author="Daniel Vazquez" w:date="2022-02-17T21:51:00Z">
+          <w:ins w:id="72" w:author="Daniel Vazquez" w:date="2022-02-17T21:51:00Z"/>
+          <w:rPrChange w:id="73" w:author="Daniel Vazquez" w:date="2022-02-17T21:51:00Z">
             <w:rPr>
-              <w:ins w:id="75" w:author="Daniel Vazquez" w:date="2022-02-17T21:51:00Z"/>
+              <w:ins w:id="74" w:author="Daniel Vazquez" w:date="2022-02-17T21:51:00Z"/>
               <w:b/>
               <w:bCs/>
               <w:sz w:val="28"/>
@@ -1807,10 +1779,10 @@
           </w:rPrChange>
         </w:rPr>
       </w:pPr>
-      <w:ins w:id="76" w:author="Daniel Vazquez" w:date="2022-02-17T21:51:00Z">
-        <w:r>
-          <w:rPr>
-            <w:rPrChange w:id="77" w:author="Daniel Vazquez" w:date="2022-02-17T21:51:00Z">
+      <w:ins w:id="75" w:author="Daniel Vazquez" w:date="2022-02-17T21:51:00Z">
+        <w:r>
+          <w:rPr>
+            <w:rPrChange w:id="76" w:author="Daniel Vazquez" w:date="2022-02-17T21:51:00Z">
               <w:rPr>
                 <w:b/>
                 <w:bCs/>
@@ -1831,10 +1803,10 @@
           <w:numId w:val="1"/>
         </w:numPr>
         <w:rPr>
-          <w:ins w:id="78" w:author="Daniel Vazquez" w:date="2022-02-17T21:51:00Z"/>
-          <w:rPrChange w:id="79" w:author="Daniel Vazquez" w:date="2022-02-17T21:51:00Z">
+          <w:ins w:id="77" w:author="Daniel Vazquez" w:date="2022-02-17T21:51:00Z"/>
+          <w:rPrChange w:id="78" w:author="Daniel Vazquez" w:date="2022-02-17T21:51:00Z">
             <w:rPr>
-              <w:ins w:id="80" w:author="Daniel Vazquez" w:date="2022-02-17T21:51:00Z"/>
+              <w:ins w:id="79" w:author="Daniel Vazquez" w:date="2022-02-17T21:51:00Z"/>
               <w:b/>
               <w:bCs/>
               <w:sz w:val="28"/>
@@ -1843,10 +1815,10 @@
           </w:rPrChange>
         </w:rPr>
       </w:pPr>
-      <w:ins w:id="81" w:author="Daniel Vazquez" w:date="2022-02-17T21:51:00Z">
-        <w:r>
-          <w:rPr>
-            <w:rPrChange w:id="82" w:author="Daniel Vazquez" w:date="2022-02-17T21:51:00Z">
+      <w:ins w:id="80" w:author="Daniel Vazquez" w:date="2022-02-17T21:51:00Z">
+        <w:r>
+          <w:rPr>
+            <w:rPrChange w:id="81" w:author="Daniel Vazquez" w:date="2022-02-17T21:51:00Z">
               <w:rPr>
                 <w:b/>
                 <w:bCs/>
@@ -1868,13 +1840,13 @@
           <w:numId w:val="1"/>
         </w:numPr>
         <w:rPr>
-          <w:ins w:id="83" w:author="Daniel Vazquez" w:date="2022-02-17T21:53:00Z"/>
-        </w:rPr>
-      </w:pPr>
-      <w:ins w:id="84" w:author="Daniel Vazquez" w:date="2022-02-17T21:51:00Z">
-        <w:r>
-          <w:rPr>
-            <w:rPrChange w:id="85" w:author="Daniel Vazquez" w:date="2022-02-17T21:51:00Z">
+          <w:ins w:id="82" w:author="Daniel Vazquez" w:date="2022-02-17T21:53:00Z"/>
+        </w:rPr>
+      </w:pPr>
+      <w:ins w:id="83" w:author="Daniel Vazquez" w:date="2022-02-17T21:51:00Z">
+        <w:r>
+          <w:rPr>
+            <w:rPrChange w:id="84" w:author="Daniel Vazquez" w:date="2022-02-17T21:51:00Z">
               <w:rPr>
                 <w:b/>
                 <w:bCs/>
@@ -1895,21 +1867,21 @@
           <w:numId w:val="1"/>
         </w:numPr>
         <w:rPr>
-          <w:ins w:id="86" w:author="Daniel Vazquez" w:date="2022-02-20T21:22:00Z"/>
-          <w:b/>
-          <w:bCs/>
-          <w:sz w:val="28"/>
-          <w:szCs w:val="28"/>
-        </w:rPr>
-      </w:pPr>
-      <w:ins w:id="87" w:author="Daniel Vazquez" w:date="2022-02-17T21:53:00Z">
+          <w:ins w:id="85" w:author="Daniel Vazquez" w:date="2022-02-20T21:22:00Z"/>
+          <w:b/>
+          <w:bCs/>
+          <w:sz w:val="28"/>
+          <w:szCs w:val="28"/>
+        </w:rPr>
+      </w:pPr>
+      <w:ins w:id="86" w:author="Daniel Vazquez" w:date="2022-02-17T21:53:00Z">
         <w:r>
           <w:rPr>
             <w:b/>
             <w:bCs/>
             <w:sz w:val="28"/>
             <w:szCs w:val="28"/>
-            <w:rPrChange w:id="88" w:author="Daniel Vazquez" w:date="2022-02-17T21:53:00Z">
+            <w:rPrChange w:id="87" w:author="Daniel Vazquez" w:date="2022-02-17T21:53:00Z">
               <w:rPr/>
             </w:rPrChange>
           </w:rPr>
@@ -1934,21 +1906,21 @@
           <w:numId w:val="1"/>
         </w:numPr>
         <w:rPr>
-          <w:ins w:id="89" w:author="Daniel Vazquez" w:date="2022-02-20T21:23:00Z"/>
-          <w:b/>
-          <w:bCs/>
-          <w:sz w:val="28"/>
-          <w:szCs w:val="28"/>
-          <w:rPrChange w:id="90" w:author="Daniel Vazquez" w:date="2022-02-20T21:23:00Z">
+          <w:ins w:id="88" w:author="Daniel Vazquez" w:date="2022-02-20T21:23:00Z"/>
+          <w:b/>
+          <w:bCs/>
+          <w:sz w:val="28"/>
+          <w:szCs w:val="28"/>
+          <w:rPrChange w:id="89" w:author="Daniel Vazquez" w:date="2022-02-20T21:23:00Z">
             <w:rPr>
-              <w:ins w:id="91" w:author="Daniel Vazquez" w:date="2022-02-20T21:23:00Z"/>
+              <w:ins w:id="90" w:author="Daniel Vazquez" w:date="2022-02-20T21:23:00Z"/>
               <w:sz w:val="28"/>
               <w:szCs w:val="28"/>
             </w:rPr>
           </w:rPrChange>
         </w:rPr>
       </w:pPr>
-      <w:ins w:id="92" w:author="Daniel Vazquez" w:date="2022-02-20T21:23:00Z">
+      <w:ins w:id="91" w:author="Daniel Vazquez" w:date="2022-02-20T21:23:00Z">
         <w:r>
           <w:rPr>
             <w:sz w:val="28"/>
@@ -1966,21 +1938,21 @@
           <w:numId w:val="1"/>
         </w:numPr>
         <w:rPr>
-          <w:ins w:id="93" w:author="Daniel Vazquez" w:date="2022-02-20T21:25:00Z"/>
-          <w:b/>
-          <w:bCs/>
-          <w:sz w:val="28"/>
-          <w:szCs w:val="28"/>
-          <w:rPrChange w:id="94" w:author="Daniel Vazquez" w:date="2022-02-20T21:25:00Z">
+          <w:ins w:id="92" w:author="Daniel Vazquez" w:date="2022-02-20T21:25:00Z"/>
+          <w:b/>
+          <w:bCs/>
+          <w:sz w:val="28"/>
+          <w:szCs w:val="28"/>
+          <w:rPrChange w:id="93" w:author="Daniel Vazquez" w:date="2022-02-20T21:25:00Z">
             <w:rPr>
-              <w:ins w:id="95" w:author="Daniel Vazquez" w:date="2022-02-20T21:25:00Z"/>
+              <w:ins w:id="94" w:author="Daniel Vazquez" w:date="2022-02-20T21:25:00Z"/>
               <w:sz w:val="28"/>
               <w:szCs w:val="28"/>
             </w:rPr>
           </w:rPrChange>
         </w:rPr>
       </w:pPr>
-      <w:ins w:id="96" w:author="Daniel Vazquez" w:date="2022-02-20T21:23:00Z">
+      <w:ins w:id="95" w:author="Daniel Vazquez" w:date="2022-02-20T21:23:00Z">
         <w:r>
           <w:rPr>
             <w:sz w:val="28"/>
@@ -1989,7 +1961,7 @@
           <w:t xml:space="preserve">Active </w:t>
         </w:r>
       </w:ins>
-      <w:ins w:id="97" w:author="Daniel Vazquez" w:date="2022-02-20T21:24:00Z">
+      <w:ins w:id="96" w:author="Daniel Vazquez" w:date="2022-02-20T21:24:00Z">
         <w:r>
           <w:rPr>
             <w:sz w:val="28"/>
@@ -1998,7 +1970,7 @@
           <w:t>– Chip radio is on, the chip can receive, transmit, o</w:t>
         </w:r>
       </w:ins>
-      <w:ins w:id="98" w:author="Daniel Vazquez" w:date="2022-02-20T21:25:00Z">
+      <w:ins w:id="97" w:author="Daniel Vazquez" w:date="2022-02-20T21:25:00Z">
         <w:r>
           <w:rPr>
             <w:sz w:val="28"/>
@@ -2016,21 +1988,21 @@
           <w:numId w:val="1"/>
         </w:numPr>
         <w:rPr>
-          <w:ins w:id="99" w:author="Daniel Vazquez" w:date="2022-02-20T21:23:00Z"/>
-          <w:b/>
-          <w:bCs/>
-          <w:sz w:val="28"/>
-          <w:szCs w:val="28"/>
-          <w:rPrChange w:id="100" w:author="Daniel Vazquez" w:date="2022-02-20T21:25:00Z">
+          <w:ins w:id="98" w:author="Daniel Vazquez" w:date="2022-02-20T21:23:00Z"/>
+          <w:b/>
+          <w:bCs/>
+          <w:sz w:val="28"/>
+          <w:szCs w:val="28"/>
+          <w:rPrChange w:id="99" w:author="Daniel Vazquez" w:date="2022-02-20T21:25:00Z">
             <w:rPr>
-              <w:ins w:id="101" w:author="Daniel Vazquez" w:date="2022-02-20T21:23:00Z"/>
+              <w:ins w:id="100" w:author="Daniel Vazquez" w:date="2022-02-20T21:23:00Z"/>
               <w:sz w:val="28"/>
               <w:szCs w:val="28"/>
             </w:rPr>
           </w:rPrChange>
         </w:rPr>
       </w:pPr>
-      <w:ins w:id="102" w:author="Daniel Vazquez" w:date="2022-02-20T21:23:00Z">
+      <w:ins w:id="101" w:author="Daniel Vazquez" w:date="2022-02-20T21:23:00Z">
         <w:r>
           <w:rPr>
             <w:sz w:val="28"/>
@@ -2039,7 +2011,7 @@
           <w:t>Modem sleep mode</w:t>
         </w:r>
       </w:ins>
-      <w:ins w:id="103" w:author="Daniel Vazquez" w:date="2022-02-20T21:25:00Z">
+      <w:ins w:id="102" w:author="Daniel Vazquez" w:date="2022-02-20T21:25:00Z">
         <w:r>
           <w:rPr>
             <w:sz w:val="28"/>
@@ -2048,7 +2020,7 @@
           <w:t xml:space="preserve"> – CPU is </w:t>
         </w:r>
       </w:ins>
-      <w:ins w:id="104" w:author="Daniel Vazquez" w:date="2022-02-20T21:26:00Z">
+      <w:ins w:id="103" w:author="Daniel Vazquez" w:date="2022-02-20T21:26:00Z">
         <w:r>
           <w:rPr>
             <w:sz w:val="28"/>
@@ -2057,7 +2029,7 @@
           <w:t>operational,</w:t>
         </w:r>
       </w:ins>
-      <w:ins w:id="105" w:author="Daniel Vazquez" w:date="2022-02-20T21:25:00Z">
+      <w:ins w:id="104" w:author="Daniel Vazquez" w:date="2022-02-20T21:25:00Z">
         <w:r>
           <w:rPr>
             <w:sz w:val="28"/>
@@ -2073,7 +2045,7 @@
           <w:t>and the clock is configurable</w:t>
         </w:r>
       </w:ins>
-      <w:ins w:id="106" w:author="Daniel Vazquez" w:date="2022-02-20T21:26:00Z">
+      <w:ins w:id="105" w:author="Daniel Vazquez" w:date="2022-02-20T21:26:00Z">
         <w:r>
           <w:rPr>
             <w:sz w:val="28"/>
@@ -2091,21 +2063,21 @@
           <w:numId w:val="1"/>
         </w:numPr>
         <w:rPr>
-          <w:ins w:id="107" w:author="Daniel Vazquez" w:date="2022-02-20T21:23:00Z"/>
-          <w:b/>
-          <w:bCs/>
-          <w:sz w:val="28"/>
-          <w:szCs w:val="28"/>
-          <w:rPrChange w:id="108" w:author="Daniel Vazquez" w:date="2022-02-20T21:23:00Z">
+          <w:ins w:id="106" w:author="Daniel Vazquez" w:date="2022-02-20T21:23:00Z"/>
+          <w:b/>
+          <w:bCs/>
+          <w:sz w:val="28"/>
+          <w:szCs w:val="28"/>
+          <w:rPrChange w:id="107" w:author="Daniel Vazquez" w:date="2022-02-20T21:23:00Z">
             <w:rPr>
-              <w:ins w:id="109" w:author="Daniel Vazquez" w:date="2022-02-20T21:23:00Z"/>
+              <w:ins w:id="108" w:author="Daniel Vazquez" w:date="2022-02-20T21:23:00Z"/>
               <w:sz w:val="28"/>
               <w:szCs w:val="28"/>
             </w:rPr>
           </w:rPrChange>
         </w:rPr>
       </w:pPr>
-      <w:ins w:id="110" w:author="Daniel Vazquez" w:date="2022-02-20T21:23:00Z">
+      <w:ins w:id="109" w:author="Daniel Vazquez" w:date="2022-02-20T21:23:00Z">
         <w:r>
           <w:rPr>
             <w:sz w:val="28"/>
@@ -2114,7 +2086,7 @@
           <w:t>Light sleep mode</w:t>
         </w:r>
       </w:ins>
-      <w:ins w:id="111" w:author="Daniel Vazquez" w:date="2022-02-20T21:26:00Z">
+      <w:ins w:id="110" w:author="Daniel Vazquez" w:date="2022-02-20T21:26:00Z">
         <w:r>
           <w:rPr>
             <w:sz w:val="28"/>
@@ -2130,7 +2102,7 @@
           <w:t xml:space="preserve">, any </w:t>
         </w:r>
       </w:ins>
-      <w:ins w:id="112" w:author="Daniel Vazquez" w:date="2022-02-20T21:27:00Z">
+      <w:ins w:id="111" w:author="Daniel Vazquez" w:date="2022-02-20T21:27:00Z">
         <w:r>
           <w:rPr>
             <w:sz w:val="28"/>
@@ -2139,7 +2111,7 @@
           <w:t>wake-up</w:t>
         </w:r>
       </w:ins>
-      <w:ins w:id="113" w:author="Daniel Vazquez" w:date="2022-02-20T21:26:00Z">
+      <w:ins w:id="112" w:author="Daniel Vazquez" w:date="2022-02-20T21:26:00Z">
         <w:r>
           <w:rPr>
             <w:sz w:val="28"/>
@@ -2148,7 +2120,7 @@
           <w:t xml:space="preserve"> events will </w:t>
         </w:r>
       </w:ins>
-      <w:ins w:id="114" w:author="Daniel Vazquez" w:date="2022-02-20T21:27:00Z">
+      <w:ins w:id="113" w:author="Daniel Vazquez" w:date="2022-02-20T21:27:00Z">
         <w:r>
           <w:rPr>
             <w:sz w:val="28"/>
@@ -2173,21 +2145,21 @@
           <w:numId w:val="1"/>
         </w:numPr>
         <w:rPr>
-          <w:ins w:id="115" w:author="Daniel Vazquez" w:date="2022-02-20T21:24:00Z"/>
-          <w:b/>
-          <w:bCs/>
-          <w:sz w:val="28"/>
-          <w:szCs w:val="28"/>
-          <w:rPrChange w:id="116" w:author="Daniel Vazquez" w:date="2022-02-20T21:24:00Z">
+          <w:ins w:id="114" w:author="Daniel Vazquez" w:date="2022-02-20T21:24:00Z"/>
+          <w:b/>
+          <w:bCs/>
+          <w:sz w:val="28"/>
+          <w:szCs w:val="28"/>
+          <w:rPrChange w:id="115" w:author="Daniel Vazquez" w:date="2022-02-20T21:24:00Z">
             <w:rPr>
-              <w:ins w:id="117" w:author="Daniel Vazquez" w:date="2022-02-20T21:24:00Z"/>
+              <w:ins w:id="116" w:author="Daniel Vazquez" w:date="2022-02-20T21:24:00Z"/>
               <w:sz w:val="28"/>
               <w:szCs w:val="28"/>
             </w:rPr>
           </w:rPrChange>
         </w:rPr>
       </w:pPr>
-      <w:ins w:id="118" w:author="Daniel Vazquez" w:date="2022-02-20T21:23:00Z">
+      <w:ins w:id="117" w:author="Daniel Vazquez" w:date="2022-02-20T21:23:00Z">
         <w:r>
           <w:rPr>
             <w:sz w:val="28"/>
@@ -2196,7 +2168,7 @@
           <w:t>Deep sl</w:t>
         </w:r>
       </w:ins>
-      <w:ins w:id="119" w:author="Daniel Vazquez" w:date="2022-02-20T21:24:00Z">
+      <w:ins w:id="118" w:author="Daniel Vazquez" w:date="2022-02-20T21:24:00Z">
         <w:r>
           <w:rPr>
             <w:sz w:val="28"/>
@@ -2205,7 +2177,7 @@
           <w:t>eep mode</w:t>
         </w:r>
       </w:ins>
-      <w:ins w:id="120" w:author="Daniel Vazquez" w:date="2022-02-20T21:27:00Z">
+      <w:ins w:id="119" w:author="Daniel Vazquez" w:date="2022-02-20T21:27:00Z">
         <w:r>
           <w:rPr>
             <w:sz w:val="28"/>
@@ -2230,21 +2202,21 @@
           <w:numId w:val="1"/>
         </w:numPr>
         <w:rPr>
-          <w:ins w:id="121" w:author="Daniel Vazquez" w:date="2022-02-20T21:24:00Z"/>
-          <w:b/>
-          <w:bCs/>
-          <w:sz w:val="28"/>
-          <w:szCs w:val="28"/>
-          <w:rPrChange w:id="122" w:author="Daniel Vazquez" w:date="2022-02-20T21:24:00Z">
+          <w:ins w:id="120" w:author="Daniel Vazquez" w:date="2022-02-20T21:24:00Z"/>
+          <w:b/>
+          <w:bCs/>
+          <w:sz w:val="28"/>
+          <w:szCs w:val="28"/>
+          <w:rPrChange w:id="121" w:author="Daniel Vazquez" w:date="2022-02-20T21:24:00Z">
             <w:rPr>
-              <w:ins w:id="123" w:author="Daniel Vazquez" w:date="2022-02-20T21:24:00Z"/>
+              <w:ins w:id="122" w:author="Daniel Vazquez" w:date="2022-02-20T21:24:00Z"/>
               <w:sz w:val="28"/>
               <w:szCs w:val="28"/>
             </w:rPr>
           </w:rPrChange>
         </w:rPr>
       </w:pPr>
-      <w:ins w:id="124" w:author="Daniel Vazquez" w:date="2022-02-20T21:24:00Z">
+      <w:ins w:id="123" w:author="Daniel Vazquez" w:date="2022-02-20T21:24:00Z">
         <w:r>
           <w:rPr>
             <w:sz w:val="28"/>
@@ -2253,7 +2225,7 @@
           <w:t>Hibernation mode</w:t>
         </w:r>
       </w:ins>
-      <w:ins w:id="125" w:author="Daniel Vazquez" w:date="2022-02-20T21:27:00Z">
+      <w:ins w:id="124" w:author="Daniel Vazquez" w:date="2022-02-20T21:27:00Z">
         <w:r>
           <w:rPr>
             <w:sz w:val="28"/>
@@ -2262,7 +2234,7 @@
           <w:t xml:space="preserve"> </w:t>
         </w:r>
       </w:ins>
-      <w:ins w:id="126" w:author="Daniel Vazquez" w:date="2022-02-20T21:28:00Z">
+      <w:ins w:id="125" w:author="Daniel Vazquez" w:date="2022-02-20T21:28:00Z">
         <w:r>
           <w:rPr>
             <w:sz w:val="28"/>
@@ -2271,7 +2243,7 @@
           <w:t>–</w:t>
         </w:r>
       </w:ins>
-      <w:ins w:id="127" w:author="Daniel Vazquez" w:date="2022-02-20T21:27:00Z">
+      <w:ins w:id="126" w:author="Daniel Vazquez" w:date="2022-02-20T21:27:00Z">
         <w:r>
           <w:rPr>
             <w:sz w:val="28"/>
@@ -2280,7 +2252,7 @@
           <w:t xml:space="preserve"> </w:t>
         </w:r>
       </w:ins>
-      <w:ins w:id="128" w:author="Daniel Vazquez" w:date="2022-02-20T21:28:00Z">
+      <w:ins w:id="127" w:author="Daniel Vazquez" w:date="2022-02-20T21:28:00Z">
         <w:r>
           <w:rPr>
             <w:sz w:val="28"/>
@@ -2289,7 +2261,7 @@
           <w:t>Only one RTC timer on the slow clock and certain RTC GPIOs are act</w:t>
         </w:r>
       </w:ins>
-      <w:ins w:id="129" w:author="Daniel Vazquez" w:date="2022-02-20T21:29:00Z">
+      <w:ins w:id="128" w:author="Daniel Vazquez" w:date="2022-02-20T21:29:00Z">
         <w:r>
           <w:rPr>
             <w:sz w:val="28"/>
@@ -2307,21 +2279,21 @@
           <w:numId w:val="1"/>
         </w:numPr>
         <w:rPr>
-          <w:ins w:id="130" w:author="Daniel Vazquez" w:date="2022-02-20T21:36:00Z"/>
-          <w:b/>
-          <w:bCs/>
-          <w:sz w:val="28"/>
-          <w:szCs w:val="28"/>
-          <w:rPrChange w:id="131" w:author="Daniel Vazquez" w:date="2022-02-20T21:36:00Z">
+          <w:ins w:id="129" w:author="Daniel Vazquez" w:date="2022-02-20T21:36:00Z"/>
+          <w:b/>
+          <w:bCs/>
+          <w:sz w:val="28"/>
+          <w:szCs w:val="28"/>
+          <w:rPrChange w:id="130" w:author="Daniel Vazquez" w:date="2022-02-20T21:36:00Z">
             <w:rPr>
-              <w:ins w:id="132" w:author="Daniel Vazquez" w:date="2022-02-20T21:36:00Z"/>
+              <w:ins w:id="131" w:author="Daniel Vazquez" w:date="2022-02-20T21:36:00Z"/>
               <w:sz w:val="28"/>
               <w:szCs w:val="28"/>
             </w:rPr>
           </w:rPrChange>
         </w:rPr>
       </w:pPr>
-      <w:ins w:id="133" w:author="Daniel Vazquez" w:date="2022-02-20T21:32:00Z">
+      <w:ins w:id="132" w:author="Daniel Vazquez" w:date="2022-02-20T21:32:00Z">
         <w:r>
           <w:rPr>
             <w:sz w:val="28"/>
@@ -2337,7 +2309,7 @@
           <w:t>chip depends on the m</w:t>
         </w:r>
       </w:ins>
-      <w:ins w:id="134" w:author="Daniel Vazquez" w:date="2022-02-20T21:33:00Z">
+      <w:ins w:id="133" w:author="Daniel Vazquez" w:date="2022-02-20T21:33:00Z">
         <w:r>
           <w:rPr>
             <w:sz w:val="28"/>
@@ -2362,20 +2334,20 @@
           <w:numId w:val="1"/>
         </w:numPr>
         <w:rPr>
-          <w:ins w:id="135" w:author="Daniel Vazquez" w:date="2022-02-20T21:36:00Z"/>
-          <w:b/>
-          <w:bCs/>
-          <w:sz w:val="28"/>
-          <w:szCs w:val="28"/>
-          <w:rPrChange w:id="136" w:author="Daniel Vazquez" w:date="2022-02-20T21:36:00Z">
+          <w:ins w:id="134" w:author="Daniel Vazquez" w:date="2022-02-20T21:36:00Z"/>
+          <w:b/>
+          <w:bCs/>
+          <w:sz w:val="28"/>
+          <w:szCs w:val="28"/>
+          <w:rPrChange w:id="135" w:author="Daniel Vazquez" w:date="2022-02-20T21:36:00Z">
             <w:rPr>
-              <w:ins w:id="137" w:author="Daniel Vazquez" w:date="2022-02-20T21:36:00Z"/>
+              <w:ins w:id="136" w:author="Daniel Vazquez" w:date="2022-02-20T21:36:00Z"/>
               <w:sz w:val="28"/>
               <w:szCs w:val="28"/>
             </w:rPr>
           </w:rPrChange>
         </w:rPr>
-        <w:pPrChange w:id="138" w:author="Daniel Vazquez" w:date="2022-02-23T21:37:00Z">
+        <w:pPrChange w:id="137" w:author="Daniel Vazquez" w:date="2022-02-23T21:37:00Z">
           <w:pPr>
             <w:pStyle w:val="ListParagraph"/>
             <w:numPr>
@@ -2385,7 +2357,7 @@
           </w:pPr>
         </w:pPrChange>
       </w:pPr>
-      <w:ins w:id="139" w:author="Daniel Vazquez" w:date="2022-02-20T21:36:00Z">
+      <w:ins w:id="138" w:author="Daniel Vazquez" w:date="2022-02-20T21:36:00Z">
         <w:r>
           <w:rPr>
             <w:sz w:val="28"/>
@@ -2403,20 +2375,20 @@
           <w:numId w:val="1"/>
         </w:numPr>
         <w:rPr>
-          <w:ins w:id="140" w:author="Daniel Vazquez" w:date="2022-02-20T21:59:00Z"/>
-          <w:b/>
-          <w:bCs/>
-          <w:sz w:val="28"/>
-          <w:szCs w:val="28"/>
-          <w:rPrChange w:id="141" w:author="Daniel Vazquez" w:date="2022-02-20T21:59:00Z">
+          <w:ins w:id="139" w:author="Daniel Vazquez" w:date="2022-02-20T21:59:00Z"/>
+          <w:b/>
+          <w:bCs/>
+          <w:sz w:val="28"/>
+          <w:szCs w:val="28"/>
+          <w:rPrChange w:id="140" w:author="Daniel Vazquez" w:date="2022-02-20T21:59:00Z">
             <w:rPr>
-              <w:ins w:id="142" w:author="Daniel Vazquez" w:date="2022-02-20T21:59:00Z"/>
+              <w:ins w:id="141" w:author="Daniel Vazquez" w:date="2022-02-20T21:59:00Z"/>
               <w:sz w:val="28"/>
               <w:szCs w:val="28"/>
             </w:rPr>
           </w:rPrChange>
         </w:rPr>
-        <w:pPrChange w:id="143" w:author="Daniel Vazquez" w:date="2022-02-23T21:37:00Z">
+        <w:pPrChange w:id="142" w:author="Daniel Vazquez" w:date="2022-02-23T21:37:00Z">
           <w:pPr>
             <w:pStyle w:val="ListParagraph"/>
             <w:numPr>
@@ -2427,7 +2399,7 @@
           </w:pPr>
         </w:pPrChange>
       </w:pPr>
-      <w:ins w:id="144" w:author="Daniel Vazquez" w:date="2022-02-20T21:44:00Z">
+      <w:ins w:id="143" w:author="Daniel Vazquez" w:date="2022-02-20T21:44:00Z">
         <w:r>
           <w:rPr>
             <w:sz w:val="28"/>
@@ -2452,14 +2424,14 @@
           <w:numId w:val="1"/>
         </w:numPr>
         <w:rPr>
-          <w:ins w:id="145" w:author="Daniel Vazquez" w:date="2022-02-23T21:36:00Z"/>
-          <w:b/>
-          <w:bCs/>
-          <w:sz w:val="28"/>
-          <w:szCs w:val="28"/>
-        </w:rPr>
-      </w:pPr>
-      <w:ins w:id="146" w:author="Daniel Vazquez" w:date="2022-02-20T21:59:00Z">
+          <w:ins w:id="144" w:author="Daniel Vazquez" w:date="2022-02-23T21:36:00Z"/>
+          <w:b/>
+          <w:bCs/>
+          <w:sz w:val="28"/>
+          <w:szCs w:val="28"/>
+        </w:rPr>
+      </w:pPr>
+      <w:ins w:id="145" w:author="Daniel Vazquez" w:date="2022-02-20T21:59:00Z">
         <w:r>
           <w:rPr>
             <w:b/>
@@ -2470,7 +2442,7 @@
           <w:t xml:space="preserve">Electrical </w:t>
         </w:r>
       </w:ins>
-      <w:ins w:id="147" w:author="Daniel Vazquez" w:date="2022-02-20T22:00:00Z">
+      <w:ins w:id="146" w:author="Daniel Vazquez" w:date="2022-02-20T22:00:00Z">
         <w:r>
           <w:rPr>
             <w:b/>
@@ -2490,17 +2462,17 @@
           <w:numId w:val="1"/>
         </w:numPr>
         <w:rPr>
-          <w:ins w:id="148" w:author="Daniel Vazquez" w:date="2022-02-23T21:37:00Z"/>
-          <w:sz w:val="28"/>
-          <w:szCs w:val="28"/>
-        </w:rPr>
-        <w:pPrChange w:id="149" w:author="Daniel Vazquez" w:date="2022-02-23T21:38:00Z">
+          <w:ins w:id="147" w:author="Daniel Vazquez" w:date="2022-02-23T21:37:00Z"/>
+          <w:sz w:val="28"/>
+          <w:szCs w:val="28"/>
+        </w:rPr>
+        <w:pPrChange w:id="148" w:author="Daniel Vazquez" w:date="2022-02-23T21:38:00Z">
           <w:pPr>
             <w:pStyle w:val="ListParagraph"/>
           </w:pPr>
         </w:pPrChange>
       </w:pPr>
-      <w:ins w:id="150" w:author="Daniel Vazquez" w:date="2022-02-23T21:37:00Z">
+      <w:ins w:id="149" w:author="Daniel Vazquez" w:date="2022-02-23T21:37:00Z">
         <w:r>
           <w:rPr>
             <w:sz w:val="28"/>
@@ -2525,13 +2497,13 @@
           <w:numId w:val="1"/>
         </w:numPr>
         <w:rPr>
-          <w:ins w:id="151" w:author="Daniel Vazquez" w:date="2022-02-23T21:38:00Z"/>
+          <w:ins w:id="150" w:author="Daniel Vazquez" w:date="2022-02-23T21:38:00Z"/>
           <w:sz w:val="28"/>
           <w:szCs w:val="28"/>
         </w:rPr>
       </w:pPr>
       <w:proofErr w:type="gramStart"/>
-      <w:ins w:id="152" w:author="Daniel Vazquez" w:date="2022-02-23T21:38:00Z">
+      <w:ins w:id="151" w:author="Daniel Vazquez" w:date="2022-02-23T21:38:00Z">
         <w:r>
           <w:rPr>
             <w:sz w:val="28"/>
@@ -2557,13 +2529,13 @@
           <w:numId w:val="1"/>
         </w:numPr>
         <w:rPr>
-          <w:ins w:id="153" w:author="Daniel Vazquez" w:date="2022-02-23T21:38:00Z"/>
+          <w:ins w:id="152" w:author="Daniel Vazquez" w:date="2022-02-23T21:38:00Z"/>
           <w:sz w:val="28"/>
           <w:szCs w:val="28"/>
         </w:rPr>
       </w:pPr>
       <w:proofErr w:type="gramStart"/>
-      <w:ins w:id="154" w:author="Daniel Vazquez" w:date="2022-02-23T21:38:00Z">
+      <w:ins w:id="153" w:author="Daniel Vazquez" w:date="2022-02-23T21:38:00Z">
         <w:r>
           <w:rPr>
             <w:sz w:val="28"/>
@@ -2589,12 +2561,12 @@
           <w:numId w:val="1"/>
         </w:numPr>
         <w:rPr>
-          <w:ins w:id="155" w:author="Daniel Vazquez" w:date="2022-02-23T21:39:00Z"/>
-          <w:sz w:val="28"/>
-          <w:szCs w:val="28"/>
-        </w:rPr>
-      </w:pPr>
-      <w:ins w:id="156" w:author="Daniel Vazquez" w:date="2022-02-23T21:38:00Z">
+          <w:ins w:id="154" w:author="Daniel Vazquez" w:date="2022-02-23T21:39:00Z"/>
+          <w:sz w:val="28"/>
+          <w:szCs w:val="28"/>
+        </w:rPr>
+      </w:pPr>
+      <w:ins w:id="155" w:author="Daniel Vazquez" w:date="2022-02-23T21:38:00Z">
         <w:r>
           <w:rPr>
             <w:sz w:val="28"/>
@@ -2603,7 +2575,7 @@
           <w:t>Cumulative IO output curr</w:t>
         </w:r>
       </w:ins>
-      <w:ins w:id="157" w:author="Daniel Vazquez" w:date="2022-02-23T21:39:00Z">
+      <w:ins w:id="156" w:author="Daniel Vazquez" w:date="2022-02-23T21:39:00Z">
         <w:r>
           <w:rPr>
             <w:sz w:val="28"/>
@@ -2621,13 +2593,13 @@
           <w:numId w:val="1"/>
         </w:numPr>
         <w:rPr>
-          <w:ins w:id="158" w:author="Daniel Vazquez" w:date="2022-02-23T21:39:00Z"/>
+          <w:ins w:id="157" w:author="Daniel Vazquez" w:date="2022-02-23T21:39:00Z"/>
           <w:sz w:val="28"/>
           <w:szCs w:val="28"/>
         </w:rPr>
       </w:pPr>
       <w:proofErr w:type="gramStart"/>
-      <w:ins w:id="159" w:author="Daniel Vazquez" w:date="2022-02-23T21:39:00Z">
+      <w:ins w:id="158" w:author="Daniel Vazquez" w:date="2022-02-23T21:39:00Z">
         <w:r>
           <w:rPr>
             <w:sz w:val="28"/>
@@ -2651,7 +2623,7 @@
           <w:t>1200 m</w:t>
         </w:r>
       </w:ins>
-      <w:ins w:id="160" w:author="Daniel Vazquez" w:date="2022-02-23T21:58:00Z">
+      <w:ins w:id="159" w:author="Daniel Vazquez" w:date="2022-02-23T21:58:00Z">
         <w:r>
           <w:rPr>
             <w:sz w:val="28"/>
@@ -2669,12 +2641,12 @@
           <w:numId w:val="1"/>
         </w:numPr>
         <w:rPr>
-          <w:ins w:id="161" w:author="Daniel Vazquez" w:date="2022-02-23T21:55:00Z"/>
-          <w:sz w:val="28"/>
-          <w:szCs w:val="28"/>
-        </w:rPr>
-      </w:pPr>
-      <w:ins w:id="162" w:author="Daniel Vazquez" w:date="2022-02-23T21:54:00Z">
+          <w:ins w:id="160" w:author="Daniel Vazquez" w:date="2022-02-23T21:55:00Z"/>
+          <w:sz w:val="28"/>
+          <w:szCs w:val="28"/>
+        </w:rPr>
+      </w:pPr>
+      <w:ins w:id="161" w:author="Daniel Vazquez" w:date="2022-02-23T21:54:00Z">
         <w:r>
           <w:rPr>
             <w:sz w:val="28"/>
@@ -2683,7 +2655,7 @@
           <w:t xml:space="preserve">LDO = Low </w:t>
         </w:r>
       </w:ins>
-      <w:ins w:id="163" w:author="Daniel Vazquez" w:date="2022-02-23T21:55:00Z">
+      <w:ins w:id="162" w:author="Daniel Vazquez" w:date="2022-02-23T21:55:00Z">
         <w:r>
           <w:rPr>
             <w:sz w:val="28"/>
@@ -2708,12 +2680,12 @@
           <w:numId w:val="1"/>
         </w:numPr>
         <w:rPr>
-          <w:ins w:id="164" w:author="Daniel Vazquez" w:date="2022-02-23T21:58:00Z"/>
-          <w:sz w:val="28"/>
-          <w:szCs w:val="28"/>
-        </w:rPr>
-      </w:pPr>
-      <w:ins w:id="165" w:author="Daniel Vazquez" w:date="2022-02-23T21:57:00Z">
+          <w:ins w:id="163" w:author="Daniel Vazquez" w:date="2022-02-23T21:58:00Z"/>
+          <w:sz w:val="28"/>
+          <w:szCs w:val="28"/>
+        </w:rPr>
+      </w:pPr>
+      <w:ins w:id="164" w:author="Daniel Vazquez" w:date="2022-02-23T21:57:00Z">
         <w:r>
           <w:rPr>
             <w:sz w:val="28"/>
@@ -2722,7 +2694,7 @@
           <w:t>High level sour</w:t>
         </w:r>
       </w:ins>
-      <w:ins w:id="166" w:author="Daniel Vazquez" w:date="2022-02-23T21:58:00Z">
+      <w:ins w:id="165" w:author="Daniel Vazquez" w:date="2022-02-23T21:58:00Z">
         <w:r>
           <w:rPr>
             <w:sz w:val="28"/>
@@ -2740,12 +2712,12 @@
           <w:numId w:val="1"/>
         </w:numPr>
         <w:rPr>
-          <w:ins w:id="167" w:author="Daniel Vazquez" w:date="2022-02-23T21:58:00Z"/>
-          <w:sz w:val="28"/>
-          <w:szCs w:val="28"/>
-        </w:rPr>
-      </w:pPr>
-      <w:ins w:id="168" w:author="Daniel Vazquez" w:date="2022-02-23T21:58:00Z">
+          <w:ins w:id="166" w:author="Daniel Vazquez" w:date="2022-02-23T21:58:00Z"/>
+          <w:sz w:val="28"/>
+          <w:szCs w:val="28"/>
+        </w:rPr>
+      </w:pPr>
+      <w:ins w:id="167" w:author="Daniel Vazquez" w:date="2022-02-23T21:58:00Z">
         <w:r>
           <w:rPr>
             <w:sz w:val="28"/>
@@ -2770,12 +2742,12 @@
           <w:numId w:val="1"/>
         </w:numPr>
         <w:rPr>
-          <w:ins w:id="169" w:author="Daniel Vazquez" w:date="2022-02-23T21:58:00Z"/>
-          <w:sz w:val="28"/>
-          <w:szCs w:val="28"/>
-        </w:rPr>
-      </w:pPr>
-      <w:ins w:id="170" w:author="Daniel Vazquez" w:date="2022-02-23T21:58:00Z">
+          <w:ins w:id="168" w:author="Daniel Vazquez" w:date="2022-02-23T21:58:00Z"/>
+          <w:sz w:val="28"/>
+          <w:szCs w:val="28"/>
+        </w:rPr>
+      </w:pPr>
+      <w:ins w:id="169" w:author="Daniel Vazquez" w:date="2022-02-23T21:58:00Z">
         <w:r>
           <w:rPr>
             <w:sz w:val="28"/>
@@ -2793,12 +2765,12 @@
           <w:numId w:val="1"/>
         </w:numPr>
         <w:rPr>
-          <w:ins w:id="171" w:author="Daniel Vazquez" w:date="2022-02-23T21:58:00Z"/>
-          <w:sz w:val="28"/>
-          <w:szCs w:val="28"/>
-        </w:rPr>
-      </w:pPr>
-      <w:ins w:id="172" w:author="Daniel Vazquez" w:date="2022-02-23T21:58:00Z">
+          <w:ins w:id="170" w:author="Daniel Vazquez" w:date="2022-02-23T21:58:00Z"/>
+          <w:sz w:val="28"/>
+          <w:szCs w:val="28"/>
+        </w:rPr>
+      </w:pPr>
+      <w:ins w:id="171" w:author="Daniel Vazquez" w:date="2022-02-23T21:58:00Z">
         <w:r>
           <w:rPr>
             <w:sz w:val="28"/>
@@ -2818,12 +2790,12 @@
     <w:p>
       <w:pPr>
         <w:rPr>
-          <w:ins w:id="173" w:author="Daniel Vazquez" w:date="2022-02-23T22:05:00Z"/>
-          <w:sz w:val="28"/>
-          <w:szCs w:val="28"/>
-        </w:rPr>
-      </w:pPr>
-      <w:ins w:id="174" w:author="Daniel Vazquez" w:date="2022-02-23T22:05:00Z">
+          <w:ins w:id="172" w:author="Daniel Vazquez" w:date="2022-02-23T22:05:00Z"/>
+          <w:sz w:val="28"/>
+          <w:szCs w:val="28"/>
+        </w:rPr>
+      </w:pPr>
+      <w:ins w:id="173" w:author="Daniel Vazquez" w:date="2022-02-23T22:05:00Z">
         <w:r>
           <w:rPr>
             <w:sz w:val="28"/>
@@ -2837,9 +2809,9 @@
       <w:pPr>
         <w:pStyle w:val="Heading1"/>
         <w:rPr>
-          <w:ins w:id="175" w:author="Daniel Vazquez" w:date="2022-02-23T22:05:00Z"/>
-        </w:rPr>
-        <w:pPrChange w:id="176" w:author="Daniel Vazquez" w:date="2022-02-23T22:05:00Z">
+          <w:ins w:id="174" w:author="Daniel Vazquez" w:date="2022-02-23T22:05:00Z"/>
+        </w:rPr>
+        <w:pPrChange w:id="175" w:author="Daniel Vazquez" w:date="2022-02-23T22:05:00Z">
           <w:pPr>
             <w:pStyle w:val="Heading1"/>
             <w:shd w:val="clear" w:color="auto" w:fill="FCFCFC"/>
@@ -2847,24 +2819,333 @@
           </w:pPr>
         </w:pPrChange>
       </w:pPr>
-      <w:bookmarkStart w:id="177" w:name="_Toc96546636"/>
-      <w:ins w:id="178" w:author="Daniel Vazquez" w:date="2022-02-23T22:05:00Z">
-        <w:r>
+      <w:bookmarkStart w:id="176" w:name="_Toc96546636"/>
+      <w:ins w:id="177" w:author="Daniel Vazquez" w:date="2022-02-23T22:05:00Z">
+        <w:r>
+          <w:lastRenderedPageBreak/>
           <w:t>ESP-IDF Programming Guide</w:t>
         </w:r>
-        <w:bookmarkEnd w:id="177"/>
-      </w:ins>
-    </w:p>
-    <w:p>
-      <w:pPr>
-        <w:rPr>
-          <w:sz w:val="28"/>
-          <w:szCs w:val="28"/>
-          <w:rPrChange w:id="179" w:author="Daniel Vazquez" w:date="2022-02-23T22:03:00Z">
+        <w:bookmarkEnd w:id="176"/>
+      </w:ins>
+    </w:p>
+    <w:p>
+      <w:pPr>
+        <w:rPr>
+          <w:ins w:id="178" w:author="Daniel Vazquez" w:date="2022-02-25T12:15:00Z"/>
+          <w:sz w:val="28"/>
+          <w:szCs w:val="28"/>
+        </w:rPr>
+      </w:pPr>
+      <w:ins w:id="179" w:author="Daniel Vazquez" w:date="2022-02-23T22:06:00Z">
+        <w:r>
+          <w:rPr>
+            <w:sz w:val="28"/>
+            <w:szCs w:val="28"/>
+          </w:rPr>
+          <w:t>(</w:t>
+        </w:r>
+      </w:ins>
+      <w:ins w:id="180" w:author="Daniel Vazquez" w:date="2022-02-25T12:15:00Z">
+        <w:r>
+          <w:rPr>
+            <w:sz w:val="28"/>
+            <w:szCs w:val="28"/>
+          </w:rPr>
+          <w:fldChar w:fldCharType="begin"/>
+        </w:r>
+        <w:r>
+          <w:rPr>
+            <w:sz w:val="28"/>
+            <w:szCs w:val="28"/>
+          </w:rPr>
+          <w:instrText xml:space="preserve"> HYPERLINK "</w:instrText>
+        </w:r>
+      </w:ins>
+      <w:ins w:id="181" w:author="Daniel Vazquez" w:date="2022-02-23T22:06:00Z">
+        <w:r>
+          <w:rPr>
+            <w:sz w:val="28"/>
+            <w:szCs w:val="28"/>
+          </w:rPr>
+          <w:instrText>https://docs.espressif.com/projects/esp-idf/en/latest/esp32/</w:instrText>
+        </w:r>
+      </w:ins>
+      <w:ins w:id="182" w:author="Daniel Vazquez" w:date="2022-02-25T12:15:00Z">
+        <w:r>
+          <w:rPr>
+            <w:sz w:val="28"/>
+            <w:szCs w:val="28"/>
+          </w:rPr>
+          <w:instrText xml:space="preserve">" </w:instrText>
+        </w:r>
+        <w:r>
+          <w:rPr>
+            <w:sz w:val="28"/>
+            <w:szCs w:val="28"/>
+          </w:rPr>
+          <w:fldChar w:fldCharType="separate"/>
+        </w:r>
+      </w:ins>
+      <w:ins w:id="183" w:author="Daniel Vazquez" w:date="2022-02-23T22:06:00Z">
+        <w:r>
+          <w:rPr>
+            <w:rStyle w:val="Hyperlink"/>
+            <w:sz w:val="28"/>
+            <w:szCs w:val="28"/>
+          </w:rPr>
+          <w:t>https://docs.espressif.com/projects/esp-idf/en/latest/esp32/</w:t>
+        </w:r>
+      </w:ins>
+      <w:ins w:id="184" w:author="Daniel Vazquez" w:date="2022-02-25T12:15:00Z">
+        <w:r>
+          <w:rPr>
+            <w:sz w:val="28"/>
+            <w:szCs w:val="28"/>
+          </w:rPr>
+          <w:fldChar w:fldCharType="end"/>
+        </w:r>
+      </w:ins>
+      <w:ins w:id="185" w:author="Daniel Vazquez" w:date="2022-02-23T22:06:00Z">
+        <w:r>
+          <w:rPr>
+            <w:sz w:val="28"/>
+            <w:szCs w:val="28"/>
+          </w:rPr>
+          <w:t>)</w:t>
+        </w:r>
+      </w:ins>
+    </w:p>
+    <w:p>
+      <w:pPr>
+        <w:rPr>
+          <w:ins w:id="186" w:author="Daniel Vazquez" w:date="2022-02-25T12:18:00Z"/>
+          <w:sz w:val="28"/>
+          <w:szCs w:val="28"/>
+        </w:rPr>
+      </w:pPr>
+      <w:proofErr w:type="spellStart"/>
+      <w:ins w:id="187" w:author="Daniel Vazquez" w:date="2022-02-25T12:17:00Z">
+        <w:r>
+          <w:rPr>
+            <w:sz w:val="28"/>
+            <w:szCs w:val="28"/>
+          </w:rPr>
+          <w:t>WiFi</w:t>
+        </w:r>
+        <w:proofErr w:type="spellEnd"/>
+        <w:r>
+          <w:rPr>
+            <w:sz w:val="28"/>
+            <w:szCs w:val="28"/>
+          </w:rPr>
+          <w:t xml:space="preserve"> (2.4 GHz Band)</w:t>
+        </w:r>
+      </w:ins>
+    </w:p>
+    <w:p>
+      <w:pPr>
+        <w:rPr>
+          <w:ins w:id="188" w:author="Daniel Vazquez" w:date="2022-02-25T12:18:00Z"/>
+          <w:sz w:val="28"/>
+          <w:szCs w:val="28"/>
+        </w:rPr>
+      </w:pPr>
+      <w:ins w:id="189" w:author="Daniel Vazquez" w:date="2022-02-25T12:18:00Z">
+        <w:r>
+          <w:rPr>
+            <w:sz w:val="28"/>
+            <w:szCs w:val="28"/>
+          </w:rPr>
+          <w:t>Bluetooth</w:t>
+        </w:r>
+      </w:ins>
+    </w:p>
+    <w:p>
+      <w:pPr>
+        <w:rPr>
+          <w:ins w:id="190" w:author="Daniel Vazquez" w:date="2022-02-25T12:18:00Z"/>
+          <w:sz w:val="28"/>
+          <w:szCs w:val="28"/>
+        </w:rPr>
+      </w:pPr>
+      <w:ins w:id="191" w:author="Daniel Vazquez" w:date="2022-02-25T12:18:00Z">
+        <w:r>
+          <w:rPr>
+            <w:sz w:val="28"/>
+            <w:szCs w:val="28"/>
+          </w:rPr>
+          <w:t xml:space="preserve">Dual high performance </w:t>
+        </w:r>
+        <w:proofErr w:type="spellStart"/>
+        <w:proofErr w:type="gramStart"/>
+        <w:r>
+          <w:rPr>
+            <w:sz w:val="28"/>
+            <w:szCs w:val="28"/>
+          </w:rPr>
+          <w:t>xtensa</w:t>
+        </w:r>
+        <w:proofErr w:type="spellEnd"/>
+        <w:r>
+          <w:rPr>
+            <w:sz w:val="28"/>
+            <w:szCs w:val="28"/>
+          </w:rPr>
+          <w:t xml:space="preserve">  </w:t>
+        </w:r>
+        <w:proofErr w:type="spellStart"/>
+        <w:r>
+          <w:rPr>
+            <w:sz w:val="28"/>
+            <w:szCs w:val="28"/>
+          </w:rPr>
+          <w:t>cpu</w:t>
+        </w:r>
+        <w:proofErr w:type="spellEnd"/>
+        <w:proofErr w:type="gramEnd"/>
+        <w:r>
+          <w:rPr>
+            <w:sz w:val="28"/>
+            <w:szCs w:val="28"/>
+          </w:rPr>
+          <w:t xml:space="preserve"> cores</w:t>
+        </w:r>
+      </w:ins>
+    </w:p>
+    <w:p>
+      <w:pPr>
+        <w:rPr>
+          <w:ins w:id="192" w:author="Daniel Vazquez" w:date="2022-02-25T12:18:00Z"/>
+          <w:sz w:val="28"/>
+          <w:szCs w:val="28"/>
+        </w:rPr>
+      </w:pPr>
+      <w:proofErr w:type="spellStart"/>
+      <w:ins w:id="193" w:author="Daniel Vazquez" w:date="2022-02-25T12:18:00Z">
+        <w:r>
+          <w:rPr>
+            <w:sz w:val="28"/>
+            <w:szCs w:val="28"/>
+          </w:rPr>
+          <w:t>Ultra low</w:t>
+        </w:r>
+        <w:proofErr w:type="spellEnd"/>
+        <w:r>
+          <w:rPr>
+            <w:sz w:val="28"/>
+            <w:szCs w:val="28"/>
+          </w:rPr>
+          <w:t xml:space="preserve"> power co processor</w:t>
+        </w:r>
+      </w:ins>
+    </w:p>
+    <w:p>
+      <w:pPr>
+        <w:rPr>
+          <w:ins w:id="194" w:author="Daniel Vazquez" w:date="2022-02-25T12:19:00Z"/>
+          <w:sz w:val="28"/>
+          <w:szCs w:val="28"/>
+        </w:rPr>
+      </w:pPr>
+      <w:ins w:id="195" w:author="Daniel Vazquez" w:date="2022-02-25T12:19:00Z">
+        <w:r>
+          <w:rPr>
+            <w:sz w:val="28"/>
+            <w:szCs w:val="28"/>
+          </w:rPr>
+          <w:t>Multiple peripherals</w:t>
+        </w:r>
+      </w:ins>
+    </w:p>
+    <w:p>
+      <w:pPr>
+        <w:rPr>
+          <w:ins w:id="196" w:author="Daniel Vazquez" w:date="2022-03-03T21:39:00Z"/>
+          <w:sz w:val="28"/>
+          <w:szCs w:val="28"/>
+        </w:rPr>
+      </w:pPr>
+      <w:ins w:id="197" w:author="Daniel Vazquez" w:date="2022-03-03T21:39:00Z">
+        <w:r>
+          <w:rPr>
+            <w:sz w:val="28"/>
+            <w:szCs w:val="28"/>
+          </w:rPr>
+          <w:t xml:space="preserve">Review this </w:t>
+        </w:r>
+      </w:ins>
+    </w:p>
+    <w:p>
+      <w:pPr>
+        <w:rPr>
+          <w:ins w:id="198" w:author="Daniel Vazquez" w:date="2022-03-03T21:39:00Z"/>
+          <w:sz w:val="28"/>
+          <w:szCs w:val="28"/>
+        </w:rPr>
+      </w:pPr>
+      <w:ins w:id="199" w:author="Daniel Vazquez" w:date="2022-03-03T21:39:00Z">
+        <w:r>
+          <w:rPr>
+            <w:sz w:val="28"/>
+            <w:szCs w:val="28"/>
+          </w:rPr>
+          <w:fldChar w:fldCharType="begin"/>
+        </w:r>
+        <w:r>
+          <w:rPr>
+            <w:sz w:val="28"/>
+            <w:szCs w:val="28"/>
+          </w:rPr>
+          <w:instrText xml:space="preserve"> HYPERLINK "</w:instrText>
+        </w:r>
+        <w:r>
+          <w:rPr>
+            <w:sz w:val="28"/>
+            <w:szCs w:val="28"/>
+          </w:rPr>
+          <w:instrText>https://github.com/espressif/vscode-esp-idf-extension/blob/master/docs/tutorial/basic_use.md</w:instrText>
+        </w:r>
+        <w:r>
+          <w:rPr>
+            <w:sz w:val="28"/>
+            <w:szCs w:val="28"/>
+          </w:rPr>
+          <w:instrText xml:space="preserve">" </w:instrText>
+        </w:r>
+        <w:r>
+          <w:rPr>
+            <w:sz w:val="28"/>
+            <w:szCs w:val="28"/>
+          </w:rPr>
+          <w:fldChar w:fldCharType="separate"/>
+        </w:r>
+        <w:r>
+          <w:rPr>
+            <w:rStyle w:val="Hyperlink"/>
+            <w:sz w:val="28"/>
+            <w:szCs w:val="28"/>
+          </w:rPr>
+          <w:t>https://github.com/espressif/vscode-esp-idf-extension/blob/master/docs/tutorial/basic_use.md</w:t>
+        </w:r>
+        <w:r>
+          <w:rPr>
+            <w:sz w:val="28"/>
+            <w:szCs w:val="28"/>
+          </w:rPr>
+          <w:fldChar w:fldCharType="end"/>
+        </w:r>
+      </w:ins>
+    </w:p>
+    <w:p>
+      <w:pPr>
+        <w:rPr>
+          <w:sz w:val="28"/>
+          <w:szCs w:val="28"/>
+          <w:rPrChange w:id="200" w:author="Daniel Vazquez" w:date="2022-02-23T22:03:00Z">
             <w:rPr/>
           </w:rPrChange>
         </w:rPr>
-        <w:pPrChange w:id="180" w:author="Daniel Vazquez" w:date="2022-02-23T22:03:00Z">
+        <w:pPrChange w:id="201" w:author="Daniel Vazquez" w:date="2022-02-23T22:03:00Z">
           <w:pPr>
             <w:pStyle w:val="ListParagraph"/>
             <w:numPr>
@@ -2875,29 +3156,6 @@
           </w:pPr>
         </w:pPrChange>
       </w:pPr>
-      <w:ins w:id="181" w:author="Daniel Vazquez" w:date="2022-02-23T22:06:00Z">
-        <w:r>
-          <w:rPr>
-            <w:sz w:val="28"/>
-            <w:szCs w:val="28"/>
-          </w:rPr>
-          <w:t>(</w:t>
-        </w:r>
-        <w:r>
-          <w:rPr>
-            <w:sz w:val="28"/>
-            <w:szCs w:val="28"/>
-          </w:rPr>
-          <w:t>https://docs.espressif.com/projects/esp-idf/en/latest/esp32/</w:t>
-        </w:r>
-        <w:r>
-          <w:rPr>
-            <w:sz w:val="28"/>
-            <w:szCs w:val="28"/>
-          </w:rPr>
-          <w:t>)</w:t>
-        </w:r>
-      </w:ins>
     </w:p>
     <w:sectPr>
       <w:pgSz w:w="12240" w:h="15840"/>
@@ -3621,6 +3879,18 @@
       <w:spacing w:after="0" w:line="240" w:lineRule="auto"/>
     </w:pPr>
   </w:style>
+  <w:style w:type="character" w:styleId="UnresolvedMention">
+    <w:name w:val="Unresolved Mention"/>
+    <w:basedOn w:val="DefaultParagraphFont"/>
+    <w:uiPriority w:val="99"/>
+    <w:semiHidden/>
+    <w:unhideWhenUsed/>
+    <w:rsid w:val="00862F26"/>
+    <w:rPr>
+      <w:color w:val="605E5C"/>
+      <w:shd w:val="clear" w:color="auto" w:fill="E1DFDD"/>
+    </w:rPr>
+  </w:style>
 </w:styles>
 </file>
 

</xml_diff>

<commit_message>
More research on the ESP32, looks like I'll buy the DOIT DEV Kit. added aditional requirement breakdown
</commit_message>
<xml_diff>
--- a/ESP32 Introduction.docx
+++ b/ESP32 Introduction.docx
@@ -568,12 +568,11 @@
     <w:p>
       <w:pPr>
         <w:rPr>
-          <w:ins w:id="19" w:author="Daniel Vazquez" w:date="2022-02-23T22:09:00Z"/>
+          <w:ins w:id="19" w:author="Daniel Vazquez" w:date="2022-03-28T22:20:00Z"/>
           <w:sz w:val="28"/>
           <w:szCs w:val="28"/>
         </w:rPr>
       </w:pPr>
-      <w:proofErr w:type="gramStart"/>
       <w:ins w:id="20" w:author="Daniel Vazquez" w:date="2022-02-23T22:09:00Z">
         <w:r>
           <w:rPr>
@@ -583,21 +582,26 @@
               <w:rPr/>
             </w:rPrChange>
           </w:rPr>
-          <w:t>( http://esp32.net/</w:t>
-        </w:r>
-        <w:proofErr w:type="gramEnd"/>
-        <w:r>
-          <w:rPr>
-            <w:sz w:val="28"/>
-            <w:szCs w:val="28"/>
-            <w:rPrChange w:id="22" w:author="Daniel Vazquez" w:date="2022-02-23T22:09:00Z">
-              <w:rPr/>
-            </w:rPrChange>
-          </w:rPr>
-          <w:t>)</w:t>
-        </w:r>
-      </w:ins>
-      <w:ins w:id="23" w:author="Daniel Vazquez" w:date="2022-02-23T22:08:00Z">
+          <w:t xml:space="preserve">( </w:t>
+        </w:r>
+      </w:ins>
+      <w:ins w:id="22" w:author="Daniel Vazquez" w:date="2022-03-28T22:20:00Z">
+        <w:r>
+          <w:rPr>
+            <w:sz w:val="28"/>
+            <w:szCs w:val="28"/>
+          </w:rPr>
+          <w:fldChar w:fldCharType="begin"/>
+        </w:r>
+        <w:r>
+          <w:rPr>
+            <w:sz w:val="28"/>
+            <w:szCs w:val="28"/>
+          </w:rPr>
+          <w:instrText xml:space="preserve"> HYPERLINK "</w:instrText>
+        </w:r>
+      </w:ins>
+      <w:ins w:id="23" w:author="Daniel Vazquez" w:date="2022-02-23T22:09:00Z">
         <w:r>
           <w:rPr>
             <w:sz w:val="28"/>
@@ -606,6 +610,100 @@
               <w:rPr/>
             </w:rPrChange>
           </w:rPr>
+          <w:instrText>http://esp32.net/</w:instrText>
+        </w:r>
+      </w:ins>
+      <w:ins w:id="25" w:author="Daniel Vazquez" w:date="2022-03-28T22:20:00Z">
+        <w:r>
+          <w:rPr>
+            <w:sz w:val="28"/>
+            <w:szCs w:val="28"/>
+          </w:rPr>
+          <w:instrText xml:space="preserve">" </w:instrText>
+        </w:r>
+        <w:r>
+          <w:rPr>
+            <w:sz w:val="28"/>
+            <w:szCs w:val="28"/>
+          </w:rPr>
+          <w:fldChar w:fldCharType="separate"/>
+        </w:r>
+      </w:ins>
+      <w:ins w:id="26" w:author="Daniel Vazquez" w:date="2022-02-23T22:09:00Z">
+        <w:r>
+          <w:rPr>
+            <w:rStyle w:val="Hyperlink"/>
+            <w:sz w:val="28"/>
+            <w:szCs w:val="28"/>
+            <w:rPrChange w:id="27" w:author="Daniel Vazquez" w:date="2022-02-23T22:09:00Z">
+              <w:rPr/>
+            </w:rPrChange>
+          </w:rPr>
+          <w:t>http://esp32.net/</w:t>
+        </w:r>
+      </w:ins>
+      <w:ins w:id="28" w:author="Daniel Vazquez" w:date="2022-03-28T22:20:00Z">
+        <w:r>
+          <w:rPr>
+            <w:sz w:val="28"/>
+            <w:szCs w:val="28"/>
+          </w:rPr>
+          <w:fldChar w:fldCharType="end"/>
+        </w:r>
+      </w:ins>
+      <w:ins w:id="29" w:author="Daniel Vazquez" w:date="2022-02-23T22:09:00Z">
+        <w:r>
+          <w:rPr>
+            <w:sz w:val="28"/>
+            <w:szCs w:val="28"/>
+            <w:rPrChange w:id="30" w:author="Daniel Vazquez" w:date="2022-02-23T22:09:00Z">
+              <w:rPr/>
+            </w:rPrChange>
+          </w:rPr>
+          <w:t>)</w:t>
+        </w:r>
+      </w:ins>
+    </w:p>
+    <w:p>
+      <w:pPr>
+        <w:rPr>
+          <w:ins w:id="31" w:author="Daniel Vazquez" w:date="2022-02-23T22:09:00Z"/>
+          <w:sz w:val="28"/>
+          <w:szCs w:val="28"/>
+        </w:rPr>
+      </w:pPr>
+      <w:ins w:id="32" w:author="Daniel Vazquez" w:date="2022-03-28T22:20:00Z">
+        <w:r>
+          <w:rPr>
+            <w:sz w:val="28"/>
+            <w:szCs w:val="28"/>
+          </w:rPr>
+          <w:t>(</w:t>
+        </w:r>
+        <w:r>
+          <w:rPr>
+            <w:sz w:val="28"/>
+            <w:szCs w:val="28"/>
+          </w:rPr>
+          <w:t>https://randomnerdtutorials.com/getting-started-with-esp32/</w:t>
+        </w:r>
+        <w:r>
+          <w:rPr>
+            <w:sz w:val="28"/>
+            <w:szCs w:val="28"/>
+          </w:rPr>
+          <w:t>)</w:t>
+        </w:r>
+      </w:ins>
+      <w:ins w:id="33" w:author="Daniel Vazquez" w:date="2022-02-23T22:08:00Z">
+        <w:r>
+          <w:rPr>
+            <w:sz w:val="28"/>
+            <w:szCs w:val="28"/>
+            <w:rPrChange w:id="34" w:author="Daniel Vazquez" w:date="2022-02-23T22:09:00Z">
+              <w:rPr/>
+            </w:rPrChange>
+          </w:rPr>
           <w:br w:type="page"/>
         </w:r>
       </w:ins>
@@ -614,23 +712,15 @@
       <w:pPr>
         <w:pStyle w:val="Heading1"/>
       </w:pPr>
-      <w:bookmarkStart w:id="25" w:name="_Toc96546635"/>
+      <w:bookmarkStart w:id="35" w:name="_Toc96546635"/>
       <w:r>
         <w:lastRenderedPageBreak/>
         <w:t>ESP 32 Data sheet</w:t>
       </w:r>
       <w:r>
-        <w:t xml:space="preserve"> </w:t>
-      </w:r>
-      <w:proofErr w:type="gramStart"/>
-      <w:r>
-        <w:t>( 65</w:t>
-      </w:r>
-      <w:proofErr w:type="gramEnd"/>
-      <w:r>
-        <w:t xml:space="preserve"> Pg )</w:t>
-      </w:r>
-      <w:bookmarkEnd w:id="25"/>
+        <w:t xml:space="preserve"> ( 65 Pg )</w:t>
+      </w:r>
+      <w:bookmarkEnd w:id="35"/>
     </w:p>
     <w:p>
       <w:pPr>
@@ -692,23 +782,10 @@
         </w:numPr>
       </w:pPr>
       <w:r>
-        <w:t xml:space="preserve">Optimal </w:t>
-      </w:r>
-      <w:proofErr w:type="spellStart"/>
-      <w:r>
-        <w:t>trade off</w:t>
-      </w:r>
-      <w:proofErr w:type="spellEnd"/>
-      <w:r>
-        <w:t xml:space="preserve"> between communication range, </w:t>
-      </w:r>
-      <w:proofErr w:type="gramStart"/>
-      <w:r>
-        <w:t>data</w:t>
-      </w:r>
-      <w:proofErr w:type="gramEnd"/>
-      <w:r>
-        <w:t xml:space="preserve"> and power consumption</w:t>
+        <w:t xml:space="preserve">Optimal trade off between communication range, </w:t>
+      </w:r>
+      <w:r>
+        <w:t>data and power consumption</w:t>
       </w:r>
     </w:p>
     <w:p>
@@ -763,274 +840,199 @@
           <w:b/>
           <w:bCs/>
         </w:rPr>
-        <w:t>802.11 B/G/</w:t>
-      </w:r>
-      <w:proofErr w:type="gramStart"/>
-      <w:r>
+        <w:t>802.11 B/G/N</w:t>
+      </w:r>
+      <w:r>
+        <w:t xml:space="preserve"> : </w:t>
+      </w:r>
+      <w:r>
+        <w:t>IEEE 802.11 is a set of media access control (MAC) and physical layer (PHY) specifications for implementing wireless local area network (WLAN) computer communication in the 900 MHz and 2.4, 3.6, 5, and 60 GHz frequency bands.</w:t>
+      </w:r>
+    </w:p>
+    <w:p>
+      <w:pPr>
+        <w:pStyle w:val="ListParagraph"/>
+        <w:numPr>
+          <w:ilvl w:val="1"/>
+          <w:numId w:val="1"/>
+        </w:numPr>
         <w:rPr>
           <w:b/>
           <w:bCs/>
         </w:rPr>
-        <w:t>N</w:t>
-      </w:r>
-      <w:r>
-        <w:t xml:space="preserve"> :</w:t>
-      </w:r>
-      <w:proofErr w:type="gramEnd"/>
-      <w:r>
-        <w:t xml:space="preserve"> </w:t>
-      </w:r>
-      <w:r>
-        <w:t>IEEE 802.11 is a set of media access control (MAC) and physical layer (PHY) specifications for implementing wireless local area network (WLAN) computer communication in the 900 MHz and 2.4, 3.6, 5, and 60 GHz frequency bands.</w:t>
-      </w:r>
-    </w:p>
-    <w:p>
-      <w:pPr>
-        <w:pStyle w:val="ListParagraph"/>
-        <w:numPr>
-          <w:ilvl w:val="1"/>
-          <w:numId w:val="1"/>
-        </w:numPr>
+      </w:pPr>
+      <w:r>
         <w:rPr>
           <w:b/>
           <w:bCs/>
         </w:rPr>
+        <w:t>UP to 150 Mbps</w:t>
+      </w:r>
+    </w:p>
+    <w:p>
+      <w:pPr>
+        <w:pStyle w:val="ListParagraph"/>
+        <w:numPr>
+          <w:ilvl w:val="1"/>
+          <w:numId w:val="1"/>
+        </w:numPr>
       </w:pPr>
       <w:r>
         <w:rPr>
           <w:b/>
           <w:bCs/>
         </w:rPr>
-        <w:t>UP to 150 Mbps</w:t>
-      </w:r>
-    </w:p>
-    <w:p>
-      <w:pPr>
-        <w:pStyle w:val="ListParagraph"/>
-        <w:numPr>
-          <w:ilvl w:val="1"/>
-          <w:numId w:val="1"/>
-        </w:numPr>
-      </w:pPr>
-      <w:proofErr w:type="gramStart"/>
+        <w:t>WMM</w:t>
+      </w:r>
       <w:r>
         <w:rPr>
           <w:b/>
           <w:bCs/>
         </w:rPr>
-        <w:t>WMM</w:t>
-      </w:r>
-      <w:r>
+        <w:t xml:space="preserve"> :</w:t>
+      </w:r>
+      <w:r>
+        <w:t xml:space="preserve"> </w:t>
+      </w:r>
+      <w:r>
+        <w:t>WMM is a subset of the IEEE 802.11e standard</w:t>
+      </w:r>
+    </w:p>
+    <w:p>
+      <w:pPr>
+        <w:pStyle w:val="ListParagraph"/>
+        <w:numPr>
+          <w:ilvl w:val="1"/>
+          <w:numId w:val="1"/>
+        </w:numPr>
         <w:rPr>
           <w:b/>
           <w:bCs/>
         </w:rPr>
-        <w:t xml:space="preserve"> :</w:t>
-      </w:r>
-      <w:proofErr w:type="gramEnd"/>
-      <w:r>
-        <w:t xml:space="preserve"> </w:t>
-      </w:r>
-      <w:r>
-        <w:t>WMM is a subset of the IEEE 802.11e standard</w:t>
-      </w:r>
-    </w:p>
-    <w:p>
-      <w:pPr>
-        <w:pStyle w:val="ListParagraph"/>
-        <w:numPr>
-          <w:ilvl w:val="1"/>
-          <w:numId w:val="1"/>
-        </w:numPr>
+      </w:pPr>
+      <w:r>
         <w:rPr>
           <w:b/>
           <w:bCs/>
         </w:rPr>
+        <w:t>TX/RX A-MPDU, RX A-MSDU</w:t>
+      </w:r>
+    </w:p>
+    <w:p>
+      <w:pPr>
+        <w:pStyle w:val="ListParagraph"/>
+        <w:numPr>
+          <w:ilvl w:val="1"/>
+          <w:numId w:val="1"/>
+        </w:numPr>
       </w:pPr>
       <w:r>
         <w:rPr>
           <w:b/>
           <w:bCs/>
         </w:rPr>
-        <w:t>TX/RX A-MPDU, RX A-MSDU</w:t>
-      </w:r>
-    </w:p>
-    <w:p>
-      <w:pPr>
-        <w:pStyle w:val="ListParagraph"/>
-        <w:numPr>
-          <w:ilvl w:val="1"/>
-          <w:numId w:val="1"/>
-        </w:numPr>
-      </w:pPr>
+        <w:t>Immediate Block ACK</w:t>
+      </w:r>
       <w:r>
         <w:rPr>
           <w:b/>
           <w:bCs/>
         </w:rPr>
-        <w:t xml:space="preserve">Immediate Block </w:t>
-      </w:r>
-      <w:proofErr w:type="gramStart"/>
-      <w:r>
+        <w:t xml:space="preserve"> :</w:t>
+      </w:r>
+      <w:r>
+        <w:t>The Block Ack mechanism improves channel efficiency by aggregating several acknowledgments into one frame.</w:t>
+      </w:r>
+    </w:p>
+    <w:p>
+      <w:pPr>
+        <w:pStyle w:val="ListParagraph"/>
+        <w:numPr>
+          <w:ilvl w:val="1"/>
+          <w:numId w:val="1"/>
+        </w:numPr>
         <w:rPr>
           <w:b/>
           <w:bCs/>
         </w:rPr>
-        <w:t>ACK</w:t>
-      </w:r>
+      </w:pPr>
       <w:r>
         <w:rPr>
           <w:b/>
           <w:bCs/>
         </w:rPr>
-        <w:t xml:space="preserve"> :</w:t>
-      </w:r>
-      <w:r>
-        <w:t>The</w:t>
-      </w:r>
-      <w:proofErr w:type="gramEnd"/>
-      <w:r>
-        <w:t xml:space="preserve"> Block Ack mechanism improves channel efficiency by aggregating several acknowledgments into one frame.</w:t>
-      </w:r>
-    </w:p>
-    <w:p>
-      <w:pPr>
-        <w:pStyle w:val="ListParagraph"/>
-        <w:numPr>
-          <w:ilvl w:val="1"/>
-          <w:numId w:val="1"/>
-        </w:numPr>
+        <w:t>Defragmentation</w:t>
+      </w:r>
+      <w:r>
         <w:rPr>
           <w:b/>
           <w:bCs/>
         </w:rPr>
-      </w:pPr>
-      <w:proofErr w:type="gramStart"/>
+        <w:t xml:space="preserve"> : </w:t>
+      </w:r>
+      <w:r>
+        <w:t xml:space="preserve"> Help for smoother communication</w:t>
+      </w:r>
+    </w:p>
+    <w:p>
+      <w:pPr>
+        <w:pStyle w:val="ListParagraph"/>
+        <w:numPr>
+          <w:ilvl w:val="1"/>
+          <w:numId w:val="1"/>
+        </w:numPr>
+      </w:pPr>
       <w:r>
         <w:rPr>
           <w:b/>
           <w:bCs/>
         </w:rPr>
-        <w:t>Defragmentation</w:t>
-      </w:r>
+        <w:t>Automatic Beacon Monitoring</w:t>
+      </w:r>
+      <w:r>
+        <w:t xml:space="preserve"> :  I am assuming something like watch dog</w:t>
+      </w:r>
+    </w:p>
+    <w:p>
+      <w:pPr>
+        <w:pStyle w:val="ListParagraph"/>
+        <w:numPr>
+          <w:ilvl w:val="1"/>
+          <w:numId w:val="1"/>
+        </w:numPr>
+      </w:pPr>
       <w:r>
         <w:rPr>
           <w:b/>
           <w:bCs/>
         </w:rPr>
-        <w:t xml:space="preserve"> :</w:t>
-      </w:r>
-      <w:proofErr w:type="gramEnd"/>
-      <w:r>
+        <w:t>4 x Virtual Wi-Fi interfaces</w:t>
+      </w:r>
+      <w:r>
+        <w:t xml:space="preserve"> : Can connect to four separate </w:t>
+      </w:r>
+      <w:r>
+        <w:t>Wi-Fi interfaces</w:t>
+      </w:r>
+    </w:p>
+    <w:p>
+      <w:pPr>
+        <w:pStyle w:val="ListParagraph"/>
+        <w:numPr>
+          <w:ilvl w:val="1"/>
+          <w:numId w:val="1"/>
+        </w:numPr>
         <w:rPr>
           <w:b/>
           <w:bCs/>
         </w:rPr>
-        <w:t xml:space="preserve"> </w:t>
-      </w:r>
-      <w:r>
-        <w:t xml:space="preserve"> Help for smoother communication</w:t>
-      </w:r>
-    </w:p>
-    <w:p>
-      <w:pPr>
-        <w:pStyle w:val="ListParagraph"/>
-        <w:numPr>
-          <w:ilvl w:val="1"/>
-          <w:numId w:val="1"/>
-        </w:numPr>
       </w:pPr>
       <w:r>
         <w:rPr>
           <w:b/>
           <w:bCs/>
         </w:rPr>
-        <w:t xml:space="preserve">Automatic Beacon </w:t>
-      </w:r>
-      <w:proofErr w:type="gramStart"/>
-      <w:r>
-        <w:rPr>
-          <w:b/>
-          <w:bCs/>
-        </w:rPr>
-        <w:t>Monitoring</w:t>
-      </w:r>
-      <w:r>
-        <w:t xml:space="preserve"> :</w:t>
-      </w:r>
-      <w:proofErr w:type="gramEnd"/>
-      <w:r>
-        <w:t xml:space="preserve">  I am assuming something like watch dog</w:t>
-      </w:r>
-    </w:p>
-    <w:p>
-      <w:pPr>
-        <w:pStyle w:val="ListParagraph"/>
-        <w:numPr>
-          <w:ilvl w:val="1"/>
-          <w:numId w:val="1"/>
-        </w:numPr>
-      </w:pPr>
-      <w:r>
-        <w:rPr>
-          <w:b/>
-          <w:bCs/>
-        </w:rPr>
-        <w:t xml:space="preserve">4 x Virtual Wi-Fi </w:t>
-      </w:r>
-      <w:proofErr w:type="gramStart"/>
-      <w:r>
-        <w:rPr>
-          <w:b/>
-          <w:bCs/>
-        </w:rPr>
-        <w:t>interfaces</w:t>
-      </w:r>
-      <w:r>
-        <w:t xml:space="preserve"> :</w:t>
-      </w:r>
-      <w:proofErr w:type="gramEnd"/>
-      <w:r>
-        <w:t xml:space="preserve"> Can connect to four separate </w:t>
-      </w:r>
-      <w:r>
-        <w:t>Wi-Fi interfaces</w:t>
-      </w:r>
-    </w:p>
-    <w:p>
-      <w:pPr>
-        <w:pStyle w:val="ListParagraph"/>
-        <w:numPr>
-          <w:ilvl w:val="1"/>
-          <w:numId w:val="1"/>
-        </w:numPr>
-        <w:rPr>
-          <w:b/>
-          <w:bCs/>
-        </w:rPr>
-      </w:pPr>
-      <w:r>
-        <w:rPr>
-          <w:b/>
-          <w:bCs/>
-        </w:rPr>
-        <w:t xml:space="preserve">Simultaneous support for infrastructure station, </w:t>
-      </w:r>
-      <w:proofErr w:type="spellStart"/>
-      <w:r>
-        <w:rPr>
-          <w:b/>
-          <w:bCs/>
-        </w:rPr>
-        <w:t>SoftAP</w:t>
-      </w:r>
-      <w:proofErr w:type="spellEnd"/>
-      <w:r>
-        <w:rPr>
-          <w:b/>
-          <w:bCs/>
-        </w:rPr>
-        <w:t>, and Promiscuous modes</w:t>
+        <w:t>Simultaneous support for infrastructure station, SoftAP, and Promiscuous modes</w:t>
       </w:r>
     </w:p>
     <w:p>
@@ -1157,7 +1159,7 @@
         </w:rPr>
         <w:t xml:space="preserve"> </w:t>
       </w:r>
-      <w:del w:id="26" w:author="Daniel Vazquez" w:date="2022-02-17T21:53:00Z">
+      <w:del w:id="36" w:author="Daniel Vazquez" w:date="2022-02-17T21:53:00Z">
         <w:r>
           <w:rPr>
             <w:b/>
@@ -1193,13 +1195,8 @@
         </w:numPr>
       </w:pPr>
       <w:r>
-        <w:t>2 cores at 240 MHz: 994.26 CoreMark; 4.14 CoreMark/</w:t>
-      </w:r>
-      <w:proofErr w:type="spellStart"/>
-      <w:r>
-        <w:t>Mhz</w:t>
-      </w:r>
-      <w:proofErr w:type="spellEnd"/>
+        <w:t>2 cores at 240 MHz: 994.26 CoreMark; 4.14 CoreMark/Mhz</w:t>
+      </w:r>
     </w:p>
     <w:p>
       <w:pPr>
@@ -1222,46 +1219,22 @@
         </w:numPr>
       </w:pPr>
       <w:r>
-        <w:t xml:space="preserve">External 2 </w:t>
-      </w:r>
-      <w:proofErr w:type="spellStart"/>
-      <w:r>
-        <w:t>Mhz</w:t>
-      </w:r>
-      <w:proofErr w:type="spellEnd"/>
-      <w:r>
-        <w:t xml:space="preserve"> ~ 60 MHz crystal </w:t>
-      </w:r>
-      <w:r>
-        <w:t xml:space="preserve">Oscillator </w:t>
-      </w:r>
-      <w:proofErr w:type="gramStart"/>
-      <w:r>
-        <w:t>( 40</w:t>
-      </w:r>
-      <w:proofErr w:type="gramEnd"/>
-      <w:r>
-        <w:t xml:space="preserve"> MHz only got Wi-Fi/ Bluetooth functionality)</w:t>
-      </w:r>
-    </w:p>
-    <w:p>
-      <w:pPr>
-        <w:pStyle w:val="ListParagraph"/>
-        <w:numPr>
-          <w:ilvl w:val="1"/>
-          <w:numId w:val="1"/>
-        </w:numPr>
-      </w:pPr>
-      <w:r>
-        <w:t xml:space="preserve">Two timer </w:t>
-      </w:r>
-      <w:proofErr w:type="gramStart"/>
-      <w:r>
-        <w:t>groups ,</w:t>
-      </w:r>
-      <w:proofErr w:type="gramEnd"/>
-      <w:r>
-        <w:t xml:space="preserve"> including 2x 64 </w:t>
+        <w:t xml:space="preserve">External 2 Mhz ~ 60 MHz crystal </w:t>
+      </w:r>
+      <w:r>
+        <w:t>Oscillator ( 40 MHz only got Wi-Fi/ Bluetooth functionality)</w:t>
+      </w:r>
+    </w:p>
+    <w:p>
+      <w:pPr>
+        <w:pStyle w:val="ListParagraph"/>
+        <w:numPr>
+          <w:ilvl w:val="1"/>
+          <w:numId w:val="1"/>
+        </w:numPr>
+      </w:pPr>
+      <w:r>
+        <w:t xml:space="preserve">Two timer groups , including 2x 64 </w:t>
       </w:r>
       <w:r>
         <w:t xml:space="preserve">bit timers and 1 x main watchdog in each </w:t>
@@ -1290,13 +1263,8 @@
           <w:numId w:val="1"/>
         </w:numPr>
       </w:pPr>
-      <w:proofErr w:type="gramStart"/>
-      <w:r>
-        <w:t>12 bit</w:t>
-      </w:r>
-      <w:proofErr w:type="gramEnd"/>
-      <w:r>
-        <w:t xml:space="preserve"> SAR ADC up to </w:t>
+      <w:r>
+        <w:t xml:space="preserve">12 bit SAR ADC up to </w:t>
       </w:r>
       <w:r>
         <w:t>18 channels</w:t>
@@ -1347,7 +1315,7 @@
         </w:numPr>
         <w:jc w:val="center"/>
         <w:rPr>
-          <w:ins w:id="27" w:author="Daniel Vazquez" w:date="2022-02-17T21:22:00Z"/>
+          <w:ins w:id="37" w:author="Daniel Vazquez" w:date="2022-02-17T21:22:00Z"/>
         </w:rPr>
       </w:pPr>
       <w:r>
@@ -1405,10 +1373,10 @@
           <w:numId w:val="1"/>
         </w:numPr>
         <w:rPr>
-          <w:ins w:id="28" w:author="Daniel Vazquez" w:date="2022-02-17T21:25:00Z"/>
-        </w:rPr>
-      </w:pPr>
-      <w:ins w:id="29" w:author="Daniel Vazquez" w:date="2022-02-17T21:24:00Z">
+          <w:ins w:id="38" w:author="Daniel Vazquez" w:date="2022-02-17T21:25:00Z"/>
+        </w:rPr>
+      </w:pPr>
+      <w:ins w:id="39" w:author="Daniel Vazquez" w:date="2022-02-17T21:24:00Z">
         <w:r>
           <w:t xml:space="preserve">The </w:t>
         </w:r>
@@ -1416,7 +1384,7 @@
           <w:t xml:space="preserve">operating voltage </w:t>
         </w:r>
       </w:ins>
-      <w:ins w:id="30" w:author="Daniel Vazquez" w:date="2022-02-17T21:25:00Z">
+      <w:ins w:id="40" w:author="Daniel Vazquez" w:date="2022-02-17T21:25:00Z">
         <w:r>
           <w:t xml:space="preserve">of ESP32 ranges from </w:t>
         </w:r>
@@ -1433,48 +1401,32 @@
           <w:numId w:val="1"/>
         </w:numPr>
         <w:rPr>
-          <w:ins w:id="31" w:author="Daniel Vazquez" w:date="2022-02-17T21:28:00Z"/>
-        </w:rPr>
-      </w:pPr>
-      <w:ins w:id="32" w:author="Daniel Vazquez" w:date="2022-02-17T21:26:00Z">
+          <w:ins w:id="41" w:author="Daniel Vazquez" w:date="2022-02-17T21:28:00Z"/>
+        </w:rPr>
+      </w:pPr>
+      <w:ins w:id="42" w:author="Daniel Vazquez" w:date="2022-02-17T21:26:00Z">
         <w:r>
           <w:t xml:space="preserve">When using a </w:t>
         </w:r>
         <w:r>
-          <w:t xml:space="preserve">single power </w:t>
-        </w:r>
-        <w:proofErr w:type="gramStart"/>
-        <w:r>
-          <w:t>supply ,</w:t>
-        </w:r>
-        <w:proofErr w:type="gramEnd"/>
-        <w:r>
-          <w:t xml:space="preserve"> the recommended </w:t>
+          <w:t xml:space="preserve">single power supply , the recommended </w:t>
         </w:r>
         <w:r>
           <w:t>volta</w:t>
         </w:r>
       </w:ins>
-      <w:ins w:id="33" w:author="Daniel Vazquez" w:date="2022-02-17T21:27:00Z">
+      <w:ins w:id="43" w:author="Daniel Vazquez" w:date="2022-02-17T21:27:00Z">
         <w:r>
           <w:t xml:space="preserve">ge of the power supply </w:t>
         </w:r>
         <w:r>
-          <w:t xml:space="preserve">is 3.3V and </w:t>
-        </w:r>
-        <w:proofErr w:type="spellStart"/>
-        <w:r>
-          <w:t>it’s</w:t>
-        </w:r>
-        <w:proofErr w:type="spellEnd"/>
-        <w:r>
-          <w:t xml:space="preserve"> recommended </w:t>
+          <w:t xml:space="preserve">is 3.3V and it’s recommended </w:t>
         </w:r>
         <w:r>
           <w:t xml:space="preserve">output current </w:t>
         </w:r>
       </w:ins>
-      <w:ins w:id="34" w:author="Daniel Vazquez" w:date="2022-02-17T21:28:00Z">
+      <w:ins w:id="44" w:author="Daniel Vazquez" w:date="2022-02-17T21:28:00Z">
         <w:r>
           <w:t xml:space="preserve">is 500 mA or more </w:t>
         </w:r>
@@ -1488,26 +1440,18 @@
           <w:numId w:val="1"/>
         </w:numPr>
         <w:rPr>
-          <w:ins w:id="35" w:author="Daniel Vazquez" w:date="2022-02-17T21:29:00Z"/>
-        </w:rPr>
-      </w:pPr>
-      <w:ins w:id="36" w:author="Daniel Vazquez" w:date="2022-02-17T21:28:00Z">
-        <w:r>
-          <w:t xml:space="preserve">If VDD_SDIO 1.8V is </w:t>
-        </w:r>
-        <w:proofErr w:type="gramStart"/>
-        <w:r>
-          <w:t xml:space="preserve">used </w:t>
-        </w:r>
-        <w:r>
-          <w:t>,</w:t>
-        </w:r>
-        <w:proofErr w:type="gramEnd"/>
-        <w:r>
-          <w:t xml:space="preserve"> add a 2 </w:t>
-        </w:r>
-      </w:ins>
-      <w:ins w:id="37" w:author="Daniel Vazquez" w:date="2022-02-17T21:29:00Z">
+          <w:ins w:id="45" w:author="Daniel Vazquez" w:date="2022-02-17T21:29:00Z"/>
+        </w:rPr>
+      </w:pPr>
+      <w:ins w:id="46" w:author="Daniel Vazquez" w:date="2022-02-17T21:28:00Z">
+        <w:r>
+          <w:t xml:space="preserve">If VDD_SDIO 1.8V is used </w:t>
+        </w:r>
+        <w:r>
+          <w:t xml:space="preserve">, add a 2 </w:t>
+        </w:r>
+      </w:ins>
+      <w:ins w:id="47" w:author="Daniel Vazquez" w:date="2022-02-17T21:29:00Z">
         <w:r>
           <w:t>K ohm grounding resistor .</w:t>
         </w:r>
@@ -1521,28 +1465,28 @@
           <w:numId w:val="1"/>
         </w:numPr>
         <w:rPr>
-          <w:ins w:id="38" w:author="Daniel Vazquez" w:date="2022-02-17T21:45:00Z"/>
+          <w:ins w:id="48" w:author="Daniel Vazquez" w:date="2022-02-17T21:45:00Z"/>
           <w:b/>
           <w:bCs/>
           <w:sz w:val="28"/>
           <w:szCs w:val="28"/>
-          <w:rPrChange w:id="39" w:author="Daniel Vazquez" w:date="2022-02-17T21:45:00Z">
+          <w:rPrChange w:id="49" w:author="Daniel Vazquez" w:date="2022-02-17T21:45:00Z">
             <w:rPr>
-              <w:ins w:id="40" w:author="Daniel Vazquez" w:date="2022-02-17T21:45:00Z"/>
+              <w:ins w:id="50" w:author="Daniel Vazquez" w:date="2022-02-17T21:45:00Z"/>
               <w:b/>
               <w:bCs/>
             </w:rPr>
           </w:rPrChange>
         </w:rPr>
       </w:pPr>
-      <w:ins w:id="41" w:author="Daniel Vazquez" w:date="2022-02-17T21:44:00Z">
+      <w:ins w:id="51" w:author="Daniel Vazquez" w:date="2022-02-17T21:44:00Z">
         <w:r>
           <w:rPr>
             <w:b/>
             <w:bCs/>
             <w:sz w:val="28"/>
             <w:szCs w:val="28"/>
-            <w:rPrChange w:id="42" w:author="Daniel Vazquez" w:date="2022-02-17T21:45:00Z">
+            <w:rPrChange w:id="52" w:author="Daniel Vazquez" w:date="2022-02-17T21:45:00Z">
               <w:rPr/>
             </w:rPrChange>
           </w:rPr>
@@ -1558,19 +1502,19 @@
           <w:numId w:val="1"/>
         </w:numPr>
         <w:rPr>
-          <w:ins w:id="43" w:author="Daniel Vazquez" w:date="2022-02-17T21:45:00Z"/>
+          <w:ins w:id="53" w:author="Daniel Vazquez" w:date="2022-02-17T21:45:00Z"/>
           <w:b/>
           <w:bCs/>
           <w:sz w:val="28"/>
           <w:szCs w:val="28"/>
-          <w:rPrChange w:id="44" w:author="Daniel Vazquez" w:date="2022-02-17T21:45:00Z">
+          <w:rPrChange w:id="54" w:author="Daniel Vazquez" w:date="2022-02-17T21:45:00Z">
             <w:rPr>
-              <w:ins w:id="45" w:author="Daniel Vazquez" w:date="2022-02-17T21:45:00Z"/>
+              <w:ins w:id="55" w:author="Daniel Vazquez" w:date="2022-02-17T21:45:00Z"/>
             </w:rPr>
           </w:rPrChange>
         </w:rPr>
       </w:pPr>
-      <w:ins w:id="46" w:author="Daniel Vazquez" w:date="2022-02-17T21:45:00Z">
+      <w:ins w:id="56" w:author="Daniel Vazquez" w:date="2022-02-17T21:45:00Z">
         <w:r>
           <w:t xml:space="preserve">2.4 GHz receiver </w:t>
         </w:r>
@@ -1584,24 +1528,24 @@
           <w:numId w:val="1"/>
         </w:numPr>
         <w:rPr>
-          <w:ins w:id="47" w:author="Daniel Vazquez" w:date="2022-02-17T21:46:00Z"/>
+          <w:ins w:id="57" w:author="Daniel Vazquez" w:date="2022-02-17T21:46:00Z"/>
           <w:b/>
           <w:bCs/>
           <w:sz w:val="28"/>
           <w:szCs w:val="28"/>
-          <w:rPrChange w:id="48" w:author="Daniel Vazquez" w:date="2022-02-17T21:46:00Z">
+          <w:rPrChange w:id="58" w:author="Daniel Vazquez" w:date="2022-02-17T21:46:00Z">
             <w:rPr>
-              <w:ins w:id="49" w:author="Daniel Vazquez" w:date="2022-02-17T21:46:00Z"/>
+              <w:ins w:id="59" w:author="Daniel Vazquez" w:date="2022-02-17T21:46:00Z"/>
             </w:rPr>
           </w:rPrChange>
         </w:rPr>
       </w:pPr>
-      <w:ins w:id="50" w:author="Daniel Vazquez" w:date="2022-02-17T21:45:00Z">
+      <w:ins w:id="60" w:author="Daniel Vazquez" w:date="2022-02-17T21:45:00Z">
         <w:r>
           <w:t xml:space="preserve">2.4 </w:t>
         </w:r>
       </w:ins>
-      <w:ins w:id="51" w:author="Daniel Vazquez" w:date="2022-02-17T21:46:00Z">
+      <w:ins w:id="61" w:author="Daniel Vazquez" w:date="2022-02-17T21:46:00Z">
         <w:r>
           <w:t>GHz transmitter</w:t>
         </w:r>
@@ -1615,19 +1559,19 @@
           <w:numId w:val="1"/>
         </w:numPr>
         <w:rPr>
-          <w:ins w:id="52" w:author="Daniel Vazquez" w:date="2022-02-17T21:46:00Z"/>
+          <w:ins w:id="62" w:author="Daniel Vazquez" w:date="2022-02-17T21:46:00Z"/>
           <w:b/>
           <w:bCs/>
           <w:sz w:val="28"/>
           <w:szCs w:val="28"/>
-          <w:rPrChange w:id="53" w:author="Daniel Vazquez" w:date="2022-02-17T21:46:00Z">
+          <w:rPrChange w:id="63" w:author="Daniel Vazquez" w:date="2022-02-17T21:46:00Z">
             <w:rPr>
-              <w:ins w:id="54" w:author="Daniel Vazquez" w:date="2022-02-17T21:46:00Z"/>
+              <w:ins w:id="64" w:author="Daniel Vazquez" w:date="2022-02-17T21:46:00Z"/>
             </w:rPr>
           </w:rPrChange>
         </w:rPr>
       </w:pPr>
-      <w:ins w:id="55" w:author="Daniel Vazquez" w:date="2022-02-17T21:46:00Z">
+      <w:ins w:id="65" w:author="Daniel Vazquez" w:date="2022-02-17T21:46:00Z">
         <w:r>
           <w:t>Bias and regulators</w:t>
         </w:r>
@@ -1641,19 +1585,19 @@
           <w:numId w:val="1"/>
         </w:numPr>
         <w:rPr>
-          <w:ins w:id="56" w:author="Daniel Vazquez" w:date="2022-02-17T21:46:00Z"/>
+          <w:ins w:id="66" w:author="Daniel Vazquez" w:date="2022-02-17T21:46:00Z"/>
           <w:b/>
           <w:bCs/>
           <w:sz w:val="28"/>
           <w:szCs w:val="28"/>
-          <w:rPrChange w:id="57" w:author="Daniel Vazquez" w:date="2022-02-17T21:46:00Z">
+          <w:rPrChange w:id="67" w:author="Daniel Vazquez" w:date="2022-02-17T21:46:00Z">
             <w:rPr>
-              <w:ins w:id="58" w:author="Daniel Vazquez" w:date="2022-02-17T21:46:00Z"/>
+              <w:ins w:id="68" w:author="Daniel Vazquez" w:date="2022-02-17T21:46:00Z"/>
             </w:rPr>
           </w:rPrChange>
         </w:rPr>
       </w:pPr>
-      <w:ins w:id="59" w:author="Daniel Vazquez" w:date="2022-02-17T21:46:00Z">
+      <w:ins w:id="69" w:author="Daniel Vazquez" w:date="2022-02-17T21:46:00Z">
         <w:r>
           <w:t>Balun and transmit receive switch</w:t>
         </w:r>
@@ -1667,19 +1611,19 @@
           <w:numId w:val="1"/>
         </w:numPr>
         <w:rPr>
-          <w:ins w:id="60" w:author="Daniel Vazquez" w:date="2022-02-17T21:46:00Z"/>
+          <w:ins w:id="70" w:author="Daniel Vazquez" w:date="2022-02-17T21:46:00Z"/>
           <w:b/>
           <w:bCs/>
           <w:sz w:val="28"/>
           <w:szCs w:val="28"/>
-          <w:rPrChange w:id="61" w:author="Daniel Vazquez" w:date="2022-02-17T21:46:00Z">
+          <w:rPrChange w:id="71" w:author="Daniel Vazquez" w:date="2022-02-17T21:46:00Z">
             <w:rPr>
-              <w:ins w:id="62" w:author="Daniel Vazquez" w:date="2022-02-17T21:46:00Z"/>
+              <w:ins w:id="72" w:author="Daniel Vazquez" w:date="2022-02-17T21:46:00Z"/>
             </w:rPr>
           </w:rPrChange>
         </w:rPr>
       </w:pPr>
-      <w:ins w:id="63" w:author="Daniel Vazquez" w:date="2022-02-17T21:46:00Z">
+      <w:ins w:id="73" w:author="Daniel Vazquez" w:date="2022-02-17T21:46:00Z">
         <w:r>
           <w:t>Clock Generator</w:t>
         </w:r>
@@ -1693,28 +1637,28 @@
           <w:numId w:val="1"/>
         </w:numPr>
         <w:rPr>
-          <w:ins w:id="64" w:author="Daniel Vazquez" w:date="2022-02-17T21:49:00Z"/>
+          <w:ins w:id="74" w:author="Daniel Vazquez" w:date="2022-02-17T21:49:00Z"/>
           <w:b/>
           <w:bCs/>
           <w:sz w:val="28"/>
           <w:szCs w:val="28"/>
-          <w:rPrChange w:id="65" w:author="Daniel Vazquez" w:date="2022-02-17T21:49:00Z">
+          <w:rPrChange w:id="75" w:author="Daniel Vazquez" w:date="2022-02-17T21:49:00Z">
             <w:rPr>
-              <w:ins w:id="66" w:author="Daniel Vazquez" w:date="2022-02-17T21:49:00Z"/>
+              <w:ins w:id="76" w:author="Daniel Vazquez" w:date="2022-02-17T21:49:00Z"/>
               <w:b/>
               <w:bCs/>
             </w:rPr>
           </w:rPrChange>
         </w:rPr>
       </w:pPr>
-      <w:ins w:id="67" w:author="Daniel Vazquez" w:date="2022-02-17T21:49:00Z">
+      <w:ins w:id="77" w:author="Daniel Vazquez" w:date="2022-02-17T21:49:00Z">
         <w:r>
           <w:rPr>
             <w:b/>
             <w:bCs/>
             <w:sz w:val="28"/>
             <w:szCs w:val="28"/>
-            <w:rPrChange w:id="68" w:author="Daniel Vazquez" w:date="2022-02-17T21:49:00Z">
+            <w:rPrChange w:id="78" w:author="Daniel Vazquez" w:date="2022-02-17T21:49:00Z">
               <w:rPr>
                 <w:b/>
                 <w:bCs/>
@@ -1742,10 +1686,10 @@
           <w:numId w:val="1"/>
         </w:numPr>
         <w:rPr>
-          <w:ins w:id="69" w:author="Daniel Vazquez" w:date="2022-02-17T21:51:00Z"/>
-        </w:rPr>
-      </w:pPr>
-      <w:ins w:id="70" w:author="Daniel Vazquez" w:date="2022-02-17T21:49:00Z">
+          <w:ins w:id="79" w:author="Daniel Vazquez" w:date="2022-02-17T21:51:00Z"/>
+        </w:rPr>
+      </w:pPr>
+      <w:ins w:id="80" w:author="Daniel Vazquez" w:date="2022-02-17T21:49:00Z">
         <w:r>
           <w:t>TCP/IP and full 802.11 b/g/n</w:t>
         </w:r>
@@ -1753,7 +1697,7 @@
           <w:t xml:space="preserve"> Wi-Fi Ma</w:t>
         </w:r>
       </w:ins>
-      <w:ins w:id="71" w:author="Daniel Vazquez" w:date="2022-02-17T21:50:00Z">
+      <w:ins w:id="81" w:author="Daniel Vazquez" w:date="2022-02-17T21:50:00Z">
         <w:r>
           <w:t>c protocol</w:t>
         </w:r>
@@ -1767,10 +1711,10 @@
           <w:numId w:val="1"/>
         </w:numPr>
         <w:rPr>
-          <w:ins w:id="72" w:author="Daniel Vazquez" w:date="2022-02-17T21:51:00Z"/>
-          <w:rPrChange w:id="73" w:author="Daniel Vazquez" w:date="2022-02-17T21:51:00Z">
+          <w:ins w:id="82" w:author="Daniel Vazquez" w:date="2022-02-17T21:51:00Z"/>
+          <w:rPrChange w:id="83" w:author="Daniel Vazquez" w:date="2022-02-17T21:51:00Z">
             <w:rPr>
-              <w:ins w:id="74" w:author="Daniel Vazquez" w:date="2022-02-17T21:51:00Z"/>
+              <w:ins w:id="84" w:author="Daniel Vazquez" w:date="2022-02-17T21:51:00Z"/>
               <w:b/>
               <w:bCs/>
               <w:sz w:val="28"/>
@@ -1779,10 +1723,10 @@
           </w:rPrChange>
         </w:rPr>
       </w:pPr>
-      <w:ins w:id="75" w:author="Daniel Vazquez" w:date="2022-02-17T21:51:00Z">
-        <w:r>
-          <w:rPr>
-            <w:rPrChange w:id="76" w:author="Daniel Vazquez" w:date="2022-02-17T21:51:00Z">
+      <w:ins w:id="85" w:author="Daniel Vazquez" w:date="2022-02-17T21:51:00Z">
+        <w:r>
+          <w:rPr>
+            <w:rPrChange w:id="86" w:author="Daniel Vazquez" w:date="2022-02-17T21:51:00Z">
               <w:rPr>
                 <w:b/>
                 <w:bCs/>
@@ -1803,10 +1747,10 @@
           <w:numId w:val="1"/>
         </w:numPr>
         <w:rPr>
-          <w:ins w:id="77" w:author="Daniel Vazquez" w:date="2022-02-17T21:51:00Z"/>
-          <w:rPrChange w:id="78" w:author="Daniel Vazquez" w:date="2022-02-17T21:51:00Z">
+          <w:ins w:id="87" w:author="Daniel Vazquez" w:date="2022-02-17T21:51:00Z"/>
+          <w:rPrChange w:id="88" w:author="Daniel Vazquez" w:date="2022-02-17T21:51:00Z">
             <w:rPr>
-              <w:ins w:id="79" w:author="Daniel Vazquez" w:date="2022-02-17T21:51:00Z"/>
+              <w:ins w:id="89" w:author="Daniel Vazquez" w:date="2022-02-17T21:51:00Z"/>
               <w:b/>
               <w:bCs/>
               <w:sz w:val="28"/>
@@ -1815,10 +1759,10 @@
           </w:rPrChange>
         </w:rPr>
       </w:pPr>
-      <w:ins w:id="80" w:author="Daniel Vazquez" w:date="2022-02-17T21:51:00Z">
-        <w:r>
-          <w:rPr>
-            <w:rPrChange w:id="81" w:author="Daniel Vazquez" w:date="2022-02-17T21:51:00Z">
+      <w:ins w:id="90" w:author="Daniel Vazquez" w:date="2022-02-17T21:51:00Z">
+        <w:r>
+          <w:rPr>
+            <w:rPrChange w:id="91" w:author="Daniel Vazquez" w:date="2022-02-17T21:51:00Z">
               <w:rPr>
                 <w:b/>
                 <w:bCs/>
@@ -1840,13 +1784,13 @@
           <w:numId w:val="1"/>
         </w:numPr>
         <w:rPr>
-          <w:ins w:id="82" w:author="Daniel Vazquez" w:date="2022-02-17T21:53:00Z"/>
-        </w:rPr>
-      </w:pPr>
-      <w:ins w:id="83" w:author="Daniel Vazquez" w:date="2022-02-17T21:51:00Z">
-        <w:r>
-          <w:rPr>
-            <w:rPrChange w:id="84" w:author="Daniel Vazquez" w:date="2022-02-17T21:51:00Z">
+          <w:ins w:id="92" w:author="Daniel Vazquez" w:date="2022-02-17T21:53:00Z"/>
+        </w:rPr>
+      </w:pPr>
+      <w:ins w:id="93" w:author="Daniel Vazquez" w:date="2022-02-17T21:51:00Z">
+        <w:r>
+          <w:rPr>
+            <w:rPrChange w:id="94" w:author="Daniel Vazquez" w:date="2022-02-17T21:51:00Z">
               <w:rPr>
                 <w:b/>
                 <w:bCs/>
@@ -1867,21 +1811,21 @@
           <w:numId w:val="1"/>
         </w:numPr>
         <w:rPr>
-          <w:ins w:id="85" w:author="Daniel Vazquez" w:date="2022-02-20T21:22:00Z"/>
+          <w:ins w:id="95" w:author="Daniel Vazquez" w:date="2022-02-20T21:22:00Z"/>
           <w:b/>
           <w:bCs/>
           <w:sz w:val="28"/>
           <w:szCs w:val="28"/>
         </w:rPr>
       </w:pPr>
-      <w:ins w:id="86" w:author="Daniel Vazquez" w:date="2022-02-17T21:53:00Z">
+      <w:ins w:id="96" w:author="Daniel Vazquez" w:date="2022-02-17T21:53:00Z">
         <w:r>
           <w:rPr>
             <w:b/>
             <w:bCs/>
             <w:sz w:val="28"/>
             <w:szCs w:val="28"/>
-            <w:rPrChange w:id="87" w:author="Daniel Vazquez" w:date="2022-02-17T21:53:00Z">
+            <w:rPrChange w:id="97" w:author="Daniel Vazquez" w:date="2022-02-17T21:53:00Z">
               <w:rPr/>
             </w:rPrChange>
           </w:rPr>
@@ -1903,88 +1847,6 @@
         <w:pStyle w:val="ListParagraph"/>
         <w:numPr>
           <w:ilvl w:val="1"/>
-          <w:numId w:val="1"/>
-        </w:numPr>
-        <w:rPr>
-          <w:ins w:id="88" w:author="Daniel Vazquez" w:date="2022-02-20T21:23:00Z"/>
-          <w:b/>
-          <w:bCs/>
-          <w:sz w:val="28"/>
-          <w:szCs w:val="28"/>
-          <w:rPrChange w:id="89" w:author="Daniel Vazquez" w:date="2022-02-20T21:23:00Z">
-            <w:rPr>
-              <w:ins w:id="90" w:author="Daniel Vazquez" w:date="2022-02-20T21:23:00Z"/>
-              <w:sz w:val="28"/>
-              <w:szCs w:val="28"/>
-            </w:rPr>
-          </w:rPrChange>
-        </w:rPr>
-      </w:pPr>
-      <w:ins w:id="91" w:author="Daniel Vazquez" w:date="2022-02-20T21:23:00Z">
-        <w:r>
-          <w:rPr>
-            <w:sz w:val="28"/>
-            <w:szCs w:val="28"/>
-          </w:rPr>
-          <w:t>Power modes</w:t>
-        </w:r>
-      </w:ins>
-    </w:p>
-    <w:p>
-      <w:pPr>
-        <w:pStyle w:val="ListParagraph"/>
-        <w:numPr>
-          <w:ilvl w:val="2"/>
-          <w:numId w:val="1"/>
-        </w:numPr>
-        <w:rPr>
-          <w:ins w:id="92" w:author="Daniel Vazquez" w:date="2022-02-20T21:25:00Z"/>
-          <w:b/>
-          <w:bCs/>
-          <w:sz w:val="28"/>
-          <w:szCs w:val="28"/>
-          <w:rPrChange w:id="93" w:author="Daniel Vazquez" w:date="2022-02-20T21:25:00Z">
-            <w:rPr>
-              <w:ins w:id="94" w:author="Daniel Vazquez" w:date="2022-02-20T21:25:00Z"/>
-              <w:sz w:val="28"/>
-              <w:szCs w:val="28"/>
-            </w:rPr>
-          </w:rPrChange>
-        </w:rPr>
-      </w:pPr>
-      <w:ins w:id="95" w:author="Daniel Vazquez" w:date="2022-02-20T21:23:00Z">
-        <w:r>
-          <w:rPr>
-            <w:sz w:val="28"/>
-            <w:szCs w:val="28"/>
-          </w:rPr>
-          <w:t xml:space="preserve">Active </w:t>
-        </w:r>
-      </w:ins>
-      <w:ins w:id="96" w:author="Daniel Vazquez" w:date="2022-02-20T21:24:00Z">
-        <w:r>
-          <w:rPr>
-            <w:sz w:val="28"/>
-            <w:szCs w:val="28"/>
-          </w:rPr>
-          <w:t>– Chip radio is on, the chip can receive, transmit, o</w:t>
-        </w:r>
-      </w:ins>
-      <w:ins w:id="97" w:author="Daniel Vazquez" w:date="2022-02-20T21:25:00Z">
-        <w:r>
-          <w:rPr>
-            <w:sz w:val="28"/>
-            <w:szCs w:val="28"/>
-          </w:rPr>
-          <w:t>r listen</w:t>
-        </w:r>
-      </w:ins>
-    </w:p>
-    <w:p>
-      <w:pPr>
-        <w:pStyle w:val="ListParagraph"/>
-        <w:numPr>
-          <w:ilvl w:val="2"/>
           <w:numId w:val="1"/>
         </w:numPr>
         <w:rPr>
@@ -1993,7 +1855,7 @@
           <w:bCs/>
           <w:sz w:val="28"/>
           <w:szCs w:val="28"/>
-          <w:rPrChange w:id="99" w:author="Daniel Vazquez" w:date="2022-02-20T21:25:00Z">
+          <w:rPrChange w:id="99" w:author="Daniel Vazquez" w:date="2022-02-20T21:23:00Z">
             <w:rPr>
               <w:ins w:id="100" w:author="Daniel Vazquez" w:date="2022-02-20T21:23:00Z"/>
               <w:sz w:val="28"/>
@@ -2008,50 +1870,7 @@
             <w:sz w:val="28"/>
             <w:szCs w:val="28"/>
           </w:rPr>
-          <w:t>Modem sleep mode</w:t>
-        </w:r>
-      </w:ins>
-      <w:ins w:id="102" w:author="Daniel Vazquez" w:date="2022-02-20T21:25:00Z">
-        <w:r>
-          <w:rPr>
-            <w:sz w:val="28"/>
-            <w:szCs w:val="28"/>
-          </w:rPr>
-          <w:t xml:space="preserve"> – CPU is </w:t>
-        </w:r>
-      </w:ins>
-      <w:ins w:id="103" w:author="Daniel Vazquez" w:date="2022-02-20T21:26:00Z">
-        <w:r>
-          <w:rPr>
-            <w:sz w:val="28"/>
-            <w:szCs w:val="28"/>
-          </w:rPr>
-          <w:t>operational,</w:t>
-        </w:r>
-      </w:ins>
-      <w:ins w:id="104" w:author="Daniel Vazquez" w:date="2022-02-20T21:25:00Z">
-        <w:r>
-          <w:rPr>
-            <w:sz w:val="28"/>
-            <w:szCs w:val="28"/>
-          </w:rPr>
-          <w:t xml:space="preserve"> </w:t>
-        </w:r>
-        <w:r>
-          <w:rPr>
-            <w:sz w:val="28"/>
-            <w:szCs w:val="28"/>
-          </w:rPr>
-          <w:t>and the clock is configurable</w:t>
-        </w:r>
-      </w:ins>
-      <w:ins w:id="105" w:author="Daniel Vazquez" w:date="2022-02-20T21:26:00Z">
-        <w:r>
-          <w:rPr>
-            <w:sz w:val="28"/>
-            <w:szCs w:val="28"/>
-          </w:rPr>
-          <w:t>. Radio and exterior boards are not</w:t>
+          <w:t>Power modes</w:t>
         </w:r>
       </w:ins>
     </w:p>
@@ -2063,77 +1882,45 @@
           <w:numId w:val="1"/>
         </w:numPr>
         <w:rPr>
-          <w:ins w:id="106" w:author="Daniel Vazquez" w:date="2022-02-20T21:23:00Z"/>
+          <w:ins w:id="102" w:author="Daniel Vazquez" w:date="2022-02-20T21:25:00Z"/>
           <w:b/>
           <w:bCs/>
           <w:sz w:val="28"/>
           <w:szCs w:val="28"/>
-          <w:rPrChange w:id="107" w:author="Daniel Vazquez" w:date="2022-02-20T21:23:00Z">
+          <w:rPrChange w:id="103" w:author="Daniel Vazquez" w:date="2022-02-20T21:25:00Z">
             <w:rPr>
-              <w:ins w:id="108" w:author="Daniel Vazquez" w:date="2022-02-20T21:23:00Z"/>
+              <w:ins w:id="104" w:author="Daniel Vazquez" w:date="2022-02-20T21:25:00Z"/>
               <w:sz w:val="28"/>
               <w:szCs w:val="28"/>
             </w:rPr>
           </w:rPrChange>
         </w:rPr>
       </w:pPr>
-      <w:ins w:id="109" w:author="Daniel Vazquez" w:date="2022-02-20T21:23:00Z">
-        <w:r>
-          <w:rPr>
-            <w:sz w:val="28"/>
-            <w:szCs w:val="28"/>
-          </w:rPr>
-          <w:t>Light sleep mode</w:t>
-        </w:r>
-      </w:ins>
-      <w:ins w:id="110" w:author="Daniel Vazquez" w:date="2022-02-20T21:26:00Z">
-        <w:r>
-          <w:rPr>
-            <w:sz w:val="28"/>
-            <w:szCs w:val="28"/>
-          </w:rPr>
-          <w:t xml:space="preserve"> – CPU is paused</w:t>
-        </w:r>
-        <w:r>
-          <w:rPr>
-            <w:sz w:val="28"/>
-            <w:szCs w:val="28"/>
-          </w:rPr>
-          <w:t xml:space="preserve">, any </w:t>
-        </w:r>
-      </w:ins>
-      <w:ins w:id="111" w:author="Daniel Vazquez" w:date="2022-02-20T21:27:00Z">
-        <w:r>
-          <w:rPr>
-            <w:sz w:val="28"/>
-            <w:szCs w:val="28"/>
-          </w:rPr>
-          <w:t>wake-up</w:t>
-        </w:r>
-      </w:ins>
-      <w:ins w:id="112" w:author="Daniel Vazquez" w:date="2022-02-20T21:26:00Z">
-        <w:r>
-          <w:rPr>
-            <w:sz w:val="28"/>
-            <w:szCs w:val="28"/>
-          </w:rPr>
-          <w:t xml:space="preserve"> events will </w:t>
-        </w:r>
-      </w:ins>
-      <w:ins w:id="113" w:author="Daniel Vazquez" w:date="2022-02-20T21:27:00Z">
-        <w:r>
-          <w:rPr>
-            <w:sz w:val="28"/>
-            <w:szCs w:val="28"/>
-          </w:rPr>
-          <w:t xml:space="preserve">wake up the </w:t>
-        </w:r>
-        <w:r>
-          <w:rPr>
-            <w:sz w:val="28"/>
-            <w:szCs w:val="28"/>
-          </w:rPr>
-          <w:t>chip</w:t>
+      <w:ins w:id="105" w:author="Daniel Vazquez" w:date="2022-02-20T21:23:00Z">
+        <w:r>
+          <w:rPr>
+            <w:sz w:val="28"/>
+            <w:szCs w:val="28"/>
+          </w:rPr>
+          <w:t xml:space="preserve">Active </w:t>
+        </w:r>
+      </w:ins>
+      <w:ins w:id="106" w:author="Daniel Vazquez" w:date="2022-02-20T21:24:00Z">
+        <w:r>
+          <w:rPr>
+            <w:sz w:val="28"/>
+            <w:szCs w:val="28"/>
+          </w:rPr>
+          <w:t>– Chip radio is on, the chip can receive, transmit, o</w:t>
+        </w:r>
+      </w:ins>
+      <w:ins w:id="107" w:author="Daniel Vazquez" w:date="2022-02-20T21:25:00Z">
+        <w:r>
+          <w:rPr>
+            <w:sz w:val="28"/>
+            <w:szCs w:val="28"/>
+          </w:rPr>
+          <w:t>r listen</w:t>
         </w:r>
       </w:ins>
     </w:p>
@@ -2145,52 +1932,70 @@
           <w:numId w:val="1"/>
         </w:numPr>
         <w:rPr>
-          <w:ins w:id="114" w:author="Daniel Vazquez" w:date="2022-02-20T21:24:00Z"/>
+          <w:ins w:id="108" w:author="Daniel Vazquez" w:date="2022-02-20T21:23:00Z"/>
           <w:b/>
           <w:bCs/>
           <w:sz w:val="28"/>
           <w:szCs w:val="28"/>
-          <w:rPrChange w:id="115" w:author="Daniel Vazquez" w:date="2022-02-20T21:24:00Z">
+          <w:rPrChange w:id="109" w:author="Daniel Vazquez" w:date="2022-02-20T21:25:00Z">
             <w:rPr>
-              <w:ins w:id="116" w:author="Daniel Vazquez" w:date="2022-02-20T21:24:00Z"/>
+              <w:ins w:id="110" w:author="Daniel Vazquez" w:date="2022-02-20T21:23:00Z"/>
               <w:sz w:val="28"/>
               <w:szCs w:val="28"/>
             </w:rPr>
           </w:rPrChange>
         </w:rPr>
       </w:pPr>
-      <w:ins w:id="117" w:author="Daniel Vazquez" w:date="2022-02-20T21:23:00Z">
-        <w:r>
-          <w:rPr>
-            <w:sz w:val="28"/>
-            <w:szCs w:val="28"/>
-          </w:rPr>
-          <w:t>Deep sl</w:t>
-        </w:r>
-      </w:ins>
-      <w:ins w:id="118" w:author="Daniel Vazquez" w:date="2022-02-20T21:24:00Z">
-        <w:r>
-          <w:rPr>
-            <w:sz w:val="28"/>
-            <w:szCs w:val="28"/>
-          </w:rPr>
-          <w:t>eep mode</w:t>
-        </w:r>
-      </w:ins>
-      <w:ins w:id="119" w:author="Daniel Vazquez" w:date="2022-02-20T21:27:00Z">
-        <w:r>
-          <w:rPr>
-            <w:sz w:val="28"/>
-            <w:szCs w:val="28"/>
-          </w:rPr>
-          <w:t xml:space="preserve"> – Only the RTC memory and RTC peripherals </w:t>
-        </w:r>
-        <w:r>
-          <w:rPr>
-            <w:sz w:val="28"/>
-            <w:szCs w:val="28"/>
-          </w:rPr>
-          <w:t>are powered on.</w:t>
+      <w:ins w:id="111" w:author="Daniel Vazquez" w:date="2022-02-20T21:23:00Z">
+        <w:r>
+          <w:rPr>
+            <w:sz w:val="28"/>
+            <w:szCs w:val="28"/>
+          </w:rPr>
+          <w:t>Modem sleep mode</w:t>
+        </w:r>
+      </w:ins>
+      <w:ins w:id="112" w:author="Daniel Vazquez" w:date="2022-02-20T21:25:00Z">
+        <w:r>
+          <w:rPr>
+            <w:sz w:val="28"/>
+            <w:szCs w:val="28"/>
+          </w:rPr>
+          <w:t xml:space="preserve"> – CPU is </w:t>
+        </w:r>
+      </w:ins>
+      <w:ins w:id="113" w:author="Daniel Vazquez" w:date="2022-02-20T21:26:00Z">
+        <w:r>
+          <w:rPr>
+            <w:sz w:val="28"/>
+            <w:szCs w:val="28"/>
+          </w:rPr>
+          <w:t>operational,</w:t>
+        </w:r>
+      </w:ins>
+      <w:ins w:id="114" w:author="Daniel Vazquez" w:date="2022-02-20T21:25:00Z">
+        <w:r>
+          <w:rPr>
+            <w:sz w:val="28"/>
+            <w:szCs w:val="28"/>
+          </w:rPr>
+          <w:t xml:space="preserve"> </w:t>
+        </w:r>
+        <w:r>
+          <w:rPr>
+            <w:sz w:val="28"/>
+            <w:szCs w:val="28"/>
+          </w:rPr>
+          <w:t>and the clock is configurable</w:t>
+        </w:r>
+      </w:ins>
+      <w:ins w:id="115" w:author="Daniel Vazquez" w:date="2022-02-20T21:26:00Z">
+        <w:r>
+          <w:rPr>
+            <w:sz w:val="28"/>
+            <w:szCs w:val="28"/>
+          </w:rPr>
+          <w:t>. Radio and exterior boards are not</w:t>
         </w:r>
       </w:ins>
     </w:p>
@@ -2202,152 +2007,291 @@
           <w:numId w:val="1"/>
         </w:numPr>
         <w:rPr>
-          <w:ins w:id="120" w:author="Daniel Vazquez" w:date="2022-02-20T21:24:00Z"/>
+          <w:ins w:id="116" w:author="Daniel Vazquez" w:date="2022-02-20T21:23:00Z"/>
           <w:b/>
           <w:bCs/>
           <w:sz w:val="28"/>
           <w:szCs w:val="28"/>
-          <w:rPrChange w:id="121" w:author="Daniel Vazquez" w:date="2022-02-20T21:24:00Z">
+          <w:rPrChange w:id="117" w:author="Daniel Vazquez" w:date="2022-02-20T21:23:00Z">
             <w:rPr>
-              <w:ins w:id="122" w:author="Daniel Vazquez" w:date="2022-02-20T21:24:00Z"/>
+              <w:ins w:id="118" w:author="Daniel Vazquez" w:date="2022-02-20T21:23:00Z"/>
               <w:sz w:val="28"/>
               <w:szCs w:val="28"/>
             </w:rPr>
           </w:rPrChange>
         </w:rPr>
       </w:pPr>
-      <w:ins w:id="123" w:author="Daniel Vazquez" w:date="2022-02-20T21:24:00Z">
-        <w:r>
-          <w:rPr>
-            <w:sz w:val="28"/>
-            <w:szCs w:val="28"/>
-          </w:rPr>
-          <w:t>Hibernation mode</w:t>
-        </w:r>
-      </w:ins>
-      <w:ins w:id="124" w:author="Daniel Vazquez" w:date="2022-02-20T21:27:00Z">
-        <w:r>
-          <w:rPr>
-            <w:sz w:val="28"/>
-            <w:szCs w:val="28"/>
-          </w:rPr>
-          <w:t xml:space="preserve"> </w:t>
-        </w:r>
-      </w:ins>
-      <w:ins w:id="125" w:author="Daniel Vazquez" w:date="2022-02-20T21:28:00Z">
-        <w:r>
-          <w:rPr>
-            <w:sz w:val="28"/>
-            <w:szCs w:val="28"/>
-          </w:rPr>
-          <w:t>–</w:t>
-        </w:r>
-      </w:ins>
-      <w:ins w:id="126" w:author="Daniel Vazquez" w:date="2022-02-20T21:27:00Z">
-        <w:r>
-          <w:rPr>
-            <w:sz w:val="28"/>
-            <w:szCs w:val="28"/>
-          </w:rPr>
-          <w:t xml:space="preserve"> </w:t>
-        </w:r>
-      </w:ins>
-      <w:ins w:id="127" w:author="Daniel Vazquez" w:date="2022-02-20T21:28:00Z">
-        <w:r>
-          <w:rPr>
-            <w:sz w:val="28"/>
-            <w:szCs w:val="28"/>
-          </w:rPr>
-          <w:t>Only one RTC timer on the slow clock and certain RTC GPIOs are act</w:t>
-        </w:r>
-      </w:ins>
-      <w:ins w:id="128" w:author="Daniel Vazquez" w:date="2022-02-20T21:29:00Z">
-        <w:r>
-          <w:rPr>
-            <w:sz w:val="28"/>
-            <w:szCs w:val="28"/>
-          </w:rPr>
-          <w:t>ive</w:t>
-        </w:r>
-      </w:ins>
-    </w:p>
-    <w:p>
-      <w:pPr>
-        <w:pStyle w:val="ListParagraph"/>
-        <w:numPr>
-          <w:ilvl w:val="1"/>
-          <w:numId w:val="1"/>
-        </w:numPr>
-        <w:rPr>
-          <w:ins w:id="129" w:author="Daniel Vazquez" w:date="2022-02-20T21:36:00Z"/>
+      <w:ins w:id="119" w:author="Daniel Vazquez" w:date="2022-02-20T21:23:00Z">
+        <w:r>
+          <w:rPr>
+            <w:sz w:val="28"/>
+            <w:szCs w:val="28"/>
+          </w:rPr>
+          <w:t>Light sleep mode</w:t>
+        </w:r>
+      </w:ins>
+      <w:ins w:id="120" w:author="Daniel Vazquez" w:date="2022-02-20T21:26:00Z">
+        <w:r>
+          <w:rPr>
+            <w:sz w:val="28"/>
+            <w:szCs w:val="28"/>
+          </w:rPr>
+          <w:t xml:space="preserve"> – CPU is paused</w:t>
+        </w:r>
+        <w:r>
+          <w:rPr>
+            <w:sz w:val="28"/>
+            <w:szCs w:val="28"/>
+          </w:rPr>
+          <w:t xml:space="preserve">, any </w:t>
+        </w:r>
+      </w:ins>
+      <w:ins w:id="121" w:author="Daniel Vazquez" w:date="2022-02-20T21:27:00Z">
+        <w:r>
+          <w:rPr>
+            <w:sz w:val="28"/>
+            <w:szCs w:val="28"/>
+          </w:rPr>
+          <w:t>wake-up</w:t>
+        </w:r>
+      </w:ins>
+      <w:ins w:id="122" w:author="Daniel Vazquez" w:date="2022-02-20T21:26:00Z">
+        <w:r>
+          <w:rPr>
+            <w:sz w:val="28"/>
+            <w:szCs w:val="28"/>
+          </w:rPr>
+          <w:t xml:space="preserve"> events will </w:t>
+        </w:r>
+      </w:ins>
+      <w:ins w:id="123" w:author="Daniel Vazquez" w:date="2022-02-20T21:27:00Z">
+        <w:r>
+          <w:rPr>
+            <w:sz w:val="28"/>
+            <w:szCs w:val="28"/>
+          </w:rPr>
+          <w:t xml:space="preserve">wake up the </w:t>
+        </w:r>
+        <w:r>
+          <w:rPr>
+            <w:sz w:val="28"/>
+            <w:szCs w:val="28"/>
+          </w:rPr>
+          <w:t>chip</w:t>
+        </w:r>
+      </w:ins>
+    </w:p>
+    <w:p>
+      <w:pPr>
+        <w:pStyle w:val="ListParagraph"/>
+        <w:numPr>
+          <w:ilvl w:val="2"/>
+          <w:numId w:val="1"/>
+        </w:numPr>
+        <w:rPr>
+          <w:ins w:id="124" w:author="Daniel Vazquez" w:date="2022-02-20T21:24:00Z"/>
           <w:b/>
           <w:bCs/>
           <w:sz w:val="28"/>
           <w:szCs w:val="28"/>
-          <w:rPrChange w:id="130" w:author="Daniel Vazquez" w:date="2022-02-20T21:36:00Z">
+          <w:rPrChange w:id="125" w:author="Daniel Vazquez" w:date="2022-02-20T21:24:00Z">
             <w:rPr>
-              <w:ins w:id="131" w:author="Daniel Vazquez" w:date="2022-02-20T21:36:00Z"/>
+              <w:ins w:id="126" w:author="Daniel Vazquez" w:date="2022-02-20T21:24:00Z"/>
               <w:sz w:val="28"/>
               <w:szCs w:val="28"/>
             </w:rPr>
           </w:rPrChange>
         </w:rPr>
       </w:pPr>
-      <w:ins w:id="132" w:author="Daniel Vazquez" w:date="2022-02-20T21:32:00Z">
-        <w:r>
-          <w:rPr>
-            <w:sz w:val="28"/>
-            <w:szCs w:val="28"/>
-          </w:rPr>
-          <w:t xml:space="preserve">For the most part the power consumption of the </w:t>
-        </w:r>
-        <w:r>
-          <w:rPr>
-            <w:sz w:val="28"/>
-            <w:szCs w:val="28"/>
-          </w:rPr>
-          <w:t>chip depends on the m</w:t>
-        </w:r>
-      </w:ins>
-      <w:ins w:id="133" w:author="Daniel Vazquez" w:date="2022-02-20T21:33:00Z">
-        <w:r>
-          <w:rPr>
-            <w:sz w:val="28"/>
-            <w:szCs w:val="28"/>
-          </w:rPr>
-          <w:t xml:space="preserve">ode, with </w:t>
-        </w:r>
-        <w:r>
-          <w:rPr>
-            <w:sz w:val="28"/>
-            <w:szCs w:val="28"/>
-          </w:rPr>
-          <w:t>most of the modes being around 80 mA</w:t>
-        </w:r>
-      </w:ins>
-    </w:p>
-    <w:p>
-      <w:pPr>
-        <w:pStyle w:val="ListParagraph"/>
-        <w:numPr>
-          <w:ilvl w:val="1"/>
-          <w:numId w:val="1"/>
-        </w:numPr>
-        <w:rPr>
-          <w:ins w:id="134" w:author="Daniel Vazquez" w:date="2022-02-20T21:36:00Z"/>
+      <w:ins w:id="127" w:author="Daniel Vazquez" w:date="2022-02-20T21:23:00Z">
+        <w:r>
+          <w:rPr>
+            <w:sz w:val="28"/>
+            <w:szCs w:val="28"/>
+          </w:rPr>
+          <w:t>Deep sl</w:t>
+        </w:r>
+      </w:ins>
+      <w:ins w:id="128" w:author="Daniel Vazquez" w:date="2022-02-20T21:24:00Z">
+        <w:r>
+          <w:rPr>
+            <w:sz w:val="28"/>
+            <w:szCs w:val="28"/>
+          </w:rPr>
+          <w:t>eep mode</w:t>
+        </w:r>
+      </w:ins>
+      <w:ins w:id="129" w:author="Daniel Vazquez" w:date="2022-02-20T21:27:00Z">
+        <w:r>
+          <w:rPr>
+            <w:sz w:val="28"/>
+            <w:szCs w:val="28"/>
+          </w:rPr>
+          <w:t xml:space="preserve"> – Only the RTC memory and RTC peripherals </w:t>
+        </w:r>
+        <w:r>
+          <w:rPr>
+            <w:sz w:val="28"/>
+            <w:szCs w:val="28"/>
+          </w:rPr>
+          <w:t>are powered on.</w:t>
+        </w:r>
+      </w:ins>
+    </w:p>
+    <w:p>
+      <w:pPr>
+        <w:pStyle w:val="ListParagraph"/>
+        <w:numPr>
+          <w:ilvl w:val="2"/>
+          <w:numId w:val="1"/>
+        </w:numPr>
+        <w:rPr>
+          <w:ins w:id="130" w:author="Daniel Vazquez" w:date="2022-02-20T21:24:00Z"/>
           <w:b/>
           <w:bCs/>
           <w:sz w:val="28"/>
           <w:szCs w:val="28"/>
-          <w:rPrChange w:id="135" w:author="Daniel Vazquez" w:date="2022-02-20T21:36:00Z">
+          <w:rPrChange w:id="131" w:author="Daniel Vazquez" w:date="2022-02-20T21:24:00Z">
             <w:rPr>
-              <w:ins w:id="136" w:author="Daniel Vazquez" w:date="2022-02-20T21:36:00Z"/>
+              <w:ins w:id="132" w:author="Daniel Vazquez" w:date="2022-02-20T21:24:00Z"/>
               <w:sz w:val="28"/>
               <w:szCs w:val="28"/>
             </w:rPr>
           </w:rPrChange>
         </w:rPr>
-        <w:pPrChange w:id="137" w:author="Daniel Vazquez" w:date="2022-02-23T21:37:00Z">
+      </w:pPr>
+      <w:ins w:id="133" w:author="Daniel Vazquez" w:date="2022-02-20T21:24:00Z">
+        <w:r>
+          <w:rPr>
+            <w:sz w:val="28"/>
+            <w:szCs w:val="28"/>
+          </w:rPr>
+          <w:t>Hibernation mode</w:t>
+        </w:r>
+      </w:ins>
+      <w:ins w:id="134" w:author="Daniel Vazquez" w:date="2022-02-20T21:27:00Z">
+        <w:r>
+          <w:rPr>
+            <w:sz w:val="28"/>
+            <w:szCs w:val="28"/>
+          </w:rPr>
+          <w:t xml:space="preserve"> </w:t>
+        </w:r>
+      </w:ins>
+      <w:ins w:id="135" w:author="Daniel Vazquez" w:date="2022-02-20T21:28:00Z">
+        <w:r>
+          <w:rPr>
+            <w:sz w:val="28"/>
+            <w:szCs w:val="28"/>
+          </w:rPr>
+          <w:t>–</w:t>
+        </w:r>
+      </w:ins>
+      <w:ins w:id="136" w:author="Daniel Vazquez" w:date="2022-02-20T21:27:00Z">
+        <w:r>
+          <w:rPr>
+            <w:sz w:val="28"/>
+            <w:szCs w:val="28"/>
+          </w:rPr>
+          <w:t xml:space="preserve"> </w:t>
+        </w:r>
+      </w:ins>
+      <w:ins w:id="137" w:author="Daniel Vazquez" w:date="2022-02-20T21:28:00Z">
+        <w:r>
+          <w:rPr>
+            <w:sz w:val="28"/>
+            <w:szCs w:val="28"/>
+          </w:rPr>
+          <w:t>Only one RTC timer on the slow clock and certain RTC GPIOs are act</w:t>
+        </w:r>
+      </w:ins>
+      <w:ins w:id="138" w:author="Daniel Vazquez" w:date="2022-02-20T21:29:00Z">
+        <w:r>
+          <w:rPr>
+            <w:sz w:val="28"/>
+            <w:szCs w:val="28"/>
+          </w:rPr>
+          <w:t>ive</w:t>
+        </w:r>
+      </w:ins>
+    </w:p>
+    <w:p>
+      <w:pPr>
+        <w:pStyle w:val="ListParagraph"/>
+        <w:numPr>
+          <w:ilvl w:val="1"/>
+          <w:numId w:val="1"/>
+        </w:numPr>
+        <w:rPr>
+          <w:ins w:id="139" w:author="Daniel Vazquez" w:date="2022-02-20T21:36:00Z"/>
+          <w:b/>
+          <w:bCs/>
+          <w:sz w:val="28"/>
+          <w:szCs w:val="28"/>
+          <w:rPrChange w:id="140" w:author="Daniel Vazquez" w:date="2022-02-20T21:36:00Z">
+            <w:rPr>
+              <w:ins w:id="141" w:author="Daniel Vazquez" w:date="2022-02-20T21:36:00Z"/>
+              <w:sz w:val="28"/>
+              <w:szCs w:val="28"/>
+            </w:rPr>
+          </w:rPrChange>
+        </w:rPr>
+      </w:pPr>
+      <w:ins w:id="142" w:author="Daniel Vazquez" w:date="2022-02-20T21:32:00Z">
+        <w:r>
+          <w:rPr>
+            <w:sz w:val="28"/>
+            <w:szCs w:val="28"/>
+          </w:rPr>
+          <w:t xml:space="preserve">For the most part the power consumption of the </w:t>
+        </w:r>
+        <w:r>
+          <w:rPr>
+            <w:sz w:val="28"/>
+            <w:szCs w:val="28"/>
+          </w:rPr>
+          <w:t>chip depends on the m</w:t>
+        </w:r>
+      </w:ins>
+      <w:ins w:id="143" w:author="Daniel Vazquez" w:date="2022-02-20T21:33:00Z">
+        <w:r>
+          <w:rPr>
+            <w:sz w:val="28"/>
+            <w:szCs w:val="28"/>
+          </w:rPr>
+          <w:t xml:space="preserve">ode, with </w:t>
+        </w:r>
+        <w:r>
+          <w:rPr>
+            <w:sz w:val="28"/>
+            <w:szCs w:val="28"/>
+          </w:rPr>
+          <w:t>most of the modes being around 80 mA</w:t>
+        </w:r>
+      </w:ins>
+    </w:p>
+    <w:p>
+      <w:pPr>
+        <w:pStyle w:val="ListParagraph"/>
+        <w:numPr>
+          <w:ilvl w:val="1"/>
+          <w:numId w:val="1"/>
+        </w:numPr>
+        <w:rPr>
+          <w:ins w:id="144" w:author="Daniel Vazquez" w:date="2022-02-20T21:36:00Z"/>
+          <w:b/>
+          <w:bCs/>
+          <w:sz w:val="28"/>
+          <w:szCs w:val="28"/>
+          <w:rPrChange w:id="145" w:author="Daniel Vazquez" w:date="2022-02-20T21:36:00Z">
+            <w:rPr>
+              <w:ins w:id="146" w:author="Daniel Vazquez" w:date="2022-02-20T21:36:00Z"/>
+              <w:sz w:val="28"/>
+              <w:szCs w:val="28"/>
+            </w:rPr>
+          </w:rPrChange>
+        </w:rPr>
+        <w:pPrChange w:id="147" w:author="Daniel Vazquez" w:date="2022-02-23T21:37:00Z">
           <w:pPr>
             <w:pStyle w:val="ListParagraph"/>
             <w:numPr>
@@ -2357,7 +2301,7 @@
           </w:pPr>
         </w:pPrChange>
       </w:pPr>
-      <w:ins w:id="138" w:author="Daniel Vazquez" w:date="2022-02-20T21:36:00Z">
+      <w:ins w:id="148" w:author="Daniel Vazquez" w:date="2022-02-20T21:36:00Z">
         <w:r>
           <w:rPr>
             <w:sz w:val="28"/>
@@ -2375,20 +2319,20 @@
           <w:numId w:val="1"/>
         </w:numPr>
         <w:rPr>
-          <w:ins w:id="139" w:author="Daniel Vazquez" w:date="2022-02-20T21:59:00Z"/>
+          <w:ins w:id="149" w:author="Daniel Vazquez" w:date="2022-02-20T21:59:00Z"/>
           <w:b/>
           <w:bCs/>
           <w:sz w:val="28"/>
           <w:szCs w:val="28"/>
-          <w:rPrChange w:id="140" w:author="Daniel Vazquez" w:date="2022-02-20T21:59:00Z">
+          <w:rPrChange w:id="150" w:author="Daniel Vazquez" w:date="2022-02-20T21:59:00Z">
             <w:rPr>
-              <w:ins w:id="141" w:author="Daniel Vazquez" w:date="2022-02-20T21:59:00Z"/>
+              <w:ins w:id="151" w:author="Daniel Vazquez" w:date="2022-02-20T21:59:00Z"/>
               <w:sz w:val="28"/>
               <w:szCs w:val="28"/>
             </w:rPr>
           </w:rPrChange>
         </w:rPr>
-        <w:pPrChange w:id="142" w:author="Daniel Vazquez" w:date="2022-02-23T21:37:00Z">
+        <w:pPrChange w:id="152" w:author="Daniel Vazquez" w:date="2022-02-23T21:37:00Z">
           <w:pPr>
             <w:pStyle w:val="ListParagraph"/>
             <w:numPr>
@@ -2399,7 +2343,7 @@
           </w:pPr>
         </w:pPrChange>
       </w:pPr>
-      <w:ins w:id="143" w:author="Daniel Vazquez" w:date="2022-02-20T21:44:00Z">
+      <w:ins w:id="153" w:author="Daniel Vazquez" w:date="2022-02-20T21:44:00Z">
         <w:r>
           <w:rPr>
             <w:sz w:val="28"/>
@@ -2424,14 +2368,14 @@
           <w:numId w:val="1"/>
         </w:numPr>
         <w:rPr>
-          <w:ins w:id="144" w:author="Daniel Vazquez" w:date="2022-02-23T21:36:00Z"/>
+          <w:ins w:id="154" w:author="Daniel Vazquez" w:date="2022-02-23T21:36:00Z"/>
           <w:b/>
           <w:bCs/>
           <w:sz w:val="28"/>
           <w:szCs w:val="28"/>
         </w:rPr>
       </w:pPr>
-      <w:ins w:id="145" w:author="Daniel Vazquez" w:date="2022-02-20T21:59:00Z">
+      <w:ins w:id="155" w:author="Daniel Vazquez" w:date="2022-02-20T21:59:00Z">
         <w:r>
           <w:rPr>
             <w:b/>
@@ -2442,7 +2386,7 @@
           <w:t xml:space="preserve">Electrical </w:t>
         </w:r>
       </w:ins>
-      <w:ins w:id="146" w:author="Daniel Vazquez" w:date="2022-02-20T22:00:00Z">
+      <w:ins w:id="156" w:author="Daniel Vazquez" w:date="2022-02-20T22:00:00Z">
         <w:r>
           <w:rPr>
             <w:b/>
@@ -2462,17 +2406,17 @@
           <w:numId w:val="1"/>
         </w:numPr>
         <w:rPr>
-          <w:ins w:id="147" w:author="Daniel Vazquez" w:date="2022-02-23T21:37:00Z"/>
+          <w:ins w:id="157" w:author="Daniel Vazquez" w:date="2022-02-23T21:37:00Z"/>
           <w:sz w:val="28"/>
           <w:szCs w:val="28"/>
         </w:rPr>
-        <w:pPrChange w:id="148" w:author="Daniel Vazquez" w:date="2022-02-23T21:38:00Z">
+        <w:pPrChange w:id="158" w:author="Daniel Vazquez" w:date="2022-02-23T21:38:00Z">
           <w:pPr>
             <w:pStyle w:val="ListParagraph"/>
           </w:pPr>
         </w:pPrChange>
       </w:pPr>
-      <w:ins w:id="149" w:author="Daniel Vazquez" w:date="2022-02-23T21:37:00Z">
+      <w:ins w:id="159" w:author="Daniel Vazquez" w:date="2022-02-23T21:37:00Z">
         <w:r>
           <w:rPr>
             <w:sz w:val="28"/>
@@ -2497,27 +2441,18 @@
           <w:numId w:val="1"/>
         </w:numPr>
         <w:rPr>
-          <w:ins w:id="150" w:author="Daniel Vazquez" w:date="2022-02-23T21:38:00Z"/>
+          <w:ins w:id="160" w:author="Daniel Vazquez" w:date="2022-02-23T21:38:00Z"/>
           <w:sz w:val="28"/>
           <w:szCs w:val="28"/>
         </w:rPr>
       </w:pPr>
-      <w:proofErr w:type="gramStart"/>
-      <w:ins w:id="151" w:author="Daniel Vazquez" w:date="2022-02-23T21:38:00Z">
-        <w:r>
-          <w:rPr>
-            <w:sz w:val="28"/>
-            <w:szCs w:val="28"/>
-          </w:rPr>
-          <w:t>Min :</w:t>
-        </w:r>
-        <w:proofErr w:type="gramEnd"/>
-        <w:r>
-          <w:rPr>
-            <w:sz w:val="28"/>
-            <w:szCs w:val="28"/>
-          </w:rPr>
-          <w:t xml:space="preserve"> -0.3 V</w:t>
+      <w:ins w:id="161" w:author="Daniel Vazquez" w:date="2022-02-23T21:38:00Z">
+        <w:r>
+          <w:rPr>
+            <w:sz w:val="28"/>
+            <w:szCs w:val="28"/>
+          </w:rPr>
+          <w:t>Min : -0.3 V</w:t>
         </w:r>
       </w:ins>
     </w:p>
@@ -2529,44 +2464,35 @@
           <w:numId w:val="1"/>
         </w:numPr>
         <w:rPr>
-          <w:ins w:id="152" w:author="Daniel Vazquez" w:date="2022-02-23T21:38:00Z"/>
+          <w:ins w:id="162" w:author="Daniel Vazquez" w:date="2022-02-23T21:38:00Z"/>
           <w:sz w:val="28"/>
           <w:szCs w:val="28"/>
         </w:rPr>
       </w:pPr>
-      <w:proofErr w:type="gramStart"/>
-      <w:ins w:id="153" w:author="Daniel Vazquez" w:date="2022-02-23T21:38:00Z">
-        <w:r>
-          <w:rPr>
-            <w:sz w:val="28"/>
-            <w:szCs w:val="28"/>
-          </w:rPr>
-          <w:t>Max :</w:t>
-        </w:r>
-        <w:proofErr w:type="gramEnd"/>
-        <w:r>
-          <w:rPr>
-            <w:sz w:val="28"/>
-            <w:szCs w:val="28"/>
-          </w:rPr>
-          <w:t xml:space="preserve"> 3.6 V</w:t>
-        </w:r>
-      </w:ins>
-    </w:p>
-    <w:p>
-      <w:pPr>
-        <w:pStyle w:val="ListParagraph"/>
-        <w:numPr>
-          <w:ilvl w:val="1"/>
-          <w:numId w:val="1"/>
-        </w:numPr>
-        <w:rPr>
-          <w:ins w:id="154" w:author="Daniel Vazquez" w:date="2022-02-23T21:39:00Z"/>
+      <w:ins w:id="163" w:author="Daniel Vazquez" w:date="2022-02-23T21:38:00Z">
+        <w:r>
+          <w:rPr>
+            <w:sz w:val="28"/>
+            <w:szCs w:val="28"/>
+          </w:rPr>
+          <w:t>Max : 3.6 V</w:t>
+        </w:r>
+      </w:ins>
+    </w:p>
+    <w:p>
+      <w:pPr>
+        <w:pStyle w:val="ListParagraph"/>
+        <w:numPr>
+          <w:ilvl w:val="1"/>
+          <w:numId w:val="1"/>
+        </w:numPr>
+        <w:rPr>
+          <w:ins w:id="164" w:author="Daniel Vazquez" w:date="2022-02-23T21:39:00Z"/>
           <w:sz w:val="28"/>
           <w:szCs w:val="28"/>
         </w:rPr>
       </w:pPr>
-      <w:ins w:id="155" w:author="Daniel Vazquez" w:date="2022-02-23T21:38:00Z">
+      <w:ins w:id="165" w:author="Daniel Vazquez" w:date="2022-02-23T21:38:00Z">
         <w:r>
           <w:rPr>
             <w:sz w:val="28"/>
@@ -2575,7 +2501,7 @@
           <w:t>Cumulative IO output curr</w:t>
         </w:r>
       </w:ins>
-      <w:ins w:id="156" w:author="Daniel Vazquez" w:date="2022-02-23T21:39:00Z">
+      <w:ins w:id="166" w:author="Daniel Vazquez" w:date="2022-02-23T21:39:00Z">
         <w:r>
           <w:rPr>
             <w:sz w:val="28"/>
@@ -2593,27 +2519,18 @@
           <w:numId w:val="1"/>
         </w:numPr>
         <w:rPr>
-          <w:ins w:id="157" w:author="Daniel Vazquez" w:date="2022-02-23T21:39:00Z"/>
+          <w:ins w:id="167" w:author="Daniel Vazquez" w:date="2022-02-23T21:39:00Z"/>
           <w:sz w:val="28"/>
           <w:szCs w:val="28"/>
         </w:rPr>
       </w:pPr>
-      <w:proofErr w:type="gramStart"/>
-      <w:ins w:id="158" w:author="Daniel Vazquez" w:date="2022-02-23T21:39:00Z">
-        <w:r>
-          <w:rPr>
-            <w:sz w:val="28"/>
-            <w:szCs w:val="28"/>
-          </w:rPr>
-          <w:t>Max :</w:t>
-        </w:r>
-        <w:proofErr w:type="gramEnd"/>
-        <w:r>
-          <w:rPr>
-            <w:sz w:val="28"/>
-            <w:szCs w:val="28"/>
-          </w:rPr>
-          <w:t xml:space="preserve"> </w:t>
+      <w:ins w:id="168" w:author="Daniel Vazquez" w:date="2022-02-23T21:39:00Z">
+        <w:r>
+          <w:rPr>
+            <w:sz w:val="28"/>
+            <w:szCs w:val="28"/>
+          </w:rPr>
+          <w:t xml:space="preserve">Max : </w:t>
         </w:r>
         <w:r>
           <w:rPr>
@@ -2623,7 +2540,7 @@
           <w:t>1200 m</w:t>
         </w:r>
       </w:ins>
-      <w:ins w:id="159" w:author="Daniel Vazquez" w:date="2022-02-23T21:58:00Z">
+      <w:ins w:id="169" w:author="Daniel Vazquez" w:date="2022-02-23T21:58:00Z">
         <w:r>
           <w:rPr>
             <w:sz w:val="28"/>
@@ -2641,12 +2558,12 @@
           <w:numId w:val="1"/>
         </w:numPr>
         <w:rPr>
-          <w:ins w:id="160" w:author="Daniel Vazquez" w:date="2022-02-23T21:55:00Z"/>
+          <w:ins w:id="170" w:author="Daniel Vazquez" w:date="2022-02-23T21:55:00Z"/>
           <w:sz w:val="28"/>
           <w:szCs w:val="28"/>
         </w:rPr>
       </w:pPr>
-      <w:ins w:id="161" w:author="Daniel Vazquez" w:date="2022-02-23T21:54:00Z">
+      <w:ins w:id="171" w:author="Daniel Vazquez" w:date="2022-02-23T21:54:00Z">
         <w:r>
           <w:rPr>
             <w:sz w:val="28"/>
@@ -2655,7 +2572,7 @@
           <w:t xml:space="preserve">LDO = Low </w:t>
         </w:r>
       </w:ins>
-      <w:ins w:id="162" w:author="Daniel Vazquez" w:date="2022-02-23T21:55:00Z">
+      <w:ins w:id="172" w:author="Daniel Vazquez" w:date="2022-02-23T21:55:00Z">
         <w:r>
           <w:rPr>
             <w:sz w:val="28"/>
@@ -2680,12 +2597,12 @@
           <w:numId w:val="1"/>
         </w:numPr>
         <w:rPr>
-          <w:ins w:id="163" w:author="Daniel Vazquez" w:date="2022-02-23T21:58:00Z"/>
+          <w:ins w:id="173" w:author="Daniel Vazquez" w:date="2022-02-23T21:58:00Z"/>
           <w:sz w:val="28"/>
           <w:szCs w:val="28"/>
         </w:rPr>
       </w:pPr>
-      <w:ins w:id="164" w:author="Daniel Vazquez" w:date="2022-02-23T21:57:00Z">
+      <w:ins w:id="174" w:author="Daniel Vazquez" w:date="2022-02-23T21:57:00Z">
         <w:r>
           <w:rPr>
             <w:sz w:val="28"/>
@@ -2694,7 +2611,7 @@
           <w:t>High level sour</w:t>
         </w:r>
       </w:ins>
-      <w:ins w:id="165" w:author="Daniel Vazquez" w:date="2022-02-23T21:58:00Z">
+      <w:ins w:id="175" w:author="Daniel Vazquez" w:date="2022-02-23T21:58:00Z">
         <w:r>
           <w:rPr>
             <w:sz w:val="28"/>
@@ -2712,12 +2629,12 @@
           <w:numId w:val="1"/>
         </w:numPr>
         <w:rPr>
-          <w:ins w:id="166" w:author="Daniel Vazquez" w:date="2022-02-23T21:58:00Z"/>
+          <w:ins w:id="176" w:author="Daniel Vazquez" w:date="2022-02-23T21:58:00Z"/>
           <w:sz w:val="28"/>
           <w:szCs w:val="28"/>
         </w:rPr>
       </w:pPr>
-      <w:ins w:id="167" w:author="Daniel Vazquez" w:date="2022-02-23T21:58:00Z">
+      <w:ins w:id="177" w:author="Daniel Vazquez" w:date="2022-02-23T21:58:00Z">
         <w:r>
           <w:rPr>
             <w:sz w:val="28"/>
@@ -2742,12 +2659,12 @@
           <w:numId w:val="1"/>
         </w:numPr>
         <w:rPr>
-          <w:ins w:id="168" w:author="Daniel Vazquez" w:date="2022-02-23T21:58:00Z"/>
+          <w:ins w:id="178" w:author="Daniel Vazquez" w:date="2022-02-23T21:58:00Z"/>
           <w:sz w:val="28"/>
           <w:szCs w:val="28"/>
         </w:rPr>
       </w:pPr>
-      <w:ins w:id="169" w:author="Daniel Vazquez" w:date="2022-02-23T21:58:00Z">
+      <w:ins w:id="179" w:author="Daniel Vazquez" w:date="2022-02-23T21:58:00Z">
         <w:r>
           <w:rPr>
             <w:sz w:val="28"/>
@@ -2765,12 +2682,12 @@
           <w:numId w:val="1"/>
         </w:numPr>
         <w:rPr>
-          <w:ins w:id="170" w:author="Daniel Vazquez" w:date="2022-02-23T21:58:00Z"/>
+          <w:ins w:id="180" w:author="Daniel Vazquez" w:date="2022-02-23T21:58:00Z"/>
           <w:sz w:val="28"/>
           <w:szCs w:val="28"/>
         </w:rPr>
       </w:pPr>
-      <w:ins w:id="171" w:author="Daniel Vazquez" w:date="2022-02-23T21:58:00Z">
+      <w:ins w:id="181" w:author="Daniel Vazquez" w:date="2022-02-23T21:58:00Z">
         <w:r>
           <w:rPr>
             <w:sz w:val="28"/>
@@ -2790,12 +2707,12 @@
     <w:p>
       <w:pPr>
         <w:rPr>
-          <w:ins w:id="172" w:author="Daniel Vazquez" w:date="2022-02-23T22:05:00Z"/>
+          <w:ins w:id="182" w:author="Daniel Vazquez" w:date="2022-02-23T22:05:00Z"/>
           <w:sz w:val="28"/>
           <w:szCs w:val="28"/>
         </w:rPr>
       </w:pPr>
-      <w:ins w:id="173" w:author="Daniel Vazquez" w:date="2022-02-23T22:05:00Z">
+      <w:ins w:id="183" w:author="Daniel Vazquez" w:date="2022-02-23T22:05:00Z">
         <w:r>
           <w:rPr>
             <w:sz w:val="28"/>
@@ -2809,9 +2726,9 @@
       <w:pPr>
         <w:pStyle w:val="Heading1"/>
         <w:rPr>
-          <w:ins w:id="174" w:author="Daniel Vazquez" w:date="2022-02-23T22:05:00Z"/>
-        </w:rPr>
-        <w:pPrChange w:id="175" w:author="Daniel Vazquez" w:date="2022-02-23T22:05:00Z">
+          <w:ins w:id="184" w:author="Daniel Vazquez" w:date="2022-02-23T22:05:00Z"/>
+        </w:rPr>
+        <w:pPrChange w:id="185" w:author="Daniel Vazquez" w:date="2022-02-23T22:05:00Z">
           <w:pPr>
             <w:pStyle w:val="Heading1"/>
             <w:shd w:val="clear" w:color="auto" w:fill="FCFCFC"/>
@@ -2819,24 +2736,24 @@
           </w:pPr>
         </w:pPrChange>
       </w:pPr>
-      <w:bookmarkStart w:id="176" w:name="_Toc96546636"/>
-      <w:ins w:id="177" w:author="Daniel Vazquez" w:date="2022-02-23T22:05:00Z">
+      <w:bookmarkStart w:id="186" w:name="_Toc96546636"/>
+      <w:ins w:id="187" w:author="Daniel Vazquez" w:date="2022-02-23T22:05:00Z">
         <w:r>
           <w:lastRenderedPageBreak/>
           <w:t>ESP-IDF Programming Guide</w:t>
         </w:r>
-        <w:bookmarkEnd w:id="176"/>
-      </w:ins>
-    </w:p>
-    <w:p>
-      <w:pPr>
-        <w:rPr>
-          <w:ins w:id="178" w:author="Daniel Vazquez" w:date="2022-02-25T12:15:00Z"/>
+        <w:bookmarkEnd w:id="186"/>
+      </w:ins>
+    </w:p>
+    <w:p>
+      <w:pPr>
+        <w:rPr>
+          <w:ins w:id="188" w:author="Daniel Vazquez" w:date="2022-02-25T12:15:00Z"/>
           <w:sz w:val="28"/>
           <w:szCs w:val="28"/>
         </w:rPr>
       </w:pPr>
-      <w:ins w:id="179" w:author="Daniel Vazquez" w:date="2022-02-23T22:06:00Z">
+      <w:ins w:id="189" w:author="Daniel Vazquez" w:date="2022-02-23T22:06:00Z">
         <w:r>
           <w:rPr>
             <w:sz w:val="28"/>
@@ -2845,7 +2762,7 @@
           <w:t>(</w:t>
         </w:r>
       </w:ins>
-      <w:ins w:id="180" w:author="Daniel Vazquez" w:date="2022-02-25T12:15:00Z">
+      <w:ins w:id="190" w:author="Daniel Vazquez" w:date="2022-02-25T12:15:00Z">
         <w:r>
           <w:rPr>
             <w:sz w:val="28"/>
@@ -2861,7 +2778,7 @@
           <w:instrText xml:space="preserve"> HYPERLINK "</w:instrText>
         </w:r>
       </w:ins>
-      <w:ins w:id="181" w:author="Daniel Vazquez" w:date="2022-02-23T22:06:00Z">
+      <w:ins w:id="191" w:author="Daniel Vazquez" w:date="2022-02-23T22:06:00Z">
         <w:r>
           <w:rPr>
             <w:sz w:val="28"/>
@@ -2870,7 +2787,7 @@
           <w:instrText>https://docs.espressif.com/projects/esp-idf/en/latest/esp32/</w:instrText>
         </w:r>
       </w:ins>
-      <w:ins w:id="182" w:author="Daniel Vazquez" w:date="2022-02-25T12:15:00Z">
+      <w:ins w:id="192" w:author="Daniel Vazquez" w:date="2022-02-25T12:15:00Z">
         <w:r>
           <w:rPr>
             <w:sz w:val="28"/>
@@ -2886,7 +2803,7 @@
           <w:fldChar w:fldCharType="separate"/>
         </w:r>
       </w:ins>
-      <w:ins w:id="183" w:author="Daniel Vazquez" w:date="2022-02-23T22:06:00Z">
+      <w:ins w:id="193" w:author="Daniel Vazquez" w:date="2022-02-23T22:06:00Z">
         <w:r>
           <w:rPr>
             <w:rStyle w:val="Hyperlink"/>
@@ -2896,7 +2813,7 @@
           <w:t>https://docs.espressif.com/projects/esp-idf/en/latest/esp32/</w:t>
         </w:r>
       </w:ins>
-      <w:ins w:id="184" w:author="Daniel Vazquez" w:date="2022-02-25T12:15:00Z">
+      <w:ins w:id="194" w:author="Daniel Vazquez" w:date="2022-02-25T12:15:00Z">
         <w:r>
           <w:rPr>
             <w:sz w:val="28"/>
@@ -2905,7 +2822,7 @@
           <w:fldChar w:fldCharType="end"/>
         </w:r>
       </w:ins>
-      <w:ins w:id="185" w:author="Daniel Vazquez" w:date="2022-02-23T22:06:00Z">
+      <w:ins w:id="195" w:author="Daniel Vazquez" w:date="2022-02-23T22:06:00Z">
         <w:r>
           <w:rPr>
             <w:sz w:val="28"/>
@@ -2918,39 +2835,30 @@
     <w:p>
       <w:pPr>
         <w:rPr>
-          <w:ins w:id="186" w:author="Daniel Vazquez" w:date="2022-02-25T12:18:00Z"/>
+          <w:ins w:id="196" w:author="Daniel Vazquez" w:date="2022-02-25T12:18:00Z"/>
           <w:sz w:val="28"/>
           <w:szCs w:val="28"/>
         </w:rPr>
       </w:pPr>
-      <w:proofErr w:type="spellStart"/>
-      <w:ins w:id="187" w:author="Daniel Vazquez" w:date="2022-02-25T12:17:00Z">
-        <w:r>
-          <w:rPr>
-            <w:sz w:val="28"/>
-            <w:szCs w:val="28"/>
-          </w:rPr>
-          <w:t>WiFi</w:t>
-        </w:r>
-        <w:proofErr w:type="spellEnd"/>
-        <w:r>
-          <w:rPr>
-            <w:sz w:val="28"/>
-            <w:szCs w:val="28"/>
-          </w:rPr>
-          <w:t xml:space="preserve"> (2.4 GHz Band)</w:t>
-        </w:r>
-      </w:ins>
-    </w:p>
-    <w:p>
-      <w:pPr>
-        <w:rPr>
-          <w:ins w:id="188" w:author="Daniel Vazquez" w:date="2022-02-25T12:18:00Z"/>
+      <w:ins w:id="197" w:author="Daniel Vazquez" w:date="2022-02-25T12:17:00Z">
+        <w:r>
+          <w:rPr>
+            <w:sz w:val="28"/>
+            <w:szCs w:val="28"/>
+          </w:rPr>
+          <w:t>WiFi (2.4 GHz Band)</w:t>
+        </w:r>
+      </w:ins>
+    </w:p>
+    <w:p>
+      <w:pPr>
+        <w:rPr>
+          <w:ins w:id="198" w:author="Daniel Vazquez" w:date="2022-02-25T12:18:00Z"/>
           <w:sz w:val="28"/>
           <w:szCs w:val="28"/>
         </w:rPr>
       </w:pPr>
-      <w:ins w:id="189" w:author="Daniel Vazquez" w:date="2022-02-25T12:18:00Z">
+      <w:ins w:id="199" w:author="Daniel Vazquez" w:date="2022-02-25T12:18:00Z">
         <w:r>
           <w:rPr>
             <w:sz w:val="28"/>
@@ -2963,91 +2871,48 @@
     <w:p>
       <w:pPr>
         <w:rPr>
-          <w:ins w:id="190" w:author="Daniel Vazquez" w:date="2022-02-25T12:18:00Z"/>
+          <w:ins w:id="200" w:author="Daniel Vazquez" w:date="2022-02-25T12:18:00Z"/>
           <w:sz w:val="28"/>
           <w:szCs w:val="28"/>
         </w:rPr>
       </w:pPr>
-      <w:ins w:id="191" w:author="Daniel Vazquez" w:date="2022-02-25T12:18:00Z">
-        <w:r>
-          <w:rPr>
-            <w:sz w:val="28"/>
-            <w:szCs w:val="28"/>
-          </w:rPr>
-          <w:t xml:space="preserve">Dual high performance </w:t>
-        </w:r>
-        <w:proofErr w:type="spellStart"/>
-        <w:proofErr w:type="gramStart"/>
-        <w:r>
-          <w:rPr>
-            <w:sz w:val="28"/>
-            <w:szCs w:val="28"/>
-          </w:rPr>
-          <w:t>xtensa</w:t>
-        </w:r>
-        <w:proofErr w:type="spellEnd"/>
-        <w:r>
-          <w:rPr>
-            <w:sz w:val="28"/>
-            <w:szCs w:val="28"/>
-          </w:rPr>
-          <w:t xml:space="preserve">  </w:t>
-        </w:r>
-        <w:proofErr w:type="spellStart"/>
-        <w:r>
-          <w:rPr>
-            <w:sz w:val="28"/>
-            <w:szCs w:val="28"/>
-          </w:rPr>
-          <w:t>cpu</w:t>
-        </w:r>
-        <w:proofErr w:type="spellEnd"/>
-        <w:proofErr w:type="gramEnd"/>
-        <w:r>
-          <w:rPr>
-            <w:sz w:val="28"/>
-            <w:szCs w:val="28"/>
-          </w:rPr>
-          <w:t xml:space="preserve"> cores</w:t>
-        </w:r>
-      </w:ins>
-    </w:p>
-    <w:p>
-      <w:pPr>
-        <w:rPr>
-          <w:ins w:id="192" w:author="Daniel Vazquez" w:date="2022-02-25T12:18:00Z"/>
+      <w:ins w:id="201" w:author="Daniel Vazquez" w:date="2022-02-25T12:18:00Z">
+        <w:r>
+          <w:rPr>
+            <w:sz w:val="28"/>
+            <w:szCs w:val="28"/>
+          </w:rPr>
+          <w:t>Dual high performance xtensa  cpu cores</w:t>
+        </w:r>
+      </w:ins>
+    </w:p>
+    <w:p>
+      <w:pPr>
+        <w:rPr>
+          <w:ins w:id="202" w:author="Daniel Vazquez" w:date="2022-02-25T12:18:00Z"/>
           <w:sz w:val="28"/>
           <w:szCs w:val="28"/>
         </w:rPr>
       </w:pPr>
-      <w:proofErr w:type="spellStart"/>
-      <w:ins w:id="193" w:author="Daniel Vazquez" w:date="2022-02-25T12:18:00Z">
-        <w:r>
-          <w:rPr>
-            <w:sz w:val="28"/>
-            <w:szCs w:val="28"/>
-          </w:rPr>
-          <w:t>Ultra low</w:t>
-        </w:r>
-        <w:proofErr w:type="spellEnd"/>
-        <w:r>
-          <w:rPr>
-            <w:sz w:val="28"/>
-            <w:szCs w:val="28"/>
-          </w:rPr>
-          <w:t xml:space="preserve"> power co processor</w:t>
-        </w:r>
-      </w:ins>
-    </w:p>
-    <w:p>
-      <w:pPr>
-        <w:rPr>
-          <w:ins w:id="194" w:author="Daniel Vazquez" w:date="2022-02-25T12:19:00Z"/>
+      <w:ins w:id="203" w:author="Daniel Vazquez" w:date="2022-02-25T12:18:00Z">
+        <w:r>
+          <w:rPr>
+            <w:sz w:val="28"/>
+            <w:szCs w:val="28"/>
+          </w:rPr>
+          <w:t>Ultra low power co processor</w:t>
+        </w:r>
+      </w:ins>
+    </w:p>
+    <w:p>
+      <w:pPr>
+        <w:rPr>
+          <w:ins w:id="204" w:author="Daniel Vazquez" w:date="2022-02-25T12:19:00Z"/>
           <w:sz w:val="28"/>
           <w:szCs w:val="28"/>
         </w:rPr>
       </w:pPr>
-      <w:ins w:id="195" w:author="Daniel Vazquez" w:date="2022-02-25T12:19:00Z">
+      <w:ins w:id="205" w:author="Daniel Vazquez" w:date="2022-02-25T12:19:00Z">
         <w:r>
           <w:rPr>
             <w:sz w:val="28"/>
@@ -3060,12 +2925,12 @@
     <w:p>
       <w:pPr>
         <w:rPr>
-          <w:ins w:id="196" w:author="Daniel Vazquez" w:date="2022-03-03T21:39:00Z"/>
+          <w:ins w:id="206" w:author="Daniel Vazquez" w:date="2022-03-03T21:39:00Z"/>
           <w:sz w:val="28"/>
           <w:szCs w:val="28"/>
         </w:rPr>
       </w:pPr>
-      <w:ins w:id="197" w:author="Daniel Vazquez" w:date="2022-03-03T21:39:00Z">
+      <w:ins w:id="207" w:author="Daniel Vazquez" w:date="2022-03-03T21:39:00Z">
         <w:r>
           <w:rPr>
             <w:sz w:val="28"/>
@@ -3074,16 +2939,25 @@
           <w:t xml:space="preserve">Review this </w:t>
         </w:r>
       </w:ins>
-    </w:p>
-    <w:p>
-      <w:pPr>
-        <w:rPr>
-          <w:ins w:id="198" w:author="Daniel Vazquez" w:date="2022-03-03T21:39:00Z"/>
+      <w:ins w:id="208" w:author="Daniel Vazquez" w:date="2022-03-28T22:12:00Z">
+        <w:r>
+          <w:rPr>
+            <w:sz w:val="28"/>
+            <w:szCs w:val="28"/>
+          </w:rPr>
+          <w:t>once you have the ESP32 IC</w:t>
+        </w:r>
+      </w:ins>
+    </w:p>
+    <w:p>
+      <w:pPr>
+        <w:rPr>
+          <w:ins w:id="209" w:author="Daniel Vazquez" w:date="2022-03-28T22:19:00Z"/>
           <w:sz w:val="28"/>
           <w:szCs w:val="28"/>
         </w:rPr>
       </w:pPr>
-      <w:ins w:id="199" w:author="Daniel Vazquez" w:date="2022-03-03T21:39:00Z">
+      <w:ins w:id="210" w:author="Daniel Vazquez" w:date="2022-03-03T21:39:00Z">
         <w:r>
           <w:rPr>
             <w:sz w:val="28"/>
@@ -3139,13 +3013,1496 @@
     <w:p>
       <w:pPr>
         <w:rPr>
+          <w:ins w:id="211" w:author="Daniel Vazquez" w:date="2022-03-03T21:39:00Z"/>
           <w:sz w:val="28"/>
           <w:szCs w:val="28"/>
-          <w:rPrChange w:id="200" w:author="Daniel Vazquez" w:date="2022-02-23T22:03:00Z">
+        </w:rPr>
+      </w:pPr>
+    </w:p>
+    <w:p>
+      <w:pPr>
+        <w:rPr>
+          <w:ins w:id="212" w:author="Daniel Vazquez" w:date="2022-03-28T22:20:00Z"/>
+          <w:sz w:val="28"/>
+          <w:szCs w:val="28"/>
+        </w:rPr>
+      </w:pPr>
+      <w:ins w:id="213" w:author="Daniel Vazquez" w:date="2022-03-28T22:20:00Z">
+        <w:r>
+          <w:rPr>
+            <w:sz w:val="28"/>
+            <w:szCs w:val="28"/>
+          </w:rPr>
+          <w:br w:type="page"/>
+        </w:r>
+      </w:ins>
+    </w:p>
+    <w:p>
+      <w:pPr>
+        <w:pStyle w:val="Heading1"/>
+        <w:rPr>
+          <w:ins w:id="214" w:author="Daniel Vazquez" w:date="2022-03-28T22:20:00Z"/>
+        </w:rPr>
+      </w:pPr>
+      <w:ins w:id="215" w:author="Daniel Vazquez" w:date="2022-03-28T22:20:00Z">
+        <w:r>
+          <w:lastRenderedPageBreak/>
+          <w:t xml:space="preserve">Getting Started with </w:t>
+        </w:r>
+        <w:r>
+          <w:t>the ESP32 development Board</w:t>
+        </w:r>
+      </w:ins>
+    </w:p>
+    <w:p>
+      <w:pPr>
+        <w:rPr>
+          <w:ins w:id="216" w:author="Daniel Vazquez" w:date="2022-03-28T22:21:00Z"/>
+        </w:rPr>
+      </w:pPr>
+      <w:ins w:id="217" w:author="Daniel Vazquez" w:date="2022-03-28T22:21:00Z">
+        <w:r>
+          <w:t>(Random Tutorials link)</w:t>
+        </w:r>
+      </w:ins>
+    </w:p>
+    <w:p>
+      <w:pPr>
+        <w:pStyle w:val="ListParagraph"/>
+        <w:numPr>
+          <w:ilvl w:val="0"/>
+          <w:numId w:val="1"/>
+        </w:numPr>
+        <w:rPr>
+          <w:ins w:id="218" w:author="Daniel Vazquez" w:date="2022-03-28T22:22:00Z"/>
+        </w:rPr>
+      </w:pPr>
+      <w:ins w:id="219" w:author="Daniel Vazquez" w:date="2022-03-28T22:21:00Z">
+        <w:r>
+          <w:t xml:space="preserve">It combines WIFI </w:t>
+        </w:r>
+      </w:ins>
+      <w:ins w:id="220" w:author="Daniel Vazquez" w:date="2022-03-28T22:22:00Z">
+        <w:r>
+          <w:t xml:space="preserve">and </w:t>
+        </w:r>
+        <w:r>
+          <w:t>Bluetooth wireless capabilities</w:t>
+        </w:r>
+      </w:ins>
+    </w:p>
+    <w:p>
+      <w:pPr>
+        <w:pStyle w:val="ListParagraph"/>
+        <w:numPr>
+          <w:ilvl w:val="0"/>
+          <w:numId w:val="1"/>
+        </w:numPr>
+        <w:rPr>
+          <w:ins w:id="221" w:author="Daniel Vazquez" w:date="2022-03-28T22:23:00Z"/>
+        </w:rPr>
+      </w:pPr>
+      <w:ins w:id="222" w:author="Daniel Vazquez" w:date="2022-03-28T22:23:00Z">
+        <w:r>
+          <w:t xml:space="preserve">Recommend to buy the </w:t>
+        </w:r>
+        <w:r>
+          <w:t>DOIT ESP32 DEVKIT V1 Board ( WiFi and Bluetooth)</w:t>
+        </w:r>
+      </w:ins>
+      <w:ins w:id="223" w:author="Daniel Vazquez" w:date="2022-03-28T22:25:00Z">
+        <w:r>
+          <w:t xml:space="preserve"> </w:t>
+        </w:r>
+      </w:ins>
+    </w:p>
+    <w:p>
+      <w:pPr>
+        <w:pStyle w:val="ListParagraph"/>
+        <w:numPr>
+          <w:ilvl w:val="0"/>
+          <w:numId w:val="1"/>
+        </w:numPr>
+        <w:rPr>
+          <w:ins w:id="224" w:author="Daniel Vazquez" w:date="2022-03-28T22:25:00Z"/>
+        </w:rPr>
+      </w:pPr>
+      <w:ins w:id="225" w:author="Daniel Vazquez" w:date="2022-03-28T22:25:00Z">
+        <w:r>
+          <w:t>Theres a possible course that we can buy but will attempt to do on own first</w:t>
+        </w:r>
+      </w:ins>
+    </w:p>
+    <w:p>
+      <w:pPr>
+        <w:pStyle w:val="ListParagraph"/>
+        <w:numPr>
+          <w:ilvl w:val="0"/>
+          <w:numId w:val="1"/>
+        </w:numPr>
+        <w:rPr>
+          <w:ins w:id="226" w:author="Daniel Vazquez" w:date="2022-03-28T22:32:00Z"/>
+        </w:rPr>
+      </w:pPr>
+      <w:ins w:id="227" w:author="Daniel Vazquez" w:date="2022-03-28T22:26:00Z">
+        <w:r>
+          <w:t>Clock can go up to 240MHz and it has a 512 kB RAM</w:t>
+        </w:r>
+      </w:ins>
+    </w:p>
+    <w:p>
+      <w:pPr>
+        <w:pStyle w:val="ListParagraph"/>
+        <w:numPr>
+          <w:ilvl w:val="0"/>
+          <w:numId w:val="1"/>
+        </w:numPr>
+        <w:rPr>
+          <w:ins w:id="228" w:author="Daniel Vazquez" w:date="2022-03-28T22:33:00Z"/>
+        </w:rPr>
+      </w:pPr>
+      <w:ins w:id="229" w:author="Daniel Vazquez" w:date="2022-03-28T22:32:00Z">
+        <w:r>
+          <w:t xml:space="preserve">With the ESP32 you can decide which pins are UART,I2C, or SPi </w:t>
+        </w:r>
+      </w:ins>
+      <w:ins w:id="230" w:author="Daniel Vazquez" w:date="2022-03-28T22:33:00Z">
+        <w:r>
+          <w:t>–</w:t>
+        </w:r>
+      </w:ins>
+      <w:ins w:id="231" w:author="Daniel Vazquez" w:date="2022-03-28T22:32:00Z">
+        <w:r>
+          <w:t xml:space="preserve"> </w:t>
+        </w:r>
+      </w:ins>
+      <w:ins w:id="232" w:author="Daniel Vazquez" w:date="2022-03-28T22:33:00Z">
+        <w:r>
+          <w:t>can be set in code</w:t>
+        </w:r>
+      </w:ins>
+    </w:p>
+    <w:p>
+      <w:pPr>
+        <w:pStyle w:val="ListParagraph"/>
+        <w:numPr>
+          <w:ilvl w:val="0"/>
+          <w:numId w:val="1"/>
+        </w:numPr>
+        <w:rPr>
+          <w:ins w:id="233" w:author="Daniel Vazquez" w:date="2022-03-28T22:36:00Z"/>
+        </w:rPr>
+      </w:pPr>
+      <w:ins w:id="234" w:author="Daniel Vazquez" w:date="2022-03-28T22:33:00Z">
+        <w:r>
+          <w:t>Multiplexin</w:t>
+        </w:r>
+        <w:r>
+          <w:t>g feature that allows to assign multiple functions to the same pin</w:t>
+        </w:r>
+      </w:ins>
+    </w:p>
+    <w:p>
+      <w:pPr>
+        <w:pStyle w:val="ListParagraph"/>
+        <w:numPr>
+          <w:ilvl w:val="0"/>
+          <w:numId w:val="1"/>
+        </w:numPr>
+        <w:rPr>
+          <w:ins w:id="235" w:author="Daniel Vazquez" w:date="2022-03-28T22:36:00Z"/>
+        </w:rPr>
+      </w:pPr>
+      <w:ins w:id="236" w:author="Daniel Vazquez" w:date="2022-03-28T22:36:00Z">
+        <w:r>
+          <w:drawing>
+            <wp:inline distT="0" distB="0" distL="0" distR="0" wp14:anchorId="5E4E509F" wp14:editId="1E9CD822">
+              <wp:extent cx="5989320" cy="3190875"/>
+              <wp:effectExtent l="0" t="0" r="0" b="9525"/>
+              <wp:docPr id="2" name="Picture 2" descr="Graphical user interface&#10;&#10;Description automatically generated"/>
+              <wp:cNvGraphicFramePr>
+                <a:graphicFrameLocks xmlns:a="http://schemas.openxmlformats.org/drawingml/2006/main" noChangeAspect="1"/>
+              </wp:cNvGraphicFramePr>
+              <a:graphic xmlns:a="http://schemas.openxmlformats.org/drawingml/2006/main">
+                <a:graphicData uri="http://schemas.openxmlformats.org/drawingml/2006/picture">
+                  <pic:pic xmlns:pic="http://schemas.openxmlformats.org/drawingml/2006/picture">
+                    <pic:nvPicPr>
+                      <pic:cNvPr id="2" name="Picture 2" descr="Graphical user interface&#10;&#10;Description automatically generated"/>
+                      <pic:cNvPicPr/>
+                    </pic:nvPicPr>
+                    <pic:blipFill>
+                      <a:blip r:embed="rId7"/>
+                      <a:stretch>
+                        <a:fillRect/>
+                      </a:stretch>
+                    </pic:blipFill>
+                    <pic:spPr>
+                      <a:xfrm>
+                        <a:off x="0" y="0"/>
+                        <a:ext cx="5989352" cy="3190892"/>
+                      </a:xfrm>
+                      <a:prstGeom prst="rect">
+                        <a:avLst/>
+                      </a:prstGeom>
+                    </pic:spPr>
+                  </pic:pic>
+                </a:graphicData>
+              </a:graphic>
+            </wp:inline>
+          </w:drawing>
+        </w:r>
+      </w:ins>
+    </w:p>
+    <w:p>
+      <w:pPr>
+        <w:pStyle w:val="ListParagraph"/>
+        <w:numPr>
+          <w:ilvl w:val="0"/>
+          <w:numId w:val="1"/>
+        </w:numPr>
+        <w:rPr>
+          <w:ins w:id="237" w:author="Daniel Vazquez" w:date="2022-03-28T22:37:00Z"/>
+        </w:rPr>
+      </w:pPr>
+      <w:ins w:id="238" w:author="Daniel Vazquez" w:date="2022-03-28T22:36:00Z">
+        <w:r>
+          <w:drawing>
+            <wp:inline distT="0" distB="0" distL="0" distR="0" wp14:anchorId="21AD3781" wp14:editId="6B2DBF8D">
+              <wp:extent cx="5724525" cy="3143250"/>
+              <wp:effectExtent l="0" t="0" r="9525" b="0"/>
+              <wp:docPr id="3" name="Picture 3" descr="Graphical user interface&#10;&#10;Description automatically generated"/>
+              <wp:cNvGraphicFramePr>
+                <a:graphicFrameLocks xmlns:a="http://schemas.openxmlformats.org/drawingml/2006/main" noChangeAspect="1"/>
+              </wp:cNvGraphicFramePr>
+              <a:graphic xmlns:a="http://schemas.openxmlformats.org/drawingml/2006/main">
+                <a:graphicData uri="http://schemas.openxmlformats.org/drawingml/2006/picture">
+                  <pic:pic xmlns:pic="http://schemas.openxmlformats.org/drawingml/2006/picture">
+                    <pic:nvPicPr>
+                      <pic:cNvPr id="3" name="Picture 3" descr="Graphical user interface&#10;&#10;Description automatically generated"/>
+                      <pic:cNvPicPr/>
+                    </pic:nvPicPr>
+                    <pic:blipFill>
+                      <a:blip r:embed="rId8"/>
+                      <a:stretch>
+                        <a:fillRect/>
+                      </a:stretch>
+                    </pic:blipFill>
+                    <pic:spPr>
+                      <a:xfrm>
+                        <a:off x="0" y="0"/>
+                        <a:ext cx="5729794" cy="3146143"/>
+                      </a:xfrm>
+                      <a:prstGeom prst="rect">
+                        <a:avLst/>
+                      </a:prstGeom>
+                    </pic:spPr>
+                  </pic:pic>
+                </a:graphicData>
+              </a:graphic>
+            </wp:inline>
+          </w:drawing>
+        </w:r>
+      </w:ins>
+    </w:p>
+    <w:p>
+      <w:pPr>
+        <w:pStyle w:val="ListParagraph"/>
+        <w:numPr>
+          <w:ilvl w:val="0"/>
+          <w:numId w:val="1"/>
+        </w:numPr>
+        <w:rPr>
+          <w:ins w:id="239" w:author="Daniel Vazquez" w:date="2022-03-28T22:39:00Z"/>
+        </w:rPr>
+      </w:pPr>
+      <w:ins w:id="240" w:author="Daniel Vazquez" w:date="2022-03-28T22:39:00Z">
+        <w:r>
+          <w:t xml:space="preserve">Red = </w:t>
+        </w:r>
+        <w:r>
+          <w:t>not recommended to use as inputs or outputs</w:t>
+        </w:r>
+      </w:ins>
+    </w:p>
+    <w:p>
+      <w:pPr>
+        <w:pStyle w:val="ListParagraph"/>
+        <w:numPr>
+          <w:ilvl w:val="0"/>
+          <w:numId w:val="1"/>
+        </w:numPr>
+        <w:rPr>
+          <w:ins w:id="241" w:author="Daniel Vazquez" w:date="2022-03-28T22:39:00Z"/>
+        </w:rPr>
+      </w:pPr>
+      <w:ins w:id="242" w:author="Daniel Vazquez" w:date="2022-03-28T22:39:00Z">
+        <w:r>
+          <w:lastRenderedPageBreak/>
+          <w:t>Green = are ok to use</w:t>
+        </w:r>
+      </w:ins>
+    </w:p>
+    <w:p>
+      <w:pPr>
+        <w:pStyle w:val="ListParagraph"/>
+        <w:numPr>
+          <w:ilvl w:val="0"/>
+          <w:numId w:val="1"/>
+        </w:numPr>
+        <w:rPr>
+          <w:ins w:id="243" w:author="Daniel Vazquez" w:date="2022-03-28T22:40:00Z"/>
+        </w:rPr>
+      </w:pPr>
+      <w:ins w:id="244" w:author="Daniel Vazquez" w:date="2022-03-28T22:39:00Z">
+        <w:r>
+          <w:t xml:space="preserve">Yellow = </w:t>
+        </w:r>
+        <w:r>
+          <w:t>ok to use but you need to pay attent</w:t>
+        </w:r>
+      </w:ins>
+      <w:ins w:id="245" w:author="Daniel Vazquez" w:date="2022-03-28T22:40:00Z">
+        <w:r>
+          <w:t>ion because they may have an unexpected behavior</w:t>
+        </w:r>
+        <w:r>
+          <w:t xml:space="preserve"> mainly at boot</w:t>
+        </w:r>
+      </w:ins>
+    </w:p>
+    <w:p>
+      <w:pPr>
+        <w:pStyle w:val="ListParagraph"/>
+        <w:numPr>
+          <w:ilvl w:val="0"/>
+          <w:numId w:val="1"/>
+        </w:numPr>
+        <w:rPr>
+          <w:ins w:id="246" w:author="Daniel Vazquez" w:date="2022-03-28T22:42:00Z"/>
+        </w:rPr>
+      </w:pPr>
+      <w:ins w:id="247" w:author="Daniel Vazquez" w:date="2022-03-28T22:40:00Z">
+        <w:r>
+          <w:t xml:space="preserve">Input only pins = </w:t>
+        </w:r>
+      </w:ins>
+      <w:ins w:id="248" w:author="Daniel Vazquez" w:date="2022-03-28T22:41:00Z">
+        <w:r>
+          <w:t xml:space="preserve">34 </w:t>
+        </w:r>
+        <w:r>
+          <w:t>–</w:t>
+        </w:r>
+        <w:r>
+          <w:t xml:space="preserve"> 39</w:t>
+        </w:r>
+        <w:r>
+          <w:t xml:space="preserve">; they don’t have internal pull up or pull down resistors </w:t>
+        </w:r>
+      </w:ins>
+    </w:p>
+    <w:p>
+      <w:pPr>
+        <w:pStyle w:val="ListParagraph"/>
+        <w:numPr>
+          <w:ilvl w:val="0"/>
+          <w:numId w:val="1"/>
+        </w:numPr>
+        <w:rPr>
+          <w:ins w:id="249" w:author="Daniel Vazquez" w:date="2022-03-28T22:49:00Z"/>
+        </w:rPr>
+      </w:pPr>
+      <w:ins w:id="250" w:author="Daniel Vazquez" w:date="2022-03-28T22:48:00Z">
+        <w:r>
+          <w:t xml:space="preserve">Do not use GPIO 6 to </w:t>
+        </w:r>
+      </w:ins>
+      <w:ins w:id="251" w:author="Daniel Vazquez" w:date="2022-03-28T22:49:00Z">
+        <w:r>
+          <w:t xml:space="preserve">GPIO 11 </w:t>
+        </w:r>
+        <w:r>
+          <w:t xml:space="preserve">as they are reserved </w:t>
+        </w:r>
+        <w:r>
+          <w:t>to be connected to the integrated SPI Flash</w:t>
+        </w:r>
+      </w:ins>
+    </w:p>
+    <w:p>
+      <w:pPr>
+        <w:pStyle w:val="ListParagraph"/>
+        <w:numPr>
+          <w:ilvl w:val="0"/>
+          <w:numId w:val="1"/>
+        </w:numPr>
+        <w:rPr>
+          <w:ins w:id="252" w:author="Daniel Vazquez" w:date="2022-03-28T22:52:00Z"/>
+        </w:rPr>
+      </w:pPr>
+      <w:ins w:id="253" w:author="Daniel Vazquez" w:date="2022-03-28T22:50:00Z">
+        <w:r>
+          <w:t xml:space="preserve">10 Internal capacitive touch sensors </w:t>
+        </w:r>
+        <w:r>
+          <w:t>= can sen</w:t>
+        </w:r>
+      </w:ins>
+      <w:ins w:id="254" w:author="Daniel Vazquez" w:date="2022-03-28T22:51:00Z">
+        <w:r>
+          <w:t>se variations in anything that holds an electrical charge like the human skin</w:t>
+        </w:r>
+        <w:r>
+          <w:t>; include T0,T1,T2,T3,T4,T5</w:t>
+        </w:r>
+      </w:ins>
+      <w:ins w:id="255" w:author="Daniel Vazquez" w:date="2022-03-28T22:52:00Z">
+        <w:r>
+          <w:t>,T6,T7,T8,T9</w:t>
+        </w:r>
+        <w:r>
+          <w:t xml:space="preserve"> (can learn how to use the touch pads with Arduino IDE)</w:t>
+        </w:r>
+      </w:ins>
+    </w:p>
+    <w:p>
+      <w:pPr>
+        <w:pStyle w:val="ListParagraph"/>
+        <w:numPr>
+          <w:ilvl w:val="0"/>
+          <w:numId w:val="1"/>
+        </w:numPr>
+        <w:rPr>
+          <w:ins w:id="256" w:author="Daniel Vazquez" w:date="2022-03-28T22:53:00Z"/>
+        </w:rPr>
+      </w:pPr>
+      <w:ins w:id="257" w:author="Daniel Vazquez" w:date="2022-03-28T22:52:00Z">
+        <w:r>
+          <w:t>18 x 12 bits ADC Inp</w:t>
+        </w:r>
+      </w:ins>
+      <w:ins w:id="258" w:author="Daniel Vazquez" w:date="2022-03-28T22:53:00Z">
+        <w:r>
+          <w:t xml:space="preserve">ut channels </w:t>
+        </w:r>
+      </w:ins>
+    </w:p>
+    <w:p>
+      <w:pPr>
+        <w:pStyle w:val="ListParagraph"/>
+        <w:numPr>
+          <w:ilvl w:val="1"/>
+          <w:numId w:val="1"/>
+        </w:numPr>
+        <w:rPr>
+          <w:ins w:id="259" w:author="Daniel Vazquez" w:date="2022-03-28T22:53:00Z"/>
+        </w:rPr>
+      </w:pPr>
+      <w:ins w:id="260" w:author="Daniel Vazquez" w:date="2022-03-28T22:41:00Z">
+        <w:r>
+          <w:t xml:space="preserve"> </w:t>
+        </w:r>
+      </w:ins>
+      <w:ins w:id="261" w:author="Daniel Vazquez" w:date="2022-03-28T22:53:00Z">
+        <w:r>
+          <w:t>ADC1_CH0 (GPIO 36)</w:t>
+        </w:r>
+      </w:ins>
+    </w:p>
+    <w:p>
+      <w:pPr>
+        <w:pStyle w:val="ListParagraph"/>
+        <w:numPr>
+          <w:ilvl w:val="1"/>
+          <w:numId w:val="1"/>
+        </w:numPr>
+        <w:rPr>
+          <w:ins w:id="262" w:author="Daniel Vazquez" w:date="2022-03-28T22:53:00Z"/>
+        </w:rPr>
+      </w:pPr>
+      <w:ins w:id="263" w:author="Daniel Vazquez" w:date="2022-03-28T22:53:00Z">
+        <w:r>
+          <w:t>ADC1_CH1 (GPIO 37)</w:t>
+        </w:r>
+      </w:ins>
+    </w:p>
+    <w:p>
+      <w:pPr>
+        <w:pStyle w:val="ListParagraph"/>
+        <w:numPr>
+          <w:ilvl w:val="1"/>
+          <w:numId w:val="1"/>
+        </w:numPr>
+        <w:rPr>
+          <w:ins w:id="264" w:author="Daniel Vazquez" w:date="2022-03-28T22:53:00Z"/>
+        </w:rPr>
+      </w:pPr>
+      <w:ins w:id="265" w:author="Daniel Vazquez" w:date="2022-03-28T22:53:00Z">
+        <w:r>
+          <w:t>ADC1_CH2 (GPIO 38)</w:t>
+        </w:r>
+      </w:ins>
+    </w:p>
+    <w:p>
+      <w:pPr>
+        <w:pStyle w:val="ListParagraph"/>
+        <w:numPr>
+          <w:ilvl w:val="1"/>
+          <w:numId w:val="1"/>
+        </w:numPr>
+        <w:rPr>
+          <w:ins w:id="266" w:author="Daniel Vazquez" w:date="2022-03-28T22:53:00Z"/>
+        </w:rPr>
+      </w:pPr>
+      <w:ins w:id="267" w:author="Daniel Vazquez" w:date="2022-03-28T22:53:00Z">
+        <w:r>
+          <w:t>ADC1_CH3 (GPIO 39)</w:t>
+        </w:r>
+      </w:ins>
+    </w:p>
+    <w:p>
+      <w:pPr>
+        <w:pStyle w:val="ListParagraph"/>
+        <w:numPr>
+          <w:ilvl w:val="1"/>
+          <w:numId w:val="1"/>
+        </w:numPr>
+        <w:rPr>
+          <w:ins w:id="268" w:author="Daniel Vazquez" w:date="2022-03-28T22:53:00Z"/>
+        </w:rPr>
+      </w:pPr>
+      <w:ins w:id="269" w:author="Daniel Vazquez" w:date="2022-03-28T22:53:00Z">
+        <w:r>
+          <w:t>ADC1_CH4 (GPIO 32)</w:t>
+        </w:r>
+      </w:ins>
+    </w:p>
+    <w:p>
+      <w:pPr>
+        <w:pStyle w:val="ListParagraph"/>
+        <w:numPr>
+          <w:ilvl w:val="1"/>
+          <w:numId w:val="1"/>
+        </w:numPr>
+        <w:rPr>
+          <w:ins w:id="270" w:author="Daniel Vazquez" w:date="2022-03-28T22:53:00Z"/>
+        </w:rPr>
+      </w:pPr>
+      <w:ins w:id="271" w:author="Daniel Vazquez" w:date="2022-03-28T22:53:00Z">
+        <w:r>
+          <w:t>ADC1_CH5 (GPIO 33)</w:t>
+        </w:r>
+      </w:ins>
+    </w:p>
+    <w:p>
+      <w:pPr>
+        <w:pStyle w:val="ListParagraph"/>
+        <w:numPr>
+          <w:ilvl w:val="1"/>
+          <w:numId w:val="1"/>
+        </w:numPr>
+        <w:rPr>
+          <w:ins w:id="272" w:author="Daniel Vazquez" w:date="2022-03-28T22:53:00Z"/>
+        </w:rPr>
+      </w:pPr>
+      <w:ins w:id="273" w:author="Daniel Vazquez" w:date="2022-03-28T22:53:00Z">
+        <w:r>
+          <w:t>ADC1_CH6 (GPIO 34)</w:t>
+        </w:r>
+      </w:ins>
+    </w:p>
+    <w:p>
+      <w:pPr>
+        <w:pStyle w:val="ListParagraph"/>
+        <w:numPr>
+          <w:ilvl w:val="1"/>
+          <w:numId w:val="1"/>
+        </w:numPr>
+        <w:rPr>
+          <w:ins w:id="274" w:author="Daniel Vazquez" w:date="2022-03-28T22:53:00Z"/>
+        </w:rPr>
+      </w:pPr>
+      <w:ins w:id="275" w:author="Daniel Vazquez" w:date="2022-03-28T22:53:00Z">
+        <w:r>
+          <w:t>ADC1_CH7 (GPIO 35)</w:t>
+        </w:r>
+      </w:ins>
+    </w:p>
+    <w:p>
+      <w:pPr>
+        <w:pStyle w:val="ListParagraph"/>
+        <w:numPr>
+          <w:ilvl w:val="1"/>
+          <w:numId w:val="1"/>
+        </w:numPr>
+        <w:rPr>
+          <w:ins w:id="276" w:author="Daniel Vazquez" w:date="2022-03-28T22:53:00Z"/>
+        </w:rPr>
+      </w:pPr>
+      <w:ins w:id="277" w:author="Daniel Vazquez" w:date="2022-03-28T22:53:00Z">
+        <w:r>
+          <w:t>ADC2_CH0 (GPIO 4)</w:t>
+        </w:r>
+      </w:ins>
+    </w:p>
+    <w:p>
+      <w:pPr>
+        <w:pStyle w:val="ListParagraph"/>
+        <w:numPr>
+          <w:ilvl w:val="1"/>
+          <w:numId w:val="1"/>
+        </w:numPr>
+        <w:rPr>
+          <w:ins w:id="278" w:author="Daniel Vazquez" w:date="2022-03-28T22:53:00Z"/>
+        </w:rPr>
+      </w:pPr>
+      <w:ins w:id="279" w:author="Daniel Vazquez" w:date="2022-03-28T22:53:00Z">
+        <w:r>
+          <w:t>ADC2_CH1 (GPIO 0)</w:t>
+        </w:r>
+      </w:ins>
+    </w:p>
+    <w:p>
+      <w:pPr>
+        <w:pStyle w:val="ListParagraph"/>
+        <w:numPr>
+          <w:ilvl w:val="1"/>
+          <w:numId w:val="1"/>
+        </w:numPr>
+        <w:rPr>
+          <w:ins w:id="280" w:author="Daniel Vazquez" w:date="2022-03-28T22:53:00Z"/>
+        </w:rPr>
+      </w:pPr>
+      <w:ins w:id="281" w:author="Daniel Vazquez" w:date="2022-03-28T22:53:00Z">
+        <w:r>
+          <w:t>ADC2_CH2 (GPIO 2)</w:t>
+        </w:r>
+      </w:ins>
+    </w:p>
+    <w:p>
+      <w:pPr>
+        <w:pStyle w:val="ListParagraph"/>
+        <w:numPr>
+          <w:ilvl w:val="1"/>
+          <w:numId w:val="1"/>
+        </w:numPr>
+        <w:rPr>
+          <w:ins w:id="282" w:author="Daniel Vazquez" w:date="2022-03-28T22:53:00Z"/>
+        </w:rPr>
+      </w:pPr>
+      <w:ins w:id="283" w:author="Daniel Vazquez" w:date="2022-03-28T22:53:00Z">
+        <w:r>
+          <w:t>ADC2_CH3 (GPIO 15)</w:t>
+        </w:r>
+      </w:ins>
+    </w:p>
+    <w:p>
+      <w:pPr>
+        <w:pStyle w:val="ListParagraph"/>
+        <w:numPr>
+          <w:ilvl w:val="1"/>
+          <w:numId w:val="1"/>
+        </w:numPr>
+        <w:rPr>
+          <w:ins w:id="284" w:author="Daniel Vazquez" w:date="2022-03-28T22:53:00Z"/>
+        </w:rPr>
+      </w:pPr>
+      <w:ins w:id="285" w:author="Daniel Vazquez" w:date="2022-03-28T22:53:00Z">
+        <w:r>
+          <w:t>ADC2_CH4 (GPIO 13)</w:t>
+        </w:r>
+      </w:ins>
+    </w:p>
+    <w:p>
+      <w:pPr>
+        <w:pStyle w:val="ListParagraph"/>
+        <w:numPr>
+          <w:ilvl w:val="1"/>
+          <w:numId w:val="1"/>
+        </w:numPr>
+        <w:rPr>
+          <w:ins w:id="286" w:author="Daniel Vazquez" w:date="2022-03-28T22:53:00Z"/>
+        </w:rPr>
+      </w:pPr>
+      <w:ins w:id="287" w:author="Daniel Vazquez" w:date="2022-03-28T22:53:00Z">
+        <w:r>
+          <w:t>ADC2_CH5 (GPIO 12)</w:t>
+        </w:r>
+      </w:ins>
+    </w:p>
+    <w:p>
+      <w:pPr>
+        <w:pStyle w:val="ListParagraph"/>
+        <w:numPr>
+          <w:ilvl w:val="1"/>
+          <w:numId w:val="1"/>
+        </w:numPr>
+        <w:rPr>
+          <w:ins w:id="288" w:author="Daniel Vazquez" w:date="2022-03-28T22:53:00Z"/>
+        </w:rPr>
+      </w:pPr>
+      <w:ins w:id="289" w:author="Daniel Vazquez" w:date="2022-03-28T22:53:00Z">
+        <w:r>
+          <w:t>ADC2_CH6 (GPIO 14)</w:t>
+        </w:r>
+      </w:ins>
+    </w:p>
+    <w:p>
+      <w:pPr>
+        <w:pStyle w:val="ListParagraph"/>
+        <w:numPr>
+          <w:ilvl w:val="1"/>
+          <w:numId w:val="1"/>
+        </w:numPr>
+        <w:rPr>
+          <w:ins w:id="290" w:author="Daniel Vazquez" w:date="2022-03-28T22:53:00Z"/>
+        </w:rPr>
+      </w:pPr>
+      <w:ins w:id="291" w:author="Daniel Vazquez" w:date="2022-03-28T22:53:00Z">
+        <w:r>
+          <w:t>ADC2_CH7 (GPIO 27)</w:t>
+        </w:r>
+      </w:ins>
+    </w:p>
+    <w:p>
+      <w:pPr>
+        <w:pStyle w:val="ListParagraph"/>
+        <w:numPr>
+          <w:ilvl w:val="1"/>
+          <w:numId w:val="1"/>
+        </w:numPr>
+        <w:rPr>
+          <w:ins w:id="292" w:author="Daniel Vazquez" w:date="2022-03-28T22:53:00Z"/>
+        </w:rPr>
+      </w:pPr>
+      <w:ins w:id="293" w:author="Daniel Vazquez" w:date="2022-03-28T22:53:00Z">
+        <w:r>
+          <w:t>ADC2_CH8 (GPIO 25)</w:t>
+        </w:r>
+      </w:ins>
+    </w:p>
+    <w:p>
+      <w:pPr>
+        <w:pStyle w:val="ListParagraph"/>
+        <w:numPr>
+          <w:ilvl w:val="1"/>
+          <w:numId w:val="1"/>
+        </w:numPr>
+        <w:rPr>
+          <w:ins w:id="294" w:author="Daniel Vazquez" w:date="2022-03-28T22:53:00Z"/>
+        </w:rPr>
+      </w:pPr>
+      <w:ins w:id="295" w:author="Daniel Vazquez" w:date="2022-03-28T22:53:00Z">
+        <w:r>
+          <w:t>ADC2_CH9 (GPIO 26)</w:t>
+        </w:r>
+      </w:ins>
+    </w:p>
+    <w:p>
+      <w:pPr>
+        <w:pStyle w:val="ListParagraph"/>
+        <w:numPr>
+          <w:ilvl w:val="0"/>
+          <w:numId w:val="1"/>
+        </w:numPr>
+        <w:rPr>
+          <w:ins w:id="296" w:author="Daniel Vazquez" w:date="2022-03-28T22:54:00Z"/>
+        </w:rPr>
+      </w:pPr>
+      <w:ins w:id="297" w:author="Daniel Vazquez" w:date="2022-03-28T22:53:00Z">
+        <w:r>
+          <w:t>Note</w:t>
+        </w:r>
+      </w:ins>
+      <w:ins w:id="298" w:author="Daniel Vazquez" w:date="2022-03-28T22:54:00Z">
+        <w:r>
+          <w:t xml:space="preserve"> that ADC2 cannot be used while WiFi is used </w:t>
+        </w:r>
+        <w:r>
+          <w:t>, should use ADC1</w:t>
+        </w:r>
+      </w:ins>
+    </w:p>
+    <w:p>
+      <w:pPr>
+        <w:pStyle w:val="ListParagraph"/>
+        <w:numPr>
+          <w:ilvl w:val="0"/>
+          <w:numId w:val="1"/>
+        </w:numPr>
+        <w:rPr>
+          <w:ins w:id="299" w:author="Daniel Vazquez" w:date="2022-03-28T22:55:00Z"/>
+        </w:rPr>
+      </w:pPr>
+      <w:ins w:id="300" w:author="Daniel Vazquez" w:date="2022-03-28T22:54:00Z">
+        <w:r>
+          <w:t xml:space="preserve">Working ranges for </w:t>
+        </w:r>
+      </w:ins>
+      <w:ins w:id="301" w:author="Daniel Vazquez" w:date="2022-03-28T22:55:00Z">
+        <w:r>
+          <w:t>ADC are 0 – 3.3 Volts</w:t>
+        </w:r>
+      </w:ins>
+    </w:p>
+    <w:p>
+      <w:pPr>
+        <w:pStyle w:val="ListParagraph"/>
+        <w:numPr>
+          <w:ilvl w:val="0"/>
+          <w:numId w:val="1"/>
+        </w:numPr>
+        <w:rPr>
+          <w:ins w:id="302" w:author="Daniel Vazquez" w:date="2022-03-28T22:55:00Z"/>
+        </w:rPr>
+      </w:pPr>
+      <w:ins w:id="303" w:author="Daniel Vazquez" w:date="2022-03-28T22:55:00Z">
+        <w:r>
+          <w:t>12 bit resolution , 0</w:t>
+        </w:r>
+        <w:r>
+          <w:t xml:space="preserve"> – 4095</w:t>
+        </w:r>
+      </w:ins>
+    </w:p>
+    <w:p>
+      <w:pPr>
+        <w:pStyle w:val="ListParagraph"/>
+        <w:numPr>
+          <w:ilvl w:val="0"/>
+          <w:numId w:val="1"/>
+        </w:numPr>
+        <w:rPr>
+          <w:ins w:id="304" w:author="Daniel Vazquez" w:date="2022-03-28T22:56:00Z"/>
+        </w:rPr>
+      </w:pPr>
+      <w:ins w:id="305" w:author="Daniel Vazquez" w:date="2022-03-28T22:56:00Z">
+        <w:r>
+          <w:lastRenderedPageBreak/>
+          <w:drawing>
+            <wp:inline distT="0" distB="0" distL="0" distR="0" wp14:anchorId="6D83CFD4" wp14:editId="5ED5355B">
+              <wp:extent cx="5943600" cy="3723640"/>
+              <wp:effectExtent l="0" t="0" r="0" b="0"/>
+              <wp:docPr id="4" name="Picture 4" descr="Chart, line chart&#10;&#10;Description automatically generated"/>
+              <wp:cNvGraphicFramePr>
+                <a:graphicFrameLocks xmlns:a="http://schemas.openxmlformats.org/drawingml/2006/main" noChangeAspect="1"/>
+              </wp:cNvGraphicFramePr>
+              <a:graphic xmlns:a="http://schemas.openxmlformats.org/drawingml/2006/main">
+                <a:graphicData uri="http://schemas.openxmlformats.org/drawingml/2006/picture">
+                  <pic:pic xmlns:pic="http://schemas.openxmlformats.org/drawingml/2006/picture">
+                    <pic:nvPicPr>
+                      <pic:cNvPr id="4" name="Picture 4" descr="Chart, line chart&#10;&#10;Description automatically generated"/>
+                      <pic:cNvPicPr/>
+                    </pic:nvPicPr>
+                    <pic:blipFill>
+                      <a:blip r:embed="rId9"/>
+                      <a:stretch>
+                        <a:fillRect/>
+                      </a:stretch>
+                    </pic:blipFill>
+                    <pic:spPr>
+                      <a:xfrm>
+                        <a:off x="0" y="0"/>
+                        <a:ext cx="5943600" cy="3723640"/>
+                      </a:xfrm>
+                      <a:prstGeom prst="rect">
+                        <a:avLst/>
+                      </a:prstGeom>
+                    </pic:spPr>
+                  </pic:pic>
+                </a:graphicData>
+              </a:graphic>
+            </wp:inline>
+          </w:drawing>
+        </w:r>
+      </w:ins>
+    </w:p>
+    <w:p>
+      <w:pPr>
+        <w:pStyle w:val="ListParagraph"/>
+        <w:numPr>
+          <w:ilvl w:val="0"/>
+          <w:numId w:val="1"/>
+        </w:numPr>
+        <w:rPr>
+          <w:ins w:id="306" w:author="Daniel Vazquez" w:date="2022-03-28T22:56:00Z"/>
+        </w:rPr>
+      </w:pPr>
+      <w:ins w:id="307" w:author="Daniel Vazquez" w:date="2022-03-28T22:56:00Z">
+        <w:r>
+          <w:t xml:space="preserve">Note that the lower limits of the ADC are difficult to capture as well as the </w:t>
+        </w:r>
+        <w:r>
+          <w:t>upper limit.</w:t>
+        </w:r>
+      </w:ins>
+    </w:p>
+    <w:p>
+      <w:pPr>
+        <w:pStyle w:val="ListParagraph"/>
+        <w:numPr>
+          <w:ilvl w:val="0"/>
+          <w:numId w:val="1"/>
+        </w:numPr>
+        <w:rPr>
+          <w:ins w:id="308" w:author="Daniel Vazquez" w:date="2022-03-28T23:00:00Z"/>
+        </w:rPr>
+      </w:pPr>
+      <w:ins w:id="309" w:author="Daniel Vazquez" w:date="2022-03-28T22:59:00Z">
+        <w:r>
+          <w:t>Digital to analog converter</w:t>
+        </w:r>
+      </w:ins>
+      <w:ins w:id="310" w:author="Daniel Vazquez" w:date="2022-03-28T23:00:00Z">
+        <w:r>
+          <w:t xml:space="preserve"> </w:t>
+        </w:r>
+        <w:r>
+          <w:t xml:space="preserve">; 2 x 8 </w:t>
+        </w:r>
+      </w:ins>
+    </w:p>
+    <w:p>
+      <w:pPr>
+        <w:pStyle w:val="ListParagraph"/>
+        <w:numPr>
+          <w:ilvl w:val="1"/>
+          <w:numId w:val="1"/>
+        </w:numPr>
+        <w:rPr>
+          <w:ins w:id="311" w:author="Daniel Vazquez" w:date="2022-03-28T23:00:00Z"/>
+        </w:rPr>
+      </w:pPr>
+      <w:ins w:id="312" w:author="Daniel Vazquez" w:date="2022-03-28T23:00:00Z">
+        <w:r>
+          <w:t>D</w:t>
+        </w:r>
+        <w:r>
+          <w:t>AC</w:t>
+        </w:r>
+        <w:r>
+          <w:t>1 (GPIO25)</w:t>
+        </w:r>
+      </w:ins>
+    </w:p>
+    <w:p>
+      <w:pPr>
+        <w:pStyle w:val="ListParagraph"/>
+        <w:numPr>
+          <w:ilvl w:val="1"/>
+          <w:numId w:val="1"/>
+        </w:numPr>
+        <w:rPr>
+          <w:ins w:id="313" w:author="Daniel Vazquez" w:date="2022-03-28T23:00:00Z"/>
+        </w:rPr>
+      </w:pPr>
+      <w:ins w:id="314" w:author="Daniel Vazquez" w:date="2022-03-28T23:00:00Z">
+        <w:r>
+          <w:t>DAC2 (GPIO26)</w:t>
+        </w:r>
+      </w:ins>
+    </w:p>
+    <w:p>
+      <w:pPr>
+        <w:pStyle w:val="ListParagraph"/>
+        <w:numPr>
+          <w:ilvl w:val="0"/>
+          <w:numId w:val="1"/>
+        </w:numPr>
+        <w:rPr>
+          <w:ins w:id="315" w:author="Daniel Vazquez" w:date="2022-03-28T23:02:00Z"/>
+        </w:rPr>
+      </w:pPr>
+      <w:ins w:id="316" w:author="Daniel Vazquez" w:date="2022-03-28T23:01:00Z">
+        <w:r>
+          <w:t>RTC</w:t>
+        </w:r>
+      </w:ins>
+      <w:ins w:id="317" w:author="Daniel Vazquez" w:date="2022-03-28T23:02:00Z">
+        <w:r>
+          <w:t xml:space="preserve"> GPIO support on the ESP32 ( Low Power subsystem for when the ESP32 is in deep sleep and needs to wake)</w:t>
+        </w:r>
+      </w:ins>
+    </w:p>
+    <w:p>
+      <w:pPr>
+        <w:pStyle w:val="ListParagraph"/>
+        <w:numPr>
+          <w:ilvl w:val="1"/>
+          <w:numId w:val="1"/>
+        </w:numPr>
+        <w:rPr>
+          <w:ins w:id="318" w:author="Daniel Vazquez" w:date="2022-03-28T23:02:00Z"/>
+        </w:rPr>
+      </w:pPr>
+      <w:ins w:id="319" w:author="Daniel Vazquez" w:date="2022-03-28T23:02:00Z">
+        <w:r>
+          <w:t>RTC_GPIO0 (GPIO36)</w:t>
+        </w:r>
+      </w:ins>
+    </w:p>
+    <w:p>
+      <w:pPr>
+        <w:pStyle w:val="ListParagraph"/>
+        <w:numPr>
+          <w:ilvl w:val="1"/>
+          <w:numId w:val="1"/>
+        </w:numPr>
+        <w:rPr>
+          <w:ins w:id="320" w:author="Daniel Vazquez" w:date="2022-03-28T23:02:00Z"/>
+        </w:rPr>
+      </w:pPr>
+      <w:ins w:id="321" w:author="Daniel Vazquez" w:date="2022-03-28T23:02:00Z">
+        <w:r>
+          <w:t>RTC_GPIO3 (GPIO39)</w:t>
+        </w:r>
+      </w:ins>
+    </w:p>
+    <w:p>
+      <w:pPr>
+        <w:pStyle w:val="ListParagraph"/>
+        <w:numPr>
+          <w:ilvl w:val="1"/>
+          <w:numId w:val="1"/>
+        </w:numPr>
+        <w:rPr>
+          <w:ins w:id="322" w:author="Daniel Vazquez" w:date="2022-03-28T23:02:00Z"/>
+        </w:rPr>
+      </w:pPr>
+      <w:ins w:id="323" w:author="Daniel Vazquez" w:date="2022-03-28T23:02:00Z">
+        <w:r>
+          <w:t>RTC_GPIO4 (GPIO34)</w:t>
+        </w:r>
+      </w:ins>
+    </w:p>
+    <w:p>
+      <w:pPr>
+        <w:pStyle w:val="ListParagraph"/>
+        <w:numPr>
+          <w:ilvl w:val="1"/>
+          <w:numId w:val="1"/>
+        </w:numPr>
+        <w:rPr>
+          <w:ins w:id="324" w:author="Daniel Vazquez" w:date="2022-03-28T23:02:00Z"/>
+        </w:rPr>
+      </w:pPr>
+      <w:ins w:id="325" w:author="Daniel Vazquez" w:date="2022-03-28T23:02:00Z">
+        <w:r>
+          <w:t>RTC_GPIO5 (GPIO35)</w:t>
+        </w:r>
+      </w:ins>
+    </w:p>
+    <w:p>
+      <w:pPr>
+        <w:pStyle w:val="ListParagraph"/>
+        <w:numPr>
+          <w:ilvl w:val="1"/>
+          <w:numId w:val="1"/>
+        </w:numPr>
+        <w:rPr>
+          <w:ins w:id="326" w:author="Daniel Vazquez" w:date="2022-03-28T23:02:00Z"/>
+        </w:rPr>
+      </w:pPr>
+      <w:ins w:id="327" w:author="Daniel Vazquez" w:date="2022-03-28T23:02:00Z">
+        <w:r>
+          <w:t>RTC_GPIO6 (GPIO25)</w:t>
+        </w:r>
+      </w:ins>
+    </w:p>
+    <w:p>
+      <w:pPr>
+        <w:pStyle w:val="ListParagraph"/>
+        <w:numPr>
+          <w:ilvl w:val="1"/>
+          <w:numId w:val="1"/>
+        </w:numPr>
+        <w:rPr>
+          <w:ins w:id="328" w:author="Daniel Vazquez" w:date="2022-03-28T23:02:00Z"/>
+        </w:rPr>
+      </w:pPr>
+      <w:ins w:id="329" w:author="Daniel Vazquez" w:date="2022-03-28T23:02:00Z">
+        <w:r>
+          <w:t>RTC_GPIO7 (GPIO26)</w:t>
+        </w:r>
+      </w:ins>
+    </w:p>
+    <w:p>
+      <w:pPr>
+        <w:pStyle w:val="ListParagraph"/>
+        <w:numPr>
+          <w:ilvl w:val="1"/>
+          <w:numId w:val="1"/>
+        </w:numPr>
+        <w:rPr>
+          <w:ins w:id="330" w:author="Daniel Vazquez" w:date="2022-03-28T23:02:00Z"/>
+        </w:rPr>
+      </w:pPr>
+      <w:ins w:id="331" w:author="Daniel Vazquez" w:date="2022-03-28T23:02:00Z">
+        <w:r>
+          <w:t>RTC_GPIO8 (GPIO33)</w:t>
+        </w:r>
+      </w:ins>
+    </w:p>
+    <w:p>
+      <w:pPr>
+        <w:pStyle w:val="ListParagraph"/>
+        <w:numPr>
+          <w:ilvl w:val="1"/>
+          <w:numId w:val="1"/>
+        </w:numPr>
+        <w:rPr>
+          <w:ins w:id="332" w:author="Daniel Vazquez" w:date="2022-03-28T23:02:00Z"/>
+        </w:rPr>
+      </w:pPr>
+      <w:ins w:id="333" w:author="Daniel Vazquez" w:date="2022-03-28T23:02:00Z">
+        <w:r>
+          <w:t>RTC_GPIO9 (GPIO32)</w:t>
+        </w:r>
+      </w:ins>
+    </w:p>
+    <w:p>
+      <w:pPr>
+        <w:pStyle w:val="ListParagraph"/>
+        <w:numPr>
+          <w:ilvl w:val="1"/>
+          <w:numId w:val="1"/>
+        </w:numPr>
+        <w:rPr>
+          <w:ins w:id="334" w:author="Daniel Vazquez" w:date="2022-03-28T23:02:00Z"/>
+        </w:rPr>
+      </w:pPr>
+      <w:ins w:id="335" w:author="Daniel Vazquez" w:date="2022-03-28T23:02:00Z">
+        <w:r>
+          <w:t>RTC_GPIO10 (GPIO4)</w:t>
+        </w:r>
+      </w:ins>
+    </w:p>
+    <w:p>
+      <w:pPr>
+        <w:pStyle w:val="ListParagraph"/>
+        <w:numPr>
+          <w:ilvl w:val="1"/>
+          <w:numId w:val="1"/>
+        </w:numPr>
+        <w:rPr>
+          <w:ins w:id="336" w:author="Daniel Vazquez" w:date="2022-03-28T23:02:00Z"/>
+        </w:rPr>
+      </w:pPr>
+      <w:ins w:id="337" w:author="Daniel Vazquez" w:date="2022-03-28T23:02:00Z">
+        <w:r>
+          <w:t>RTC_GPIO11 (GPIO0)</w:t>
+        </w:r>
+      </w:ins>
+    </w:p>
+    <w:p>
+      <w:pPr>
+        <w:pStyle w:val="ListParagraph"/>
+        <w:numPr>
+          <w:ilvl w:val="1"/>
+          <w:numId w:val="1"/>
+        </w:numPr>
+        <w:rPr>
+          <w:ins w:id="338" w:author="Daniel Vazquez" w:date="2022-03-28T23:02:00Z"/>
+        </w:rPr>
+      </w:pPr>
+      <w:ins w:id="339" w:author="Daniel Vazquez" w:date="2022-03-28T23:02:00Z">
+        <w:r>
+          <w:t>RTC_GPIO12 (GPIO2)</w:t>
+        </w:r>
+      </w:ins>
+    </w:p>
+    <w:p>
+      <w:pPr>
+        <w:pStyle w:val="ListParagraph"/>
+        <w:numPr>
+          <w:ilvl w:val="1"/>
+          <w:numId w:val="1"/>
+        </w:numPr>
+        <w:rPr>
+          <w:ins w:id="340" w:author="Daniel Vazquez" w:date="2022-03-28T23:02:00Z"/>
+        </w:rPr>
+      </w:pPr>
+      <w:ins w:id="341" w:author="Daniel Vazquez" w:date="2022-03-28T23:02:00Z">
+        <w:r>
+          <w:t>RTC_GPIO13 (GPIO15)</w:t>
+        </w:r>
+      </w:ins>
+    </w:p>
+    <w:p>
+      <w:pPr>
+        <w:pStyle w:val="ListParagraph"/>
+        <w:numPr>
+          <w:ilvl w:val="1"/>
+          <w:numId w:val="1"/>
+        </w:numPr>
+        <w:rPr>
+          <w:ins w:id="342" w:author="Daniel Vazquez" w:date="2022-03-28T23:02:00Z"/>
+        </w:rPr>
+      </w:pPr>
+      <w:ins w:id="343" w:author="Daniel Vazquez" w:date="2022-03-28T23:02:00Z">
+        <w:r>
+          <w:t>RTC_GPIO14 (GPIO13)</w:t>
+        </w:r>
+      </w:ins>
+    </w:p>
+    <w:p>
+      <w:pPr>
+        <w:pStyle w:val="ListParagraph"/>
+        <w:numPr>
+          <w:ilvl w:val="1"/>
+          <w:numId w:val="1"/>
+        </w:numPr>
+        <w:rPr>
+          <w:ins w:id="344" w:author="Daniel Vazquez" w:date="2022-03-28T23:02:00Z"/>
+        </w:rPr>
+      </w:pPr>
+      <w:ins w:id="345" w:author="Daniel Vazquez" w:date="2022-03-28T23:02:00Z">
+        <w:r>
+          <w:t>RTC_GPIO15 (GPIO12)</w:t>
+        </w:r>
+      </w:ins>
+    </w:p>
+    <w:p>
+      <w:pPr>
+        <w:pStyle w:val="ListParagraph"/>
+        <w:numPr>
+          <w:ilvl w:val="1"/>
+          <w:numId w:val="1"/>
+        </w:numPr>
+        <w:rPr>
+          <w:ins w:id="346" w:author="Daniel Vazquez" w:date="2022-03-28T23:02:00Z"/>
+        </w:rPr>
+      </w:pPr>
+      <w:ins w:id="347" w:author="Daniel Vazquez" w:date="2022-03-28T23:02:00Z">
+        <w:r>
+          <w:t>RTC_GPIO16 (GPIO14)</w:t>
+        </w:r>
+      </w:ins>
+    </w:p>
+    <w:p>
+      <w:pPr>
+        <w:pStyle w:val="ListParagraph"/>
+        <w:numPr>
+          <w:ilvl w:val="1"/>
+          <w:numId w:val="1"/>
+        </w:numPr>
+        <w:rPr>
+          <w:ins w:id="348" w:author="Daniel Vazquez" w:date="2022-03-28T23:02:00Z"/>
+        </w:rPr>
+      </w:pPr>
+      <w:ins w:id="349" w:author="Daniel Vazquez" w:date="2022-03-28T23:02:00Z">
+        <w:r>
+          <w:t>RTC_GPIO17 (GPIO27)</w:t>
+        </w:r>
+      </w:ins>
+    </w:p>
+    <w:p>
+      <w:pPr>
+        <w:pStyle w:val="ListParagraph"/>
+        <w:numPr>
+          <w:ilvl w:val="0"/>
+          <w:numId w:val="1"/>
+        </w:numPr>
+        <w:rPr>
+          <w:ins w:id="350" w:author="Daniel Vazquez" w:date="2022-03-28T23:03:00Z"/>
+        </w:rPr>
+      </w:pPr>
+      <w:ins w:id="351" w:author="Daniel Vazquez" w:date="2022-03-28T23:03:00Z">
+        <w:r>
+          <w:t xml:space="preserve">All pins that can act as outputs can be used as PWM Pins </w:t>
+        </w:r>
+        <w:r>
+          <w:t>except pins 34 -39</w:t>
+        </w:r>
+      </w:ins>
+    </w:p>
+    <w:p>
+      <w:pPr>
+        <w:pStyle w:val="ListParagraph"/>
+        <w:numPr>
+          <w:ilvl w:val="1"/>
+          <w:numId w:val="1"/>
+        </w:numPr>
+        <w:rPr>
+          <w:ins w:id="352" w:author="Daniel Vazquez" w:date="2022-03-28T23:04:00Z"/>
+        </w:rPr>
+      </w:pPr>
+      <w:ins w:id="353" w:author="Daniel Vazquez" w:date="2022-03-28T23:04:00Z">
+        <w:r>
+          <w:t>Set the following parameters:</w:t>
+        </w:r>
+      </w:ins>
+    </w:p>
+    <w:p>
+      <w:pPr>
+        <w:pStyle w:val="ListParagraph"/>
+        <w:numPr>
+          <w:ilvl w:val="2"/>
+          <w:numId w:val="1"/>
+        </w:numPr>
+        <w:rPr>
+          <w:ins w:id="354" w:author="Daniel Vazquez" w:date="2022-03-28T23:04:00Z"/>
+        </w:rPr>
+      </w:pPr>
+      <w:ins w:id="355" w:author="Daniel Vazquez" w:date="2022-03-28T23:04:00Z">
+        <w:r>
+          <w:lastRenderedPageBreak/>
+          <w:t>Signals frequency</w:t>
+        </w:r>
+      </w:ins>
+    </w:p>
+    <w:p>
+      <w:pPr>
+        <w:pStyle w:val="ListParagraph"/>
+        <w:numPr>
+          <w:ilvl w:val="2"/>
+          <w:numId w:val="1"/>
+        </w:numPr>
+        <w:rPr>
+          <w:ins w:id="356" w:author="Daniel Vazquez" w:date="2022-03-28T23:04:00Z"/>
+        </w:rPr>
+      </w:pPr>
+      <w:ins w:id="357" w:author="Daniel Vazquez" w:date="2022-03-28T23:04:00Z">
+        <w:r>
+          <w:t xml:space="preserve">Duty cycle </w:t>
+        </w:r>
+      </w:ins>
+    </w:p>
+    <w:p>
+      <w:pPr>
+        <w:pStyle w:val="ListParagraph"/>
+        <w:numPr>
+          <w:ilvl w:val="2"/>
+          <w:numId w:val="1"/>
+        </w:numPr>
+        <w:rPr>
+          <w:ins w:id="358" w:author="Daniel Vazquez" w:date="2022-03-28T23:04:00Z"/>
+        </w:rPr>
+      </w:pPr>
+      <w:ins w:id="359" w:author="Daniel Vazquez" w:date="2022-03-28T23:04:00Z">
+        <w:r>
+          <w:t>Pwm channel</w:t>
+        </w:r>
+      </w:ins>
+    </w:p>
+    <w:p>
+      <w:pPr>
+        <w:pStyle w:val="ListParagraph"/>
+        <w:numPr>
+          <w:ilvl w:val="2"/>
+          <w:numId w:val="1"/>
+        </w:numPr>
+        <w:rPr>
+          <w:ins w:id="360" w:author="Daniel Vazquez" w:date="2022-03-28T23:04:00Z"/>
+        </w:rPr>
+      </w:pPr>
+      <w:ins w:id="361" w:author="Daniel Vazquez" w:date="2022-03-28T23:04:00Z">
+        <w:r>
+          <w:t>GPIO where you want to output the signal</w:t>
+        </w:r>
+      </w:ins>
+    </w:p>
+    <w:p>
+      <w:pPr>
+        <w:pStyle w:val="ListParagraph"/>
+        <w:numPr>
+          <w:ilvl w:val="0"/>
+          <w:numId w:val="1"/>
+        </w:numPr>
+        <w:rPr>
+          <w:ins w:id="362" w:author="Daniel Vazquez" w:date="2022-03-28T23:08:00Z"/>
+        </w:rPr>
+      </w:pPr>
+      <w:ins w:id="363" w:author="Daniel Vazquez" w:date="2022-03-28T23:07:00Z">
+        <w:r>
+          <w:t xml:space="preserve">ESP32 has two I2C channels </w:t>
+        </w:r>
+      </w:ins>
+      <w:ins w:id="364" w:author="Daniel Vazquez" w:date="2022-03-28T23:08:00Z">
+        <w:r>
+          <w:t>a</w:t>
+        </w:r>
+      </w:ins>
+      <w:ins w:id="365" w:author="Daniel Vazquez" w:date="2022-03-28T23:07:00Z">
+        <w:r>
+          <w:t>n</w:t>
+        </w:r>
+      </w:ins>
+      <w:ins w:id="366" w:author="Daniel Vazquez" w:date="2022-03-28T23:08:00Z">
+        <w:r>
+          <w:t>d</w:t>
+        </w:r>
+      </w:ins>
+      <w:ins w:id="367" w:author="Daniel Vazquez" w:date="2022-03-28T23:07:00Z">
+        <w:r>
+          <w:t xml:space="preserve"> any pin can be set as SDA or SCL</w:t>
+        </w:r>
+      </w:ins>
+    </w:p>
+    <w:p>
+      <w:pPr>
+        <w:pStyle w:val="ListParagraph"/>
+        <w:numPr>
+          <w:ilvl w:val="1"/>
+          <w:numId w:val="1"/>
+        </w:numPr>
+        <w:rPr>
+          <w:ins w:id="368" w:author="Daniel Vazquez" w:date="2022-03-28T23:08:00Z"/>
+        </w:rPr>
+      </w:pPr>
+      <w:ins w:id="369" w:author="Daniel Vazquez" w:date="2022-03-28T23:08:00Z">
+        <w:r>
+          <w:t>GPIO 21 (SDA)</w:t>
+        </w:r>
+      </w:ins>
+    </w:p>
+    <w:p>
+      <w:pPr>
+        <w:pStyle w:val="ListParagraph"/>
+        <w:numPr>
+          <w:ilvl w:val="1"/>
+          <w:numId w:val="1"/>
+        </w:numPr>
+        <w:rPr>
+          <w:ins w:id="370" w:author="Daniel Vazquez" w:date="2022-03-28T23:09:00Z"/>
+        </w:rPr>
+      </w:pPr>
+      <w:ins w:id="371" w:author="Daniel Vazquez" w:date="2022-03-28T23:08:00Z">
+        <w:r>
+          <w:t>GPIO 22 (SCL)</w:t>
+        </w:r>
+      </w:ins>
+    </w:p>
+    <w:p>
+      <w:pPr>
+        <w:pStyle w:val="ListParagraph"/>
+        <w:numPr>
+          <w:ilvl w:val="0"/>
+          <w:numId w:val="1"/>
+        </w:numPr>
+        <w:rPr>
+          <w:ins w:id="372" w:author="Daniel Vazquez" w:date="2022-03-28T23:09:00Z"/>
+        </w:rPr>
+      </w:pPr>
+      <w:ins w:id="373" w:author="Daniel Vazquez" w:date="2022-03-28T23:09:00Z">
+        <w:r>
+          <w:t>SPI Pins</w:t>
+        </w:r>
+      </w:ins>
+    </w:p>
+    <w:p>
+      <w:pPr>
+        <w:pStyle w:val="ListParagraph"/>
+        <w:numPr>
+          <w:ilvl w:val="0"/>
+          <w:numId w:val="1"/>
+        </w:numPr>
+        <w:rPr>
+          <w:rPrChange w:id="374" w:author="Daniel Vazquez" w:date="2022-03-28T22:20:00Z">
             <w:rPr/>
           </w:rPrChange>
         </w:rPr>
-        <w:pPrChange w:id="201" w:author="Daniel Vazquez" w:date="2022-02-23T22:03:00Z">
+        <w:pPrChange w:id="375" w:author="Daniel Vazquez" w:date="2022-03-28T23:09:00Z">
           <w:pPr>
             <w:pStyle w:val="ListParagraph"/>
             <w:numPr>
@@ -3156,6 +4513,16 @@
           </w:pPr>
         </w:pPrChange>
       </w:pPr>
+      <w:ins w:id="376" w:author="Daniel Vazquez" w:date="2022-03-28T23:15:00Z">
+        <w:r>
+          <w:t>Absolute maximu</w:t>
+        </w:r>
+      </w:ins>
+      <w:ins w:id="377" w:author="Daniel Vazquez" w:date="2022-03-28T23:16:00Z">
+        <w:r>
+          <w:t>m current drawn from GPIO is 40mA</w:t>
+        </w:r>
+      </w:ins>
     </w:p>
     <w:sectPr>
       <w:pgSz w:w="12240" w:h="15840"/>
@@ -3715,6 +5082,28 @@
       <w:szCs w:val="32"/>
     </w:rPr>
   </w:style>
+  <w:style w:type="paragraph" w:styleId="Heading2">
+    <w:name w:val="heading 2"/>
+    <w:basedOn w:val="Normal"/>
+    <w:next w:val="Normal"/>
+    <w:link w:val="Heading2Char"/>
+    <w:uiPriority w:val="9"/>
+    <w:unhideWhenUsed/>
+    <w:qFormat/>
+    <w:rsid w:val="007B3035"/>
+    <w:pPr>
+      <w:keepNext/>
+      <w:keepLines/>
+      <w:spacing w:before="40" w:after="0"/>
+      <w:outlineLvl w:val="1"/>
+    </w:pPr>
+    <w:rPr>
+      <w:rFonts w:asciiTheme="majorHAnsi" w:eastAsiaTheme="majorEastAsia" w:hAnsiTheme="majorHAnsi" w:cstheme="majorBidi"/>
+      <w:color w:val="2F5496" w:themeColor="accent1" w:themeShade="BF"/>
+      <w:sz w:val="26"/>
+      <w:szCs w:val="26"/>
+    </w:rPr>
+  </w:style>
   <w:style w:type="character" w:default="1" w:styleId="DefaultParagraphFont">
     <w:name w:val="Default Paragraph Font"/>
     <w:uiPriority w:val="1"/>
@@ -3889,6 +5278,31 @@
     <w:rPr>
       <w:color w:val="605E5C"/>
       <w:shd w:val="clear" w:color="auto" w:fill="E1DFDD"/>
+    </w:rPr>
+  </w:style>
+  <w:style w:type="character" w:styleId="FollowedHyperlink">
+    <w:name w:val="FollowedHyperlink"/>
+    <w:basedOn w:val="DefaultParagraphFont"/>
+    <w:uiPriority w:val="99"/>
+    <w:semiHidden/>
+    <w:unhideWhenUsed/>
+    <w:rsid w:val="00737563"/>
+    <w:rPr>
+      <w:color w:val="954F72" w:themeColor="followedHyperlink"/>
+      <w:u w:val="single"/>
+    </w:rPr>
+  </w:style>
+  <w:style w:type="character" w:customStyle="1" w:styleId="Heading2Char">
+    <w:name w:val="Heading 2 Char"/>
+    <w:basedOn w:val="DefaultParagraphFont"/>
+    <w:link w:val="Heading2"/>
+    <w:uiPriority w:val="9"/>
+    <w:rsid w:val="007B3035"/>
+    <w:rPr>
+      <w:rFonts w:asciiTheme="majorHAnsi" w:eastAsiaTheme="majorEastAsia" w:hAnsiTheme="majorHAnsi" w:cstheme="majorBidi"/>
+      <w:color w:val="2F5496" w:themeColor="accent1" w:themeShade="BF"/>
+      <w:sz w:val="26"/>
+      <w:szCs w:val="26"/>
     </w:rPr>
   </w:style>
 </w:styles>

</xml_diff>